<commit_message>
Tried to deal with gradientless waffle
</commit_message>
<xml_diff>
--- a/pso/pso.docx
+++ b/pso/pso.docx
@@ -27,7 +27,13 @@
         <w:t>d</w:t>
       </w:r>
       <w:r>
-        <w:t xml:space="preserve"> the well-known equation for the ballistic trajectory of a projectile</w:t>
+        <w:t xml:space="preserve"> the well-known equation</w:t>
+      </w:r>
+      <w:r>
+        <w:t>s</w:t>
+      </w:r>
+      <w:r>
+        <w:t xml:space="preserve"> for the ballistic trajectory of a projectile</w:t>
       </w:r>
     </w:p>
     <w:p>
@@ -230,63 +236,62 @@
         <w:rPr>
           <w:rFonts w:eastAsiaTheme="minorEastAsia"/>
         </w:rPr>
-        <w:t>, though does have other somewhat more practical uses.</w:t>
+        <w:t>, though does have other somewhat more practical uses</w:t>
+      </w:r>
+      <w:r>
+        <w:rPr>
+          <w:rFonts w:eastAsiaTheme="minorEastAsia"/>
+        </w:rPr>
+        <w:t>, for example finding training weights for neural networks</w:t>
       </w:r>
       <w:r>
         <w:rPr>
           <w:rFonts w:eastAsiaTheme="minorEastAsia"/>
           <w:i/>
         </w:rPr>
+        <w:t>.</w:t>
+      </w:r>
+      <w:r>
+        <w:rPr>
+          <w:rFonts w:eastAsiaTheme="minorEastAsia"/>
+        </w:rPr>
         <w:t xml:space="preserve"> </w:t>
       </w:r>
       <w:r>
         <w:rPr>
           <w:rFonts w:eastAsiaTheme="minorEastAsia"/>
+        </w:rPr>
+        <w:t>Though the genetic algorithm approach worked well, there are often circumstances in which one does not have a model, and even if armed with a</w:t>
+      </w:r>
+      <w:r>
+        <w:rPr>
+          <w:rFonts w:eastAsiaTheme="minorEastAsia"/>
+        </w:rPr>
+        <w:t>n</w:t>
+      </w:r>
+      <w:r>
+        <w:rPr>
+          <w:rFonts w:eastAsiaTheme="minorEastAsia"/>
+        </w:rPr>
+        <w:t xml:space="preserve"> upfront</w:t>
+      </w:r>
+      <w:r>
+        <w:rPr>
+          <w:rFonts w:eastAsiaTheme="minorEastAsia"/>
+        </w:rPr>
+        <w:t xml:space="preserve"> model it often requires calibration, to find suitable constants. In the projectile equations, we just require a numerical value for </w:t>
+      </w:r>
+      <w:r>
+        <w:rPr>
+          <w:rFonts w:eastAsiaTheme="minorEastAsia"/>
+        </w:rPr>
+        <w:t xml:space="preserve">the single constant </w:t>
+      </w:r>
+      <w:r>
+        <w:rPr>
+          <w:rFonts w:eastAsiaTheme="minorEastAsia"/>
           <w:i/>
         </w:rPr>
-        <w:t>//TODO state what.</w:t>
-      </w:r>
-      <w:r>
-        <w:rPr>
-          <w:rFonts w:eastAsiaTheme="minorEastAsia"/>
-        </w:rPr>
-        <w:t xml:space="preserve"> </w:t>
-      </w:r>
-      <w:r>
-        <w:rPr>
-          <w:rFonts w:eastAsiaTheme="minorEastAsia"/>
-        </w:rPr>
-        <w:t>Though the genetic algorithm approach worked well, there are often circumstances in which one does not have a model, and even if armed with a</w:t>
-      </w:r>
-      <w:r>
-        <w:rPr>
-          <w:rFonts w:eastAsiaTheme="minorEastAsia"/>
-        </w:rPr>
-        <w:t>n</w:t>
-      </w:r>
-      <w:r>
-        <w:rPr>
-          <w:rFonts w:eastAsiaTheme="minorEastAsia"/>
-        </w:rPr>
-        <w:t xml:space="preserve"> upfront</w:t>
-      </w:r>
-      <w:r>
-        <w:rPr>
-          <w:rFonts w:eastAsiaTheme="minorEastAsia"/>
-        </w:rPr>
-        <w:t xml:space="preserve"> model it often requires calibration, to find suitable constants. In the projectile equations, we just require a numerical value for </w:t>
-      </w:r>
-      <w:r>
-        <w:rPr>
-          <w:rFonts w:eastAsiaTheme="minorEastAsia"/>
-        </w:rPr>
-        <w:t xml:space="preserve">the single constant </w:t>
-      </w:r>
-      <w:r>
-        <w:rPr>
-          <w:rFonts w:eastAsiaTheme="minorEastAsia"/>
-          <w:i/>
-        </w:rPr>
         <w:t>g</w:t>
       </w:r>
       <w:r>
@@ -295,12 +300,14 @@
         </w:rPr>
         <w:t>. In the general case more “constants” may need finding, and frequently models need to be recalibrated since the constants they use are in fact not constant. [</w:t>
       </w:r>
+      <w:proofErr w:type="spellStart"/>
       <w:r>
         <w:rPr>
           <w:rFonts w:eastAsiaTheme="minorEastAsia"/>
         </w:rPr>
         <w:t>AccuLondon</w:t>
       </w:r>
+      <w:proofErr w:type="spellEnd"/>
       <w:r>
         <w:rPr>
           <w:rFonts w:eastAsiaTheme="minorEastAsia"/>
@@ -337,12 +344,21 @@
         </w:rPr>
         <w:t xml:space="preserve">Paul </w:t>
       </w:r>
-      <w:r>
-        <w:rPr>
-          <w:rFonts w:eastAsiaTheme="minorEastAsia"/>
-        </w:rPr>
-        <w:t xml:space="preserve">Wilmott [e.g. </w:t>
-      </w:r>
+      <w:proofErr w:type="spellStart"/>
+      <w:r>
+        <w:rPr>
+          <w:rFonts w:eastAsiaTheme="minorEastAsia"/>
+        </w:rPr>
+        <w:t>Wilmott</w:t>
+      </w:r>
+      <w:proofErr w:type="spellEnd"/>
+      <w:r>
+        <w:rPr>
+          <w:rFonts w:eastAsiaTheme="minorEastAsia"/>
+        </w:rPr>
+        <w:t xml:space="preserve"> [e.g. </w:t>
+      </w:r>
+      <w:proofErr w:type="spellStart"/>
       <w:r>
         <w:rPr>
           <w:rFonts w:eastAsiaTheme="minorEastAsia"/>
@@ -367,6 +383,7 @@
         </w:rPr>
         <w:t>merican</w:t>
       </w:r>
+      <w:proofErr w:type="spellEnd"/>
       <w:r>
         <w:rPr>
           <w:rFonts w:eastAsiaTheme="minorEastAsia"/>
@@ -377,8 +394,16 @@
         <w:rPr>
           <w:rFonts w:eastAsiaTheme="minorEastAsia"/>
         </w:rPr>
-        <w:t>In contrast, particle swarm optimisations still explore the solution space, partially randomly as with the genetic algorithm, but exploit the idea of a social sharing of information, via the fitness function, thereby supposedly mimicking swarm or foraging behaviour</w:t>
-      </w:r>
+        <w:t xml:space="preserve">In contrast, particle swarm optimisations still explore the solution space, partially randomly as with the genetic algorithm, but exploit the idea of a social sharing of information, via the fitness function, thereby supposedly mimicking swarm or foraging </w:t>
+      </w:r>
+      <w:proofErr w:type="gramStart"/>
+      <w:r>
+        <w:rPr>
+          <w:rFonts w:eastAsiaTheme="minorEastAsia"/>
+        </w:rPr>
+        <w:t>behaviour</w:t>
+      </w:r>
+      <w:proofErr w:type="gramEnd"/>
       <w:r>
         <w:rPr>
           <w:rFonts w:eastAsiaTheme="minorEastAsia"/>
@@ -506,7 +531,29 @@
         <w:rPr>
           <w:rFonts w:ascii="Consolas" w:eastAsiaTheme="minorEastAsia" w:hAnsi="Consolas" w:cs="Consolas"/>
         </w:rPr>
-        <w:t xml:space="preserve">    ctx.clearRect(0,0,c.width,c.height); </w:t>
+        <w:t xml:space="preserve">    </w:t>
+      </w:r>
+      <w:proofErr w:type="spellStart"/>
+      <w:proofErr w:type="gramStart"/>
+      <w:r>
+        <w:rPr>
+          <w:rFonts w:ascii="Consolas" w:eastAsiaTheme="minorEastAsia" w:hAnsi="Consolas" w:cs="Consolas"/>
+        </w:rPr>
+        <w:t>ctx.clearRect</w:t>
+      </w:r>
+      <w:proofErr w:type="spellEnd"/>
+      <w:r>
+        <w:rPr>
+          <w:rFonts w:ascii="Consolas" w:eastAsiaTheme="minorEastAsia" w:hAnsi="Consolas" w:cs="Consolas"/>
+        </w:rPr>
+        <w:t>(</w:t>
+      </w:r>
+      <w:proofErr w:type="gramEnd"/>
+      <w:r>
+        <w:rPr>
+          <w:rFonts w:ascii="Consolas" w:eastAsiaTheme="minorEastAsia" w:hAnsi="Consolas" w:cs="Consolas"/>
+        </w:rPr>
+        <w:t xml:space="preserve">0,0,c.width,c.height); </w:t>
       </w:r>
     </w:p>
     <w:p>
@@ -520,7 +567,21 @@
         <w:rPr>
           <w:rFonts w:ascii="Consolas" w:eastAsiaTheme="minorEastAsia" w:hAnsi="Consolas" w:cs="Consolas"/>
         </w:rPr>
-        <w:t xml:space="preserve">    ctx.fillStyle="#E0B044";</w:t>
+        <w:t xml:space="preserve">    </w:t>
+      </w:r>
+      <w:proofErr w:type="spellStart"/>
+      <w:r>
+        <w:rPr>
+          <w:rFonts w:ascii="Consolas" w:eastAsiaTheme="minorEastAsia" w:hAnsi="Consolas" w:cs="Consolas"/>
+        </w:rPr>
+        <w:t>ctx.fillStyle</w:t>
+      </w:r>
+      <w:proofErr w:type="spellEnd"/>
+      <w:r>
+        <w:rPr>
+          <w:rFonts w:ascii="Consolas" w:eastAsiaTheme="minorEastAsia" w:hAnsi="Consolas" w:cs="Consolas"/>
+        </w:rPr>
+        <w:t>="#E0B044";</w:t>
       </w:r>
     </w:p>
     <w:p>
@@ -534,7 +595,37 @@
         <w:rPr>
           <w:rFonts w:ascii="Consolas" w:eastAsiaTheme="minorEastAsia" w:hAnsi="Consolas" w:cs="Consolas"/>
         </w:rPr>
-        <w:t xml:space="preserve">    var bag_width = 300;</w:t>
+        <w:t xml:space="preserve">    </w:t>
+      </w:r>
+      <w:proofErr w:type="spellStart"/>
+      <w:proofErr w:type="gramStart"/>
+      <w:r>
+        <w:rPr>
+          <w:rFonts w:ascii="Consolas" w:eastAsiaTheme="minorEastAsia" w:hAnsi="Consolas" w:cs="Consolas"/>
+        </w:rPr>
+        <w:t>var</w:t>
+      </w:r>
+      <w:proofErr w:type="spellEnd"/>
+      <w:proofErr w:type="gramEnd"/>
+      <w:r>
+        <w:rPr>
+          <w:rFonts w:ascii="Consolas" w:eastAsiaTheme="minorEastAsia" w:hAnsi="Consolas" w:cs="Consolas"/>
+        </w:rPr>
+        <w:t xml:space="preserve"> </w:t>
+      </w:r>
+      <w:proofErr w:type="spellStart"/>
+      <w:r>
+        <w:rPr>
+          <w:rFonts w:ascii="Consolas" w:eastAsiaTheme="minorEastAsia" w:hAnsi="Consolas" w:cs="Consolas"/>
+        </w:rPr>
+        <w:t>bag_width</w:t>
+      </w:r>
+      <w:proofErr w:type="spellEnd"/>
+      <w:r>
+        <w:rPr>
+          <w:rFonts w:ascii="Consolas" w:eastAsiaTheme="minorEastAsia" w:hAnsi="Consolas" w:cs="Consolas"/>
+        </w:rPr>
+        <w:t xml:space="preserve"> = 300;</w:t>
       </w:r>
     </w:p>
     <w:p>
@@ -548,7 +639,23 @@
         <w:rPr>
           <w:rFonts w:ascii="Consolas" w:eastAsiaTheme="minorEastAsia" w:hAnsi="Consolas" w:cs="Consolas"/>
         </w:rPr>
-        <w:t xml:space="preserve">    var left = 75;</w:t>
+        <w:t xml:space="preserve">    </w:t>
+      </w:r>
+      <w:proofErr w:type="spellStart"/>
+      <w:proofErr w:type="gramStart"/>
+      <w:r>
+        <w:rPr>
+          <w:rFonts w:ascii="Consolas" w:eastAsiaTheme="minorEastAsia" w:hAnsi="Consolas" w:cs="Consolas"/>
+        </w:rPr>
+        <w:t>var</w:t>
+      </w:r>
+      <w:proofErr w:type="spellEnd"/>
+      <w:proofErr w:type="gramEnd"/>
+      <w:r>
+        <w:rPr>
+          <w:rFonts w:ascii="Consolas" w:eastAsiaTheme="minorEastAsia" w:hAnsi="Consolas" w:cs="Consolas"/>
+        </w:rPr>
+        <w:t xml:space="preserve"> left = 75;</w:t>
       </w:r>
     </w:p>
     <w:p>
@@ -562,7 +669,37 @@
         <w:rPr>
           <w:rFonts w:ascii="Consolas" w:eastAsiaTheme="minorEastAsia" w:hAnsi="Consolas" w:cs="Consolas"/>
         </w:rPr>
-        <w:t xml:space="preserve">    var right = left + bag_width;</w:t>
+        <w:t xml:space="preserve">    </w:t>
+      </w:r>
+      <w:proofErr w:type="spellStart"/>
+      <w:proofErr w:type="gramStart"/>
+      <w:r>
+        <w:rPr>
+          <w:rFonts w:ascii="Consolas" w:eastAsiaTheme="minorEastAsia" w:hAnsi="Consolas" w:cs="Consolas"/>
+        </w:rPr>
+        <w:t>var</w:t>
+      </w:r>
+      <w:proofErr w:type="spellEnd"/>
+      <w:proofErr w:type="gramEnd"/>
+      <w:r>
+        <w:rPr>
+          <w:rFonts w:ascii="Consolas" w:eastAsiaTheme="minorEastAsia" w:hAnsi="Consolas" w:cs="Consolas"/>
+        </w:rPr>
+        <w:t xml:space="preserve"> right = left + </w:t>
+      </w:r>
+      <w:proofErr w:type="spellStart"/>
+      <w:r>
+        <w:rPr>
+          <w:rFonts w:ascii="Consolas" w:eastAsiaTheme="minorEastAsia" w:hAnsi="Consolas" w:cs="Consolas"/>
+        </w:rPr>
+        <w:t>bag_width</w:t>
+      </w:r>
+      <w:proofErr w:type="spellEnd"/>
+      <w:r>
+        <w:rPr>
+          <w:rFonts w:ascii="Consolas" w:eastAsiaTheme="minorEastAsia" w:hAnsi="Consolas" w:cs="Consolas"/>
+        </w:rPr>
+        <w:t>;</w:t>
       </w:r>
     </w:p>
     <w:p>
@@ -576,7 +713,23 @@
         <w:rPr>
           <w:rFonts w:ascii="Consolas" w:eastAsiaTheme="minorEastAsia" w:hAnsi="Consolas" w:cs="Consolas"/>
         </w:rPr>
-        <w:t xml:space="preserve">    var up = 25;</w:t>
+        <w:t xml:space="preserve">    </w:t>
+      </w:r>
+      <w:proofErr w:type="spellStart"/>
+      <w:proofErr w:type="gramStart"/>
+      <w:r>
+        <w:rPr>
+          <w:rFonts w:ascii="Consolas" w:eastAsiaTheme="minorEastAsia" w:hAnsi="Consolas" w:cs="Consolas"/>
+        </w:rPr>
+        <w:t>var</w:t>
+      </w:r>
+      <w:proofErr w:type="spellEnd"/>
+      <w:proofErr w:type="gramEnd"/>
+      <w:r>
+        <w:rPr>
+          <w:rFonts w:ascii="Consolas" w:eastAsiaTheme="minorEastAsia" w:hAnsi="Consolas" w:cs="Consolas"/>
+        </w:rPr>
+        <w:t xml:space="preserve"> up = 25;</w:t>
       </w:r>
     </w:p>
     <w:p>
@@ -591,7 +744,37 @@
           <w:rFonts w:ascii="Consolas" w:eastAsiaTheme="minorEastAsia" w:hAnsi="Consolas" w:cs="Consolas"/>
         </w:rPr>
         <w:lastRenderedPageBreak/>
-        <w:t xml:space="preserve">    var down = up + bag_width;</w:t>
+        <w:t xml:space="preserve">    </w:t>
+      </w:r>
+      <w:proofErr w:type="spellStart"/>
+      <w:proofErr w:type="gramStart"/>
+      <w:r>
+        <w:rPr>
+          <w:rFonts w:ascii="Consolas" w:eastAsiaTheme="minorEastAsia" w:hAnsi="Consolas" w:cs="Consolas"/>
+        </w:rPr>
+        <w:t>var</w:t>
+      </w:r>
+      <w:proofErr w:type="spellEnd"/>
+      <w:proofErr w:type="gramEnd"/>
+      <w:r>
+        <w:rPr>
+          <w:rFonts w:ascii="Consolas" w:eastAsiaTheme="minorEastAsia" w:hAnsi="Consolas" w:cs="Consolas"/>
+        </w:rPr>
+        <w:t xml:space="preserve"> down = up + </w:t>
+      </w:r>
+      <w:proofErr w:type="spellStart"/>
+      <w:r>
+        <w:rPr>
+          <w:rFonts w:ascii="Consolas" w:eastAsiaTheme="minorEastAsia" w:hAnsi="Consolas" w:cs="Consolas"/>
+        </w:rPr>
+        <w:t>bag_width</w:t>
+      </w:r>
+      <w:proofErr w:type="spellEnd"/>
+      <w:r>
+        <w:rPr>
+          <w:rFonts w:ascii="Consolas" w:eastAsiaTheme="minorEastAsia" w:hAnsi="Consolas" w:cs="Consolas"/>
+        </w:rPr>
+        <w:t>;</w:t>
       </w:r>
     </w:p>
     <w:p>
@@ -605,51 +788,141 @@
         <w:rPr>
           <w:rFonts w:ascii="Consolas" w:eastAsiaTheme="minorEastAsia" w:hAnsi="Consolas" w:cs="Consolas"/>
         </w:rPr>
-        <w:t xml:space="preserve">    ctx.fillRect(left,up,bag_width,bag_width);</w:t>
-      </w:r>
-    </w:p>
-    <w:p>
-      <w:pPr>
-        <w:rPr>
-          <w:rFonts w:eastAsiaTheme="minorEastAsia"/>
-        </w:rPr>
-      </w:pPr>
-      <w:r>
-        <w:rPr>
-          <w:rFonts w:eastAsiaTheme="minorEastAsia"/>
-        </w:rPr>
         <w:t xml:space="preserve">    </w:t>
       </w:r>
-    </w:p>
-    <w:p>
-      <w:pPr>
-        <w:rPr>
-          <w:rFonts w:eastAsiaTheme="minorEastAsia"/>
-        </w:rPr>
-      </w:pPr>
-      <w:r>
-        <w:rPr>
-          <w:rFonts w:eastAsiaTheme="minorEastAsia"/>
-        </w:rPr>
-        <w:t>Then, we set up a callback function, allowing the gap between invocations to redraw the canvas, which draws the present position and then moves the particle. If it escapes the bag we stop, otherwise we re-call the callback.</w:t>
-      </w:r>
-      <w:r>
-        <w:rPr>
-          <w:rFonts w:eastAsiaTheme="minorEastAsia"/>
-        </w:rPr>
-        <w:t xml:space="preserve"> Without loss of generality, assuming a square paper bah, we can move as follows.</w:t>
-      </w:r>
-      <w:r>
-        <w:rPr>
-          <w:rFonts w:eastAsiaTheme="minorEastAsia"/>
+      <w:proofErr w:type="spellStart"/>
+      <w:proofErr w:type="gramStart"/>
+      <w:r>
+        <w:rPr>
+          <w:rFonts w:ascii="Consolas" w:eastAsiaTheme="minorEastAsia" w:hAnsi="Consolas" w:cs="Consolas"/>
+        </w:rPr>
+        <w:t>ctx.fillRect</w:t>
+      </w:r>
+      <w:proofErr w:type="spellEnd"/>
+      <w:r>
+        <w:rPr>
+          <w:rFonts w:ascii="Consolas" w:eastAsiaTheme="minorEastAsia" w:hAnsi="Consolas" w:cs="Consolas"/>
+        </w:rPr>
+        <w:t>(</w:t>
+      </w:r>
+      <w:proofErr w:type="spellStart"/>
+      <w:proofErr w:type="gramEnd"/>
+      <w:r>
+        <w:rPr>
+          <w:rFonts w:ascii="Consolas" w:eastAsiaTheme="minorEastAsia" w:hAnsi="Consolas" w:cs="Consolas"/>
+        </w:rPr>
+        <w:t>left,up,bag_width,bag_width</w:t>
+      </w:r>
+      <w:proofErr w:type="spellEnd"/>
+      <w:r>
+        <w:rPr>
+          <w:rFonts w:ascii="Consolas" w:eastAsiaTheme="minorEastAsia" w:hAnsi="Consolas" w:cs="Consolas"/>
+        </w:rPr>
+        <w:t>);</w:t>
+      </w:r>
+    </w:p>
+    <w:p>
+      <w:pPr>
+        <w:rPr>
+          <w:rFonts w:eastAsiaTheme="minorEastAsia"/>
+        </w:rPr>
+      </w:pPr>
+      <w:r>
+        <w:rPr>
+          <w:rFonts w:eastAsiaTheme="minorEastAsia"/>
+        </w:rPr>
+        <w:t xml:space="preserve">    </w:t>
+      </w:r>
+    </w:p>
+    <w:p>
+      <w:pPr>
+        <w:rPr>
+          <w:rFonts w:eastAsiaTheme="minorEastAsia"/>
+        </w:rPr>
+      </w:pPr>
+      <w:r>
+        <w:rPr>
+          <w:rFonts w:eastAsiaTheme="minorEastAsia"/>
+        </w:rPr>
+        <w:t>Then, we set up a callback function, allowing the gap between invocations to redraw the canvas, which draws the present position and then moves the particle. If it escapes the bag we stop, otherwise we re-call the callback. Without loss of generality, assuming a square paper bah, we can move as follows.</w:t>
+      </w:r>
+      <w:r>
+        <w:rPr>
+          <w:rFonts w:eastAsiaTheme="minorEastAsia"/>
+        </w:rPr>
+        <w:t xml:space="preserve"> Starting with the particle, indicated by the small black rectangle at some point, say in the middle of the bag, it is allowed to move a little in either direction – up or down and left or right. The random movements are allowed to continue until the particle finally escapes the paper bag.</w:t>
+      </w:r>
+    </w:p>
+    <w:p>
+      <w:pPr>
+        <w:spacing w:after="0"/>
+        <w:rPr>
+          <w:rFonts w:ascii="Consolas" w:eastAsiaTheme="minorEastAsia" w:hAnsi="Consolas" w:cs="Consolas"/>
+        </w:rPr>
+      </w:pPr>
+      <w:r>
+        <w:rPr>
+          <w:rFonts w:ascii="Consolas" w:eastAsiaTheme="minorEastAsia" w:hAnsi="Consolas" w:cs="Consolas"/>
+        </w:rPr>
+        <w:t xml:space="preserve">    </w:t>
+      </w:r>
+      <w:proofErr w:type="spellStart"/>
+      <w:proofErr w:type="gramStart"/>
+      <w:r>
+        <w:rPr>
+          <w:rFonts w:ascii="Consolas" w:eastAsiaTheme="minorEastAsia" w:hAnsi="Consolas" w:cs="Consolas"/>
+        </w:rPr>
+        <w:t>var</w:t>
+      </w:r>
+      <w:proofErr w:type="spellEnd"/>
+      <w:proofErr w:type="gramEnd"/>
+      <w:r>
+        <w:rPr>
+          <w:rFonts w:ascii="Consolas" w:eastAsiaTheme="minorEastAsia" w:hAnsi="Consolas" w:cs="Consolas"/>
         </w:rPr>
         <w:t xml:space="preserve"> </w:t>
       </w:r>
-      <w:r>
-        <w:rPr>
-          <w:rFonts w:eastAsiaTheme="minorEastAsia"/>
-        </w:rPr>
-        <w:t>Starting with the particle, indicated by the small black rectangle at some point, say in the middle of the bag, it is allowed to move a little in either direction – up or down and left or right. The random movements are allowed to continue until the particle finally escapes the paper bag.</w:t>
+      <w:proofErr w:type="spellStart"/>
+      <w:r>
+        <w:rPr>
+          <w:rFonts w:ascii="Consolas" w:eastAsiaTheme="minorEastAsia" w:hAnsi="Consolas" w:cs="Consolas"/>
+        </w:rPr>
+        <w:t>x_move</w:t>
+      </w:r>
+      <w:proofErr w:type="spellEnd"/>
+      <w:r>
+        <w:rPr>
+          <w:rFonts w:ascii="Consolas" w:eastAsiaTheme="minorEastAsia" w:hAnsi="Consolas" w:cs="Consolas"/>
+        </w:rPr>
+        <w:t xml:space="preserve"> = </w:t>
+      </w:r>
+      <w:proofErr w:type="spellStart"/>
+      <w:r>
+        <w:rPr>
+          <w:rFonts w:ascii="Consolas" w:eastAsiaTheme="minorEastAsia" w:hAnsi="Consolas" w:cs="Consolas"/>
+        </w:rPr>
+        <w:t>bag_width</w:t>
+      </w:r>
+      <w:proofErr w:type="spellEnd"/>
+      <w:r>
+        <w:rPr>
+          <w:rFonts w:ascii="Consolas" w:eastAsiaTheme="minorEastAsia" w:hAnsi="Consolas" w:cs="Consolas"/>
+        </w:rPr>
+        <w:t xml:space="preserve"> * 0.2 * (-0.5 + </w:t>
+      </w:r>
+      <w:proofErr w:type="spellStart"/>
+      <w:r>
+        <w:rPr>
+          <w:rFonts w:ascii="Consolas" w:eastAsiaTheme="minorEastAsia" w:hAnsi="Consolas" w:cs="Consolas"/>
+        </w:rPr>
+        <w:t>Math.random</w:t>
+      </w:r>
+      <w:proofErr w:type="spellEnd"/>
+      <w:r>
+        <w:rPr>
+          <w:rFonts w:ascii="Consolas" w:eastAsiaTheme="minorEastAsia" w:hAnsi="Consolas" w:cs="Consolas"/>
+        </w:rPr>
+        <w:t>());</w:t>
       </w:r>
     </w:p>
     <w:p>
@@ -663,7 +936,65 @@
         <w:rPr>
           <w:rFonts w:ascii="Consolas" w:eastAsiaTheme="minorEastAsia" w:hAnsi="Consolas" w:cs="Consolas"/>
         </w:rPr>
-        <w:t xml:space="preserve">    var x_move = bag_width * 0.2 * (-0.5 + Math.random());</w:t>
+        <w:t xml:space="preserve">    </w:t>
+      </w:r>
+      <w:proofErr w:type="spellStart"/>
+      <w:proofErr w:type="gramStart"/>
+      <w:r>
+        <w:rPr>
+          <w:rFonts w:ascii="Consolas" w:eastAsiaTheme="minorEastAsia" w:hAnsi="Consolas" w:cs="Consolas"/>
+        </w:rPr>
+        <w:t>var</w:t>
+      </w:r>
+      <w:proofErr w:type="spellEnd"/>
+      <w:proofErr w:type="gramEnd"/>
+      <w:r>
+        <w:rPr>
+          <w:rFonts w:ascii="Consolas" w:eastAsiaTheme="minorEastAsia" w:hAnsi="Consolas" w:cs="Consolas"/>
+        </w:rPr>
+        <w:t xml:space="preserve"> </w:t>
+      </w:r>
+      <w:proofErr w:type="spellStart"/>
+      <w:r>
+        <w:rPr>
+          <w:rFonts w:ascii="Consolas" w:eastAsiaTheme="minorEastAsia" w:hAnsi="Consolas" w:cs="Consolas"/>
+        </w:rPr>
+        <w:t>y_move</w:t>
+      </w:r>
+      <w:proofErr w:type="spellEnd"/>
+      <w:r>
+        <w:rPr>
+          <w:rFonts w:ascii="Consolas" w:eastAsiaTheme="minorEastAsia" w:hAnsi="Consolas" w:cs="Consolas"/>
+        </w:rPr>
+        <w:t xml:space="preserve"> = </w:t>
+      </w:r>
+      <w:proofErr w:type="spellStart"/>
+      <w:r>
+        <w:rPr>
+          <w:rFonts w:ascii="Consolas" w:eastAsiaTheme="minorEastAsia" w:hAnsi="Consolas" w:cs="Consolas"/>
+        </w:rPr>
+        <w:t>bag_width</w:t>
+      </w:r>
+      <w:proofErr w:type="spellEnd"/>
+      <w:r>
+        <w:rPr>
+          <w:rFonts w:ascii="Consolas" w:eastAsiaTheme="minorEastAsia" w:hAnsi="Consolas" w:cs="Consolas"/>
+        </w:rPr>
+        <w:t xml:space="preserve"> * 0.2 * (-0.5 + </w:t>
+      </w:r>
+      <w:proofErr w:type="spellStart"/>
+      <w:r>
+        <w:rPr>
+          <w:rFonts w:ascii="Consolas" w:eastAsiaTheme="minorEastAsia" w:hAnsi="Consolas" w:cs="Consolas"/>
+        </w:rPr>
+        <w:t>Math.random</w:t>
+      </w:r>
+      <w:proofErr w:type="spellEnd"/>
+      <w:r>
+        <w:rPr>
+          <w:rFonts w:ascii="Consolas" w:eastAsiaTheme="minorEastAsia" w:hAnsi="Consolas" w:cs="Consolas"/>
+        </w:rPr>
+        <w:t>());</w:t>
       </w:r>
     </w:p>
     <w:p>
@@ -677,7 +1008,21 @@
         <w:rPr>
           <w:rFonts w:ascii="Consolas" w:eastAsiaTheme="minorEastAsia" w:hAnsi="Consolas" w:cs="Consolas"/>
         </w:rPr>
-        <w:t xml:space="preserve">    var y_move = bag_width * 0.2 * (-0.5 + Math.random());</w:t>
+        <w:t xml:space="preserve">    x += </w:t>
+      </w:r>
+      <w:proofErr w:type="spellStart"/>
+      <w:r>
+        <w:rPr>
+          <w:rFonts w:ascii="Consolas" w:eastAsiaTheme="minorEastAsia" w:hAnsi="Consolas" w:cs="Consolas"/>
+        </w:rPr>
+        <w:t>x_move</w:t>
+      </w:r>
+      <w:proofErr w:type="spellEnd"/>
+      <w:r>
+        <w:rPr>
+          <w:rFonts w:ascii="Consolas" w:eastAsiaTheme="minorEastAsia" w:hAnsi="Consolas" w:cs="Consolas"/>
+        </w:rPr>
+        <w:t>;</w:t>
       </w:r>
     </w:p>
     <w:p>
@@ -691,21 +1036,21 @@
         <w:rPr>
           <w:rFonts w:ascii="Consolas" w:eastAsiaTheme="minorEastAsia" w:hAnsi="Consolas" w:cs="Consolas"/>
         </w:rPr>
-        <w:t xml:space="preserve">    x += x_move;</w:t>
-      </w:r>
-    </w:p>
-    <w:p>
-      <w:pPr>
-        <w:spacing w:after="0"/>
-        <w:rPr>
-          <w:rFonts w:ascii="Consolas" w:eastAsiaTheme="minorEastAsia" w:hAnsi="Consolas" w:cs="Consolas"/>
-        </w:rPr>
-      </w:pPr>
-      <w:r>
-        <w:rPr>
-          <w:rFonts w:ascii="Consolas" w:eastAsiaTheme="minorEastAsia" w:hAnsi="Consolas" w:cs="Consolas"/>
-        </w:rPr>
-        <w:t xml:space="preserve">    y += y_move;</w:t>
+        <w:t xml:space="preserve">    y += </w:t>
+      </w:r>
+      <w:proofErr w:type="spellStart"/>
+      <w:r>
+        <w:rPr>
+          <w:rFonts w:ascii="Consolas" w:eastAsiaTheme="minorEastAsia" w:hAnsi="Consolas" w:cs="Consolas"/>
+        </w:rPr>
+        <w:t>y_move</w:t>
+      </w:r>
+      <w:proofErr w:type="spellEnd"/>
+      <w:r>
+        <w:rPr>
+          <w:rFonts w:ascii="Consolas" w:eastAsiaTheme="minorEastAsia" w:hAnsi="Consolas" w:cs="Consolas"/>
+        </w:rPr>
+        <w:t>;</w:t>
       </w:r>
     </w:p>
     <w:p>
@@ -848,7 +1193,21 @@
         <w:rPr>
           <w:rFonts w:eastAsiaTheme="minorEastAsia"/>
         </w:rPr>
-        <w:t xml:space="preserve">[//TODO : How long on average?] </w:t>
+        <w:t>[//</w:t>
+      </w:r>
+      <w:proofErr w:type="gramStart"/>
+      <w:r>
+        <w:rPr>
+          <w:rFonts w:eastAsiaTheme="minorEastAsia"/>
+        </w:rPr>
+        <w:t>TODO :</w:t>
+      </w:r>
+      <w:proofErr w:type="gramEnd"/>
+      <w:r>
+        <w:rPr>
+          <w:rFonts w:eastAsiaTheme="minorEastAsia"/>
+        </w:rPr>
+        <w:t xml:space="preserve"> How long on average?] </w:t>
       </w:r>
     </w:p>
     <w:p>
@@ -941,11 +1300,19 @@
           <w:rFonts w:ascii="Consolas" w:eastAsiaTheme="minorEastAsia" w:hAnsi="Consolas" w:cs="Consolas"/>
         </w:rPr>
       </w:pPr>
-      <w:r>
-        <w:rPr>
-          <w:rFonts w:ascii="Consolas" w:eastAsiaTheme="minorEastAsia" w:hAnsi="Consolas" w:cs="Consolas"/>
-        </w:rPr>
-        <w:t>function Beasty(x, y, id, index)</w:t>
+      <w:proofErr w:type="gramStart"/>
+      <w:r>
+        <w:rPr>
+          <w:rFonts w:ascii="Consolas" w:eastAsiaTheme="minorEastAsia" w:hAnsi="Consolas" w:cs="Consolas"/>
+        </w:rPr>
+        <w:t>function</w:t>
+      </w:r>
+      <w:proofErr w:type="gramEnd"/>
+      <w:r>
+        <w:rPr>
+          <w:rFonts w:ascii="Consolas" w:eastAsiaTheme="minorEastAsia" w:hAnsi="Consolas" w:cs="Consolas"/>
+        </w:rPr>
+        <w:t xml:space="preserve"> Beasty(x, y, id, index)</w:t>
       </w:r>
     </w:p>
     <w:p>
@@ -976,7 +1343,20 @@
           <w:rFonts w:ascii="Consolas" w:eastAsiaTheme="minorEastAsia" w:hAnsi="Consolas" w:cs="Consolas"/>
         </w:rPr>
         <w:tab/>
-        <w:t>this.x = x;</w:t>
+      </w:r>
+      <w:proofErr w:type="spellStart"/>
+      <w:r>
+        <w:rPr>
+          <w:rFonts w:ascii="Consolas" w:eastAsiaTheme="minorEastAsia" w:hAnsi="Consolas" w:cs="Consolas"/>
+        </w:rPr>
+        <w:t>this.x</w:t>
+      </w:r>
+      <w:proofErr w:type="spellEnd"/>
+      <w:r>
+        <w:rPr>
+          <w:rFonts w:ascii="Consolas" w:eastAsiaTheme="minorEastAsia" w:hAnsi="Consolas" w:cs="Consolas"/>
+        </w:rPr>
+        <w:t xml:space="preserve"> = x;</w:t>
       </w:r>
     </w:p>
     <w:p>
@@ -992,7 +1372,20 @@
           <w:rFonts w:ascii="Consolas" w:eastAsiaTheme="minorEastAsia" w:hAnsi="Consolas" w:cs="Consolas"/>
         </w:rPr>
         <w:tab/>
-        <w:t>this.y = y;</w:t>
+      </w:r>
+      <w:proofErr w:type="spellStart"/>
+      <w:r>
+        <w:rPr>
+          <w:rFonts w:ascii="Consolas" w:eastAsiaTheme="minorEastAsia" w:hAnsi="Consolas" w:cs="Consolas"/>
+        </w:rPr>
+        <w:t>this.y</w:t>
+      </w:r>
+      <w:proofErr w:type="spellEnd"/>
+      <w:r>
+        <w:rPr>
+          <w:rFonts w:ascii="Consolas" w:eastAsiaTheme="minorEastAsia" w:hAnsi="Consolas" w:cs="Consolas"/>
+        </w:rPr>
+        <w:t xml:space="preserve"> = y;</w:t>
       </w:r>
     </w:p>
     <w:p>
@@ -1024,7 +1417,20 @@
           <w:rFonts w:ascii="Consolas" w:eastAsiaTheme="minorEastAsia" w:hAnsi="Consolas" w:cs="Consolas"/>
         </w:rPr>
         <w:tab/>
-        <w:t>this.index = index;</w:t>
+      </w:r>
+      <w:proofErr w:type="spellStart"/>
+      <w:r>
+        <w:rPr>
+          <w:rFonts w:ascii="Consolas" w:eastAsiaTheme="minorEastAsia" w:hAnsi="Consolas" w:cs="Consolas"/>
+        </w:rPr>
+        <w:t>this.index</w:t>
+      </w:r>
+      <w:proofErr w:type="spellEnd"/>
+      <w:r>
+        <w:rPr>
+          <w:rFonts w:ascii="Consolas" w:eastAsiaTheme="minorEastAsia" w:hAnsi="Consolas" w:cs="Consolas"/>
+        </w:rPr>
+        <w:t xml:space="preserve"> = index;</w:t>
       </w:r>
     </w:p>
     <w:p>
@@ -1088,11 +1494,33 @@
           <w:rFonts w:ascii="Consolas" w:eastAsiaTheme="minorEastAsia" w:hAnsi="Consolas" w:cs="Consolas"/>
         </w:rPr>
       </w:pPr>
-      <w:r>
-        <w:rPr>
-          <w:rFonts w:ascii="Consolas" w:eastAsiaTheme="minorEastAsia" w:hAnsi="Consolas" w:cs="Consolas"/>
-        </w:rPr>
-        <w:t>id = setInterval(function() { move(index); }, 100);</w:t>
+      <w:proofErr w:type="gramStart"/>
+      <w:r>
+        <w:rPr>
+          <w:rFonts w:ascii="Consolas" w:eastAsiaTheme="minorEastAsia" w:hAnsi="Consolas" w:cs="Consolas"/>
+        </w:rPr>
+        <w:t>id</w:t>
+      </w:r>
+      <w:proofErr w:type="gramEnd"/>
+      <w:r>
+        <w:rPr>
+          <w:rFonts w:ascii="Consolas" w:eastAsiaTheme="minorEastAsia" w:hAnsi="Consolas" w:cs="Consolas"/>
+        </w:rPr>
+        <w:t xml:space="preserve"> = </w:t>
+      </w:r>
+      <w:proofErr w:type="spellStart"/>
+      <w:r>
+        <w:rPr>
+          <w:rFonts w:ascii="Consolas" w:eastAsiaTheme="minorEastAsia" w:hAnsi="Consolas" w:cs="Consolas"/>
+        </w:rPr>
+        <w:t>setInterval</w:t>
+      </w:r>
+      <w:proofErr w:type="spellEnd"/>
+      <w:r>
+        <w:rPr>
+          <w:rFonts w:ascii="Consolas" w:eastAsiaTheme="minorEastAsia" w:hAnsi="Consolas" w:cs="Consolas"/>
+        </w:rPr>
+        <w:t>(function() { move(index); }, 100);</w:t>
       </w:r>
     </w:p>
     <w:p>
@@ -1103,11 +1531,21 @@
           <w:rFonts w:ascii="Consolas" w:eastAsiaTheme="minorEastAsia" w:hAnsi="Consolas" w:cs="Consolas"/>
         </w:rPr>
       </w:pPr>
-      <w:r>
-        <w:rPr>
-          <w:rFonts w:ascii="Consolas" w:eastAsiaTheme="minorEastAsia" w:hAnsi="Consolas" w:cs="Consolas"/>
-        </w:rPr>
-        <w:t>var beast = new Beasty(x, y, id, index);</w:t>
+      <w:proofErr w:type="spellStart"/>
+      <w:proofErr w:type="gramStart"/>
+      <w:r>
+        <w:rPr>
+          <w:rFonts w:ascii="Consolas" w:eastAsiaTheme="minorEastAsia" w:hAnsi="Consolas" w:cs="Consolas"/>
+        </w:rPr>
+        <w:t>var</w:t>
+      </w:r>
+      <w:proofErr w:type="spellEnd"/>
+      <w:proofErr w:type="gramEnd"/>
+      <w:r>
+        <w:rPr>
+          <w:rFonts w:ascii="Consolas" w:eastAsiaTheme="minorEastAsia" w:hAnsi="Consolas" w:cs="Consolas"/>
+        </w:rPr>
+        <w:t xml:space="preserve"> beast = new Beasty(x, y, id, index);</w:t>
       </w:r>
     </w:p>
     <w:p>
@@ -1118,11 +1556,27 @@
           <w:rFonts w:ascii="Consolas" w:eastAsiaTheme="minorEastAsia" w:hAnsi="Consolas" w:cs="Consolas"/>
         </w:rPr>
       </w:pPr>
-      <w:r>
-        <w:rPr>
-          <w:rFonts w:ascii="Consolas" w:eastAsiaTheme="minorEastAsia" w:hAnsi="Consolas" w:cs="Consolas"/>
-        </w:rPr>
-        <w:t>ids.push(beast);</w:t>
+      <w:proofErr w:type="spellStart"/>
+      <w:proofErr w:type="gramStart"/>
+      <w:r>
+        <w:rPr>
+          <w:rFonts w:ascii="Consolas" w:eastAsiaTheme="minorEastAsia" w:hAnsi="Consolas" w:cs="Consolas"/>
+        </w:rPr>
+        <w:t>ids.push</w:t>
+      </w:r>
+      <w:proofErr w:type="spellEnd"/>
+      <w:r>
+        <w:rPr>
+          <w:rFonts w:ascii="Consolas" w:eastAsiaTheme="minorEastAsia" w:hAnsi="Consolas" w:cs="Consolas"/>
+        </w:rPr>
+        <w:t>(</w:t>
+      </w:r>
+      <w:proofErr w:type="gramEnd"/>
+      <w:r>
+        <w:rPr>
+          <w:rFonts w:ascii="Consolas" w:eastAsiaTheme="minorEastAsia" w:hAnsi="Consolas" w:cs="Consolas"/>
+        </w:rPr>
+        <w:t>beast);</w:t>
       </w:r>
     </w:p>
     <w:p>
@@ -1150,7 +1604,27 @@
         <w:rPr>
           <w:rFonts w:eastAsiaTheme="minorEastAsia"/>
         </w:rPr>
-        <w:t xml:space="preserve"> and freezes the others in their tracks.</w:t>
+        <w:t xml:space="preserve"> and freezes the others in their tracks</w:t>
+      </w:r>
+      <w:r>
+        <w:rPr>
+          <w:rFonts w:eastAsiaTheme="minorEastAsia"/>
+        </w:rPr>
+        <w:t xml:space="preserve">, using the id to cancel the </w:t>
+      </w:r>
+      <w:proofErr w:type="spellStart"/>
+      <w:r>
+        <w:rPr>
+          <w:rFonts w:eastAsiaTheme="minorEastAsia"/>
+        </w:rPr>
+        <w:t>callbacks</w:t>
+      </w:r>
+      <w:proofErr w:type="spellEnd"/>
+      <w:r>
+        <w:rPr>
+          <w:rFonts w:eastAsiaTheme="minorEastAsia"/>
+        </w:rPr>
+        <w:t>.</w:t>
       </w:r>
       <w:r>
         <w:rPr>
@@ -1166,7 +1640,23 @@
           <w:noProof/>
           <w:lang w:eastAsia="en-GB"/>
         </w:rPr>
-        <w:t>This could be altered to wait for all of them to escape, but will do for now.</w:t>
+        <w:t>Th</w:t>
+      </w:r>
+      <w:r>
+        <w:rPr>
+          <w:rFonts w:eastAsiaTheme="minorEastAsia"/>
+          <w:noProof/>
+          <w:lang w:eastAsia="en-GB"/>
+        </w:rPr>
+        <w:t>e algorithm</w:t>
+      </w:r>
+      <w:r>
+        <w:rPr>
+          <w:rFonts w:eastAsiaTheme="minorEastAsia"/>
+          <w:noProof/>
+          <w:lang w:eastAsia="en-GB"/>
+        </w:rPr>
+        <w:t xml:space="preserve"> could be altered to wait for all of them to escape, but will do for now.</w:t>
       </w:r>
     </w:p>
     <w:p>
@@ -1500,6 +1990,7 @@
         </w:rPr>
         <w:t xml:space="preserve">To find the nearest neighbours of a given particle in our array of particles with index </w:t>
       </w:r>
+      <w:proofErr w:type="spellStart"/>
       <w:r>
         <w:rPr>
           <w:rFonts w:eastAsiaTheme="minorEastAsia"/>
@@ -1507,6 +1998,7 @@
         </w:rPr>
         <w:t>index</w:t>
       </w:r>
+      <w:proofErr w:type="spellEnd"/>
       <w:r>
         <w:rPr>
           <w:rFonts w:eastAsiaTheme="minorEastAsia"/>
@@ -1577,11 +2069,33 @@
           <w:rFonts w:ascii="Consolas" w:eastAsiaTheme="minorEastAsia" w:hAnsi="Consolas" w:cs="Consolas"/>
         </w:rPr>
       </w:pPr>
-      <w:r>
-        <w:rPr>
-          <w:rFonts w:ascii="Consolas" w:eastAsiaTheme="minorEastAsia" w:hAnsi="Consolas" w:cs="Consolas"/>
-        </w:rPr>
-        <w:t>function knn(items, index, n) {</w:t>
+      <w:proofErr w:type="gramStart"/>
+      <w:r>
+        <w:rPr>
+          <w:rFonts w:ascii="Consolas" w:eastAsiaTheme="minorEastAsia" w:hAnsi="Consolas" w:cs="Consolas"/>
+        </w:rPr>
+        <w:t>function</w:t>
+      </w:r>
+      <w:proofErr w:type="gramEnd"/>
+      <w:r>
+        <w:rPr>
+          <w:rFonts w:ascii="Consolas" w:eastAsiaTheme="minorEastAsia" w:hAnsi="Consolas" w:cs="Consolas"/>
+        </w:rPr>
+        <w:t xml:space="preserve"> </w:t>
+      </w:r>
+      <w:proofErr w:type="spellStart"/>
+      <w:r>
+        <w:rPr>
+          <w:rFonts w:ascii="Consolas" w:eastAsiaTheme="minorEastAsia" w:hAnsi="Consolas" w:cs="Consolas"/>
+        </w:rPr>
+        <w:t>knn</w:t>
+      </w:r>
+      <w:proofErr w:type="spellEnd"/>
+      <w:r>
+        <w:rPr>
+          <w:rFonts w:ascii="Consolas" w:eastAsiaTheme="minorEastAsia" w:hAnsi="Consolas" w:cs="Consolas"/>
+        </w:rPr>
+        <w:t>(items, index, n) {</w:t>
       </w:r>
     </w:p>
     <w:p>
@@ -1597,7 +2111,22 @@
           <w:rFonts w:ascii="Consolas" w:eastAsiaTheme="minorEastAsia" w:hAnsi="Consolas" w:cs="Consolas"/>
         </w:rPr>
         <w:tab/>
-        <w:t xml:space="preserve">var results =[]; </w:t>
+      </w:r>
+      <w:proofErr w:type="spellStart"/>
+      <w:proofErr w:type="gramStart"/>
+      <w:r>
+        <w:rPr>
+          <w:rFonts w:ascii="Consolas" w:eastAsiaTheme="minorEastAsia" w:hAnsi="Consolas" w:cs="Consolas"/>
+        </w:rPr>
+        <w:t>var</w:t>
+      </w:r>
+      <w:proofErr w:type="spellEnd"/>
+      <w:proofErr w:type="gramEnd"/>
+      <w:r>
+        <w:rPr>
+          <w:rFonts w:ascii="Consolas" w:eastAsiaTheme="minorEastAsia" w:hAnsi="Consolas" w:cs="Consolas"/>
+        </w:rPr>
+        <w:t xml:space="preserve"> results =[]; </w:t>
       </w:r>
     </w:p>
     <w:p>
@@ -1613,7 +2142,22 @@
           <w:rFonts w:ascii="Consolas" w:eastAsiaTheme="minorEastAsia" w:hAnsi="Consolas" w:cs="Consolas"/>
         </w:rPr>
         <w:tab/>
-        <w:t>var item = items[index];</w:t>
+      </w:r>
+      <w:proofErr w:type="spellStart"/>
+      <w:proofErr w:type="gramStart"/>
+      <w:r>
+        <w:rPr>
+          <w:rFonts w:ascii="Consolas" w:eastAsiaTheme="minorEastAsia" w:hAnsi="Consolas" w:cs="Consolas"/>
+        </w:rPr>
+        <w:t>var</w:t>
+      </w:r>
+      <w:proofErr w:type="spellEnd"/>
+      <w:proofErr w:type="gramEnd"/>
+      <w:r>
+        <w:rPr>
+          <w:rFonts w:ascii="Consolas" w:eastAsiaTheme="minorEastAsia" w:hAnsi="Consolas" w:cs="Consolas"/>
+        </w:rPr>
+        <w:t xml:space="preserve"> item = items[index];</w:t>
       </w:r>
     </w:p>
     <w:p>
@@ -1629,7 +2173,90 @@
           <w:rFonts w:ascii="Consolas" w:eastAsiaTheme="minorEastAsia" w:hAnsi="Consolas" w:cs="Consolas"/>
         </w:rPr>
         <w:tab/>
-        <w:t>for (var i=0; i&lt;items.length; i++) {</w:t>
+      </w:r>
+      <w:proofErr w:type="gramStart"/>
+      <w:r>
+        <w:rPr>
+          <w:rFonts w:ascii="Consolas" w:eastAsiaTheme="minorEastAsia" w:hAnsi="Consolas" w:cs="Consolas"/>
+        </w:rPr>
+        <w:t>for</w:t>
+      </w:r>
+      <w:proofErr w:type="gramEnd"/>
+      <w:r>
+        <w:rPr>
+          <w:rFonts w:ascii="Consolas" w:eastAsiaTheme="minorEastAsia" w:hAnsi="Consolas" w:cs="Consolas"/>
+        </w:rPr>
+        <w:t xml:space="preserve"> (</w:t>
+      </w:r>
+      <w:proofErr w:type="spellStart"/>
+      <w:r>
+        <w:rPr>
+          <w:rFonts w:ascii="Consolas" w:eastAsiaTheme="minorEastAsia" w:hAnsi="Consolas" w:cs="Consolas"/>
+        </w:rPr>
+        <w:t>var</w:t>
+      </w:r>
+      <w:proofErr w:type="spellEnd"/>
+      <w:r>
+        <w:rPr>
+          <w:rFonts w:ascii="Consolas" w:eastAsiaTheme="minorEastAsia" w:hAnsi="Consolas" w:cs="Consolas"/>
+        </w:rPr>
+        <w:t xml:space="preserve"> </w:t>
+      </w:r>
+      <w:proofErr w:type="spellStart"/>
+      <w:r>
+        <w:rPr>
+          <w:rFonts w:ascii="Consolas" w:eastAsiaTheme="minorEastAsia" w:hAnsi="Consolas" w:cs="Consolas"/>
+        </w:rPr>
+        <w:t>i</w:t>
+      </w:r>
+      <w:proofErr w:type="spellEnd"/>
+      <w:r>
+        <w:rPr>
+          <w:rFonts w:ascii="Consolas" w:eastAsiaTheme="minorEastAsia" w:hAnsi="Consolas" w:cs="Consolas"/>
+        </w:rPr>
+        <w:t xml:space="preserve">=0; </w:t>
+      </w:r>
+      <w:proofErr w:type="spellStart"/>
+      <w:r>
+        <w:rPr>
+          <w:rFonts w:ascii="Consolas" w:eastAsiaTheme="minorEastAsia" w:hAnsi="Consolas" w:cs="Consolas"/>
+        </w:rPr>
+        <w:t>i</w:t>
+      </w:r>
+      <w:proofErr w:type="spellEnd"/>
+      <w:r>
+        <w:rPr>
+          <w:rFonts w:ascii="Consolas" w:eastAsiaTheme="minorEastAsia" w:hAnsi="Consolas" w:cs="Consolas"/>
+        </w:rPr>
+        <w:t>&lt;</w:t>
+      </w:r>
+      <w:proofErr w:type="spellStart"/>
+      <w:r>
+        <w:rPr>
+          <w:rFonts w:ascii="Consolas" w:eastAsiaTheme="minorEastAsia" w:hAnsi="Consolas" w:cs="Consolas"/>
+        </w:rPr>
+        <w:t>items.length</w:t>
+      </w:r>
+      <w:proofErr w:type="spellEnd"/>
+      <w:r>
+        <w:rPr>
+          <w:rFonts w:ascii="Consolas" w:eastAsiaTheme="minorEastAsia" w:hAnsi="Consolas" w:cs="Consolas"/>
+        </w:rPr>
+        <w:t xml:space="preserve">; </w:t>
+      </w:r>
+      <w:proofErr w:type="spellStart"/>
+      <w:r>
+        <w:rPr>
+          <w:rFonts w:ascii="Consolas" w:eastAsiaTheme="minorEastAsia" w:hAnsi="Consolas" w:cs="Consolas"/>
+        </w:rPr>
+        <w:t>i</w:t>
+      </w:r>
+      <w:proofErr w:type="spellEnd"/>
+      <w:r>
+        <w:rPr>
+          <w:rFonts w:ascii="Consolas" w:eastAsiaTheme="minorEastAsia" w:hAnsi="Consolas" w:cs="Consolas"/>
+        </w:rPr>
+        <w:t>++) {</w:t>
       </w:r>
     </w:p>
     <w:p>
@@ -1651,7 +2278,34 @@
           <w:rFonts w:ascii="Consolas" w:eastAsiaTheme="minorEastAsia" w:hAnsi="Consolas" w:cs="Consolas"/>
         </w:rPr>
         <w:tab/>
-        <w:t>if (i !==index) {</w:t>
+      </w:r>
+      <w:proofErr w:type="gramStart"/>
+      <w:r>
+        <w:rPr>
+          <w:rFonts w:ascii="Consolas" w:eastAsiaTheme="minorEastAsia" w:hAnsi="Consolas" w:cs="Consolas"/>
+        </w:rPr>
+        <w:t>if</w:t>
+      </w:r>
+      <w:proofErr w:type="gramEnd"/>
+      <w:r>
+        <w:rPr>
+          <w:rFonts w:ascii="Consolas" w:eastAsiaTheme="minorEastAsia" w:hAnsi="Consolas" w:cs="Consolas"/>
+        </w:rPr>
+        <w:t xml:space="preserve"> (</w:t>
+      </w:r>
+      <w:proofErr w:type="spellStart"/>
+      <w:r>
+        <w:rPr>
+          <w:rFonts w:ascii="Consolas" w:eastAsiaTheme="minorEastAsia" w:hAnsi="Consolas" w:cs="Consolas"/>
+        </w:rPr>
+        <w:t>i</w:t>
+      </w:r>
+      <w:proofErr w:type="spellEnd"/>
+      <w:r>
+        <w:rPr>
+          <w:rFonts w:ascii="Consolas" w:eastAsiaTheme="minorEastAsia" w:hAnsi="Consolas" w:cs="Consolas"/>
+        </w:rPr>
+        <w:t xml:space="preserve"> !==index) {</w:t>
       </w:r>
     </w:p>
     <w:p>
@@ -1679,7 +2333,36 @@
           <w:rFonts w:ascii="Consolas" w:eastAsiaTheme="minorEastAsia" w:hAnsi="Consolas" w:cs="Consolas"/>
         </w:rPr>
         <w:tab/>
-        <w:t>var neighbour = items[i];</w:t>
+      </w:r>
+      <w:proofErr w:type="spellStart"/>
+      <w:proofErr w:type="gramStart"/>
+      <w:r>
+        <w:rPr>
+          <w:rFonts w:ascii="Consolas" w:eastAsiaTheme="minorEastAsia" w:hAnsi="Consolas" w:cs="Consolas"/>
+        </w:rPr>
+        <w:t>var</w:t>
+      </w:r>
+      <w:proofErr w:type="spellEnd"/>
+      <w:proofErr w:type="gramEnd"/>
+      <w:r>
+        <w:rPr>
+          <w:rFonts w:ascii="Consolas" w:eastAsiaTheme="minorEastAsia" w:hAnsi="Consolas" w:cs="Consolas"/>
+        </w:rPr>
+        <w:t xml:space="preserve"> neighbour = items[</w:t>
+      </w:r>
+      <w:proofErr w:type="spellStart"/>
+      <w:r>
+        <w:rPr>
+          <w:rFonts w:ascii="Consolas" w:eastAsiaTheme="minorEastAsia" w:hAnsi="Consolas" w:cs="Consolas"/>
+        </w:rPr>
+        <w:t>i</w:t>
+      </w:r>
+      <w:proofErr w:type="spellEnd"/>
+      <w:r>
+        <w:rPr>
+          <w:rFonts w:ascii="Consolas" w:eastAsiaTheme="minorEastAsia" w:hAnsi="Consolas" w:cs="Consolas"/>
+        </w:rPr>
+        <w:t>];</w:t>
       </w:r>
     </w:p>
     <w:p>
@@ -1708,7 +2391,64 @@
           <w:rFonts w:ascii="Consolas" w:eastAsiaTheme="minorEastAsia" w:hAnsi="Consolas" w:cs="Consolas"/>
         </w:rPr>
         <w:tab/>
-        <w:t xml:space="preserve">var distance = Math.sqrt(item.x*neighbour.x + </w:t>
+      </w:r>
+      <w:proofErr w:type="spellStart"/>
+      <w:proofErr w:type="gramStart"/>
+      <w:r>
+        <w:rPr>
+          <w:rFonts w:ascii="Consolas" w:eastAsiaTheme="minorEastAsia" w:hAnsi="Consolas" w:cs="Consolas"/>
+        </w:rPr>
+        <w:t>var</w:t>
+      </w:r>
+      <w:proofErr w:type="spellEnd"/>
+      <w:proofErr w:type="gramEnd"/>
+      <w:r>
+        <w:rPr>
+          <w:rFonts w:ascii="Consolas" w:eastAsiaTheme="minorEastAsia" w:hAnsi="Consolas" w:cs="Consolas"/>
+        </w:rPr>
+        <w:t xml:space="preserve"> distance = </w:t>
+      </w:r>
+      <w:proofErr w:type="spellStart"/>
+      <w:r>
+        <w:rPr>
+          <w:rFonts w:ascii="Consolas" w:eastAsiaTheme="minorEastAsia" w:hAnsi="Consolas" w:cs="Consolas"/>
+        </w:rPr>
+        <w:t>Math.sqrt</w:t>
+      </w:r>
+      <w:proofErr w:type="spellEnd"/>
+      <w:r>
+        <w:rPr>
+          <w:rFonts w:ascii="Consolas" w:eastAsiaTheme="minorEastAsia" w:hAnsi="Consolas" w:cs="Consolas"/>
+        </w:rPr>
+        <w:t>(</w:t>
+      </w:r>
+      <w:proofErr w:type="spellStart"/>
+      <w:r>
+        <w:rPr>
+          <w:rFonts w:ascii="Consolas" w:eastAsiaTheme="minorEastAsia" w:hAnsi="Consolas" w:cs="Consolas"/>
+        </w:rPr>
+        <w:t>item.x</w:t>
+      </w:r>
+      <w:proofErr w:type="spellEnd"/>
+      <w:r>
+        <w:rPr>
+          <w:rFonts w:ascii="Consolas" w:eastAsiaTheme="minorEastAsia" w:hAnsi="Consolas" w:cs="Consolas"/>
+        </w:rPr>
+        <w:t>*</w:t>
+      </w:r>
+      <w:proofErr w:type="spellStart"/>
+      <w:r>
+        <w:rPr>
+          <w:rFonts w:ascii="Consolas" w:eastAsiaTheme="minorEastAsia" w:hAnsi="Consolas" w:cs="Consolas"/>
+        </w:rPr>
+        <w:t>neighbour.x</w:t>
+      </w:r>
+      <w:proofErr w:type="spellEnd"/>
+      <w:r>
+        <w:rPr>
+          <w:rFonts w:ascii="Consolas" w:eastAsiaTheme="minorEastAsia" w:hAnsi="Consolas" w:cs="Consolas"/>
+        </w:rPr>
+        <w:t xml:space="preserve"> + </w:t>
       </w:r>
     </w:p>
     <w:p>
@@ -1719,11 +2459,33 @@
           <w:rFonts w:ascii="Consolas" w:eastAsiaTheme="minorEastAsia" w:hAnsi="Consolas" w:cs="Consolas"/>
         </w:rPr>
       </w:pPr>
-      <w:r>
-        <w:rPr>
-          <w:rFonts w:ascii="Consolas" w:eastAsiaTheme="minorEastAsia" w:hAnsi="Consolas" w:cs="Consolas"/>
-        </w:rPr>
-        <w:t>item.y*neighbour.y);</w:t>
+      <w:proofErr w:type="spellStart"/>
+      <w:r>
+        <w:rPr>
+          <w:rFonts w:ascii="Consolas" w:eastAsiaTheme="minorEastAsia" w:hAnsi="Consolas" w:cs="Consolas"/>
+        </w:rPr>
+        <w:t>item.y</w:t>
+      </w:r>
+      <w:proofErr w:type="spellEnd"/>
+      <w:r>
+        <w:rPr>
+          <w:rFonts w:ascii="Consolas" w:eastAsiaTheme="minorEastAsia" w:hAnsi="Consolas" w:cs="Consolas"/>
+        </w:rPr>
+        <w:t>*</w:t>
+      </w:r>
+      <w:proofErr w:type="spellStart"/>
+      <w:r>
+        <w:rPr>
+          <w:rFonts w:ascii="Consolas" w:eastAsiaTheme="minorEastAsia" w:hAnsi="Consolas" w:cs="Consolas"/>
+        </w:rPr>
+        <w:t>neighbour.y</w:t>
+      </w:r>
+      <w:proofErr w:type="spellEnd"/>
+      <w:r>
+        <w:rPr>
+          <w:rFonts w:ascii="Consolas" w:eastAsiaTheme="minorEastAsia" w:hAnsi="Consolas" w:cs="Consolas"/>
+        </w:rPr>
+        <w:t>);</w:t>
       </w:r>
     </w:p>
     <w:p>
@@ -1751,7 +2513,56 @@
           <w:rFonts w:ascii="Consolas" w:eastAsiaTheme="minorEastAsia" w:hAnsi="Consolas" w:cs="Consolas"/>
         </w:rPr>
         <w:tab/>
-        <w:t>results.push( new distance_index(distance, i) );</w:t>
+      </w:r>
+      <w:proofErr w:type="spellStart"/>
+      <w:proofErr w:type="gramStart"/>
+      <w:r>
+        <w:rPr>
+          <w:rFonts w:ascii="Consolas" w:eastAsiaTheme="minorEastAsia" w:hAnsi="Consolas" w:cs="Consolas"/>
+        </w:rPr>
+        <w:t>results.push</w:t>
+      </w:r>
+      <w:proofErr w:type="spellEnd"/>
+      <w:r>
+        <w:rPr>
+          <w:rFonts w:ascii="Consolas" w:eastAsiaTheme="minorEastAsia" w:hAnsi="Consolas" w:cs="Consolas"/>
+        </w:rPr>
+        <w:t>(</w:t>
+      </w:r>
+      <w:proofErr w:type="gramEnd"/>
+      <w:r>
+        <w:rPr>
+          <w:rFonts w:ascii="Consolas" w:eastAsiaTheme="minorEastAsia" w:hAnsi="Consolas" w:cs="Consolas"/>
+        </w:rPr>
+        <w:t xml:space="preserve"> new </w:t>
+      </w:r>
+      <w:proofErr w:type="spellStart"/>
+      <w:r>
+        <w:rPr>
+          <w:rFonts w:ascii="Consolas" w:eastAsiaTheme="minorEastAsia" w:hAnsi="Consolas" w:cs="Consolas"/>
+        </w:rPr>
+        <w:t>distance_index</w:t>
+      </w:r>
+      <w:proofErr w:type="spellEnd"/>
+      <w:r>
+        <w:rPr>
+          <w:rFonts w:ascii="Consolas" w:eastAsiaTheme="minorEastAsia" w:hAnsi="Consolas" w:cs="Consolas"/>
+        </w:rPr>
+        <w:t xml:space="preserve">(distance, </w:t>
+      </w:r>
+      <w:proofErr w:type="spellStart"/>
+      <w:r>
+        <w:rPr>
+          <w:rFonts w:ascii="Consolas" w:eastAsiaTheme="minorEastAsia" w:hAnsi="Consolas" w:cs="Consolas"/>
+        </w:rPr>
+        <w:t>i</w:t>
+      </w:r>
+      <w:proofErr w:type="spellEnd"/>
+      <w:r>
+        <w:rPr>
+          <w:rFonts w:ascii="Consolas" w:eastAsiaTheme="minorEastAsia" w:hAnsi="Consolas" w:cs="Consolas"/>
+        </w:rPr>
+        <w:t>) );</w:t>
       </w:r>
     </w:p>
     <w:p>
@@ -1805,7 +2616,42 @@
           <w:rFonts w:ascii="Consolas" w:eastAsiaTheme="minorEastAsia" w:hAnsi="Consolas" w:cs="Consolas"/>
         </w:rPr>
         <w:tab/>
-        <w:t>results.sort( function(a,b) {</w:t>
+      </w:r>
+      <w:proofErr w:type="spellStart"/>
+      <w:proofErr w:type="gramStart"/>
+      <w:r>
+        <w:rPr>
+          <w:rFonts w:ascii="Consolas" w:eastAsiaTheme="minorEastAsia" w:hAnsi="Consolas" w:cs="Consolas"/>
+        </w:rPr>
+        <w:t>results.sort</w:t>
+      </w:r>
+      <w:proofErr w:type="spellEnd"/>
+      <w:r>
+        <w:rPr>
+          <w:rFonts w:ascii="Consolas" w:eastAsiaTheme="minorEastAsia" w:hAnsi="Consolas" w:cs="Consolas"/>
+        </w:rPr>
+        <w:t>(</w:t>
+      </w:r>
+      <w:proofErr w:type="gramEnd"/>
+      <w:r>
+        <w:rPr>
+          <w:rFonts w:ascii="Consolas" w:eastAsiaTheme="minorEastAsia" w:hAnsi="Consolas" w:cs="Consolas"/>
+        </w:rPr>
+        <w:t xml:space="preserve"> function(</w:t>
+      </w:r>
+      <w:proofErr w:type="spellStart"/>
+      <w:r>
+        <w:rPr>
+          <w:rFonts w:ascii="Consolas" w:eastAsiaTheme="minorEastAsia" w:hAnsi="Consolas" w:cs="Consolas"/>
+        </w:rPr>
+        <w:t>a,b</w:t>
+      </w:r>
+      <w:proofErr w:type="spellEnd"/>
+      <w:r>
+        <w:rPr>
+          <w:rFonts w:ascii="Consolas" w:eastAsiaTheme="minorEastAsia" w:hAnsi="Consolas" w:cs="Consolas"/>
+        </w:rPr>
+        <w:t>) {</w:t>
       </w:r>
     </w:p>
     <w:p>
@@ -1816,11 +2662,47 @@
           <w:rFonts w:ascii="Consolas" w:eastAsiaTheme="minorEastAsia" w:hAnsi="Consolas" w:cs="Consolas"/>
         </w:rPr>
       </w:pPr>
-      <w:r>
-        <w:rPr>
-          <w:rFonts w:ascii="Consolas" w:eastAsiaTheme="minorEastAsia" w:hAnsi="Consolas" w:cs="Consolas"/>
-        </w:rPr>
-        <w:t>return a.distance - b.distance;</w:t>
+      <w:proofErr w:type="gramStart"/>
+      <w:r>
+        <w:rPr>
+          <w:rFonts w:ascii="Consolas" w:eastAsiaTheme="minorEastAsia" w:hAnsi="Consolas" w:cs="Consolas"/>
+        </w:rPr>
+        <w:t>return</w:t>
+      </w:r>
+      <w:proofErr w:type="gramEnd"/>
+      <w:r>
+        <w:rPr>
+          <w:rFonts w:ascii="Consolas" w:eastAsiaTheme="minorEastAsia" w:hAnsi="Consolas" w:cs="Consolas"/>
+        </w:rPr>
+        <w:t xml:space="preserve"> </w:t>
+      </w:r>
+      <w:proofErr w:type="spellStart"/>
+      <w:r>
+        <w:rPr>
+          <w:rFonts w:ascii="Consolas" w:eastAsiaTheme="minorEastAsia" w:hAnsi="Consolas" w:cs="Consolas"/>
+        </w:rPr>
+        <w:t>a.distance</w:t>
+      </w:r>
+      <w:proofErr w:type="spellEnd"/>
+      <w:r>
+        <w:rPr>
+          <w:rFonts w:ascii="Consolas" w:eastAsiaTheme="minorEastAsia" w:hAnsi="Consolas" w:cs="Consolas"/>
+        </w:rPr>
+        <w:t xml:space="preserve"> - </w:t>
+      </w:r>
+      <w:proofErr w:type="spellStart"/>
+      <w:r>
+        <w:rPr>
+          <w:rFonts w:ascii="Consolas" w:eastAsiaTheme="minorEastAsia" w:hAnsi="Consolas" w:cs="Consolas"/>
+        </w:rPr>
+        <w:t>b.distance</w:t>
+      </w:r>
+      <w:proofErr w:type="spellEnd"/>
+      <w:r>
+        <w:rPr>
+          <w:rFonts w:ascii="Consolas" w:eastAsiaTheme="minorEastAsia" w:hAnsi="Consolas" w:cs="Consolas"/>
+        </w:rPr>
+        <w:t>;</w:t>
       </w:r>
     </w:p>
     <w:p>
@@ -1851,7 +2733,64 @@
           <w:rFonts w:ascii="Consolas" w:eastAsiaTheme="minorEastAsia" w:hAnsi="Consolas" w:cs="Consolas"/>
         </w:rPr>
         <w:tab/>
-        <w:t>var top_n = Math.min(n, results.length);</w:t>
+      </w:r>
+      <w:proofErr w:type="spellStart"/>
+      <w:proofErr w:type="gramStart"/>
+      <w:r>
+        <w:rPr>
+          <w:rFonts w:ascii="Consolas" w:eastAsiaTheme="minorEastAsia" w:hAnsi="Consolas" w:cs="Consolas"/>
+        </w:rPr>
+        <w:t>var</w:t>
+      </w:r>
+      <w:proofErr w:type="spellEnd"/>
+      <w:proofErr w:type="gramEnd"/>
+      <w:r>
+        <w:rPr>
+          <w:rFonts w:ascii="Consolas" w:eastAsiaTheme="minorEastAsia" w:hAnsi="Consolas" w:cs="Consolas"/>
+        </w:rPr>
+        <w:t xml:space="preserve"> </w:t>
+      </w:r>
+      <w:proofErr w:type="spellStart"/>
+      <w:r>
+        <w:rPr>
+          <w:rFonts w:ascii="Consolas" w:eastAsiaTheme="minorEastAsia" w:hAnsi="Consolas" w:cs="Consolas"/>
+        </w:rPr>
+        <w:t>top_n</w:t>
+      </w:r>
+      <w:proofErr w:type="spellEnd"/>
+      <w:r>
+        <w:rPr>
+          <w:rFonts w:ascii="Consolas" w:eastAsiaTheme="minorEastAsia" w:hAnsi="Consolas" w:cs="Consolas"/>
+        </w:rPr>
+        <w:t xml:space="preserve"> = </w:t>
+      </w:r>
+      <w:proofErr w:type="spellStart"/>
+      <w:r>
+        <w:rPr>
+          <w:rFonts w:ascii="Consolas" w:eastAsiaTheme="minorEastAsia" w:hAnsi="Consolas" w:cs="Consolas"/>
+        </w:rPr>
+        <w:t>Math.min</w:t>
+      </w:r>
+      <w:proofErr w:type="spellEnd"/>
+      <w:r>
+        <w:rPr>
+          <w:rFonts w:ascii="Consolas" w:eastAsiaTheme="minorEastAsia" w:hAnsi="Consolas" w:cs="Consolas"/>
+        </w:rPr>
+        <w:t xml:space="preserve">(n, </w:t>
+      </w:r>
+      <w:proofErr w:type="spellStart"/>
+      <w:r>
+        <w:rPr>
+          <w:rFonts w:ascii="Consolas" w:eastAsiaTheme="minorEastAsia" w:hAnsi="Consolas" w:cs="Consolas"/>
+        </w:rPr>
+        <w:t>results.length</w:t>
+      </w:r>
+      <w:proofErr w:type="spellEnd"/>
+      <w:r>
+        <w:rPr>
+          <w:rFonts w:ascii="Consolas" w:eastAsiaTheme="minorEastAsia" w:hAnsi="Consolas" w:cs="Consolas"/>
+        </w:rPr>
+        <w:t>);</w:t>
       </w:r>
     </w:p>
     <w:p>
@@ -1867,7 +2806,34 @@
           <w:rFonts w:ascii="Consolas" w:eastAsiaTheme="minorEastAsia" w:hAnsi="Consolas" w:cs="Consolas"/>
         </w:rPr>
         <w:tab/>
-        <w:t>return results.slice(0,top_n);</w:t>
+      </w:r>
+      <w:proofErr w:type="gramStart"/>
+      <w:r>
+        <w:rPr>
+          <w:rFonts w:ascii="Consolas" w:eastAsiaTheme="minorEastAsia" w:hAnsi="Consolas" w:cs="Consolas"/>
+        </w:rPr>
+        <w:t>return</w:t>
+      </w:r>
+      <w:proofErr w:type="gramEnd"/>
+      <w:r>
+        <w:rPr>
+          <w:rFonts w:ascii="Consolas" w:eastAsiaTheme="minorEastAsia" w:hAnsi="Consolas" w:cs="Consolas"/>
+        </w:rPr>
+        <w:t xml:space="preserve"> </w:t>
+      </w:r>
+      <w:proofErr w:type="spellStart"/>
+      <w:r>
+        <w:rPr>
+          <w:rFonts w:ascii="Consolas" w:eastAsiaTheme="minorEastAsia" w:hAnsi="Consolas" w:cs="Consolas"/>
+        </w:rPr>
+        <w:t>results.slice</w:t>
+      </w:r>
+      <w:proofErr w:type="spellEnd"/>
+      <w:r>
+        <w:rPr>
+          <w:rFonts w:ascii="Consolas" w:eastAsiaTheme="minorEastAsia" w:hAnsi="Consolas" w:cs="Consolas"/>
+        </w:rPr>
+        <w:t>(0,top_n);</w:t>
       </w:r>
     </w:p>
     <w:p>
@@ -1920,7 +2886,21 @@
         <w:rPr>
           <w:rFonts w:eastAsiaTheme="minorEastAsia"/>
         </w:rPr>
-        <w:t>, though as you can see the gunction is flexible</w:t>
+        <w:t xml:space="preserve">, though as you can see the </w:t>
+      </w:r>
+      <w:proofErr w:type="spellStart"/>
+      <w:r>
+        <w:rPr>
+          <w:rFonts w:eastAsiaTheme="minorEastAsia"/>
+        </w:rPr>
+        <w:t>gunction</w:t>
+      </w:r>
+      <w:proofErr w:type="spellEnd"/>
+      <w:r>
+        <w:rPr>
+          <w:rFonts w:eastAsiaTheme="minorEastAsia"/>
+        </w:rPr>
+        <w:t xml:space="preserve"> is flexible</w:t>
       </w:r>
       <w:r>
         <w:rPr>
@@ -2185,7 +3165,84 @@
           <w:rFonts w:ascii="Consolas" w:eastAsiaTheme="minorEastAsia" w:hAnsi="Consolas" w:cs="Consolas"/>
         </w:rPr>
         <w:tab/>
-        <w:t>x_move += (x_nudge - beast.x) * neighbour_weight * (-0.5 + Math.random());</w:t>
+      </w:r>
+      <w:proofErr w:type="spellStart"/>
+      <w:r>
+        <w:rPr>
+          <w:rFonts w:ascii="Consolas" w:eastAsiaTheme="minorEastAsia" w:hAnsi="Consolas" w:cs="Consolas"/>
+        </w:rPr>
+        <w:t>x_move</w:t>
+      </w:r>
+      <w:proofErr w:type="spellEnd"/>
+      <w:r>
+        <w:rPr>
+          <w:rFonts w:ascii="Consolas" w:eastAsiaTheme="minorEastAsia" w:hAnsi="Consolas" w:cs="Consolas"/>
+        </w:rPr>
+        <w:t xml:space="preserve"> += (</w:t>
+      </w:r>
+      <w:proofErr w:type="spellStart"/>
+      <w:r>
+        <w:rPr>
+          <w:rFonts w:ascii="Consolas" w:eastAsiaTheme="minorEastAsia" w:hAnsi="Consolas" w:cs="Consolas"/>
+        </w:rPr>
+        <w:t>x_nudge</w:t>
+      </w:r>
+      <w:proofErr w:type="spellEnd"/>
+      <w:r>
+        <w:rPr>
+          <w:rFonts w:ascii="Consolas" w:eastAsiaTheme="minorEastAsia" w:hAnsi="Consolas" w:cs="Consolas"/>
+        </w:rPr>
+        <w:t xml:space="preserve"> - </w:t>
+      </w:r>
+      <w:proofErr w:type="spellStart"/>
+      <w:r>
+        <w:rPr>
+          <w:rFonts w:ascii="Consolas" w:eastAsiaTheme="minorEastAsia" w:hAnsi="Consolas" w:cs="Consolas"/>
+        </w:rPr>
+        <w:t>beast.x</w:t>
+      </w:r>
+      <w:proofErr w:type="spellEnd"/>
+      <w:r>
+        <w:rPr>
+          <w:rFonts w:ascii="Consolas" w:eastAsiaTheme="minorEastAsia" w:hAnsi="Consolas" w:cs="Consolas"/>
+        </w:rPr>
+        <w:t xml:space="preserve">) * </w:t>
+      </w:r>
+      <w:proofErr w:type="spellStart"/>
+      <w:r>
+        <w:rPr>
+          <w:rFonts w:ascii="Consolas" w:eastAsiaTheme="minorEastAsia" w:hAnsi="Consolas" w:cs="Consolas"/>
+        </w:rPr>
+        <w:t>neighbour_weight</w:t>
+      </w:r>
+      <w:proofErr w:type="spellEnd"/>
+      <w:r>
+        <w:rPr>
+          <w:rFonts w:ascii="Consolas" w:eastAsiaTheme="minorEastAsia" w:hAnsi="Consolas" w:cs="Consolas"/>
+        </w:rPr>
+        <w:t xml:space="preserve"> * (-0.5 + </w:t>
+      </w:r>
+      <w:proofErr w:type="spellStart"/>
+      <w:proofErr w:type="gramStart"/>
+      <w:r>
+        <w:rPr>
+          <w:rFonts w:ascii="Consolas" w:eastAsiaTheme="minorEastAsia" w:hAnsi="Consolas" w:cs="Consolas"/>
+        </w:rPr>
+        <w:t>Math.random</w:t>
+      </w:r>
+      <w:proofErr w:type="spellEnd"/>
+      <w:r>
+        <w:rPr>
+          <w:rFonts w:ascii="Consolas" w:eastAsiaTheme="minorEastAsia" w:hAnsi="Consolas" w:cs="Consolas"/>
+        </w:rPr>
+        <w:t>(</w:t>
+      </w:r>
+      <w:proofErr w:type="gramEnd"/>
+      <w:r>
+        <w:rPr>
+          <w:rFonts w:ascii="Consolas" w:eastAsiaTheme="minorEastAsia" w:hAnsi="Consolas" w:cs="Consolas"/>
+        </w:rPr>
+        <w:t>));</w:t>
       </w:r>
     </w:p>
     <w:p>
@@ -2200,7 +3257,84 @@
           <w:rFonts w:ascii="Consolas" w:eastAsiaTheme="minorEastAsia" w:hAnsi="Consolas" w:cs="Consolas"/>
         </w:rPr>
         <w:tab/>
-        <w:t>y_move += (y_nudge - beast.y) * neighbour_weight * (-0.5 + Math.random());</w:t>
+      </w:r>
+      <w:proofErr w:type="spellStart"/>
+      <w:r>
+        <w:rPr>
+          <w:rFonts w:ascii="Consolas" w:eastAsiaTheme="minorEastAsia" w:hAnsi="Consolas" w:cs="Consolas"/>
+        </w:rPr>
+        <w:t>y_move</w:t>
+      </w:r>
+      <w:proofErr w:type="spellEnd"/>
+      <w:r>
+        <w:rPr>
+          <w:rFonts w:ascii="Consolas" w:eastAsiaTheme="minorEastAsia" w:hAnsi="Consolas" w:cs="Consolas"/>
+        </w:rPr>
+        <w:t xml:space="preserve"> += (</w:t>
+      </w:r>
+      <w:proofErr w:type="spellStart"/>
+      <w:r>
+        <w:rPr>
+          <w:rFonts w:ascii="Consolas" w:eastAsiaTheme="minorEastAsia" w:hAnsi="Consolas" w:cs="Consolas"/>
+        </w:rPr>
+        <w:t>y_nudge</w:t>
+      </w:r>
+      <w:proofErr w:type="spellEnd"/>
+      <w:r>
+        <w:rPr>
+          <w:rFonts w:ascii="Consolas" w:eastAsiaTheme="minorEastAsia" w:hAnsi="Consolas" w:cs="Consolas"/>
+        </w:rPr>
+        <w:t xml:space="preserve"> - </w:t>
+      </w:r>
+      <w:proofErr w:type="spellStart"/>
+      <w:r>
+        <w:rPr>
+          <w:rFonts w:ascii="Consolas" w:eastAsiaTheme="minorEastAsia" w:hAnsi="Consolas" w:cs="Consolas"/>
+        </w:rPr>
+        <w:t>beast.y</w:t>
+      </w:r>
+      <w:proofErr w:type="spellEnd"/>
+      <w:r>
+        <w:rPr>
+          <w:rFonts w:ascii="Consolas" w:eastAsiaTheme="minorEastAsia" w:hAnsi="Consolas" w:cs="Consolas"/>
+        </w:rPr>
+        <w:t xml:space="preserve">) * </w:t>
+      </w:r>
+      <w:proofErr w:type="spellStart"/>
+      <w:r>
+        <w:rPr>
+          <w:rFonts w:ascii="Consolas" w:eastAsiaTheme="minorEastAsia" w:hAnsi="Consolas" w:cs="Consolas"/>
+        </w:rPr>
+        <w:t>neighbour_weight</w:t>
+      </w:r>
+      <w:proofErr w:type="spellEnd"/>
+      <w:r>
+        <w:rPr>
+          <w:rFonts w:ascii="Consolas" w:eastAsiaTheme="minorEastAsia" w:hAnsi="Consolas" w:cs="Consolas"/>
+        </w:rPr>
+        <w:t xml:space="preserve"> * (-0.5 + </w:t>
+      </w:r>
+      <w:proofErr w:type="spellStart"/>
+      <w:proofErr w:type="gramStart"/>
+      <w:r>
+        <w:rPr>
+          <w:rFonts w:ascii="Consolas" w:eastAsiaTheme="minorEastAsia" w:hAnsi="Consolas" w:cs="Consolas"/>
+        </w:rPr>
+        <w:t>Math.random</w:t>
+      </w:r>
+      <w:proofErr w:type="spellEnd"/>
+      <w:r>
+        <w:rPr>
+          <w:rFonts w:ascii="Consolas" w:eastAsiaTheme="minorEastAsia" w:hAnsi="Consolas" w:cs="Consolas"/>
+        </w:rPr>
+        <w:t>(</w:t>
+      </w:r>
+      <w:proofErr w:type="gramEnd"/>
+      <w:r>
+        <w:rPr>
+          <w:rFonts w:ascii="Consolas" w:eastAsiaTheme="minorEastAsia" w:hAnsi="Consolas" w:cs="Consolas"/>
+        </w:rPr>
+        <w:t>));</w:t>
       </w:r>
     </w:p>
     <w:p>
@@ -2759,24 +3893,40 @@
           <w:rFonts w:eastAsiaTheme="minorEastAsia"/>
         </w:rPr>
       </w:pPr>
-      <w:r>
-        <w:rPr>
-          <w:rFonts w:eastAsiaTheme="minorEastAsia"/>
-        </w:rPr>
-        <w:t>v(t+1) = (w * v(t)) + (c1 * r1 * (p(t) – x(t)) + (c2 * r2 * (g(t) – x(t))</w:t>
-      </w:r>
-    </w:p>
-    <w:p>
-      <w:pPr>
-        <w:rPr>
-          <w:rFonts w:eastAsiaTheme="minorEastAsia"/>
-        </w:rPr>
-      </w:pPr>
-      <w:r>
-        <w:rPr>
-          <w:rFonts w:eastAsiaTheme="minorEastAsia"/>
-        </w:rPr>
-        <w:t>x(t+1) = x(t) + v(t+1)</w:t>
+      <w:proofErr w:type="gramStart"/>
+      <w:r>
+        <w:rPr>
+          <w:rFonts w:eastAsiaTheme="minorEastAsia"/>
+        </w:rPr>
+        <w:t>v(</w:t>
+      </w:r>
+      <w:proofErr w:type="gramEnd"/>
+      <w:r>
+        <w:rPr>
+          <w:rFonts w:eastAsiaTheme="minorEastAsia"/>
+        </w:rPr>
+        <w:t>t+1) = (w * v(t)) + (c1 * r1 * (p(t) – x(t)) + (c2 * r2 * (g(t) – x(t))</w:t>
+      </w:r>
+    </w:p>
+    <w:p>
+      <w:pPr>
+        <w:rPr>
+          <w:rFonts w:eastAsiaTheme="minorEastAsia"/>
+        </w:rPr>
+      </w:pPr>
+      <w:proofErr w:type="gramStart"/>
+      <w:r>
+        <w:rPr>
+          <w:rFonts w:eastAsiaTheme="minorEastAsia"/>
+        </w:rPr>
+        <w:t>x(</w:t>
+      </w:r>
+      <w:proofErr w:type="gramEnd"/>
+      <w:r>
+        <w:rPr>
+          <w:rFonts w:eastAsiaTheme="minorEastAsia"/>
+        </w:rPr>
+        <w:t>t+1) = x(t) + v(t+1)</w:t>
       </w:r>
     </w:p>
     <w:p>
@@ -2801,7 +3951,35 @@
         <w:rPr>
           <w:rFonts w:eastAsiaTheme="minorEastAsia"/>
         </w:rPr>
-        <w:t xml:space="preserve">constants though variants of the algorithm allow them to change over time. r1 and r2 are random variables. p is personal best, and g is the global best. So, this combines the current velocity, </w:t>
+        <w:t xml:space="preserve">constants though variants of the algorithm allow them to change over time. </w:t>
+      </w:r>
+      <w:proofErr w:type="gramStart"/>
+      <w:r>
+        <w:rPr>
+          <w:rFonts w:eastAsiaTheme="minorEastAsia"/>
+        </w:rPr>
+        <w:t>r1</w:t>
+      </w:r>
+      <w:proofErr w:type="gramEnd"/>
+      <w:r>
+        <w:rPr>
+          <w:rFonts w:eastAsiaTheme="minorEastAsia"/>
+        </w:rPr>
+        <w:t xml:space="preserve"> and r2 are random variables. </w:t>
+      </w:r>
+      <w:proofErr w:type="gramStart"/>
+      <w:r>
+        <w:rPr>
+          <w:rFonts w:eastAsiaTheme="minorEastAsia"/>
+        </w:rPr>
+        <w:t>p</w:t>
+      </w:r>
+      <w:proofErr w:type="gramEnd"/>
+      <w:r>
+        <w:rPr>
+          <w:rFonts w:eastAsiaTheme="minorEastAsia"/>
+        </w:rPr>
+        <w:t xml:space="preserve"> is personal best, and g is the global best. So, this combines the current velocity, </w:t>
       </w:r>
       <w:r>
         <w:rPr>
@@ -2871,69 +4049,105 @@
         </w:rPr>
         <w:t xml:space="preserve"> best after everything has moved.</w:t>
       </w:r>
+    </w:p>
+    <w:p>
+      <w:pPr>
+        <w:ind w:left="720"/>
+        <w:rPr>
+          <w:rFonts w:eastAsiaTheme="minorEastAsia"/>
+        </w:rPr>
+      </w:pPr>
+      <w:r>
+        <w:rPr>
+          <w:rFonts w:eastAsiaTheme="minorEastAsia"/>
+        </w:rPr>
+        <w:t>"The algorithm above implements synchronous updates of particle positions and best positions, where the best position found is updated only after all particle positions and personal best positions have been updated. In asynchronous update mode, the best position found is updated immediately after each particle's position update. Asynchronous updates lead to a faster propagation of the best solutions through the swarm."</w:t>
+      </w:r>
+      <w:r>
+        <w:rPr>
+          <w:rFonts w:eastAsiaTheme="minorEastAsia"/>
+        </w:rPr>
+        <w:t xml:space="preserve"> [</w:t>
+      </w:r>
+      <w:proofErr w:type="spellStart"/>
+      <w:proofErr w:type="gramStart"/>
+      <w:r>
+        <w:rPr>
+          <w:rFonts w:eastAsiaTheme="minorEastAsia"/>
+        </w:rPr>
+        <w:t>scholarpedia</w:t>
+      </w:r>
+      <w:proofErr w:type="spellEnd"/>
+      <w:proofErr w:type="gramEnd"/>
+      <w:r>
+        <w:rPr>
+          <w:rFonts w:eastAsiaTheme="minorEastAsia"/>
+        </w:rPr>
+        <w:t>]</w:t>
+      </w:r>
+    </w:p>
+    <w:p>
+      <w:pPr>
+        <w:rPr>
+          <w:rFonts w:eastAsiaTheme="minorEastAsia"/>
+        </w:rPr>
+      </w:pPr>
+      <w:r>
+        <w:rPr>
+          <w:rFonts w:eastAsiaTheme="minorEastAsia"/>
+        </w:rPr>
+        <w:t>Unlike several other optimisation methods, this is “</w:t>
+      </w:r>
+      <w:proofErr w:type="spellStart"/>
+      <w:r>
+        <w:rPr>
+          <w:rFonts w:eastAsiaTheme="minorEastAsia"/>
+        </w:rPr>
+        <w:t>gradientless</w:t>
+      </w:r>
+      <w:proofErr w:type="spellEnd"/>
+      <w:r>
+        <w:rPr>
+          <w:rFonts w:eastAsiaTheme="minorEastAsia"/>
+        </w:rPr>
+        <w:t xml:space="preserve">”. </w:t>
+      </w:r>
+      <w:r>
+        <w:rPr>
+          <w:rFonts w:eastAsiaTheme="minorEastAsia"/>
+        </w:rPr>
+        <w:t>For example, neural networks traditionally find their weights</w:t>
+      </w:r>
+      <w:r>
+        <w:rPr>
+          <w:rFonts w:eastAsiaTheme="minorEastAsia"/>
+        </w:rPr>
+        <w:t xml:space="preserve"> by using the differences between error functions for a change in their value and stepping the weights in the direction of the best value. The steps are always based on the gradient (difference per step size) [Wolfram].In contrast, PSO does not require any calculus to find gradients and use them to infer a step size and direction.</w:t>
+      </w:r>
+      <w:r>
+        <w:rPr>
+          <w:rFonts w:eastAsiaTheme="minorEastAsia"/>
+        </w:rPr>
+        <w:t xml:space="preserve"> </w:t>
+      </w:r>
+      <w:r>
+        <w:rPr>
+          <w:rFonts w:eastAsiaTheme="minorEastAsia"/>
+        </w:rPr>
+        <w:t>In other words, no difficult maths is required to work out optimal ways to find the minimum or maximum of some function</w:t>
+      </w:r>
+      <w:r>
+        <w:rPr>
+          <w:rFonts w:eastAsiaTheme="minorEastAsia"/>
+        </w:rPr>
+        <w:t xml:space="preserve"> or best solution to a problem</w:t>
+      </w:r>
       <w:r>
         <w:rPr>
           <w:rFonts w:eastAsiaTheme="minorEastAsia"/>
         </w:rPr>
         <w:t>.</w:t>
       </w:r>
-    </w:p>
-    <w:p>
-      <w:pPr>
-        <w:ind w:left="720"/>
-        <w:rPr>
-          <w:rFonts w:eastAsiaTheme="minorEastAsia"/>
-        </w:rPr>
-      </w:pPr>
-      <w:r>
-        <w:rPr>
-          <w:rFonts w:eastAsiaTheme="minorEastAsia"/>
-        </w:rPr>
-        <w:t>"The algorithm above implements synchronous updates of particle positions and best positions, where the best position found is updated only after all particle positions and personal best positions have been updated. In asynchronous update mode, the best position found is updated immediately after each particle's position update. Asynchronous updates lead to a faster propagation of the best solutions through the swarm."</w:t>
-      </w:r>
-      <w:r>
-        <w:rPr>
-          <w:rFonts w:eastAsiaTheme="minorEastAsia"/>
-        </w:rPr>
-        <w:t xml:space="preserve"> [</w:t>
-      </w:r>
-      <w:r>
-        <w:rPr>
-          <w:rFonts w:eastAsiaTheme="minorEastAsia"/>
-        </w:rPr>
-        <w:t>scholarpedia</w:t>
-      </w:r>
-      <w:r>
-        <w:rPr>
-          <w:rFonts w:eastAsiaTheme="minorEastAsia"/>
-        </w:rPr>
-        <w:t>]</w:t>
-      </w:r>
-    </w:p>
-    <w:p>
-      <w:pPr>
-        <w:rPr>
-          <w:rFonts w:eastAsiaTheme="minorEastAsia"/>
-        </w:rPr>
-      </w:pPr>
-      <w:r>
-        <w:rPr>
-          <w:rFonts w:eastAsiaTheme="minorEastAsia"/>
-        </w:rPr>
-        <w:t>Unlike several other optimisation methods, this is “gradientless”. In other words, no difficult maths is required to work out optimal ways to find the minimum or maximum of some function</w:t>
-      </w:r>
-      <w:r>
-        <w:rPr>
-          <w:rFonts w:eastAsiaTheme="minorEastAsia"/>
-        </w:rPr>
-        <w:t xml:space="preserve"> or best solution to a problem</w:t>
-      </w:r>
-      <w:r>
-        <w:rPr>
-          <w:rFonts w:eastAsiaTheme="minorEastAsia"/>
-        </w:rPr>
-        <w:t>.</w:t>
-      </w:r>
       <w:r>
         <w:rPr>
           <w:rFonts w:eastAsiaTheme="minorEastAsia"/>
@@ -2944,31 +4158,13 @@
         <w:rPr>
           <w:rFonts w:eastAsiaTheme="minorEastAsia"/>
         </w:rPr>
-        <w:t>Example</w:t>
-      </w:r>
-      <w:r>
-        <w:rPr>
-          <w:rFonts w:eastAsiaTheme="minorEastAsia"/>
-        </w:rPr>
-        <w:t>s</w:t>
-      </w:r>
-      <w:r>
-        <w:rPr>
-          <w:rFonts w:eastAsiaTheme="minorEastAsia"/>
-        </w:rPr>
-        <w:t xml:space="preserve"> include </w:t>
-      </w:r>
-      <w:r>
-        <w:rPr>
-          <w:rFonts w:eastAsiaTheme="minorEastAsia"/>
-        </w:rPr>
-        <w:t>various neutral network schemes such as gradient descent, moving in the direction of a nearby minimum or maximum [Wolfram]</w:t>
-      </w:r>
-      <w:r>
-        <w:rPr>
-          <w:rFonts w:eastAsiaTheme="minorEastAsia"/>
-        </w:rPr>
-        <w:t xml:space="preserve"> or the conjugate gradient method [Wikipedia]. </w:t>
+        <w:t>We simply try a few things and remember the best so far.</w:t>
+      </w:r>
+      <w:r>
+        <w:rPr>
+          <w:rFonts w:eastAsiaTheme="minorEastAsia"/>
+        </w:rPr>
+        <w:t xml:space="preserve"> </w:t>
       </w:r>
     </w:p>
     <w:p>
@@ -3015,11 +4211,19 @@
           <w:rFonts w:ascii="Consolas" w:eastAsiaTheme="minorEastAsia" w:hAnsi="Consolas" w:cs="Consolas"/>
         </w:rPr>
       </w:pPr>
-      <w:r>
-        <w:rPr>
-          <w:rFonts w:ascii="Consolas" w:eastAsiaTheme="minorEastAsia" w:hAnsi="Consolas" w:cs="Consolas"/>
-        </w:rPr>
-        <w:t>function best(first, second) {</w:t>
+      <w:proofErr w:type="gramStart"/>
+      <w:r>
+        <w:rPr>
+          <w:rFonts w:ascii="Consolas" w:eastAsiaTheme="minorEastAsia" w:hAnsi="Consolas" w:cs="Consolas"/>
+        </w:rPr>
+        <w:t>function</w:t>
+      </w:r>
+      <w:proofErr w:type="gramEnd"/>
+      <w:r>
+        <w:rPr>
+          <w:rFonts w:ascii="Consolas" w:eastAsiaTheme="minorEastAsia" w:hAnsi="Consolas" w:cs="Consolas"/>
+        </w:rPr>
+        <w:t xml:space="preserve"> best(first, second) {</w:t>
       </w:r>
     </w:p>
     <w:p>
@@ -3033,7 +4237,49 @@
         <w:rPr>
           <w:rFonts w:ascii="Consolas" w:eastAsiaTheme="minorEastAsia" w:hAnsi="Consolas" w:cs="Consolas"/>
         </w:rPr>
-        <w:t xml:space="preserve">  if (first.y &gt; second.y) {</w:t>
+        <w:t xml:space="preserve">  </w:t>
+      </w:r>
+      <w:proofErr w:type="gramStart"/>
+      <w:r>
+        <w:rPr>
+          <w:rFonts w:ascii="Consolas" w:eastAsiaTheme="minorEastAsia" w:hAnsi="Consolas" w:cs="Consolas"/>
+        </w:rPr>
+        <w:t>if</w:t>
+      </w:r>
+      <w:proofErr w:type="gramEnd"/>
+      <w:r>
+        <w:rPr>
+          <w:rFonts w:ascii="Consolas" w:eastAsiaTheme="minorEastAsia" w:hAnsi="Consolas" w:cs="Consolas"/>
+        </w:rPr>
+        <w:t xml:space="preserve"> (</w:t>
+      </w:r>
+      <w:proofErr w:type="spellStart"/>
+      <w:r>
+        <w:rPr>
+          <w:rFonts w:ascii="Consolas" w:eastAsiaTheme="minorEastAsia" w:hAnsi="Consolas" w:cs="Consolas"/>
+        </w:rPr>
+        <w:t>first.y</w:t>
+      </w:r>
+      <w:proofErr w:type="spellEnd"/>
+      <w:r>
+        <w:rPr>
+          <w:rFonts w:ascii="Consolas" w:eastAsiaTheme="minorEastAsia" w:hAnsi="Consolas" w:cs="Consolas"/>
+        </w:rPr>
+        <w:t xml:space="preserve"> &gt; </w:t>
+      </w:r>
+      <w:proofErr w:type="spellStart"/>
+      <w:r>
+        <w:rPr>
+          <w:rFonts w:ascii="Consolas" w:eastAsiaTheme="minorEastAsia" w:hAnsi="Consolas" w:cs="Consolas"/>
+        </w:rPr>
+        <w:t>second.y</w:t>
+      </w:r>
+      <w:proofErr w:type="spellEnd"/>
+      <w:r>
+        <w:rPr>
+          <w:rFonts w:ascii="Consolas" w:eastAsiaTheme="minorEastAsia" w:hAnsi="Consolas" w:cs="Consolas"/>
+        </w:rPr>
+        <w:t>) {</w:t>
       </w:r>
     </w:p>
     <w:p>
@@ -3047,7 +4293,21 @@
         <w:rPr>
           <w:rFonts w:ascii="Consolas" w:eastAsiaTheme="minorEastAsia" w:hAnsi="Consolas" w:cs="Consolas"/>
         </w:rPr>
-        <w:t xml:space="preserve">    return first;</w:t>
+        <w:t xml:space="preserve">    </w:t>
+      </w:r>
+      <w:proofErr w:type="gramStart"/>
+      <w:r>
+        <w:rPr>
+          <w:rFonts w:ascii="Consolas" w:eastAsiaTheme="minorEastAsia" w:hAnsi="Consolas" w:cs="Consolas"/>
+        </w:rPr>
+        <w:t>return</w:t>
+      </w:r>
+      <w:proofErr w:type="gramEnd"/>
+      <w:r>
+        <w:rPr>
+          <w:rFonts w:ascii="Consolas" w:eastAsiaTheme="minorEastAsia" w:hAnsi="Consolas" w:cs="Consolas"/>
+        </w:rPr>
+        <w:t xml:space="preserve"> first;</w:t>
       </w:r>
     </w:p>
     <w:p>
@@ -3061,6 +4321,7 @@
         <w:rPr>
           <w:rFonts w:ascii="Consolas" w:eastAsiaTheme="minorEastAsia" w:hAnsi="Consolas" w:cs="Consolas"/>
         </w:rPr>
+        <w:lastRenderedPageBreak/>
         <w:t xml:space="preserve">  }</w:t>
       </w:r>
     </w:p>
@@ -3075,7 +4336,21 @@
         <w:rPr>
           <w:rFonts w:ascii="Consolas" w:eastAsiaTheme="minorEastAsia" w:hAnsi="Consolas" w:cs="Consolas"/>
         </w:rPr>
-        <w:t xml:space="preserve">  return second;</w:t>
+        <w:t xml:space="preserve">  </w:t>
+      </w:r>
+      <w:proofErr w:type="gramStart"/>
+      <w:r>
+        <w:rPr>
+          <w:rFonts w:ascii="Consolas" w:eastAsiaTheme="minorEastAsia" w:hAnsi="Consolas" w:cs="Consolas"/>
+        </w:rPr>
+        <w:t>return</w:t>
+      </w:r>
+      <w:proofErr w:type="gramEnd"/>
+      <w:r>
+        <w:rPr>
+          <w:rFonts w:ascii="Consolas" w:eastAsiaTheme="minorEastAsia" w:hAnsi="Consolas" w:cs="Consolas"/>
+        </w:rPr>
+        <w:t xml:space="preserve"> second;</w:t>
       </w:r>
     </w:p>
     <w:p>
@@ -3089,7 +4364,6 @@
         <w:rPr>
           <w:rFonts w:ascii="Consolas" w:eastAsiaTheme="minorEastAsia" w:hAnsi="Consolas" w:cs="Consolas"/>
         </w:rPr>
-        <w:lastRenderedPageBreak/>
         <w:t>}</w:t>
       </w:r>
     </w:p>
@@ -3100,11 +4374,47 @@
           <w:rFonts w:ascii="Consolas" w:eastAsiaTheme="minorEastAsia" w:hAnsi="Consolas" w:cs="Consolas"/>
         </w:rPr>
       </w:pPr>
-      <w:r>
-        <w:rPr>
-          <w:rFonts w:ascii="Consolas" w:eastAsiaTheme="minorEastAsia" w:hAnsi="Consolas" w:cs="Consolas"/>
-        </w:rPr>
-        <w:t>function updateBest(item, bestGlobal) {</w:t>
+      <w:proofErr w:type="gramStart"/>
+      <w:r>
+        <w:rPr>
+          <w:rFonts w:ascii="Consolas" w:eastAsiaTheme="minorEastAsia" w:hAnsi="Consolas" w:cs="Consolas"/>
+        </w:rPr>
+        <w:t>function</w:t>
+      </w:r>
+      <w:proofErr w:type="gramEnd"/>
+      <w:r>
+        <w:rPr>
+          <w:rFonts w:ascii="Consolas" w:eastAsiaTheme="minorEastAsia" w:hAnsi="Consolas" w:cs="Consolas"/>
+        </w:rPr>
+        <w:t xml:space="preserve"> </w:t>
+      </w:r>
+      <w:proofErr w:type="spellStart"/>
+      <w:r>
+        <w:rPr>
+          <w:rFonts w:ascii="Consolas" w:eastAsiaTheme="minorEastAsia" w:hAnsi="Consolas" w:cs="Consolas"/>
+        </w:rPr>
+        <w:t>updateBest</w:t>
+      </w:r>
+      <w:proofErr w:type="spellEnd"/>
+      <w:r>
+        <w:rPr>
+          <w:rFonts w:ascii="Consolas" w:eastAsiaTheme="minorEastAsia" w:hAnsi="Consolas" w:cs="Consolas"/>
+        </w:rPr>
+        <w:t xml:space="preserve">(item, </w:t>
+      </w:r>
+      <w:proofErr w:type="spellStart"/>
+      <w:r>
+        <w:rPr>
+          <w:rFonts w:ascii="Consolas" w:eastAsiaTheme="minorEastAsia" w:hAnsi="Consolas" w:cs="Consolas"/>
+        </w:rPr>
+        <w:t>bestGlobal</w:t>
+      </w:r>
+      <w:proofErr w:type="spellEnd"/>
+      <w:r>
+        <w:rPr>
+          <w:rFonts w:ascii="Consolas" w:eastAsiaTheme="minorEastAsia" w:hAnsi="Consolas" w:cs="Consolas"/>
+        </w:rPr>
+        <w:t>) {</w:t>
       </w:r>
     </w:p>
     <w:p>
@@ -3118,7 +4428,37 @@
         <w:rPr>
           <w:rFonts w:ascii="Consolas" w:eastAsiaTheme="minorEastAsia" w:hAnsi="Consolas" w:cs="Consolas"/>
         </w:rPr>
-        <w:t xml:space="preserve">  var i;</w:t>
+        <w:t xml:space="preserve">  </w:t>
+      </w:r>
+      <w:proofErr w:type="spellStart"/>
+      <w:proofErr w:type="gramStart"/>
+      <w:r>
+        <w:rPr>
+          <w:rFonts w:ascii="Consolas" w:eastAsiaTheme="minorEastAsia" w:hAnsi="Consolas" w:cs="Consolas"/>
+        </w:rPr>
+        <w:t>var</w:t>
+      </w:r>
+      <w:proofErr w:type="spellEnd"/>
+      <w:proofErr w:type="gramEnd"/>
+      <w:r>
+        <w:rPr>
+          <w:rFonts w:ascii="Consolas" w:eastAsiaTheme="minorEastAsia" w:hAnsi="Consolas" w:cs="Consolas"/>
+        </w:rPr>
+        <w:t xml:space="preserve"> </w:t>
+      </w:r>
+      <w:proofErr w:type="spellStart"/>
+      <w:r>
+        <w:rPr>
+          <w:rFonts w:ascii="Consolas" w:eastAsiaTheme="minorEastAsia" w:hAnsi="Consolas" w:cs="Consolas"/>
+        </w:rPr>
+        <w:t>i</w:t>
+      </w:r>
+      <w:proofErr w:type="spellEnd"/>
+      <w:r>
+        <w:rPr>
+          <w:rFonts w:ascii="Consolas" w:eastAsiaTheme="minorEastAsia" w:hAnsi="Consolas" w:cs="Consolas"/>
+        </w:rPr>
+        <w:t>;</w:t>
       </w:r>
     </w:p>
     <w:p>
@@ -3132,7 +4472,77 @@
         <w:rPr>
           <w:rFonts w:ascii="Consolas" w:eastAsiaTheme="minorEastAsia" w:hAnsi="Consolas" w:cs="Consolas"/>
         </w:rPr>
-        <w:t xml:space="preserve">  for (i = 0; i &lt; item.length; ++i) {</w:t>
+        <w:t xml:space="preserve">  </w:t>
+      </w:r>
+      <w:proofErr w:type="gramStart"/>
+      <w:r>
+        <w:rPr>
+          <w:rFonts w:ascii="Consolas" w:eastAsiaTheme="minorEastAsia" w:hAnsi="Consolas" w:cs="Consolas"/>
+        </w:rPr>
+        <w:t>for</w:t>
+      </w:r>
+      <w:proofErr w:type="gramEnd"/>
+      <w:r>
+        <w:rPr>
+          <w:rFonts w:ascii="Consolas" w:eastAsiaTheme="minorEastAsia" w:hAnsi="Consolas" w:cs="Consolas"/>
+        </w:rPr>
+        <w:t xml:space="preserve"> (</w:t>
+      </w:r>
+      <w:proofErr w:type="spellStart"/>
+      <w:r>
+        <w:rPr>
+          <w:rFonts w:ascii="Consolas" w:eastAsiaTheme="minorEastAsia" w:hAnsi="Consolas" w:cs="Consolas"/>
+        </w:rPr>
+        <w:t>i</w:t>
+      </w:r>
+      <w:proofErr w:type="spellEnd"/>
+      <w:r>
+        <w:rPr>
+          <w:rFonts w:ascii="Consolas" w:eastAsiaTheme="minorEastAsia" w:hAnsi="Consolas" w:cs="Consolas"/>
+        </w:rPr>
+        <w:t xml:space="preserve"> = 0; </w:t>
+      </w:r>
+      <w:proofErr w:type="spellStart"/>
+      <w:r>
+        <w:rPr>
+          <w:rFonts w:ascii="Consolas" w:eastAsiaTheme="minorEastAsia" w:hAnsi="Consolas" w:cs="Consolas"/>
+        </w:rPr>
+        <w:t>i</w:t>
+      </w:r>
+      <w:proofErr w:type="spellEnd"/>
+      <w:r>
+        <w:rPr>
+          <w:rFonts w:ascii="Consolas" w:eastAsiaTheme="minorEastAsia" w:hAnsi="Consolas" w:cs="Consolas"/>
+        </w:rPr>
+        <w:t xml:space="preserve"> &lt; </w:t>
+      </w:r>
+      <w:proofErr w:type="spellStart"/>
+      <w:r>
+        <w:rPr>
+          <w:rFonts w:ascii="Consolas" w:eastAsiaTheme="minorEastAsia" w:hAnsi="Consolas" w:cs="Consolas"/>
+        </w:rPr>
+        <w:t>item.length</w:t>
+      </w:r>
+      <w:proofErr w:type="spellEnd"/>
+      <w:r>
+        <w:rPr>
+          <w:rFonts w:ascii="Consolas" w:eastAsiaTheme="minorEastAsia" w:hAnsi="Consolas" w:cs="Consolas"/>
+        </w:rPr>
+        <w:t>; ++</w:t>
+      </w:r>
+      <w:proofErr w:type="spellStart"/>
+      <w:r>
+        <w:rPr>
+          <w:rFonts w:ascii="Consolas" w:eastAsiaTheme="minorEastAsia" w:hAnsi="Consolas" w:cs="Consolas"/>
+        </w:rPr>
+        <w:t>i</w:t>
+      </w:r>
+      <w:proofErr w:type="spellEnd"/>
+      <w:r>
+        <w:rPr>
+          <w:rFonts w:ascii="Consolas" w:eastAsiaTheme="minorEastAsia" w:hAnsi="Consolas" w:cs="Consolas"/>
+        </w:rPr>
+        <w:t>) {</w:t>
       </w:r>
     </w:p>
     <w:p>
@@ -3146,7 +4556,51 @@
         <w:rPr>
           <w:rFonts w:ascii="Consolas" w:eastAsiaTheme="minorEastAsia" w:hAnsi="Consolas" w:cs="Consolas"/>
         </w:rPr>
-        <w:t xml:space="preserve">    bestGlobal = best(item[i], bestGlobal);</w:t>
+        <w:t xml:space="preserve">    </w:t>
+      </w:r>
+      <w:proofErr w:type="spellStart"/>
+      <w:proofErr w:type="gramStart"/>
+      <w:r>
+        <w:rPr>
+          <w:rFonts w:ascii="Consolas" w:eastAsiaTheme="minorEastAsia" w:hAnsi="Consolas" w:cs="Consolas"/>
+        </w:rPr>
+        <w:t>bestGlobal</w:t>
+      </w:r>
+      <w:proofErr w:type="spellEnd"/>
+      <w:proofErr w:type="gramEnd"/>
+      <w:r>
+        <w:rPr>
+          <w:rFonts w:ascii="Consolas" w:eastAsiaTheme="minorEastAsia" w:hAnsi="Consolas" w:cs="Consolas"/>
+        </w:rPr>
+        <w:t xml:space="preserve"> = best(item[</w:t>
+      </w:r>
+      <w:proofErr w:type="spellStart"/>
+      <w:r>
+        <w:rPr>
+          <w:rFonts w:ascii="Consolas" w:eastAsiaTheme="minorEastAsia" w:hAnsi="Consolas" w:cs="Consolas"/>
+        </w:rPr>
+        <w:t>i</w:t>
+      </w:r>
+      <w:proofErr w:type="spellEnd"/>
+      <w:r>
+        <w:rPr>
+          <w:rFonts w:ascii="Consolas" w:eastAsiaTheme="minorEastAsia" w:hAnsi="Consolas" w:cs="Consolas"/>
+        </w:rPr>
+        <w:t xml:space="preserve">], </w:t>
+      </w:r>
+      <w:proofErr w:type="spellStart"/>
+      <w:r>
+        <w:rPr>
+          <w:rFonts w:ascii="Consolas" w:eastAsiaTheme="minorEastAsia" w:hAnsi="Consolas" w:cs="Consolas"/>
+        </w:rPr>
+        <w:t>bestGlobal</w:t>
+      </w:r>
+      <w:proofErr w:type="spellEnd"/>
+      <w:r>
+        <w:rPr>
+          <w:rFonts w:ascii="Consolas" w:eastAsiaTheme="minorEastAsia" w:hAnsi="Consolas" w:cs="Consolas"/>
+        </w:rPr>
+        <w:t>);</w:t>
       </w:r>
     </w:p>
     <w:p>
@@ -3160,7 +4614,57 @@
         <w:rPr>
           <w:rFonts w:ascii="Consolas" w:eastAsiaTheme="minorEastAsia" w:hAnsi="Consolas" w:cs="Consolas"/>
         </w:rPr>
-        <w:t xml:space="preserve">    item[i].best = best(item[i].best, item[i]);</w:t>
+        <w:t xml:space="preserve">    </w:t>
+      </w:r>
+      <w:proofErr w:type="gramStart"/>
+      <w:r>
+        <w:rPr>
+          <w:rFonts w:ascii="Consolas" w:eastAsiaTheme="minorEastAsia" w:hAnsi="Consolas" w:cs="Consolas"/>
+        </w:rPr>
+        <w:t>item[</w:t>
+      </w:r>
+      <w:proofErr w:type="spellStart"/>
+      <w:proofErr w:type="gramEnd"/>
+      <w:r>
+        <w:rPr>
+          <w:rFonts w:ascii="Consolas" w:eastAsiaTheme="minorEastAsia" w:hAnsi="Consolas" w:cs="Consolas"/>
+        </w:rPr>
+        <w:t>i</w:t>
+      </w:r>
+      <w:proofErr w:type="spellEnd"/>
+      <w:r>
+        <w:rPr>
+          <w:rFonts w:ascii="Consolas" w:eastAsiaTheme="minorEastAsia" w:hAnsi="Consolas" w:cs="Consolas"/>
+        </w:rPr>
+        <w:t>].best = best(item[</w:t>
+      </w:r>
+      <w:proofErr w:type="spellStart"/>
+      <w:r>
+        <w:rPr>
+          <w:rFonts w:ascii="Consolas" w:eastAsiaTheme="minorEastAsia" w:hAnsi="Consolas" w:cs="Consolas"/>
+        </w:rPr>
+        <w:t>i</w:t>
+      </w:r>
+      <w:proofErr w:type="spellEnd"/>
+      <w:r>
+        <w:rPr>
+          <w:rFonts w:ascii="Consolas" w:eastAsiaTheme="minorEastAsia" w:hAnsi="Consolas" w:cs="Consolas"/>
+        </w:rPr>
+        <w:t>].best, item[</w:t>
+      </w:r>
+      <w:proofErr w:type="spellStart"/>
+      <w:r>
+        <w:rPr>
+          <w:rFonts w:ascii="Consolas" w:eastAsiaTheme="minorEastAsia" w:hAnsi="Consolas" w:cs="Consolas"/>
+        </w:rPr>
+        <w:t>i</w:t>
+      </w:r>
+      <w:proofErr w:type="spellEnd"/>
+      <w:r>
+        <w:rPr>
+          <w:rFonts w:ascii="Consolas" w:eastAsiaTheme="minorEastAsia" w:hAnsi="Consolas" w:cs="Consolas"/>
+        </w:rPr>
+        <w:t>]);</w:t>
       </w:r>
     </w:p>
     <w:p>
@@ -3188,7 +4692,35 @@
         <w:rPr>
           <w:rFonts w:ascii="Consolas" w:eastAsiaTheme="minorEastAsia" w:hAnsi="Consolas" w:cs="Consolas"/>
         </w:rPr>
-        <w:t xml:space="preserve">  return bestGlobal;</w:t>
+        <w:t xml:space="preserve">  </w:t>
+      </w:r>
+      <w:proofErr w:type="gramStart"/>
+      <w:r>
+        <w:rPr>
+          <w:rFonts w:ascii="Consolas" w:eastAsiaTheme="minorEastAsia" w:hAnsi="Consolas" w:cs="Consolas"/>
+        </w:rPr>
+        <w:t>return</w:t>
+      </w:r>
+      <w:proofErr w:type="gramEnd"/>
+      <w:r>
+        <w:rPr>
+          <w:rFonts w:ascii="Consolas" w:eastAsiaTheme="minorEastAsia" w:hAnsi="Consolas" w:cs="Consolas"/>
+        </w:rPr>
+        <w:t xml:space="preserve"> </w:t>
+      </w:r>
+      <w:proofErr w:type="spellStart"/>
+      <w:r>
+        <w:rPr>
+          <w:rFonts w:ascii="Consolas" w:eastAsiaTheme="minorEastAsia" w:hAnsi="Consolas" w:cs="Consolas"/>
+        </w:rPr>
+        <w:t>bestGlobal</w:t>
+      </w:r>
+      <w:proofErr w:type="spellEnd"/>
+      <w:r>
+        <w:rPr>
+          <w:rFonts w:ascii="Consolas" w:eastAsiaTheme="minorEastAsia" w:hAnsi="Consolas" w:cs="Consolas"/>
+        </w:rPr>
+        <w:t>;</w:t>
       </w:r>
     </w:p>
     <w:p>
@@ -3215,13 +4747,7 @@
         <w:rPr>
           <w:rFonts w:eastAsiaTheme="minorEastAsia"/>
         </w:rPr>
-        <w:t xml:space="preserve">Note that the canvas has 0 at the top, but I have flipped things to have 0 at the bottom to git with my mathematical bent. Bigger y coordinates are better, though the </w:t>
-      </w:r>
-      <w:r>
-        <w:rPr>
-          <w:rFonts w:eastAsiaTheme="minorEastAsia"/>
-        </w:rPr>
-        <w:t>drawing code in the case mist remember to flip the u coordinate back again:</w:t>
+        <w:t>Note that the canvas has 0 at the top, but I have flipped things to have 0 at the bottom to git with my mathematical bent. Bigger y coordinates are better, though the drawing code in the case mist remember to flip the u coordinate back again:</w:t>
       </w:r>
     </w:p>
     <w:p>
@@ -3235,7 +4761,37 @@
         <w:rPr>
           <w:rFonts w:ascii="Consolas" w:eastAsiaTheme="minorEastAsia" w:hAnsi="Consolas" w:cs="Consolas"/>
         </w:rPr>
-        <w:t xml:space="preserve">      var particle = item[i];</w:t>
+        <w:t xml:space="preserve">      </w:t>
+      </w:r>
+      <w:proofErr w:type="spellStart"/>
+      <w:proofErr w:type="gramStart"/>
+      <w:r>
+        <w:rPr>
+          <w:rFonts w:ascii="Consolas" w:eastAsiaTheme="minorEastAsia" w:hAnsi="Consolas" w:cs="Consolas"/>
+        </w:rPr>
+        <w:t>var</w:t>
+      </w:r>
+      <w:proofErr w:type="spellEnd"/>
+      <w:proofErr w:type="gramEnd"/>
+      <w:r>
+        <w:rPr>
+          <w:rFonts w:ascii="Consolas" w:eastAsiaTheme="minorEastAsia" w:hAnsi="Consolas" w:cs="Consolas"/>
+        </w:rPr>
+        <w:t xml:space="preserve"> particle = item[</w:t>
+      </w:r>
+      <w:proofErr w:type="spellStart"/>
+      <w:r>
+        <w:rPr>
+          <w:rFonts w:ascii="Consolas" w:eastAsiaTheme="minorEastAsia" w:hAnsi="Consolas" w:cs="Consolas"/>
+        </w:rPr>
+        <w:t>i</w:t>
+      </w:r>
+      <w:proofErr w:type="spellEnd"/>
+      <w:r>
+        <w:rPr>
+          <w:rFonts w:ascii="Consolas" w:eastAsiaTheme="minorEastAsia" w:hAnsi="Consolas" w:cs="Consolas"/>
+        </w:rPr>
+        <w:t>];</w:t>
       </w:r>
     </w:p>
     <w:p>
@@ -3249,7 +4805,63 @@
         <w:rPr>
           <w:rFonts w:ascii="Consolas" w:eastAsiaTheme="minorEastAsia" w:hAnsi="Consolas" w:cs="Consolas"/>
         </w:rPr>
-        <w:t xml:space="preserve">      ctx.fillRect (particle.x, canvas.height - particle.y - 2, 4, 4);</w:t>
+        <w:t xml:space="preserve">      </w:t>
+      </w:r>
+      <w:proofErr w:type="spellStart"/>
+      <w:r>
+        <w:rPr>
+          <w:rFonts w:ascii="Consolas" w:eastAsiaTheme="minorEastAsia" w:hAnsi="Consolas" w:cs="Consolas"/>
+        </w:rPr>
+        <w:t>ctx.fillRect</w:t>
+      </w:r>
+      <w:proofErr w:type="spellEnd"/>
+      <w:r>
+        <w:rPr>
+          <w:rFonts w:ascii="Consolas" w:eastAsiaTheme="minorEastAsia" w:hAnsi="Consolas" w:cs="Consolas"/>
+        </w:rPr>
+        <w:t xml:space="preserve"> (</w:t>
+      </w:r>
+      <w:proofErr w:type="spellStart"/>
+      <w:r>
+        <w:rPr>
+          <w:rFonts w:ascii="Consolas" w:eastAsiaTheme="minorEastAsia" w:hAnsi="Consolas" w:cs="Consolas"/>
+        </w:rPr>
+        <w:t>particle.x</w:t>
+      </w:r>
+      <w:proofErr w:type="spellEnd"/>
+      <w:r>
+        <w:rPr>
+          <w:rFonts w:ascii="Consolas" w:eastAsiaTheme="minorEastAsia" w:hAnsi="Consolas" w:cs="Consolas"/>
+        </w:rPr>
+        <w:t xml:space="preserve">, </w:t>
+      </w:r>
+      <w:proofErr w:type="spellStart"/>
+      <w:r>
+        <w:rPr>
+          <w:rFonts w:ascii="Consolas" w:eastAsiaTheme="minorEastAsia" w:hAnsi="Consolas" w:cs="Consolas"/>
+        </w:rPr>
+        <w:t>canvas.height</w:t>
+      </w:r>
+      <w:proofErr w:type="spellEnd"/>
+      <w:r>
+        <w:rPr>
+          <w:rFonts w:ascii="Consolas" w:eastAsiaTheme="minorEastAsia" w:hAnsi="Consolas" w:cs="Consolas"/>
+        </w:rPr>
+        <w:t xml:space="preserve"> - </w:t>
+      </w:r>
+      <w:proofErr w:type="spellStart"/>
+      <w:r>
+        <w:rPr>
+          <w:rFonts w:ascii="Consolas" w:eastAsiaTheme="minorEastAsia" w:hAnsi="Consolas" w:cs="Consolas"/>
+        </w:rPr>
+        <w:t>particle.y</w:t>
+      </w:r>
+      <w:proofErr w:type="spellEnd"/>
+      <w:r>
+        <w:rPr>
+          <w:rFonts w:ascii="Consolas" w:eastAsiaTheme="minorEastAsia" w:hAnsi="Consolas" w:cs="Consolas"/>
+        </w:rPr>
+        <w:t xml:space="preserve"> - 2, 4, 4);</w:t>
       </w:r>
     </w:p>
     <w:p>
@@ -3385,11 +4997,33 @@
           <w:rFonts w:ascii="Consolas" w:eastAsiaTheme="minorEastAsia" w:hAnsi="Consolas" w:cs="Consolas"/>
         </w:rPr>
       </w:pPr>
-      <w:r>
-        <w:rPr>
-          <w:rFonts w:ascii="Consolas" w:eastAsiaTheme="minorEastAsia" w:hAnsi="Consolas" w:cs="Consolas"/>
-        </w:rPr>
-        <w:t>function move(item, w, c1, c2, height, width, bestGlobal) {</w:t>
+      <w:proofErr w:type="gramStart"/>
+      <w:r>
+        <w:rPr>
+          <w:rFonts w:ascii="Consolas" w:eastAsiaTheme="minorEastAsia" w:hAnsi="Consolas" w:cs="Consolas"/>
+        </w:rPr>
+        <w:t>function</w:t>
+      </w:r>
+      <w:proofErr w:type="gramEnd"/>
+      <w:r>
+        <w:rPr>
+          <w:rFonts w:ascii="Consolas" w:eastAsiaTheme="minorEastAsia" w:hAnsi="Consolas" w:cs="Consolas"/>
+        </w:rPr>
+        <w:t xml:space="preserve"> move(item, w, c1, c2, height, width, </w:t>
+      </w:r>
+      <w:proofErr w:type="spellStart"/>
+      <w:r>
+        <w:rPr>
+          <w:rFonts w:ascii="Consolas" w:eastAsiaTheme="minorEastAsia" w:hAnsi="Consolas" w:cs="Consolas"/>
+        </w:rPr>
+        <w:t>bestGlobal</w:t>
+      </w:r>
+      <w:proofErr w:type="spellEnd"/>
+      <w:r>
+        <w:rPr>
+          <w:rFonts w:ascii="Consolas" w:eastAsiaTheme="minorEastAsia" w:hAnsi="Consolas" w:cs="Consolas"/>
+        </w:rPr>
+        <w:t>) {</w:t>
       </w:r>
     </w:p>
     <w:p>
@@ -3403,7 +5037,37 @@
         <w:rPr>
           <w:rFonts w:ascii="Consolas" w:eastAsiaTheme="minorEastAsia" w:hAnsi="Consolas" w:cs="Consolas"/>
         </w:rPr>
-        <w:t xml:space="preserve">  var i;</w:t>
+        <w:t xml:space="preserve">  </w:t>
+      </w:r>
+      <w:proofErr w:type="spellStart"/>
+      <w:proofErr w:type="gramStart"/>
+      <w:r>
+        <w:rPr>
+          <w:rFonts w:ascii="Consolas" w:eastAsiaTheme="minorEastAsia" w:hAnsi="Consolas" w:cs="Consolas"/>
+        </w:rPr>
+        <w:t>var</w:t>
+      </w:r>
+      <w:proofErr w:type="spellEnd"/>
+      <w:proofErr w:type="gramEnd"/>
+      <w:r>
+        <w:rPr>
+          <w:rFonts w:ascii="Consolas" w:eastAsiaTheme="minorEastAsia" w:hAnsi="Consolas" w:cs="Consolas"/>
+        </w:rPr>
+        <w:t xml:space="preserve"> </w:t>
+      </w:r>
+      <w:proofErr w:type="spellStart"/>
+      <w:r>
+        <w:rPr>
+          <w:rFonts w:ascii="Consolas" w:eastAsiaTheme="minorEastAsia" w:hAnsi="Consolas" w:cs="Consolas"/>
+        </w:rPr>
+        <w:t>i</w:t>
+      </w:r>
+      <w:proofErr w:type="spellEnd"/>
+      <w:r>
+        <w:rPr>
+          <w:rFonts w:ascii="Consolas" w:eastAsiaTheme="minorEastAsia" w:hAnsi="Consolas" w:cs="Consolas"/>
+        </w:rPr>
+        <w:t>;</w:t>
       </w:r>
     </w:p>
     <w:p>
@@ -3417,7 +5081,77 @@
         <w:rPr>
           <w:rFonts w:ascii="Consolas" w:eastAsiaTheme="minorEastAsia" w:hAnsi="Consolas" w:cs="Consolas"/>
         </w:rPr>
-        <w:t xml:space="preserve">  for (i = 0; i &lt; item.length; ++i) {</w:t>
+        <w:t xml:space="preserve">  </w:t>
+      </w:r>
+      <w:proofErr w:type="gramStart"/>
+      <w:r>
+        <w:rPr>
+          <w:rFonts w:ascii="Consolas" w:eastAsiaTheme="minorEastAsia" w:hAnsi="Consolas" w:cs="Consolas"/>
+        </w:rPr>
+        <w:t>for</w:t>
+      </w:r>
+      <w:proofErr w:type="gramEnd"/>
+      <w:r>
+        <w:rPr>
+          <w:rFonts w:ascii="Consolas" w:eastAsiaTheme="minorEastAsia" w:hAnsi="Consolas" w:cs="Consolas"/>
+        </w:rPr>
+        <w:t xml:space="preserve"> (</w:t>
+      </w:r>
+      <w:proofErr w:type="spellStart"/>
+      <w:r>
+        <w:rPr>
+          <w:rFonts w:ascii="Consolas" w:eastAsiaTheme="minorEastAsia" w:hAnsi="Consolas" w:cs="Consolas"/>
+        </w:rPr>
+        <w:t>i</w:t>
+      </w:r>
+      <w:proofErr w:type="spellEnd"/>
+      <w:r>
+        <w:rPr>
+          <w:rFonts w:ascii="Consolas" w:eastAsiaTheme="minorEastAsia" w:hAnsi="Consolas" w:cs="Consolas"/>
+        </w:rPr>
+        <w:t xml:space="preserve"> = 0; </w:t>
+      </w:r>
+      <w:proofErr w:type="spellStart"/>
+      <w:r>
+        <w:rPr>
+          <w:rFonts w:ascii="Consolas" w:eastAsiaTheme="minorEastAsia" w:hAnsi="Consolas" w:cs="Consolas"/>
+        </w:rPr>
+        <w:t>i</w:t>
+      </w:r>
+      <w:proofErr w:type="spellEnd"/>
+      <w:r>
+        <w:rPr>
+          <w:rFonts w:ascii="Consolas" w:eastAsiaTheme="minorEastAsia" w:hAnsi="Consolas" w:cs="Consolas"/>
+        </w:rPr>
+        <w:t xml:space="preserve"> &lt; </w:t>
+      </w:r>
+      <w:proofErr w:type="spellStart"/>
+      <w:r>
+        <w:rPr>
+          <w:rFonts w:ascii="Consolas" w:eastAsiaTheme="minorEastAsia" w:hAnsi="Consolas" w:cs="Consolas"/>
+        </w:rPr>
+        <w:t>item.length</w:t>
+      </w:r>
+      <w:proofErr w:type="spellEnd"/>
+      <w:r>
+        <w:rPr>
+          <w:rFonts w:ascii="Consolas" w:eastAsiaTheme="minorEastAsia" w:hAnsi="Consolas" w:cs="Consolas"/>
+        </w:rPr>
+        <w:t>; ++</w:t>
+      </w:r>
+      <w:proofErr w:type="spellStart"/>
+      <w:r>
+        <w:rPr>
+          <w:rFonts w:ascii="Consolas" w:eastAsiaTheme="minorEastAsia" w:hAnsi="Consolas" w:cs="Consolas"/>
+        </w:rPr>
+        <w:t>i</w:t>
+      </w:r>
+      <w:proofErr w:type="spellEnd"/>
+      <w:r>
+        <w:rPr>
+          <w:rFonts w:ascii="Consolas" w:eastAsiaTheme="minorEastAsia" w:hAnsi="Consolas" w:cs="Consolas"/>
+        </w:rPr>
+        <w:t>) {</w:t>
       </w:r>
     </w:p>
     <w:p>
@@ -3431,7 +5165,37 @@
         <w:rPr>
           <w:rFonts w:ascii="Consolas" w:eastAsiaTheme="minorEastAsia" w:hAnsi="Consolas" w:cs="Consolas"/>
         </w:rPr>
-        <w:t xml:space="preserve">    var current = item[i];</w:t>
+        <w:t xml:space="preserve">    </w:t>
+      </w:r>
+      <w:proofErr w:type="spellStart"/>
+      <w:proofErr w:type="gramStart"/>
+      <w:r>
+        <w:rPr>
+          <w:rFonts w:ascii="Consolas" w:eastAsiaTheme="minorEastAsia" w:hAnsi="Consolas" w:cs="Consolas"/>
+        </w:rPr>
+        <w:t>var</w:t>
+      </w:r>
+      <w:proofErr w:type="spellEnd"/>
+      <w:proofErr w:type="gramEnd"/>
+      <w:r>
+        <w:rPr>
+          <w:rFonts w:ascii="Consolas" w:eastAsiaTheme="minorEastAsia" w:hAnsi="Consolas" w:cs="Consolas"/>
+        </w:rPr>
+        <w:t xml:space="preserve"> current = item[</w:t>
+      </w:r>
+      <w:proofErr w:type="spellStart"/>
+      <w:r>
+        <w:rPr>
+          <w:rFonts w:ascii="Consolas" w:eastAsiaTheme="minorEastAsia" w:hAnsi="Consolas" w:cs="Consolas"/>
+        </w:rPr>
+        <w:t>i</w:t>
+      </w:r>
+      <w:proofErr w:type="spellEnd"/>
+      <w:r>
+        <w:rPr>
+          <w:rFonts w:ascii="Consolas" w:eastAsiaTheme="minorEastAsia" w:hAnsi="Consolas" w:cs="Consolas"/>
+        </w:rPr>
+        <w:t>];</w:t>
       </w:r>
     </w:p>
     <w:p>
@@ -3447,11 +5211,35 @@
         </w:rPr>
         <w:t xml:space="preserve">    </w:t>
       </w:r>
-      <w:r>
-        <w:rPr>
-          <w:rFonts w:ascii="Consolas" w:eastAsiaTheme="minorEastAsia" w:hAnsi="Consolas" w:cs="Consolas"/>
-        </w:rPr>
-        <w:t>var r1 = getRandomInt(0, 5);</w:t>
+      <w:proofErr w:type="spellStart"/>
+      <w:proofErr w:type="gramStart"/>
+      <w:r>
+        <w:rPr>
+          <w:rFonts w:ascii="Consolas" w:eastAsiaTheme="minorEastAsia" w:hAnsi="Consolas" w:cs="Consolas"/>
+        </w:rPr>
+        <w:t>var</w:t>
+      </w:r>
+      <w:proofErr w:type="spellEnd"/>
+      <w:proofErr w:type="gramEnd"/>
+      <w:r>
+        <w:rPr>
+          <w:rFonts w:ascii="Consolas" w:eastAsiaTheme="minorEastAsia" w:hAnsi="Consolas" w:cs="Consolas"/>
+        </w:rPr>
+        <w:t xml:space="preserve"> r1 = </w:t>
+      </w:r>
+      <w:proofErr w:type="spellStart"/>
+      <w:r>
+        <w:rPr>
+          <w:rFonts w:ascii="Consolas" w:eastAsiaTheme="minorEastAsia" w:hAnsi="Consolas" w:cs="Consolas"/>
+        </w:rPr>
+        <w:t>getRandomInt</w:t>
+      </w:r>
+      <w:proofErr w:type="spellEnd"/>
+      <w:r>
+        <w:rPr>
+          <w:rFonts w:ascii="Consolas" w:eastAsiaTheme="minorEastAsia" w:hAnsi="Consolas" w:cs="Consolas"/>
+        </w:rPr>
+        <w:t>(0, 5);</w:t>
       </w:r>
     </w:p>
     <w:p>
@@ -3467,11 +5255,35 @@
         </w:rPr>
         <w:t xml:space="preserve">    </w:t>
       </w:r>
-      <w:r>
-        <w:rPr>
-          <w:rFonts w:ascii="Consolas" w:eastAsiaTheme="minorEastAsia" w:hAnsi="Consolas" w:cs="Consolas"/>
-        </w:rPr>
-        <w:t>var r2 = getRandomInt(0, 5);</w:t>
+      <w:proofErr w:type="spellStart"/>
+      <w:proofErr w:type="gramStart"/>
+      <w:r>
+        <w:rPr>
+          <w:rFonts w:ascii="Consolas" w:eastAsiaTheme="minorEastAsia" w:hAnsi="Consolas" w:cs="Consolas"/>
+        </w:rPr>
+        <w:t>var</w:t>
+      </w:r>
+      <w:proofErr w:type="spellEnd"/>
+      <w:proofErr w:type="gramEnd"/>
+      <w:r>
+        <w:rPr>
+          <w:rFonts w:ascii="Consolas" w:eastAsiaTheme="minorEastAsia" w:hAnsi="Consolas" w:cs="Consolas"/>
+        </w:rPr>
+        <w:t xml:space="preserve"> r2 = </w:t>
+      </w:r>
+      <w:proofErr w:type="spellStart"/>
+      <w:r>
+        <w:rPr>
+          <w:rFonts w:ascii="Consolas" w:eastAsiaTheme="minorEastAsia" w:hAnsi="Consolas" w:cs="Consolas"/>
+        </w:rPr>
+        <w:t>getRandomInt</w:t>
+      </w:r>
+      <w:proofErr w:type="spellEnd"/>
+      <w:r>
+        <w:rPr>
+          <w:rFonts w:ascii="Consolas" w:eastAsiaTheme="minorEastAsia" w:hAnsi="Consolas" w:cs="Consolas"/>
+        </w:rPr>
+        <w:t>(0, 5);</w:t>
       </w:r>
     </w:p>
     <w:p>
@@ -3487,11 +5299,49 @@
         </w:rPr>
         <w:t xml:space="preserve">    </w:t>
       </w:r>
-      <w:r>
-        <w:rPr>
-          <w:rFonts w:ascii="Consolas" w:eastAsiaTheme="minorEastAsia" w:hAnsi="Consolas" w:cs="Consolas"/>
-        </w:rPr>
-        <w:t>var vy = (w * current.v.y) +</w:t>
+      <w:proofErr w:type="spellStart"/>
+      <w:proofErr w:type="gramStart"/>
+      <w:r>
+        <w:rPr>
+          <w:rFonts w:ascii="Consolas" w:eastAsiaTheme="minorEastAsia" w:hAnsi="Consolas" w:cs="Consolas"/>
+        </w:rPr>
+        <w:t>var</w:t>
+      </w:r>
+      <w:proofErr w:type="spellEnd"/>
+      <w:proofErr w:type="gramEnd"/>
+      <w:r>
+        <w:rPr>
+          <w:rFonts w:ascii="Consolas" w:eastAsiaTheme="minorEastAsia" w:hAnsi="Consolas" w:cs="Consolas"/>
+        </w:rPr>
+        <w:t xml:space="preserve"> </w:t>
+      </w:r>
+      <w:proofErr w:type="spellStart"/>
+      <w:r>
+        <w:rPr>
+          <w:rFonts w:ascii="Consolas" w:eastAsiaTheme="minorEastAsia" w:hAnsi="Consolas" w:cs="Consolas"/>
+        </w:rPr>
+        <w:t>vy</w:t>
+      </w:r>
+      <w:proofErr w:type="spellEnd"/>
+      <w:r>
+        <w:rPr>
+          <w:rFonts w:ascii="Consolas" w:eastAsiaTheme="minorEastAsia" w:hAnsi="Consolas" w:cs="Consolas"/>
+        </w:rPr>
+        <w:t xml:space="preserve"> = (w * </w:t>
+      </w:r>
+      <w:proofErr w:type="spellStart"/>
+      <w:r>
+        <w:rPr>
+          <w:rFonts w:ascii="Consolas" w:eastAsiaTheme="minorEastAsia" w:hAnsi="Consolas" w:cs="Consolas"/>
+        </w:rPr>
+        <w:t>current.v.y</w:t>
+      </w:r>
+      <w:proofErr w:type="spellEnd"/>
+      <w:r>
+        <w:rPr>
+          <w:rFonts w:ascii="Consolas" w:eastAsiaTheme="minorEastAsia" w:hAnsi="Consolas" w:cs="Consolas"/>
+        </w:rPr>
+        <w:t>) +</w:t>
       </w:r>
     </w:p>
     <w:p>
@@ -3523,7 +5373,35 @@
         <w:rPr>
           <w:rFonts w:ascii="Consolas" w:eastAsiaTheme="minorEastAsia" w:hAnsi="Consolas" w:cs="Consolas"/>
         </w:rPr>
-        <w:t>(c1 * r1 * (current.best.y - current.y)) +</w:t>
+        <w:t>(c1 * r1 * (</w:t>
+      </w:r>
+      <w:proofErr w:type="spellStart"/>
+      <w:r>
+        <w:rPr>
+          <w:rFonts w:ascii="Consolas" w:eastAsiaTheme="minorEastAsia" w:hAnsi="Consolas" w:cs="Consolas"/>
+        </w:rPr>
+        <w:t>current.best.y</w:t>
+      </w:r>
+      <w:proofErr w:type="spellEnd"/>
+      <w:r>
+        <w:rPr>
+          <w:rFonts w:ascii="Consolas" w:eastAsiaTheme="minorEastAsia" w:hAnsi="Consolas" w:cs="Consolas"/>
+        </w:rPr>
+        <w:t xml:space="preserve"> - </w:t>
+      </w:r>
+      <w:proofErr w:type="spellStart"/>
+      <w:r>
+        <w:rPr>
+          <w:rFonts w:ascii="Consolas" w:eastAsiaTheme="minorEastAsia" w:hAnsi="Consolas" w:cs="Consolas"/>
+        </w:rPr>
+        <w:t>current.y</w:t>
+      </w:r>
+      <w:proofErr w:type="spellEnd"/>
+      <w:r>
+        <w:rPr>
+          <w:rFonts w:ascii="Consolas" w:eastAsiaTheme="minorEastAsia" w:hAnsi="Consolas" w:cs="Consolas"/>
+        </w:rPr>
+        <w:t>)) +</w:t>
       </w:r>
     </w:p>
     <w:p>
@@ -3555,7 +5433,35 @@
         <w:rPr>
           <w:rFonts w:ascii="Consolas" w:eastAsiaTheme="minorEastAsia" w:hAnsi="Consolas" w:cs="Consolas"/>
         </w:rPr>
-        <w:t>(c2 * r2 * (bestGlobal.y - current.y));</w:t>
+        <w:t>(c2 * r2 * (</w:t>
+      </w:r>
+      <w:proofErr w:type="spellStart"/>
+      <w:r>
+        <w:rPr>
+          <w:rFonts w:ascii="Consolas" w:eastAsiaTheme="minorEastAsia" w:hAnsi="Consolas" w:cs="Consolas"/>
+        </w:rPr>
+        <w:t>bestGlobal.y</w:t>
+      </w:r>
+      <w:proofErr w:type="spellEnd"/>
+      <w:r>
+        <w:rPr>
+          <w:rFonts w:ascii="Consolas" w:eastAsiaTheme="minorEastAsia" w:hAnsi="Consolas" w:cs="Consolas"/>
+        </w:rPr>
+        <w:t xml:space="preserve"> - </w:t>
+      </w:r>
+      <w:proofErr w:type="spellStart"/>
+      <w:r>
+        <w:rPr>
+          <w:rFonts w:ascii="Consolas" w:eastAsiaTheme="minorEastAsia" w:hAnsi="Consolas" w:cs="Consolas"/>
+        </w:rPr>
+        <w:t>current.y</w:t>
+      </w:r>
+      <w:proofErr w:type="spellEnd"/>
+      <w:r>
+        <w:rPr>
+          <w:rFonts w:ascii="Consolas" w:eastAsiaTheme="minorEastAsia" w:hAnsi="Consolas" w:cs="Consolas"/>
+        </w:rPr>
+        <w:t>));</w:t>
       </w:r>
     </w:p>
     <w:p>
@@ -3571,11 +5477,49 @@
         </w:rPr>
         <w:t xml:space="preserve">    </w:t>
       </w:r>
-      <w:r>
-        <w:rPr>
-          <w:rFonts w:ascii="Consolas" w:eastAsiaTheme="minorEastAsia" w:hAnsi="Consolas" w:cs="Consolas"/>
-        </w:rPr>
-        <w:t xml:space="preserve">var vx = (w * current.v.x) + </w:t>
+      <w:proofErr w:type="spellStart"/>
+      <w:proofErr w:type="gramStart"/>
+      <w:r>
+        <w:rPr>
+          <w:rFonts w:ascii="Consolas" w:eastAsiaTheme="minorEastAsia" w:hAnsi="Consolas" w:cs="Consolas"/>
+        </w:rPr>
+        <w:t>var</w:t>
+      </w:r>
+      <w:proofErr w:type="spellEnd"/>
+      <w:proofErr w:type="gramEnd"/>
+      <w:r>
+        <w:rPr>
+          <w:rFonts w:ascii="Consolas" w:eastAsiaTheme="minorEastAsia" w:hAnsi="Consolas" w:cs="Consolas"/>
+        </w:rPr>
+        <w:t xml:space="preserve"> </w:t>
+      </w:r>
+      <w:proofErr w:type="spellStart"/>
+      <w:r>
+        <w:rPr>
+          <w:rFonts w:ascii="Consolas" w:eastAsiaTheme="minorEastAsia" w:hAnsi="Consolas" w:cs="Consolas"/>
+        </w:rPr>
+        <w:t>vx</w:t>
+      </w:r>
+      <w:proofErr w:type="spellEnd"/>
+      <w:r>
+        <w:rPr>
+          <w:rFonts w:ascii="Consolas" w:eastAsiaTheme="minorEastAsia" w:hAnsi="Consolas" w:cs="Consolas"/>
+        </w:rPr>
+        <w:t xml:space="preserve"> = (w * </w:t>
+      </w:r>
+      <w:proofErr w:type="spellStart"/>
+      <w:r>
+        <w:rPr>
+          <w:rFonts w:ascii="Consolas" w:eastAsiaTheme="minorEastAsia" w:hAnsi="Consolas" w:cs="Consolas"/>
+        </w:rPr>
+        <w:t>current.v.x</w:t>
+      </w:r>
+      <w:proofErr w:type="spellEnd"/>
+      <w:r>
+        <w:rPr>
+          <w:rFonts w:ascii="Consolas" w:eastAsiaTheme="minorEastAsia" w:hAnsi="Consolas" w:cs="Consolas"/>
+        </w:rPr>
+        <w:t xml:space="preserve">) + </w:t>
       </w:r>
     </w:p>
     <w:p>
@@ -3596,7 +5540,35 @@
         <w:rPr>
           <w:rFonts w:ascii="Consolas" w:eastAsiaTheme="minorEastAsia" w:hAnsi="Consolas" w:cs="Consolas"/>
         </w:rPr>
-        <w:t>(c1 * r1 * (current.best.x - current.x)) +</w:t>
+        <w:t>(c1 * r1 * (</w:t>
+      </w:r>
+      <w:proofErr w:type="spellStart"/>
+      <w:r>
+        <w:rPr>
+          <w:rFonts w:ascii="Consolas" w:eastAsiaTheme="minorEastAsia" w:hAnsi="Consolas" w:cs="Consolas"/>
+        </w:rPr>
+        <w:t>current.best.x</w:t>
+      </w:r>
+      <w:proofErr w:type="spellEnd"/>
+      <w:r>
+        <w:rPr>
+          <w:rFonts w:ascii="Consolas" w:eastAsiaTheme="minorEastAsia" w:hAnsi="Consolas" w:cs="Consolas"/>
+        </w:rPr>
+        <w:t xml:space="preserve"> - </w:t>
+      </w:r>
+      <w:proofErr w:type="spellStart"/>
+      <w:r>
+        <w:rPr>
+          <w:rFonts w:ascii="Consolas" w:eastAsiaTheme="minorEastAsia" w:hAnsi="Consolas" w:cs="Consolas"/>
+        </w:rPr>
+        <w:t>current.x</w:t>
+      </w:r>
+      <w:proofErr w:type="spellEnd"/>
+      <w:r>
+        <w:rPr>
+          <w:rFonts w:ascii="Consolas" w:eastAsiaTheme="minorEastAsia" w:hAnsi="Consolas" w:cs="Consolas"/>
+        </w:rPr>
+        <w:t>)) +</w:t>
       </w:r>
     </w:p>
     <w:p>
@@ -3611,7 +5583,35 @@
         <w:rPr>
           <w:rFonts w:ascii="Consolas" w:eastAsiaTheme="minorEastAsia" w:hAnsi="Consolas" w:cs="Consolas"/>
         </w:rPr>
-        <w:t xml:space="preserve"> (c2 * r2 * (bestGlobal.x - current.x));</w:t>
+        <w:t xml:space="preserve"> (c2 * r2 * (</w:t>
+      </w:r>
+      <w:proofErr w:type="spellStart"/>
+      <w:r>
+        <w:rPr>
+          <w:rFonts w:ascii="Consolas" w:eastAsiaTheme="minorEastAsia" w:hAnsi="Consolas" w:cs="Consolas"/>
+        </w:rPr>
+        <w:t>bestGlobal.x</w:t>
+      </w:r>
+      <w:proofErr w:type="spellEnd"/>
+      <w:r>
+        <w:rPr>
+          <w:rFonts w:ascii="Consolas" w:eastAsiaTheme="minorEastAsia" w:hAnsi="Consolas" w:cs="Consolas"/>
+        </w:rPr>
+        <w:t xml:space="preserve"> - </w:t>
+      </w:r>
+      <w:proofErr w:type="spellStart"/>
+      <w:r>
+        <w:rPr>
+          <w:rFonts w:ascii="Consolas" w:eastAsiaTheme="minorEastAsia" w:hAnsi="Consolas" w:cs="Consolas"/>
+        </w:rPr>
+        <w:t>current.x</w:t>
+      </w:r>
+      <w:proofErr w:type="spellEnd"/>
+      <w:r>
+        <w:rPr>
+          <w:rFonts w:ascii="Consolas" w:eastAsiaTheme="minorEastAsia" w:hAnsi="Consolas" w:cs="Consolas"/>
+        </w:rPr>
+        <w:t>));</w:t>
       </w:r>
     </w:p>
     <w:p>
@@ -3625,7 +5625,57 @@
         <w:rPr>
           <w:rFonts w:ascii="Consolas" w:eastAsiaTheme="minorEastAsia" w:hAnsi="Consolas" w:cs="Consolas"/>
         </w:rPr>
-        <w:t xml:space="preserve">    move_in_range(vy, height, item[i], "y");</w:t>
+        <w:t xml:space="preserve">    </w:t>
+      </w:r>
+      <w:proofErr w:type="spellStart"/>
+      <w:r>
+        <w:rPr>
+          <w:rFonts w:ascii="Consolas" w:eastAsiaTheme="minorEastAsia" w:hAnsi="Consolas" w:cs="Consolas"/>
+        </w:rPr>
+        <w:t>move_in_</w:t>
+      </w:r>
+      <w:proofErr w:type="gramStart"/>
+      <w:r>
+        <w:rPr>
+          <w:rFonts w:ascii="Consolas" w:eastAsiaTheme="minorEastAsia" w:hAnsi="Consolas" w:cs="Consolas"/>
+        </w:rPr>
+        <w:t>range</w:t>
+      </w:r>
+      <w:proofErr w:type="spellEnd"/>
+      <w:r>
+        <w:rPr>
+          <w:rFonts w:ascii="Consolas" w:eastAsiaTheme="minorEastAsia" w:hAnsi="Consolas" w:cs="Consolas"/>
+        </w:rPr>
+        <w:t>(</w:t>
+      </w:r>
+      <w:proofErr w:type="spellStart"/>
+      <w:proofErr w:type="gramEnd"/>
+      <w:r>
+        <w:rPr>
+          <w:rFonts w:ascii="Consolas" w:eastAsiaTheme="minorEastAsia" w:hAnsi="Consolas" w:cs="Consolas"/>
+        </w:rPr>
+        <w:t>vy</w:t>
+      </w:r>
+      <w:proofErr w:type="spellEnd"/>
+      <w:r>
+        <w:rPr>
+          <w:rFonts w:ascii="Consolas" w:eastAsiaTheme="minorEastAsia" w:hAnsi="Consolas" w:cs="Consolas"/>
+        </w:rPr>
+        <w:t>, height, item[</w:t>
+      </w:r>
+      <w:proofErr w:type="spellStart"/>
+      <w:r>
+        <w:rPr>
+          <w:rFonts w:ascii="Consolas" w:eastAsiaTheme="minorEastAsia" w:hAnsi="Consolas" w:cs="Consolas"/>
+        </w:rPr>
+        <w:t>i</w:t>
+      </w:r>
+      <w:proofErr w:type="spellEnd"/>
+      <w:r>
+        <w:rPr>
+          <w:rFonts w:ascii="Consolas" w:eastAsiaTheme="minorEastAsia" w:hAnsi="Consolas" w:cs="Consolas"/>
+        </w:rPr>
+        <w:t>], "y");</w:t>
       </w:r>
     </w:p>
     <w:p>
@@ -3639,7 +5689,57 @@
         <w:rPr>
           <w:rFonts w:ascii="Consolas" w:eastAsiaTheme="minorEastAsia" w:hAnsi="Consolas" w:cs="Consolas"/>
         </w:rPr>
-        <w:t xml:space="preserve">    move_in_range(vx, width, item[i], "x");</w:t>
+        <w:t xml:space="preserve">    </w:t>
+      </w:r>
+      <w:proofErr w:type="spellStart"/>
+      <w:r>
+        <w:rPr>
+          <w:rFonts w:ascii="Consolas" w:eastAsiaTheme="minorEastAsia" w:hAnsi="Consolas" w:cs="Consolas"/>
+        </w:rPr>
+        <w:t>move_in_</w:t>
+      </w:r>
+      <w:proofErr w:type="gramStart"/>
+      <w:r>
+        <w:rPr>
+          <w:rFonts w:ascii="Consolas" w:eastAsiaTheme="minorEastAsia" w:hAnsi="Consolas" w:cs="Consolas"/>
+        </w:rPr>
+        <w:t>range</w:t>
+      </w:r>
+      <w:proofErr w:type="spellEnd"/>
+      <w:r>
+        <w:rPr>
+          <w:rFonts w:ascii="Consolas" w:eastAsiaTheme="minorEastAsia" w:hAnsi="Consolas" w:cs="Consolas"/>
+        </w:rPr>
+        <w:t>(</w:t>
+      </w:r>
+      <w:proofErr w:type="spellStart"/>
+      <w:proofErr w:type="gramEnd"/>
+      <w:r>
+        <w:rPr>
+          <w:rFonts w:ascii="Consolas" w:eastAsiaTheme="minorEastAsia" w:hAnsi="Consolas" w:cs="Consolas"/>
+        </w:rPr>
+        <w:t>vx</w:t>
+      </w:r>
+      <w:proofErr w:type="spellEnd"/>
+      <w:r>
+        <w:rPr>
+          <w:rFonts w:ascii="Consolas" w:eastAsiaTheme="minorEastAsia" w:hAnsi="Consolas" w:cs="Consolas"/>
+        </w:rPr>
+        <w:t>, width, item[</w:t>
+      </w:r>
+      <w:proofErr w:type="spellStart"/>
+      <w:r>
+        <w:rPr>
+          <w:rFonts w:ascii="Consolas" w:eastAsiaTheme="minorEastAsia" w:hAnsi="Consolas" w:cs="Consolas"/>
+        </w:rPr>
+        <w:t>i</w:t>
+      </w:r>
+      <w:proofErr w:type="spellEnd"/>
+      <w:r>
+        <w:rPr>
+          <w:rFonts w:ascii="Consolas" w:eastAsiaTheme="minorEastAsia" w:hAnsi="Consolas" w:cs="Consolas"/>
+        </w:rPr>
+        <w:t>], "x");</w:t>
       </w:r>
     </w:p>
     <w:p>
@@ -3668,12 +5768,14 @@
         </w:rPr>
         <w:t xml:space="preserve">The </w:t>
       </w:r>
+      <w:proofErr w:type="spellStart"/>
       <w:r>
         <w:rPr>
           <w:rFonts w:ascii="Consolas" w:eastAsiaTheme="minorEastAsia" w:hAnsi="Consolas" w:cs="Consolas"/>
         </w:rPr>
         <w:t>move_in_range</w:t>
       </w:r>
+      <w:proofErr w:type="spellEnd"/>
       <w:r>
         <w:rPr>
           <w:rFonts w:eastAsiaTheme="minorEastAsia"/>
@@ -3690,20 +5792,26 @@
         <w:rPr>
           <w:rFonts w:eastAsiaTheme="minorEastAsia"/>
         </w:rPr>
-        <w:t xml:space="preserve"> We could adapt the algorithm and allow it just to consider the best of its nearest neighbours rather than the global best, which could give us more of a flock than a swarm. We could also allow the particles to escape from the sides of the bag. There are several variants, but we shall just report the one approach outlined so far.</w:t>
-      </w:r>
-    </w:p>
-    <w:p>
-      <w:pPr>
-        <w:rPr>
-          <w:rFonts w:eastAsiaTheme="minorEastAsia"/>
-        </w:rPr>
-      </w:pPr>
+        <w:t xml:space="preserve"> We could adapt the algorithm and allow it just to consider the best of its nearest neighbours rather than the global best, which could give us more of a flock than a swarm. </w:t>
+      </w:r>
       <w:r>
         <w:rPr>
           <w:rFonts w:eastAsiaTheme="minorEastAsia"/>
         </w:rPr>
         <w:lastRenderedPageBreak/>
+        <w:t>We could also allow the particles to escape from the sides of the bag. There are several variants, but we shall just report the one approach outlined so far.</w:t>
+      </w:r>
+    </w:p>
+    <w:p>
+      <w:pPr>
+        <w:rPr>
+          <w:rFonts w:eastAsiaTheme="minorEastAsia"/>
+        </w:rPr>
+      </w:pPr>
+      <w:r>
+        <w:rPr>
+          <w:rFonts w:eastAsiaTheme="minorEastAsia"/>
+        </w:rPr>
         <w:t>U</w:t>
       </w:r>
       <w:r>
@@ -3936,7 +6044,21 @@
         <w:rPr>
           <w:rFonts w:eastAsiaTheme="minorEastAsia"/>
         </w:rPr>
-        <w:t xml:space="preserve">The code is on github at </w:t>
+        <w:t xml:space="preserve">The code is on </w:t>
+      </w:r>
+      <w:proofErr w:type="spellStart"/>
+      <w:r>
+        <w:rPr>
+          <w:rFonts w:eastAsiaTheme="minorEastAsia"/>
+        </w:rPr>
+        <w:t>github</w:t>
+      </w:r>
+      <w:proofErr w:type="spellEnd"/>
+      <w:r>
+        <w:rPr>
+          <w:rFonts w:eastAsiaTheme="minorEastAsia"/>
+        </w:rPr>
+        <w:t xml:space="preserve"> at </w:t>
       </w:r>
       <w:hyperlink r:id="rId14" w:history="1">
         <w:r>
@@ -3964,10 +6086,16 @@
         <w:rPr>
           <w:rFonts w:eastAsiaTheme="minorEastAsia"/>
         </w:rPr>
-        <w:t xml:space="preserve"> Many thanks to my reviewers.</w:t>
-      </w:r>
-      <w:bookmarkStart w:id="0" w:name="_GoBack"/>
-      <w:bookmarkEnd w:id="0"/>
+        <w:t xml:space="preserve"> </w:t>
+      </w:r>
+      <w:proofErr w:type="gramStart"/>
+      <w:r>
+        <w:rPr>
+          <w:rFonts w:eastAsiaTheme="minorEastAsia"/>
+        </w:rPr>
+        <w:t>Many thanks to my reviewers.</w:t>
+      </w:r>
+      <w:proofErr w:type="gramEnd"/>
     </w:p>
     <w:p>
       <w:pPr>
@@ -3989,11 +6117,19 @@
           <w:rFonts w:eastAsiaTheme="minorEastAsia"/>
         </w:rPr>
       </w:pPr>
-      <w:r>
-        <w:rPr>
-          <w:rFonts w:eastAsiaTheme="minorEastAsia"/>
-        </w:rPr>
-        <w:t xml:space="preserve">AccuLondon - </w:t>
+      <w:proofErr w:type="spellStart"/>
+      <w:r>
+        <w:rPr>
+          <w:rFonts w:eastAsiaTheme="minorEastAsia"/>
+        </w:rPr>
+        <w:t>AccuLondon</w:t>
+      </w:r>
+      <w:proofErr w:type="spellEnd"/>
+      <w:r>
+        <w:rPr>
+          <w:rFonts w:eastAsiaTheme="minorEastAsia"/>
+        </w:rPr>
+        <w:t xml:space="preserve"> - </w:t>
       </w:r>
       <w:hyperlink r:id="rId15" w:history="1">
         <w:r>
@@ -4054,18 +6190,48 @@
         </w:rPr>
         <w:t xml:space="preserve"> </w:t>
       </w:r>
-      <w:r>
-        <w:rPr>
-          <w:rFonts w:eastAsiaTheme="minorEastAsia"/>
-        </w:rPr>
-        <w:t>Nicanor Quijanoa, , , Kevin M. Passinob,</w:t>
-      </w:r>
+      <w:proofErr w:type="spellStart"/>
+      <w:r>
+        <w:rPr>
+          <w:rFonts w:eastAsiaTheme="minorEastAsia"/>
+        </w:rPr>
+        <w:t>Nicanor</w:t>
+      </w:r>
+      <w:proofErr w:type="spellEnd"/>
       <w:r>
         <w:rPr>
           <w:rFonts w:eastAsiaTheme="minorEastAsia"/>
         </w:rPr>
         <w:t xml:space="preserve"> </w:t>
       </w:r>
+      <w:proofErr w:type="spellStart"/>
+      <w:r>
+        <w:rPr>
+          <w:rFonts w:eastAsiaTheme="minorEastAsia"/>
+        </w:rPr>
+        <w:t>Quijanoa</w:t>
+      </w:r>
+      <w:proofErr w:type="spellEnd"/>
+      <w:r>
+        <w:rPr>
+          <w:rFonts w:eastAsiaTheme="minorEastAsia"/>
+        </w:rPr>
+        <w:t xml:space="preserve">, , , Kevin M. </w:t>
+      </w:r>
+      <w:proofErr w:type="spellStart"/>
+      <w:r>
+        <w:rPr>
+          <w:rFonts w:eastAsiaTheme="minorEastAsia"/>
+        </w:rPr>
+        <w:t>Passinob</w:t>
+      </w:r>
+      <w:proofErr w:type="spellEnd"/>
+      <w:r>
+        <w:rPr>
+          <w:rFonts w:eastAsiaTheme="minorEastAsia"/>
+        </w:rPr>
+        <w:t xml:space="preserve">, </w:t>
+      </w:r>
       <w:r>
         <w:rPr>
           <w:rFonts w:eastAsiaTheme="minorEastAsia"/>
@@ -4083,13 +6249,14 @@
         <w:rPr>
           <w:rFonts w:eastAsiaTheme="minorEastAsia"/>
         </w:rPr>
-        <w:t>Volume 23, Issue 6, September 2010, Pages 845–861</w:t>
-      </w:r>
-      <w:r>
-        <w:rPr>
-          <w:rFonts w:eastAsiaTheme="minorEastAsia"/>
-        </w:rPr>
-        <w:t xml:space="preserve"> </w:t>
+        <w:t xml:space="preserve">Volume 23, Issue 6, </w:t>
+      </w:r>
+      <w:r>
+        <w:rPr>
+          <w:rFonts w:eastAsiaTheme="minorEastAsia"/>
+        </w:rPr>
+        <w:lastRenderedPageBreak/>
+        <w:t xml:space="preserve">September 2010, Pages 845–861 </w:t>
       </w:r>
       <w:r>
         <w:rPr>
@@ -4123,7 +6290,6 @@
         <w:rPr>
           <w:rFonts w:eastAsiaTheme="minorEastAsia"/>
         </w:rPr>
-        <w:lastRenderedPageBreak/>
         <w:t xml:space="preserve">KNN </w:t>
       </w:r>
       <w:r>
@@ -4173,6 +6339,7 @@
           <w:rFonts w:eastAsiaTheme="minorEastAsia"/>
         </w:rPr>
       </w:pPr>
+      <w:proofErr w:type="gramStart"/>
       <w:r>
         <w:rPr>
           <w:rFonts w:eastAsiaTheme="minorEastAsia"/>
@@ -4195,7 +6362,42 @@
         <w:rPr>
           <w:rFonts w:eastAsiaTheme="minorEastAsia"/>
         </w:rPr>
-        <w:t>J. Kennedy and R. Eberhart. Particle swarm optimization. In Proceedings of IEEE International Conference on Neural Networks, pages 1942-1948, IEEE Press, Piscataway, NJ, 1995.</w:t>
+        <w:t xml:space="preserve">J. Kennedy and R. </w:t>
+      </w:r>
+      <w:proofErr w:type="spellStart"/>
+      <w:r>
+        <w:rPr>
+          <w:rFonts w:eastAsiaTheme="minorEastAsia"/>
+        </w:rPr>
+        <w:t>Eberhart</w:t>
+      </w:r>
+      <w:proofErr w:type="spellEnd"/>
+      <w:r>
+        <w:rPr>
+          <w:rFonts w:eastAsiaTheme="minorEastAsia"/>
+        </w:rPr>
+        <w:t>.</w:t>
+      </w:r>
+      <w:proofErr w:type="gramEnd"/>
+      <w:r>
+        <w:rPr>
+          <w:rFonts w:eastAsiaTheme="minorEastAsia"/>
+        </w:rPr>
+        <w:t xml:space="preserve"> </w:t>
+      </w:r>
+      <w:proofErr w:type="gramStart"/>
+      <w:r>
+        <w:rPr>
+          <w:rFonts w:eastAsiaTheme="minorEastAsia"/>
+        </w:rPr>
+        <w:t>Particle swarm optimization.</w:t>
+      </w:r>
+      <w:proofErr w:type="gramEnd"/>
+      <w:r>
+        <w:rPr>
+          <w:rFonts w:eastAsiaTheme="minorEastAsia"/>
+        </w:rPr>
+        <w:t xml:space="preserve"> In Proceedings of IEEE International Conference on Neural Networks, pages 1942-1948, IEEE Press, Piscataway, NJ, 1995.</w:t>
       </w:r>
       <w:r>
         <w:rPr>
@@ -4222,17 +6424,33 @@
           <w:rFonts w:eastAsiaTheme="minorEastAsia"/>
         </w:rPr>
       </w:pPr>
-      <w:r>
-        <w:rPr>
-          <w:rFonts w:eastAsiaTheme="minorEastAsia"/>
-        </w:rPr>
-        <w:t xml:space="preserve">scholarpedia </w:t>
-      </w:r>
-      <w:r>
-        <w:rPr>
-          <w:rFonts w:eastAsiaTheme="minorEastAsia"/>
-        </w:rPr>
-        <w:t xml:space="preserve"> - </w:t>
+      <w:proofErr w:type="spellStart"/>
+      <w:proofErr w:type="gramStart"/>
+      <w:r>
+        <w:rPr>
+          <w:rFonts w:eastAsiaTheme="minorEastAsia"/>
+        </w:rPr>
+        <w:t>scholarpedia</w:t>
+      </w:r>
+      <w:proofErr w:type="spellEnd"/>
+      <w:r>
+        <w:rPr>
+          <w:rFonts w:eastAsiaTheme="minorEastAsia"/>
+        </w:rPr>
+        <w:t xml:space="preserve"> </w:t>
+      </w:r>
+      <w:r>
+        <w:rPr>
+          <w:rFonts w:eastAsiaTheme="minorEastAsia"/>
+        </w:rPr>
+        <w:t xml:space="preserve"> -</w:t>
+      </w:r>
+      <w:proofErr w:type="gramEnd"/>
+      <w:r>
+        <w:rPr>
+          <w:rFonts w:eastAsiaTheme="minorEastAsia"/>
+        </w:rPr>
+        <w:t xml:space="preserve"> </w:t>
       </w:r>
       <w:hyperlink r:id="rId19" w:history="1">
         <w:r>
@@ -4250,6 +6468,7 @@
           <w:rFonts w:eastAsiaTheme="minorEastAsia"/>
         </w:rPr>
       </w:pPr>
+      <w:proofErr w:type="spellStart"/>
       <w:r>
         <w:rPr>
           <w:rFonts w:eastAsiaTheme="minorEastAsia"/>
@@ -4274,6 +6493,7 @@
         </w:rPr>
         <w:t>merican</w:t>
       </w:r>
+      <w:proofErr w:type="spellEnd"/>
       <w:r>
         <w:rPr>
           <w:rFonts w:eastAsiaTheme="minorEastAsia"/>
@@ -4300,61 +6520,18 @@
         <w:rPr>
           <w:rFonts w:eastAsiaTheme="minorEastAsia"/>
         </w:rPr>
-        <w:t xml:space="preserve">Wikipedia - </w:t>
-      </w:r>
+        <w:t>Wolfram - http://mathworld.wolfram.com/MethodofSteepestDescent.html</w:t>
+      </w:r>
+      <w:bookmarkStart w:id="0" w:name="_GoBack"/>
+      <w:bookmarkEnd w:id="0"/>
+    </w:p>
+    <w:p>
+      <w:r>
+        <w:t>/////////////notes to self//////</w:t>
+      </w:r>
+    </w:p>
+    <w:p>
       <w:hyperlink r:id="rId21" w:history="1">
-        <w:r>
-          <w:rPr>
-            <w:rStyle w:val="Hyperlink"/>
-            <w:rFonts w:eastAsiaTheme="minorEastAsia"/>
-          </w:rPr>
-          <w:t>http://en.wikipedia.org/wiki/Conjugate_gradient_method</w:t>
-        </w:r>
-      </w:hyperlink>
-    </w:p>
-    <w:p>
-      <w:pPr>
-        <w:rPr>
-          <w:rFonts w:eastAsiaTheme="minorEastAsia"/>
-        </w:rPr>
-      </w:pPr>
-      <w:r>
-        <w:rPr>
-          <w:rFonts w:eastAsiaTheme="minorEastAsia"/>
-        </w:rPr>
-        <w:t xml:space="preserve">Wolfram - </w:t>
-      </w:r>
-      <w:hyperlink r:id="rId22" w:history="1">
-        <w:r>
-          <w:rPr>
-            <w:rStyle w:val="Hyperlink"/>
-            <w:rFonts w:eastAsiaTheme="minorEastAsia"/>
-          </w:rPr>
-          <w:t>http://mathworld.wolfram.com/MethodofSteepestDescent.html</w:t>
-        </w:r>
-      </w:hyperlink>
-    </w:p>
-    <w:p>
-      <w:pPr>
-        <w:rPr>
-          <w:rFonts w:eastAsiaTheme="minorEastAsia"/>
-        </w:rPr>
-      </w:pPr>
-    </w:p>
-    <w:p>
-      <w:pPr>
-        <w:rPr>
-          <w:rFonts w:eastAsiaTheme="minorEastAsia"/>
-        </w:rPr>
-      </w:pPr>
-    </w:p>
-    <w:p>
-      <w:r>
-        <w:t>/////////////notes to self//////</w:t>
-      </w:r>
-    </w:p>
-    <w:p>
-      <w:hyperlink r:id="rId23" w:history="1">
         <w:r>
           <w:rPr>
             <w:rStyle w:val="Hyperlink"/>
@@ -4364,7 +6541,7 @@
       </w:hyperlink>
     </w:p>
     <w:p>
-      <w:hyperlink r:id="rId24" w:history="1">
+      <w:hyperlink r:id="rId22" w:history="1">
         <w:r>
           <w:rPr>
             <w:rStyle w:val="Hyperlink"/>
@@ -4374,7 +6551,7 @@
       </w:hyperlink>
     </w:p>
     <w:p>
-      <w:hyperlink r:id="rId25" w:history="1">
+      <w:hyperlink r:id="rId23" w:history="1">
         <w:r>
           <w:rPr>
             <w:rStyle w:val="Hyperlink"/>
@@ -4384,12 +6561,22 @@
       </w:hyperlink>
     </w:p>
     <w:p>
-      <w:r>
-        <w:t>chrome console.timestamp</w:t>
-      </w:r>
-    </w:p>
-    <w:p>
-      <w:hyperlink r:id="rId26" w:anchor="consoletimestamplabel" w:history="1">
+      <w:proofErr w:type="gramStart"/>
+      <w:r>
+        <w:t>chrome</w:t>
+      </w:r>
+      <w:proofErr w:type="gramEnd"/>
+      <w:r>
+        <w:t xml:space="preserve"> </w:t>
+      </w:r>
+      <w:proofErr w:type="spellStart"/>
+      <w:r>
+        <w:t>console.timestamp</w:t>
+      </w:r>
+      <w:proofErr w:type="spellEnd"/>
+    </w:p>
+    <w:p>
+      <w:hyperlink r:id="rId24" w:anchor="consoletimestamplabel" w:history="1">
         <w:r>
           <w:rPr>
             <w:rStyle w:val="Hyperlink"/>
@@ -4429,6 +6616,8 @@
           <w:lang w:eastAsia="en-GB"/>
         </w:rPr>
       </w:pPr>
+      <w:proofErr w:type="spellStart"/>
+      <w:proofErr w:type="gramStart"/>
       <w:r>
         <w:rPr>
           <w:rFonts w:ascii="Consolas" w:eastAsia="Times New Roman" w:hAnsi="Consolas" w:cs="Consolas"/>
@@ -4440,6 +6629,8 @@
         </w:rPr>
         <w:t>var</w:t>
       </w:r>
+      <w:proofErr w:type="spellEnd"/>
+      <w:proofErr w:type="gramEnd"/>
       <w:r>
         <w:rPr>
           <w:rFonts w:ascii="Consolas" w:eastAsia="Times New Roman" w:hAnsi="Consolas" w:cs="Consolas"/>
@@ -4493,12 +6684,44 @@
           <w:bdr w:val="none" w:sz="0" w:space="0" w:color="auto" w:frame="1"/>
           <w:lang w:eastAsia="en-GB"/>
         </w:rPr>
-        <w:t>().getTime();</w:t>
-      </w:r>
-    </w:p>
-    <w:p>
-      <w:r>
-        <w:t xml:space="preserve"> //nb milliseconds since epoch</w:t>
+        <w:t>().</w:t>
+      </w:r>
+      <w:proofErr w:type="spellStart"/>
+      <w:r>
+        <w:rPr>
+          <w:rFonts w:ascii="Consolas" w:eastAsia="Times New Roman" w:hAnsi="Consolas" w:cs="Consolas"/>
+          <w:color w:val="000000"/>
+          <w:sz w:val="21"/>
+          <w:szCs w:val="21"/>
+          <w:bdr w:val="none" w:sz="0" w:space="0" w:color="auto" w:frame="1"/>
+          <w:lang w:eastAsia="en-GB"/>
+        </w:rPr>
+        <w:t>getTime</w:t>
+      </w:r>
+      <w:proofErr w:type="spellEnd"/>
+      <w:r>
+        <w:rPr>
+          <w:rFonts w:ascii="Consolas" w:eastAsia="Times New Roman" w:hAnsi="Consolas" w:cs="Consolas"/>
+          <w:color w:val="000000"/>
+          <w:sz w:val="21"/>
+          <w:szCs w:val="21"/>
+          <w:bdr w:val="none" w:sz="0" w:space="0" w:color="auto" w:frame="1"/>
+          <w:lang w:eastAsia="en-GB"/>
+        </w:rPr>
+        <w:t>();</w:t>
+      </w:r>
+    </w:p>
+    <w:p>
+      <w:r>
+        <w:t xml:space="preserve"> //</w:t>
+      </w:r>
+      <w:proofErr w:type="spellStart"/>
+      <w:r>
+        <w:t>nb</w:t>
+      </w:r>
+      <w:proofErr w:type="spellEnd"/>
+      <w:r>
+        <w:t xml:space="preserve"> milliseconds since epoch</w:t>
       </w:r>
     </w:p>
     <w:p/>

</xml_diff>

<commit_message>
Add timings to paperbag beasties
</commit_message>
<xml_diff>
--- a/pso/pso.docx
+++ b/pso/pso.docx
@@ -212,7 +212,19 @@
         <w:rPr>
           <w:rFonts w:eastAsiaTheme="minorEastAsia"/>
         </w:rPr>
-        <w:t xml:space="preserve">In this article, I will introduce a method for solving a problem, given the right circumstances called optimisation, which does not require a model up front. </w:t>
+        <w:t>In this article, I will introduce a method for solving problem</w:t>
+      </w:r>
+      <w:r>
+        <w:rPr>
+          <w:rFonts w:eastAsiaTheme="minorEastAsia"/>
+        </w:rPr>
+        <w:t>s</w:t>
+      </w:r>
+      <w:r>
+        <w:rPr>
+          <w:rFonts w:eastAsiaTheme="minorEastAsia"/>
+        </w:rPr>
+        <w:t xml:space="preserve">, given the right circumstances called optimisation, which does not require a model up front. </w:t>
       </w:r>
       <w:r>
         <w:rPr>
@@ -298,7 +310,7 @@
         <w:rPr>
           <w:rFonts w:eastAsiaTheme="minorEastAsia"/>
         </w:rPr>
-        <w:t>. In the general case more “constants” may need finding, and frequently models need to be recalibrated since the constants they use are in fact not constant. [</w:t>
+        <w:t>. In the general case more “constants” may need finding, and frequently models need to be recalibrated since the constants they use are in fact not constant [</w:t>
       </w:r>
       <w:proofErr w:type="spellStart"/>
       <w:r>
@@ -394,27 +406,31 @@
         <w:rPr>
           <w:rFonts w:eastAsiaTheme="minorEastAsia"/>
         </w:rPr>
-        <w:t xml:space="preserve">In contrast, particle swarm optimisations still explore the solution space, partially randomly as with the genetic algorithm, but exploit the idea of a social sharing of information, via the fitness function, thereby supposedly mimicking swarm or foraging </w:t>
-      </w:r>
-      <w:proofErr w:type="gramStart"/>
-      <w:r>
-        <w:rPr>
-          <w:rFonts w:eastAsiaTheme="minorEastAsia"/>
-        </w:rPr>
-        <w:t>behaviour</w:t>
-      </w:r>
-      <w:proofErr w:type="gramEnd"/>
-      <w:r>
-        <w:rPr>
-          <w:rFonts w:eastAsiaTheme="minorEastAsia"/>
-        </w:rPr>
-        <w:t xml:space="preserve"> without a model</w:t>
-      </w:r>
-      <w:r>
-        <w:rPr>
-          <w:rFonts w:eastAsiaTheme="minorEastAsia"/>
-        </w:rPr>
-        <w:t xml:space="preserve"> that needs</w:t>
+        <w:t>In contrast</w:t>
+      </w:r>
+      <w:r>
+        <w:rPr>
+          <w:rFonts w:eastAsiaTheme="minorEastAsia"/>
+        </w:rPr>
+        <w:t xml:space="preserve"> to approaches requiring a model</w:t>
+      </w:r>
+      <w:r>
+        <w:rPr>
+          <w:rFonts w:eastAsiaTheme="minorEastAsia"/>
+        </w:rPr>
+        <w:t>, particle swarm optimisations still explore the solution space, partially randomly as with genetic algorithm</w:t>
+      </w:r>
+      <w:r>
+        <w:rPr>
+          <w:rFonts w:eastAsiaTheme="minorEastAsia"/>
+        </w:rPr>
+        <w:t>s</w:t>
+      </w:r>
+      <w:r>
+        <w:rPr>
+          <w:rFonts w:eastAsiaTheme="minorEastAsia"/>
+        </w:rPr>
+        <w:t>, but exploit the idea of a social sharing of information, via the fitness function, thereby supposedly mimicking swarm or foraging behaviour.</w:t>
       </w:r>
       <w:r>
         <w:rPr>
@@ -422,11 +438,38 @@
         </w:rPr>
         <w:t xml:space="preserve"> </w:t>
       </w:r>
-      <w:r>
-        <w:rPr>
-          <w:rFonts w:eastAsiaTheme="minorEastAsia"/>
-        </w:rPr>
-        <w:t>calibrating</w:t>
+    </w:p>
+    <w:p>
+      <w:pPr>
+        <w:pStyle w:val="Heading2"/>
+        <w:rPr>
+          <w:rFonts w:eastAsiaTheme="minorEastAsia"/>
+        </w:rPr>
+      </w:pPr>
+      <w:r>
+        <w:rPr>
+          <w:rFonts w:eastAsiaTheme="minorEastAsia"/>
+        </w:rPr>
+        <w:t>Initial attempt</w:t>
+      </w:r>
+    </w:p>
+    <w:p>
+      <w:pPr>
+        <w:rPr>
+          <w:rFonts w:eastAsiaTheme="minorEastAsia"/>
+        </w:rPr>
+      </w:pPr>
+      <w:r>
+        <w:rPr>
+          <w:rFonts w:eastAsiaTheme="minorEastAsia"/>
+        </w:rPr>
+        <w:t>Starting from first principles, it is not difficult to write code to make one particle move around in space and stop when (and if) it finally escapes from a paper bag. If you will indulge me, I will use JavaScript this time</w:t>
+      </w:r>
+      <w:r>
+        <w:rPr>
+          <w:rFonts w:eastAsiaTheme="minorEastAsia"/>
+        </w:rPr>
+        <w:t>, and draw on the HTML canvas</w:t>
       </w:r>
       <w:r>
         <w:rPr>
@@ -438,52 +481,19 @@
         <w:rPr>
           <w:rFonts w:eastAsiaTheme="minorEastAsia"/>
         </w:rPr>
-        <w:t xml:space="preserve"> </w:t>
-      </w:r>
-    </w:p>
-    <w:p>
-      <w:pPr>
-        <w:pStyle w:val="Heading2"/>
-        <w:rPr>
-          <w:rFonts w:eastAsiaTheme="minorEastAsia"/>
-        </w:rPr>
-      </w:pPr>
-      <w:r>
-        <w:rPr>
-          <w:rFonts w:eastAsiaTheme="minorEastAsia"/>
-        </w:rPr>
-        <w:t>Initial attempt</w:t>
-      </w:r>
-    </w:p>
-    <w:p>
-      <w:pPr>
-        <w:rPr>
-          <w:rFonts w:eastAsiaTheme="minorEastAsia"/>
-        </w:rPr>
-      </w:pPr>
-      <w:r>
-        <w:rPr>
-          <w:rFonts w:eastAsiaTheme="minorEastAsia"/>
-        </w:rPr>
-        <w:t>Starting from first principles, it is not difficult to write code to make one particle move around in space and stop when (and if) it finally escapes from a paper bag. If you will indulge me, I will use JavaScript this time</w:t>
-      </w:r>
-      <w:r>
-        <w:rPr>
-          <w:rFonts w:eastAsiaTheme="minorEastAsia"/>
-        </w:rPr>
-        <w:t>, and draw on the HTML canvas</w:t>
-      </w:r>
-      <w:r>
-        <w:rPr>
-          <w:rFonts w:eastAsiaTheme="minorEastAsia"/>
-        </w:rPr>
-        <w:t>.</w:t>
-      </w:r>
-      <w:r>
-        <w:rPr>
-          <w:rFonts w:eastAsiaTheme="minorEastAsia"/>
-        </w:rPr>
-        <w:t xml:space="preserve"> If you are unfamiliar with it there are many online tutorials to get you up to speed [e.g. </w:t>
+        <w:t xml:space="preserve"> If you are unfamiliar with t</w:t>
+      </w:r>
+      <w:r>
+        <w:rPr>
+          <w:rFonts w:eastAsiaTheme="minorEastAsia"/>
+        </w:rPr>
+        <w:t>his technology</w:t>
+      </w:r>
+      <w:r>
+        <w:rPr>
+          <w:rFonts w:eastAsiaTheme="minorEastAsia"/>
+        </w:rPr>
+        <w:t xml:space="preserve"> there are many online tutorials to get you up to speed [e.g. </w:t>
       </w:r>
       <w:hyperlink r:id="rId5" w:history="1">
         <w:r>
@@ -517,6 +527,82 @@
         <w:rPr>
           <w:rFonts w:eastAsiaTheme="minorEastAsia"/>
         </w:rPr>
+        <w:t>Given a canvas declared in html, with a message for browsers that do not support this</w:t>
+      </w:r>
+    </w:p>
+    <w:p>
+      <w:pPr>
+        <w:rPr>
+          <w:rFonts w:eastAsiaTheme="minorEastAsia"/>
+        </w:rPr>
+      </w:pPr>
+      <w:r>
+        <w:rPr>
+          <w:rFonts w:eastAsiaTheme="minorEastAsia"/>
+        </w:rPr>
+        <w:tab/>
+        <w:t>&lt;canvas id="</w:t>
+      </w:r>
+      <w:proofErr w:type="spellStart"/>
+      <w:r>
+        <w:rPr>
+          <w:rFonts w:eastAsiaTheme="minorEastAsia"/>
+        </w:rPr>
+        <w:t>myCanvas</w:t>
+      </w:r>
+      <w:proofErr w:type="spellEnd"/>
+      <w:r>
+        <w:rPr>
+          <w:rFonts w:eastAsiaTheme="minorEastAsia"/>
+        </w:rPr>
+        <w:t>" width="800" height="400"&gt;</w:t>
+      </w:r>
+    </w:p>
+    <w:p>
+      <w:pPr>
+        <w:rPr>
+          <w:rFonts w:eastAsiaTheme="minorEastAsia"/>
+        </w:rPr>
+      </w:pPr>
+      <w:r>
+        <w:rPr>
+          <w:rFonts w:eastAsiaTheme="minorEastAsia"/>
+        </w:rPr>
+        <w:tab/>
+      </w:r>
+      <w:r>
+        <w:rPr>
+          <w:rFonts w:eastAsiaTheme="minorEastAsia"/>
+        </w:rPr>
+        <w:tab/>
+        <w:t>Your browser does not support the canvas element.</w:t>
+      </w:r>
+    </w:p>
+    <w:p>
+      <w:pPr>
+        <w:rPr>
+          <w:rFonts w:eastAsiaTheme="minorEastAsia"/>
+        </w:rPr>
+      </w:pPr>
+      <w:r>
+        <w:rPr>
+          <w:rFonts w:eastAsiaTheme="minorEastAsia"/>
+        </w:rPr>
+        <w:tab/>
+        <w:t>&lt;/canvas&gt;</w:t>
+      </w:r>
+    </w:p>
+    <w:p>
+      <w:pPr>
+        <w:rPr>
+          <w:rFonts w:eastAsiaTheme="minorEastAsia"/>
+        </w:rPr>
+      </w:pPr>
+      <w:r>
+        <w:rPr>
+          <w:rFonts w:eastAsiaTheme="minorEastAsia"/>
+        </w:rPr>
+        <w:lastRenderedPageBreak/>
         <w:t xml:space="preserve">First, we draw a 2 dimensional bag and place a small rectangle, representing the particle somewhere in it. </w:t>
       </w:r>
     </w:p>
@@ -533,12 +619,148 @@
         </w:rPr>
         <w:t xml:space="preserve">    </w:t>
       </w:r>
+      <w:r>
+        <w:rPr>
+          <w:rFonts w:ascii="Consolas" w:eastAsiaTheme="minorEastAsia" w:hAnsi="Consolas" w:cs="Consolas"/>
+        </w:rPr>
+        <w:t>//Draw the bag</w:t>
+      </w:r>
+    </w:p>
+    <w:p>
+      <w:pPr>
+        <w:spacing w:after="0"/>
+        <w:rPr>
+          <w:rFonts w:ascii="Consolas" w:eastAsiaTheme="minorEastAsia" w:hAnsi="Consolas" w:cs="Consolas"/>
+        </w:rPr>
+      </w:pPr>
+      <w:r>
+        <w:rPr>
+          <w:rFonts w:ascii="Consolas" w:eastAsiaTheme="minorEastAsia" w:hAnsi="Consolas" w:cs="Consolas"/>
+        </w:rPr>
+        <w:t xml:space="preserve">    </w:t>
+      </w:r>
       <w:proofErr w:type="spellStart"/>
       <w:proofErr w:type="gramStart"/>
       <w:r>
         <w:rPr>
           <w:rFonts w:ascii="Consolas" w:eastAsiaTheme="minorEastAsia" w:hAnsi="Consolas" w:cs="Consolas"/>
         </w:rPr>
+        <w:t>var</w:t>
+      </w:r>
+      <w:proofErr w:type="spellEnd"/>
+      <w:proofErr w:type="gramEnd"/>
+      <w:r>
+        <w:rPr>
+          <w:rFonts w:ascii="Consolas" w:eastAsiaTheme="minorEastAsia" w:hAnsi="Consolas" w:cs="Consolas"/>
+        </w:rPr>
+        <w:t xml:space="preserve"> c=</w:t>
+      </w:r>
+      <w:proofErr w:type="spellStart"/>
+      <w:r>
+        <w:rPr>
+          <w:rFonts w:ascii="Consolas" w:eastAsiaTheme="minorEastAsia" w:hAnsi="Consolas" w:cs="Consolas"/>
+        </w:rPr>
+        <w:t>document.getElementById</w:t>
+      </w:r>
+      <w:proofErr w:type="spellEnd"/>
+      <w:r>
+        <w:rPr>
+          <w:rFonts w:ascii="Consolas" w:eastAsiaTheme="minorEastAsia" w:hAnsi="Consolas" w:cs="Consolas"/>
+        </w:rPr>
+        <w:t>("</w:t>
+      </w:r>
+      <w:proofErr w:type="spellStart"/>
+      <w:r>
+        <w:rPr>
+          <w:rFonts w:ascii="Consolas" w:eastAsiaTheme="minorEastAsia" w:hAnsi="Consolas" w:cs="Consolas"/>
+        </w:rPr>
+        <w:t>myCanvas</w:t>
+      </w:r>
+      <w:proofErr w:type="spellEnd"/>
+      <w:r>
+        <w:rPr>
+          <w:rFonts w:ascii="Consolas" w:eastAsiaTheme="minorEastAsia" w:hAnsi="Consolas" w:cs="Consolas"/>
+        </w:rPr>
+        <w:t>");</w:t>
+      </w:r>
+    </w:p>
+    <w:p>
+      <w:pPr>
+        <w:spacing w:after="0"/>
+        <w:rPr>
+          <w:rFonts w:ascii="Consolas" w:eastAsiaTheme="minorEastAsia" w:hAnsi="Consolas" w:cs="Consolas"/>
+        </w:rPr>
+      </w:pPr>
+      <w:r>
+        <w:rPr>
+          <w:rFonts w:ascii="Consolas" w:eastAsiaTheme="minorEastAsia" w:hAnsi="Consolas" w:cs="Consolas"/>
+        </w:rPr>
+        <w:t xml:space="preserve">    </w:t>
+      </w:r>
+      <w:proofErr w:type="spellStart"/>
+      <w:proofErr w:type="gramStart"/>
+      <w:r>
+        <w:rPr>
+          <w:rFonts w:ascii="Consolas" w:eastAsiaTheme="minorEastAsia" w:hAnsi="Consolas" w:cs="Consolas"/>
+        </w:rPr>
+        <w:t>var</w:t>
+      </w:r>
+      <w:proofErr w:type="spellEnd"/>
+      <w:proofErr w:type="gramEnd"/>
+      <w:r>
+        <w:rPr>
+          <w:rFonts w:ascii="Consolas" w:eastAsiaTheme="minorEastAsia" w:hAnsi="Consolas" w:cs="Consolas"/>
+        </w:rPr>
+        <w:t xml:space="preserve"> </w:t>
+      </w:r>
+      <w:proofErr w:type="spellStart"/>
+      <w:r>
+        <w:rPr>
+          <w:rFonts w:ascii="Consolas" w:eastAsiaTheme="minorEastAsia" w:hAnsi="Consolas" w:cs="Consolas"/>
+        </w:rPr>
+        <w:t>ctx</w:t>
+      </w:r>
+      <w:proofErr w:type="spellEnd"/>
+      <w:r>
+        <w:rPr>
+          <w:rFonts w:ascii="Consolas" w:eastAsiaTheme="minorEastAsia" w:hAnsi="Consolas" w:cs="Consolas"/>
+        </w:rPr>
+        <w:t>=</w:t>
+      </w:r>
+      <w:proofErr w:type="spellStart"/>
+      <w:r>
+        <w:rPr>
+          <w:rFonts w:ascii="Consolas" w:eastAsiaTheme="minorEastAsia" w:hAnsi="Consolas" w:cs="Consolas"/>
+        </w:rPr>
+        <w:t>c.getContext</w:t>
+      </w:r>
+      <w:proofErr w:type="spellEnd"/>
+      <w:r>
+        <w:rPr>
+          <w:rFonts w:ascii="Consolas" w:eastAsiaTheme="minorEastAsia" w:hAnsi="Consolas" w:cs="Consolas"/>
+        </w:rPr>
+        <w:t>("2d");</w:t>
+      </w:r>
+    </w:p>
+    <w:p>
+      <w:pPr>
+        <w:spacing w:after="0"/>
+        <w:rPr>
+          <w:rFonts w:ascii="Consolas" w:eastAsiaTheme="minorEastAsia" w:hAnsi="Consolas" w:cs="Consolas"/>
+        </w:rPr>
+      </w:pPr>
+      <w:r>
+        <w:rPr>
+          <w:rFonts w:ascii="Consolas" w:eastAsiaTheme="minorEastAsia" w:hAnsi="Consolas" w:cs="Consolas"/>
+        </w:rPr>
+        <w:t xml:space="preserve">    </w:t>
+      </w:r>
+      <w:proofErr w:type="spellStart"/>
+      <w:proofErr w:type="gramStart"/>
+      <w:r>
+        <w:rPr>
+          <w:rFonts w:ascii="Consolas" w:eastAsiaTheme="minorEastAsia" w:hAnsi="Consolas" w:cs="Consolas"/>
+        </w:rPr>
         <w:t>ctx.clearRect</w:t>
       </w:r>
       <w:proofErr w:type="spellEnd"/>
@@ -743,7 +965,6 @@
         <w:rPr>
           <w:rFonts w:ascii="Consolas" w:eastAsiaTheme="minorEastAsia" w:hAnsi="Consolas" w:cs="Consolas"/>
         </w:rPr>
-        <w:lastRenderedPageBreak/>
         <w:t xml:space="preserve">    </w:t>
       </w:r>
       <w:proofErr w:type="spellStart"/>
@@ -823,38 +1044,20 @@
     </w:p>
     <w:p>
       <w:pPr>
-        <w:rPr>
-          <w:rFonts w:eastAsiaTheme="minorEastAsia"/>
-        </w:rPr>
-      </w:pPr>
-      <w:r>
-        <w:rPr>
-          <w:rFonts w:eastAsiaTheme="minorEastAsia"/>
+        <w:spacing w:after="0"/>
+        <w:rPr>
+          <w:rFonts w:ascii="Consolas" w:eastAsiaTheme="minorEastAsia" w:hAnsi="Consolas" w:cs="Consolas"/>
+        </w:rPr>
+      </w:pPr>
+      <w:r>
+        <w:rPr>
+          <w:rFonts w:ascii="Consolas" w:eastAsiaTheme="minorEastAsia" w:hAnsi="Consolas" w:cs="Consolas"/>
         </w:rPr>
         <w:t xml:space="preserve">    </w:t>
       </w:r>
     </w:p>
     <w:p>
       <w:pPr>
-        <w:rPr>
-          <w:rFonts w:eastAsiaTheme="minorEastAsia"/>
-        </w:rPr>
-      </w:pPr>
-      <w:r>
-        <w:rPr>
-          <w:rFonts w:eastAsiaTheme="minorEastAsia"/>
-        </w:rPr>
-        <w:t>Then, we set up a callback function, allowing the gap between invocations to redraw the canvas, which draws the present position and then moves the particle. If it escapes the bag we stop, otherwise we re-call the callback. Without loss of generality, assuming a square paper bah, we can move as follows.</w:t>
-      </w:r>
-      <w:r>
-        <w:rPr>
-          <w:rFonts w:eastAsiaTheme="minorEastAsia"/>
-        </w:rPr>
-        <w:t xml:space="preserve"> Starting with the particle, indicated by the small black rectangle at some point, say in the middle of the bag, it is allowed to move a little in either direction – up or down and left or right. The random movements are allowed to continue until the particle finally escapes the paper bag.</w:t>
-      </w:r>
-    </w:p>
-    <w:p>
-      <w:pPr>
         <w:spacing w:after="0"/>
         <w:rPr>
           <w:rFonts w:ascii="Consolas" w:eastAsiaTheme="minorEastAsia" w:hAnsi="Consolas" w:cs="Consolas"/>
@@ -864,6 +1067,20 @@
         <w:rPr>
           <w:rFonts w:ascii="Consolas" w:eastAsiaTheme="minorEastAsia" w:hAnsi="Consolas" w:cs="Consolas"/>
         </w:rPr>
+        <w:t xml:space="preserve">    //Draw the particle</w:t>
+      </w:r>
+    </w:p>
+    <w:p>
+      <w:pPr>
+        <w:spacing w:after="0"/>
+        <w:rPr>
+          <w:rFonts w:ascii="Consolas" w:eastAsiaTheme="minorEastAsia" w:hAnsi="Consolas" w:cs="Consolas"/>
+        </w:rPr>
+      </w:pPr>
+      <w:r>
+        <w:rPr>
+          <w:rFonts w:ascii="Consolas" w:eastAsiaTheme="minorEastAsia" w:hAnsi="Consolas" w:cs="Consolas"/>
+        </w:rPr>
         <w:t xml:space="preserve">    </w:t>
       </w:r>
       <w:proofErr w:type="spellStart"/>
@@ -872,14 +1089,80 @@
         <w:rPr>
           <w:rFonts w:ascii="Consolas" w:eastAsiaTheme="minorEastAsia" w:hAnsi="Consolas" w:cs="Consolas"/>
         </w:rPr>
-        <w:t>var</w:t>
-      </w:r>
-      <w:proofErr w:type="spellEnd"/>
+        <w:t>ctx.beginPath</w:t>
+      </w:r>
+      <w:proofErr w:type="spellEnd"/>
+      <w:r>
+        <w:rPr>
+          <w:rFonts w:ascii="Consolas" w:eastAsiaTheme="minorEastAsia" w:hAnsi="Consolas" w:cs="Consolas"/>
+        </w:rPr>
+        <w:t>(</w:t>
+      </w:r>
       <w:proofErr w:type="gramEnd"/>
       <w:r>
         <w:rPr>
           <w:rFonts w:ascii="Consolas" w:eastAsiaTheme="minorEastAsia" w:hAnsi="Consolas" w:cs="Consolas"/>
         </w:rPr>
+        <w:t>);</w:t>
+      </w:r>
+    </w:p>
+    <w:p>
+      <w:pPr>
+        <w:spacing w:after="0"/>
+        <w:rPr>
+          <w:rFonts w:ascii="Consolas" w:eastAsiaTheme="minorEastAsia" w:hAnsi="Consolas" w:cs="Consolas"/>
+        </w:rPr>
+      </w:pPr>
+      <w:r>
+        <w:rPr>
+          <w:rFonts w:ascii="Consolas" w:eastAsiaTheme="minorEastAsia" w:hAnsi="Consolas" w:cs="Consolas"/>
+        </w:rPr>
+        <w:t xml:space="preserve">    </w:t>
+      </w:r>
+      <w:proofErr w:type="spellStart"/>
+      <w:proofErr w:type="gramStart"/>
+      <w:r>
+        <w:rPr>
+          <w:rFonts w:ascii="Consolas" w:eastAsiaTheme="minorEastAsia" w:hAnsi="Consolas" w:cs="Consolas"/>
+        </w:rPr>
+        <w:t>ctx.rect</w:t>
+      </w:r>
+      <w:proofErr w:type="spellEnd"/>
+      <w:r>
+        <w:rPr>
+          <w:rFonts w:ascii="Consolas" w:eastAsiaTheme="minorEastAsia" w:hAnsi="Consolas" w:cs="Consolas"/>
+        </w:rPr>
+        <w:t>(</w:t>
+      </w:r>
+      <w:proofErr w:type="gramEnd"/>
+      <w:r>
+        <w:rPr>
+          <w:rFonts w:ascii="Consolas" w:eastAsiaTheme="minorEastAsia" w:hAnsi="Consolas" w:cs="Consolas"/>
+        </w:rPr>
+        <w:t>150</w:t>
+      </w:r>
+      <w:r>
+        <w:rPr>
+          <w:rFonts w:ascii="Consolas" w:eastAsiaTheme="minorEastAsia" w:hAnsi="Consolas" w:cs="Consolas"/>
+        </w:rPr>
+        <w:t>,</w:t>
+      </w:r>
+      <w:r>
+        <w:rPr>
+          <w:rFonts w:ascii="Consolas" w:eastAsiaTheme="minorEastAsia" w:hAnsi="Consolas" w:cs="Consolas"/>
+        </w:rPr>
+        <w:t xml:space="preserve"> 150</w:t>
+      </w:r>
+      <w:r>
+        <w:rPr>
+          <w:rFonts w:ascii="Consolas" w:eastAsiaTheme="minorEastAsia" w:hAnsi="Consolas" w:cs="Consolas"/>
+        </w:rPr>
+        <w:t>,</w:t>
+      </w:r>
+      <w:r>
+        <w:rPr>
+          <w:rFonts w:ascii="Consolas" w:eastAsiaTheme="minorEastAsia" w:hAnsi="Consolas" w:cs="Consolas"/>
+        </w:rPr>
         <w:t xml:space="preserve"> </w:t>
       </w:r>
       <w:proofErr w:type="spellStart"/>
@@ -887,14 +1170,141 @@
         <w:rPr>
           <w:rFonts w:ascii="Consolas" w:eastAsiaTheme="minorEastAsia" w:hAnsi="Consolas" w:cs="Consolas"/>
         </w:rPr>
-        <w:t>x_move</w:t>
-      </w:r>
-      <w:proofErr w:type="spellEnd"/>
-      <w:r>
-        <w:rPr>
-          <w:rFonts w:ascii="Consolas" w:eastAsiaTheme="minorEastAsia" w:hAnsi="Consolas" w:cs="Consolas"/>
-        </w:rPr>
-        <w:t xml:space="preserve"> = </w:t>
+        <w:t>width,width</w:t>
+      </w:r>
+      <w:proofErr w:type="spellEnd"/>
+      <w:r>
+        <w:rPr>
+          <w:rFonts w:ascii="Consolas" w:eastAsiaTheme="minorEastAsia" w:hAnsi="Consolas" w:cs="Consolas"/>
+        </w:rPr>
+        <w:t>);</w:t>
+      </w:r>
+    </w:p>
+    <w:p>
+      <w:pPr>
+        <w:spacing w:after="0"/>
+        <w:rPr>
+          <w:rFonts w:ascii="Consolas" w:eastAsiaTheme="minorEastAsia" w:hAnsi="Consolas" w:cs="Consolas"/>
+        </w:rPr>
+      </w:pPr>
+      <w:r>
+        <w:rPr>
+          <w:rFonts w:ascii="Consolas" w:eastAsiaTheme="minorEastAsia" w:hAnsi="Consolas" w:cs="Consolas"/>
+        </w:rPr>
+        <w:t xml:space="preserve">    </w:t>
+      </w:r>
+      <w:proofErr w:type="spellStart"/>
+      <w:r>
+        <w:rPr>
+          <w:rFonts w:ascii="Consolas" w:eastAsiaTheme="minorEastAsia" w:hAnsi="Consolas" w:cs="Consolas"/>
+        </w:rPr>
+        <w:t>ctx.strokeStyle</w:t>
+      </w:r>
+      <w:proofErr w:type="spellEnd"/>
+      <w:r>
+        <w:rPr>
+          <w:rFonts w:ascii="Consolas" w:eastAsiaTheme="minorEastAsia" w:hAnsi="Consolas" w:cs="Consolas"/>
+        </w:rPr>
+        <w:t>="black";</w:t>
+      </w:r>
+    </w:p>
+    <w:p>
+      <w:pPr>
+        <w:spacing w:after="0"/>
+        <w:rPr>
+          <w:rFonts w:eastAsiaTheme="minorEastAsia"/>
+        </w:rPr>
+      </w:pPr>
+      <w:r>
+        <w:rPr>
+          <w:rFonts w:ascii="Consolas" w:eastAsiaTheme="minorEastAsia" w:hAnsi="Consolas" w:cs="Consolas"/>
+        </w:rPr>
+        <w:t xml:space="preserve">    </w:t>
+      </w:r>
+      <w:proofErr w:type="spellStart"/>
+      <w:proofErr w:type="gramStart"/>
+      <w:r>
+        <w:rPr>
+          <w:rFonts w:ascii="Consolas" w:eastAsiaTheme="minorEastAsia" w:hAnsi="Consolas" w:cs="Consolas"/>
+        </w:rPr>
+        <w:t>ctx.stroke</w:t>
+      </w:r>
+      <w:proofErr w:type="spellEnd"/>
+      <w:r>
+        <w:rPr>
+          <w:rFonts w:ascii="Consolas" w:eastAsiaTheme="minorEastAsia" w:hAnsi="Consolas" w:cs="Consolas"/>
+        </w:rPr>
+        <w:t>(</w:t>
+      </w:r>
+      <w:proofErr w:type="gramEnd"/>
+      <w:r>
+        <w:rPr>
+          <w:rFonts w:ascii="Consolas" w:eastAsiaTheme="minorEastAsia" w:hAnsi="Consolas" w:cs="Consolas"/>
+        </w:rPr>
+        <w:t>);</w:t>
+      </w:r>
+      <w:r>
+        <w:rPr>
+          <w:rFonts w:eastAsiaTheme="minorEastAsia"/>
+        </w:rPr>
+        <w:t xml:space="preserve">    </w:t>
+      </w:r>
+    </w:p>
+    <w:p>
+      <w:pPr>
+        <w:rPr>
+          <w:rFonts w:eastAsiaTheme="minorEastAsia"/>
+        </w:rPr>
+      </w:pPr>
+      <w:r>
+        <w:rPr>
+          <w:rFonts w:eastAsiaTheme="minorEastAsia"/>
+        </w:rPr>
+        <w:t>Then, we set up a callback function, allowing the gap between invocations to redraw the canvas, which draws the present position and then moves the particle. If it escapes the bag we stop, otherwise we re-call the callback. Without loss of generality, assuming a square paper ba</w:t>
+      </w:r>
+      <w:r>
+        <w:rPr>
+          <w:rFonts w:eastAsiaTheme="minorEastAsia"/>
+        </w:rPr>
+        <w:t>g</w:t>
+      </w:r>
+      <w:r>
+        <w:rPr>
+          <w:rFonts w:eastAsiaTheme="minorEastAsia"/>
+        </w:rPr>
+        <w:t>, we can move as follows.</w:t>
+      </w:r>
+      <w:r>
+        <w:rPr>
+          <w:rFonts w:eastAsiaTheme="minorEastAsia"/>
+        </w:rPr>
+        <w:t xml:space="preserve"> Starting with the particle</w:t>
+      </w:r>
+      <w:r>
+        <w:rPr>
+          <w:rFonts w:eastAsiaTheme="minorEastAsia"/>
+        </w:rPr>
+        <w:t xml:space="preserve"> at position (x, y)</w:t>
+      </w:r>
+      <w:r>
+        <w:rPr>
+          <w:rFonts w:eastAsiaTheme="minorEastAsia"/>
+        </w:rPr>
+        <w:t>, indicated by the small black rectangle at some point, say in the middle of the bag, it is allowed to move a little in either direction – up or down and left or right. The random movements are allowed to continue until the particle finally escapes the paper bag.</w:t>
+      </w:r>
+    </w:p>
+    <w:p>
+      <w:pPr>
+        <w:spacing w:after="0"/>
+        <w:rPr>
+          <w:rFonts w:ascii="Consolas" w:eastAsiaTheme="minorEastAsia" w:hAnsi="Consolas" w:cs="Consolas"/>
+        </w:rPr>
+      </w:pPr>
+      <w:r>
+        <w:rPr>
+          <w:rFonts w:ascii="Consolas" w:eastAsiaTheme="minorEastAsia" w:hAnsi="Consolas" w:cs="Consolas"/>
+        </w:rPr>
+        <w:t xml:space="preserve">    x += </w:t>
       </w:r>
       <w:proofErr w:type="spellStart"/>
       <w:r>
@@ -911,6 +1321,7 @@
         <w:t xml:space="preserve"> * 0.2 * (-0.5 + </w:t>
       </w:r>
       <w:proofErr w:type="spellStart"/>
+      <w:proofErr w:type="gramStart"/>
       <w:r>
         <w:rPr>
           <w:rFonts w:ascii="Consolas" w:eastAsiaTheme="minorEastAsia" w:hAnsi="Consolas" w:cs="Consolas"/>
@@ -922,7 +1333,20 @@
         <w:rPr>
           <w:rFonts w:ascii="Consolas" w:eastAsiaTheme="minorEastAsia" w:hAnsi="Consolas" w:cs="Consolas"/>
         </w:rPr>
-        <w:t>());</w:t>
+        <w:t>(</w:t>
+      </w:r>
+      <w:proofErr w:type="gramEnd"/>
+      <w:r>
+        <w:rPr>
+          <w:rFonts w:ascii="Consolas" w:eastAsiaTheme="minorEastAsia" w:hAnsi="Consolas" w:cs="Consolas"/>
+        </w:rPr>
+        <w:t>))</w:t>
+      </w:r>
+      <w:r>
+        <w:rPr>
+          <w:rFonts w:ascii="Consolas" w:eastAsiaTheme="minorEastAsia" w:hAnsi="Consolas" w:cs="Consolas"/>
+        </w:rPr>
+        <w:t>;</w:t>
       </w:r>
     </w:p>
     <w:p>
@@ -936,7 +1360,21 @@
         <w:rPr>
           <w:rFonts w:ascii="Consolas" w:eastAsiaTheme="minorEastAsia" w:hAnsi="Consolas" w:cs="Consolas"/>
         </w:rPr>
-        <w:t xml:space="preserve">    </w:t>
+        <w:t xml:space="preserve">    y += </w:t>
+      </w:r>
+      <w:proofErr w:type="spellStart"/>
+      <w:r>
+        <w:rPr>
+          <w:rFonts w:ascii="Consolas" w:eastAsiaTheme="minorEastAsia" w:hAnsi="Consolas" w:cs="Consolas"/>
+        </w:rPr>
+        <w:t>bag_width</w:t>
+      </w:r>
+      <w:proofErr w:type="spellEnd"/>
+      <w:r>
+        <w:rPr>
+          <w:rFonts w:ascii="Consolas" w:eastAsiaTheme="minorEastAsia" w:hAnsi="Consolas" w:cs="Consolas"/>
+        </w:rPr>
+        <w:t xml:space="preserve"> * 0.2 * (-0.5 + </w:t>
       </w:r>
       <w:proofErr w:type="spellStart"/>
       <w:proofErr w:type="gramStart"/>
@@ -944,108 +1382,22 @@
         <w:rPr>
           <w:rFonts w:ascii="Consolas" w:eastAsiaTheme="minorEastAsia" w:hAnsi="Consolas" w:cs="Consolas"/>
         </w:rPr>
-        <w:t>var</w:t>
-      </w:r>
-      <w:proofErr w:type="spellEnd"/>
+        <w:t>Math.random</w:t>
+      </w:r>
+      <w:proofErr w:type="spellEnd"/>
+      <w:r>
+        <w:rPr>
+          <w:rFonts w:ascii="Consolas" w:eastAsiaTheme="minorEastAsia" w:hAnsi="Consolas" w:cs="Consolas"/>
+        </w:rPr>
+        <w:t>(</w:t>
+      </w:r>
       <w:proofErr w:type="gramEnd"/>
       <w:r>
         <w:rPr>
           <w:rFonts w:ascii="Consolas" w:eastAsiaTheme="minorEastAsia" w:hAnsi="Consolas" w:cs="Consolas"/>
         </w:rPr>
-        <w:t xml:space="preserve"> </w:t>
-      </w:r>
-      <w:proofErr w:type="spellStart"/>
-      <w:r>
-        <w:rPr>
-          <w:rFonts w:ascii="Consolas" w:eastAsiaTheme="minorEastAsia" w:hAnsi="Consolas" w:cs="Consolas"/>
-        </w:rPr>
-        <w:t>y_move</w:t>
-      </w:r>
-      <w:proofErr w:type="spellEnd"/>
-      <w:r>
-        <w:rPr>
-          <w:rFonts w:ascii="Consolas" w:eastAsiaTheme="minorEastAsia" w:hAnsi="Consolas" w:cs="Consolas"/>
-        </w:rPr>
-        <w:t xml:space="preserve"> = </w:t>
-      </w:r>
-      <w:proofErr w:type="spellStart"/>
-      <w:r>
-        <w:rPr>
-          <w:rFonts w:ascii="Consolas" w:eastAsiaTheme="minorEastAsia" w:hAnsi="Consolas" w:cs="Consolas"/>
-        </w:rPr>
-        <w:t>bag_width</w:t>
-      </w:r>
-      <w:proofErr w:type="spellEnd"/>
-      <w:r>
-        <w:rPr>
-          <w:rFonts w:ascii="Consolas" w:eastAsiaTheme="minorEastAsia" w:hAnsi="Consolas" w:cs="Consolas"/>
-        </w:rPr>
-        <w:t xml:space="preserve"> * 0.2 * (-0.5 + </w:t>
-      </w:r>
-      <w:proofErr w:type="spellStart"/>
-      <w:r>
-        <w:rPr>
-          <w:rFonts w:ascii="Consolas" w:eastAsiaTheme="minorEastAsia" w:hAnsi="Consolas" w:cs="Consolas"/>
-        </w:rPr>
-        <w:t>Math.random</w:t>
-      </w:r>
-      <w:proofErr w:type="spellEnd"/>
-      <w:r>
-        <w:rPr>
-          <w:rFonts w:ascii="Consolas" w:eastAsiaTheme="minorEastAsia" w:hAnsi="Consolas" w:cs="Consolas"/>
-        </w:rPr>
-        <w:t>());</w:t>
-      </w:r>
-    </w:p>
-    <w:p>
-      <w:pPr>
-        <w:spacing w:after="0"/>
-        <w:rPr>
-          <w:rFonts w:ascii="Consolas" w:eastAsiaTheme="minorEastAsia" w:hAnsi="Consolas" w:cs="Consolas"/>
-        </w:rPr>
-      </w:pPr>
-      <w:r>
-        <w:rPr>
-          <w:rFonts w:ascii="Consolas" w:eastAsiaTheme="minorEastAsia" w:hAnsi="Consolas" w:cs="Consolas"/>
-        </w:rPr>
-        <w:t xml:space="preserve">    x += </w:t>
-      </w:r>
-      <w:proofErr w:type="spellStart"/>
-      <w:r>
-        <w:rPr>
-          <w:rFonts w:ascii="Consolas" w:eastAsiaTheme="minorEastAsia" w:hAnsi="Consolas" w:cs="Consolas"/>
-        </w:rPr>
-        <w:t>x_move</w:t>
-      </w:r>
-      <w:proofErr w:type="spellEnd"/>
-      <w:r>
-        <w:rPr>
-          <w:rFonts w:ascii="Consolas" w:eastAsiaTheme="minorEastAsia" w:hAnsi="Consolas" w:cs="Consolas"/>
-        </w:rPr>
-        <w:t>;</w:t>
-      </w:r>
-    </w:p>
-    <w:p>
-      <w:pPr>
-        <w:spacing w:after="0"/>
-        <w:rPr>
-          <w:rFonts w:ascii="Consolas" w:eastAsiaTheme="minorEastAsia" w:hAnsi="Consolas" w:cs="Consolas"/>
-        </w:rPr>
-      </w:pPr>
-      <w:r>
-        <w:rPr>
-          <w:rFonts w:ascii="Consolas" w:eastAsiaTheme="minorEastAsia" w:hAnsi="Consolas" w:cs="Consolas"/>
-        </w:rPr>
-        <w:t xml:space="preserve">    y += </w:t>
-      </w:r>
-      <w:proofErr w:type="spellStart"/>
-      <w:r>
-        <w:rPr>
-          <w:rFonts w:ascii="Consolas" w:eastAsiaTheme="minorEastAsia" w:hAnsi="Consolas" w:cs="Consolas"/>
-        </w:rPr>
-        <w:t>y_move</w:t>
-      </w:r>
-      <w:proofErr w:type="spellEnd"/>
+        <w:t>))</w:t>
+      </w:r>
       <w:r>
         <w:rPr>
           <w:rFonts w:ascii="Consolas" w:eastAsiaTheme="minorEastAsia" w:hAnsi="Consolas" w:cs="Consolas"/>
@@ -1193,34 +1545,95 @@
         <w:rPr>
           <w:rFonts w:eastAsiaTheme="minorEastAsia"/>
         </w:rPr>
-        <w:t>[//</w:t>
-      </w:r>
+        <w:t xml:space="preserve">When it escapes we cancel the </w:t>
+      </w:r>
+      <w:proofErr w:type="spellStart"/>
+      <w:r>
+        <w:rPr>
+          <w:rFonts w:eastAsiaTheme="minorEastAsia"/>
+        </w:rPr>
+        <w:t>callback</w:t>
+      </w:r>
+      <w:proofErr w:type="spellEnd"/>
+      <w:r>
+        <w:rPr>
+          <w:rFonts w:eastAsiaTheme="minorEastAsia"/>
+        </w:rPr>
+        <w:t xml:space="preserve"> using the id we remembered:</w:t>
+      </w:r>
+    </w:p>
+    <w:p>
+      <w:pPr>
+        <w:rPr>
+          <w:rFonts w:ascii="Consolas" w:eastAsiaTheme="minorEastAsia" w:hAnsi="Consolas" w:cs="Consolas"/>
+        </w:rPr>
+      </w:pPr>
+      <w:r>
+        <w:rPr>
+          <w:rFonts w:ascii="Consolas" w:eastAsiaTheme="minorEastAsia" w:hAnsi="Consolas" w:cs="Consolas"/>
+        </w:rPr>
+        <w:t xml:space="preserve">    </w:t>
+      </w:r>
+      <w:proofErr w:type="spellStart"/>
       <w:proofErr w:type="gramStart"/>
       <w:r>
         <w:rPr>
-          <w:rFonts w:eastAsiaTheme="minorEastAsia"/>
-        </w:rPr>
-        <w:t>TODO :</w:t>
+          <w:rFonts w:ascii="Consolas" w:eastAsiaTheme="minorEastAsia" w:hAnsi="Consolas" w:cs="Consolas"/>
+        </w:rPr>
+        <w:t>clearInterval</w:t>
+      </w:r>
+      <w:proofErr w:type="spellEnd"/>
+      <w:r>
+        <w:rPr>
+          <w:rFonts w:ascii="Consolas" w:eastAsiaTheme="minorEastAsia" w:hAnsi="Consolas" w:cs="Consolas"/>
+        </w:rPr>
+        <w:t>(</w:t>
       </w:r>
       <w:proofErr w:type="gramEnd"/>
       <w:r>
         <w:rPr>
-          <w:rFonts w:eastAsiaTheme="minorEastAsia"/>
-        </w:rPr>
-        <w:t xml:space="preserve"> How long on average?] </w:t>
-      </w:r>
-    </w:p>
-    <w:p>
-      <w:pPr>
-        <w:rPr>
-          <w:rFonts w:eastAsiaTheme="minorEastAsia"/>
-        </w:rPr>
-      </w:pPr>
-      <w:r>
-        <w:rPr>
-          <w:rFonts w:eastAsiaTheme="minorEastAsia"/>
-        </w:rPr>
-        <w:t xml:space="preserve">What have we learnt from this? Aside from how to use the canvas, very little apart from just trying some random moves can work. </w:t>
+          <w:rFonts w:ascii="Consolas" w:eastAsiaTheme="minorEastAsia" w:hAnsi="Consolas" w:cs="Consolas"/>
+        </w:rPr>
+        <w:t>id);</w:t>
+      </w:r>
+    </w:p>
+    <w:p>
+      <w:pPr>
+        <w:rPr>
+          <w:rFonts w:eastAsiaTheme="minorEastAsia"/>
+        </w:rPr>
+      </w:pPr>
+      <w:r>
+        <w:rPr>
+          <w:rFonts w:eastAsiaTheme="minorEastAsia"/>
+        </w:rPr>
+        <w:lastRenderedPageBreak/>
+        <w:t>In theory it may never escape, but always has done so far. It takes about 3 seconds, though varies greatly, sometimes taking just one second and other times more than 10.</w:t>
+      </w:r>
+    </w:p>
+    <w:p>
+      <w:pPr>
+        <w:rPr>
+          <w:rFonts w:eastAsiaTheme="minorEastAsia"/>
+        </w:rPr>
+      </w:pPr>
+      <w:r>
+        <w:rPr>
+          <w:rFonts w:eastAsiaTheme="minorEastAsia"/>
+        </w:rPr>
+        <w:t xml:space="preserve">What have we learnt from this? Aside from how to use the canvas, very little apart from </w:t>
+      </w:r>
+      <w:r>
+        <w:rPr>
+          <w:rFonts w:eastAsiaTheme="minorEastAsia"/>
+        </w:rPr>
+        <w:t>simply</w:t>
+      </w:r>
+      <w:r>
+        <w:rPr>
+          <w:rFonts w:eastAsiaTheme="minorEastAsia"/>
+        </w:rPr>
+        <w:t xml:space="preserve"> trying some random moves can work. </w:t>
       </w:r>
       <w:r>
         <w:rPr>
@@ -1458,7 +1871,6 @@
         <w:rPr>
           <w:rFonts w:eastAsiaTheme="minorEastAsia"/>
         </w:rPr>
-        <w:lastRenderedPageBreak/>
         <w:t xml:space="preserve">Then we need to track these, having decided how to start them off. I took the approach of </w:t>
       </w:r>
       <w:r>
@@ -1598,6 +2010,12 @@
         <w:rPr>
           <w:rFonts w:eastAsiaTheme="minorEastAsia"/>
         </w:rPr>
+        <w:t xml:space="preserve">We store the id of the interval in order to cancel all the particles when we’re done. </w:t>
+      </w:r>
+      <w:r>
+        <w:rPr>
+          <w:rFonts w:eastAsiaTheme="minorEastAsia"/>
+        </w:rPr>
         <w:t>As previously, the move function moves the given particle by a small random amount. If the particle ends up outside the bag it then stops</w:t>
       </w:r>
       <w:r>
@@ -1610,16 +2028,26 @@
         <w:rPr>
           <w:rFonts w:eastAsiaTheme="minorEastAsia"/>
         </w:rPr>
-        <w:t xml:space="preserve">, using the id to cancel the </w:t>
-      </w:r>
-      <w:proofErr w:type="spellStart"/>
-      <w:r>
-        <w:rPr>
-          <w:rFonts w:eastAsiaTheme="minorEastAsia"/>
-        </w:rPr>
-        <w:t>callbacks</w:t>
-      </w:r>
-      <w:proofErr w:type="spellEnd"/>
+        <w:t>, using the</w:t>
+      </w:r>
+      <w:r>
+        <w:rPr>
+          <w:rFonts w:eastAsiaTheme="minorEastAsia"/>
+        </w:rPr>
+        <w:t>ir</w:t>
+      </w:r>
+      <w:r>
+        <w:rPr>
+          <w:rFonts w:eastAsiaTheme="minorEastAsia"/>
+        </w:rPr>
+        <w:t xml:space="preserve"> id</w:t>
+      </w:r>
+      <w:r>
+        <w:rPr>
+          <w:rFonts w:eastAsiaTheme="minorEastAsia"/>
+        </w:rPr>
+        <w:t>s</w:t>
+      </w:r>
       <w:r>
         <w:rPr>
           <w:rFonts w:eastAsiaTheme="minorEastAsia"/>
@@ -1656,7 +2084,15 @@
           <w:noProof/>
           <w:lang w:eastAsia="en-GB"/>
         </w:rPr>
-        <w:t xml:space="preserve"> could be altered to wait for all of them to escape, but will do for now.</w:t>
+        <w:t xml:space="preserve"> could be altered to wait for all of them to escape</w:t>
+      </w:r>
+      <w:r>
+        <w:rPr>
+          <w:rFonts w:eastAsiaTheme="minorEastAsia"/>
+          <w:noProof/>
+          <w:lang w:eastAsia="en-GB"/>
+        </w:rPr>
+        <w:t>. This is left as an exercise for the reader.</w:t>
       </w:r>
     </w:p>
     <w:p>
@@ -1798,7 +2234,7 @@
         <w:rPr>
           <w:rFonts w:eastAsiaTheme="minorEastAsia"/>
         </w:rPr>
-        <w:t xml:space="preserve">one of the randomly selected better particles of the </w:t>
+        <w:t xml:space="preserve">randomly selected better particles of the </w:t>
       </w:r>
       <w:r>
         <w:rPr>
@@ -1858,177 +2294,166 @@
         <w:rPr>
           <w:rFonts w:eastAsiaTheme="minorEastAsia"/>
         </w:rPr>
+        <w:t>If they influence one another we could end with all the particles escaping the paper bag.</w:t>
+      </w:r>
+    </w:p>
+    <w:p>
+      <w:pPr>
+        <w:pStyle w:val="Heading2"/>
+        <w:rPr>
+          <w:rFonts w:asciiTheme="minorHAnsi" w:eastAsiaTheme="minorEastAsia" w:hAnsiTheme="minorHAnsi" w:cstheme="minorBidi"/>
+        </w:rPr>
+      </w:pPr>
+      <w:r>
+        <w:rPr>
+          <w:rFonts w:eastAsiaTheme="minorEastAsia"/>
+        </w:rPr>
+        <w:lastRenderedPageBreak/>
+        <w:t xml:space="preserve">Attempt </w:t>
+      </w:r>
+      <w:r>
+        <w:rPr>
+          <w:rFonts w:eastAsiaTheme="minorEastAsia"/>
+        </w:rPr>
+        <w:t>2</w:t>
+      </w:r>
+      <w:r>
+        <w:rPr>
+          <w:rFonts w:eastAsiaTheme="minorEastAsia"/>
+        </w:rPr>
+        <w:t xml:space="preserve"> – the blind following the blind</w:t>
+      </w:r>
+    </w:p>
+    <w:p>
+      <w:pPr>
+        <w:rPr>
+          <w:rFonts w:eastAsiaTheme="minorEastAsia"/>
+        </w:rPr>
+      </w:pPr>
+      <w:r>
+        <w:rPr>
+          <w:rFonts w:eastAsiaTheme="minorEastAsia"/>
+        </w:rPr>
+        <w:t>Making the particles follow eac</w:t>
+      </w:r>
+      <w:r>
+        <w:rPr>
+          <w:rFonts w:eastAsiaTheme="minorEastAsia"/>
+        </w:rPr>
+        <w:t>h other is relatively easy though will prove to be a foolish thing to do. There are several options, but obviously we can’t have every particle following every other particle otherwise they are likely to freeze</w:t>
+      </w:r>
+      <w:r>
+        <w:rPr>
+          <w:rFonts w:eastAsiaTheme="minorEastAsia"/>
+        </w:rPr>
+        <w:t>. If they all move towards each other they are likely to swarm, or indeed clump, together and move no further</w:t>
+      </w:r>
+      <w:r>
+        <w:rPr>
+          <w:rFonts w:eastAsiaTheme="minorEastAsia"/>
+        </w:rPr>
+        <w:t xml:space="preserve">. A more fruitful approach might be a variant of </w:t>
+      </w:r>
+      <w:r>
+        <w:rPr>
+          <w:rFonts w:eastAsiaTheme="minorEastAsia"/>
+        </w:rPr>
+        <w:t xml:space="preserve">the </w:t>
+      </w:r>
+      <w:r>
+        <w:rPr>
+          <w:rFonts w:eastAsiaTheme="minorEastAsia"/>
+        </w:rPr>
+        <w:t>k nearest neighbours [KNN]</w:t>
+      </w:r>
+      <w:r>
+        <w:rPr>
+          <w:rFonts w:eastAsiaTheme="minorEastAsia"/>
+        </w:rPr>
+        <w:t xml:space="preserve"> algorithm</w:t>
+      </w:r>
+      <w:r>
+        <w:rPr>
+          <w:rFonts w:eastAsiaTheme="minorEastAsia"/>
+        </w:rPr>
+        <w:t>.</w:t>
+      </w:r>
+      <w:r>
+        <w:rPr>
+          <w:rFonts w:eastAsiaTheme="minorEastAsia"/>
+        </w:rPr>
+        <w:t xml:space="preserve"> Allowing each particle to take a step independently, but also pulling it towards </w:t>
+      </w:r>
+      <w:r>
+        <w:rPr>
+          <w:rFonts w:eastAsiaTheme="minorEastAsia"/>
+        </w:rPr>
+        <w:t xml:space="preserve">some of </w:t>
+      </w:r>
+      <w:r>
+        <w:rPr>
+          <w:rFonts w:eastAsiaTheme="minorEastAsia"/>
+        </w:rPr>
+        <w:t xml:space="preserve">its nearest neighbours will allow the particles to actually move but </w:t>
+      </w:r>
+      <w:r>
+        <w:rPr>
+          <w:rFonts w:eastAsiaTheme="minorEastAsia"/>
+        </w:rPr>
+        <w:t xml:space="preserve">still </w:t>
+      </w:r>
+      <w:r>
+        <w:rPr>
+          <w:rFonts w:eastAsiaTheme="minorEastAsia"/>
+        </w:rPr>
+        <w:t>tend to swarm together.</w:t>
+      </w:r>
+    </w:p>
+    <w:p>
+      <w:pPr>
+        <w:rPr>
+          <w:rFonts w:eastAsiaTheme="minorEastAsia"/>
+        </w:rPr>
+      </w:pPr>
+      <w:r>
+        <w:rPr>
+          <w:rFonts w:eastAsiaTheme="minorEastAsia"/>
+        </w:rPr>
+        <w:t xml:space="preserve">To find the nearest neighbours of a given particle in our array of particles with index </w:t>
+      </w:r>
+      <w:proofErr w:type="spellStart"/>
+      <w:r>
+        <w:rPr>
+          <w:rFonts w:eastAsiaTheme="minorEastAsia"/>
+          <w:i/>
+        </w:rPr>
+        <w:t>index</w:t>
+      </w:r>
+      <w:proofErr w:type="spellEnd"/>
+      <w:r>
+        <w:rPr>
+          <w:rFonts w:eastAsiaTheme="minorEastAsia"/>
+          <w:i/>
+        </w:rPr>
         <w:t xml:space="preserve"> </w:t>
       </w:r>
       <w:r>
         <w:rPr>
           <w:rFonts w:eastAsiaTheme="minorEastAsia"/>
         </w:rPr>
-        <w:t>If they influence one another we could end with all the particles escaping the paper bag.</w:t>
-      </w:r>
-    </w:p>
-    <w:p>
-      <w:pPr>
-        <w:pStyle w:val="Heading2"/>
-        <w:rPr>
-          <w:rFonts w:asciiTheme="minorHAnsi" w:eastAsiaTheme="minorEastAsia" w:hAnsiTheme="minorHAnsi" w:cstheme="minorBidi"/>
-        </w:rPr>
-      </w:pPr>
-      <w:r>
-        <w:rPr>
-          <w:rFonts w:eastAsiaTheme="minorEastAsia"/>
-        </w:rPr>
-        <w:t xml:space="preserve">Attempt </w:t>
-      </w:r>
-      <w:r>
-        <w:rPr>
-          <w:rFonts w:eastAsiaTheme="minorEastAsia"/>
-        </w:rPr>
-        <w:t>2</w:t>
-      </w:r>
-      <w:r>
-        <w:rPr>
-          <w:rFonts w:eastAsiaTheme="minorEastAsia"/>
-        </w:rPr>
-        <w:t xml:space="preserve"> – the blind following the blind</w:t>
-      </w:r>
-    </w:p>
-    <w:p>
-      <w:pPr>
-        <w:rPr>
-          <w:rFonts w:eastAsiaTheme="minorEastAsia"/>
-        </w:rPr>
-      </w:pPr>
-      <w:r>
-        <w:rPr>
-          <w:rFonts w:eastAsiaTheme="minorEastAsia"/>
-        </w:rPr>
-        <w:t>Making the particles follow eac</w:t>
-      </w:r>
-      <w:r>
-        <w:rPr>
-          <w:rFonts w:eastAsiaTheme="minorEastAsia"/>
-        </w:rPr>
-        <w:t>h other is relatively easy though will prove to be a foolish thing to do. There are several options, but obviously we can’t have every particle following every other particle otherwise they are likely to freeze</w:t>
-      </w:r>
-      <w:r>
-        <w:rPr>
-          <w:rFonts w:eastAsiaTheme="minorEastAsia"/>
-        </w:rPr>
-        <w:t>. If they all move towards each other they are likely to swarm, or indeed clump, together and move no further</w:t>
-      </w:r>
-      <w:r>
-        <w:rPr>
-          <w:rFonts w:eastAsiaTheme="minorEastAsia"/>
-        </w:rPr>
-        <w:t xml:space="preserve">. A more fruitful approach might be a variant of </w:t>
-      </w:r>
-      <w:r>
-        <w:rPr>
-          <w:rFonts w:eastAsiaTheme="minorEastAsia"/>
-        </w:rPr>
-        <w:t xml:space="preserve">the </w:t>
-      </w:r>
-      <w:r>
-        <w:rPr>
-          <w:rFonts w:eastAsiaTheme="minorEastAsia"/>
-        </w:rPr>
-        <w:t>k nearest neighbours [KNN]</w:t>
-      </w:r>
-      <w:r>
-        <w:rPr>
-          <w:rFonts w:eastAsiaTheme="minorEastAsia"/>
-        </w:rPr>
-        <w:t xml:space="preserve"> algorithm</w:t>
-      </w:r>
-      <w:r>
-        <w:rPr>
-          <w:rFonts w:eastAsiaTheme="minorEastAsia"/>
-        </w:rPr>
-        <w:t>.</w:t>
-      </w:r>
-      <w:r>
-        <w:rPr>
-          <w:rFonts w:eastAsiaTheme="minorEastAsia"/>
-        </w:rPr>
-        <w:t xml:space="preserve"> Allowing each particle to take a step independently, but also pulling it towards </w:t>
-      </w:r>
-      <w:r>
-        <w:rPr>
-          <w:rFonts w:eastAsiaTheme="minorEastAsia"/>
-        </w:rPr>
-        <w:t xml:space="preserve">some of </w:t>
-      </w:r>
-      <w:r>
-        <w:rPr>
-          <w:rFonts w:eastAsiaTheme="minorEastAsia"/>
-        </w:rPr>
-        <w:t xml:space="preserve">its nearest neighbours will allow the particles to actually move but </w:t>
-      </w:r>
-      <w:r>
-        <w:rPr>
-          <w:rFonts w:eastAsiaTheme="minorEastAsia"/>
-        </w:rPr>
-        <w:t xml:space="preserve">still </w:t>
-      </w:r>
-      <w:r>
-        <w:rPr>
-          <w:rFonts w:eastAsiaTheme="minorEastAsia"/>
-        </w:rPr>
-        <w:t>tend to swarm together.</w:t>
-      </w:r>
-    </w:p>
-    <w:p>
-      <w:pPr>
-        <w:rPr>
-          <w:rFonts w:eastAsiaTheme="minorEastAsia"/>
-        </w:rPr>
-      </w:pPr>
-      <w:r>
-        <w:rPr>
-          <w:rFonts w:eastAsiaTheme="minorEastAsia"/>
-        </w:rPr>
-        <w:t xml:space="preserve">To find the nearest neighbours of a given particle in our array of particles with index </w:t>
-      </w:r>
-      <w:proofErr w:type="spellStart"/>
-      <w:r>
-        <w:rPr>
-          <w:rFonts w:eastAsiaTheme="minorEastAsia"/>
-          <w:i/>
-        </w:rPr>
-        <w:t>index</w:t>
-      </w:r>
-      <w:proofErr w:type="spellEnd"/>
-      <w:r>
-        <w:rPr>
-          <w:rFonts w:eastAsiaTheme="minorEastAsia"/>
-          <w:i/>
-        </w:rPr>
-        <w:t xml:space="preserve"> </w:t>
-      </w:r>
-      <w:r>
-        <w:rPr>
-          <w:rFonts w:eastAsiaTheme="minorEastAsia"/>
-        </w:rPr>
-        <w:t>we find the distance</w:t>
-      </w:r>
-      <w:r>
-        <w:rPr>
-          <w:rFonts w:eastAsiaTheme="minorEastAsia"/>
-        </w:rPr>
-        <w:t xml:space="preserve"> from the particle under consideration</w:t>
-      </w:r>
-      <w:r>
-        <w:rPr>
-          <w:rFonts w:eastAsiaTheme="minorEastAsia"/>
-        </w:rPr>
-        <w:t xml:space="preserve"> of each</w:t>
-      </w:r>
-      <w:r>
-        <w:rPr>
-          <w:rFonts w:eastAsiaTheme="minorEastAsia"/>
-        </w:rPr>
-        <w:t xml:space="preserve">, order </w:t>
+        <w:t>we find its</w:t>
+      </w:r>
+      <w:r>
+        <w:rPr>
+          <w:rFonts w:eastAsiaTheme="minorEastAsia"/>
+        </w:rPr>
+        <w:t xml:space="preserve"> distance</w:t>
+      </w:r>
+      <w:r>
+        <w:rPr>
+          <w:rFonts w:eastAsiaTheme="minorEastAsia"/>
+        </w:rPr>
+        <w:t xml:space="preserve"> from the particle under consideration, order </w:t>
       </w:r>
       <w:r>
         <w:rPr>
@@ -2377,7 +2802,6 @@
         <w:rPr>
           <w:rFonts w:ascii="Consolas" w:eastAsiaTheme="minorEastAsia" w:hAnsi="Consolas" w:cs="Consolas"/>
         </w:rPr>
-        <w:lastRenderedPageBreak/>
         <w:tab/>
       </w:r>
       <w:r>
@@ -2888,19 +3312,17 @@
         </w:rPr>
         <w:t xml:space="preserve">, though as you can see the </w:t>
       </w:r>
-      <w:proofErr w:type="spellStart"/>
-      <w:r>
-        <w:rPr>
-          <w:rFonts w:eastAsiaTheme="minorEastAsia"/>
-        </w:rPr>
-        <w:t>gunction</w:t>
-      </w:r>
-      <w:proofErr w:type="spellEnd"/>
-      <w:r>
-        <w:rPr>
-          <w:rFonts w:eastAsiaTheme="minorEastAsia"/>
-        </w:rPr>
-        <w:t xml:space="preserve"> is flexible</w:t>
+      <w:r>
+        <w:rPr>
+          <w:rFonts w:eastAsiaTheme="minorEastAsia"/>
+        </w:rPr>
+        <w:t>f</w:t>
+      </w:r>
+      <w:r>
+        <w:rPr>
+          <w:rFonts w:eastAsiaTheme="minorEastAsia"/>
+        </w:rPr>
+        <w:t>unction is flexible</w:t>
       </w:r>
       <w:r>
         <w:rPr>
@@ -3354,6 +3776,7 @@
         <w:rPr>
           <w:rFonts w:eastAsiaTheme="minorEastAsia"/>
         </w:rPr>
+        <w:lastRenderedPageBreak/>
         <w:t>Unfortunately, this means the particles do tend to swarm together but if some of them are not doing very well, they can greatly increase the time taken for all of the particles to escape</w:t>
       </w:r>
       <w:r>
@@ -3366,20 +3789,19 @@
         <w:rPr>
           <w:rFonts w:eastAsiaTheme="minorEastAsia"/>
         </w:rPr>
-        <w:t xml:space="preserve"> The particles do all tend to escape eventually but can take an hour or so to do so.</w:t>
-      </w:r>
-    </w:p>
-    <w:p>
-      <w:pPr>
-        <w:rPr>
-          <w:rFonts w:eastAsiaTheme="minorEastAsia"/>
-        </w:rPr>
-      </w:pPr>
-      <w:r>
-        <w:rPr>
-          <w:rFonts w:eastAsiaTheme="minorEastAsia"/>
-        </w:rPr>
-        <w:t>//TODO _ more timings</w:t>
+        <w:t xml:space="preserve"> The particles do all tend to escape eventually but can take an hour or so to </w:t>
+      </w:r>
+      <w:r>
+        <w:rPr>
+          <w:rFonts w:eastAsiaTheme="minorEastAsia"/>
+        </w:rPr>
+        <w:t>finish</w:t>
+      </w:r>
+      <w:r>
+        <w:rPr>
+          <w:rFonts w:eastAsiaTheme="minorEastAsia"/>
+        </w:rPr>
+        <w:t>.</w:t>
       </w:r>
     </w:p>
     <w:p>
@@ -3473,7 +3895,6 @@
         <w:rPr>
           <w:rFonts w:eastAsiaTheme="minorEastAsia"/>
         </w:rPr>
-        <w:lastRenderedPageBreak/>
         <w:t>Sometimes one starts to escape</w:t>
       </w:r>
     </w:p>
@@ -3549,7 +3970,19 @@
         <w:rPr>
           <w:rFonts w:eastAsiaTheme="minorEastAsia"/>
         </w:rPr>
-        <w:t>But can tend to be pulled back with the others. Clearly, its nearest neighbours are in the main clump or swarm of particles, so this is unsurprising.</w:t>
+        <w:t>However, it</w:t>
+      </w:r>
+      <w:r>
+        <w:rPr>
+          <w:rFonts w:eastAsiaTheme="minorEastAsia"/>
+        </w:rPr>
+        <w:t xml:space="preserve"> can tend to be pulled back with the others. Clearly, its nearest neighbours are in the main clump or swarm of particles, so this is unsurprising.</w:t>
+      </w:r>
+      <w:r>
+        <w:rPr>
+          <w:rFonts w:eastAsiaTheme="minorEastAsia"/>
+        </w:rPr>
+        <w:t xml:space="preserve"> Usually, they do manage to move away from the main swarm.</w:t>
       </w:r>
     </w:p>
     <w:p>
@@ -3570,6 +4003,7 @@
           <w:szCs w:val="22"/>
           <w:lang w:eastAsia="en-GB"/>
         </w:rPr>
+        <w:lastRenderedPageBreak/>
         <w:drawing>
           <wp:inline distT="0" distB="0" distL="0" distR="0">
             <wp:extent cx="2828925" cy="2491143"/>
@@ -3766,7 +4200,19 @@
         <w:rPr>
           <w:rFonts w:ascii="Consolas" w:eastAsiaTheme="minorEastAsia" w:hAnsi="Consolas" w:cs="Consolas"/>
         </w:rPr>
-        <w:t>While some particles still in the bag</w:t>
+        <w:t xml:space="preserve">While some particles </w:t>
+      </w:r>
+      <w:r>
+        <w:rPr>
+          <w:rFonts w:ascii="Consolas" w:eastAsiaTheme="minorEastAsia" w:hAnsi="Consolas" w:cs="Consolas"/>
+        </w:rPr>
+        <w:t xml:space="preserve">are </w:t>
+      </w:r>
+      <w:r>
+        <w:rPr>
+          <w:rFonts w:ascii="Consolas" w:eastAsiaTheme="minorEastAsia" w:hAnsi="Consolas" w:cs="Consolas"/>
+        </w:rPr>
+        <w:t>still in the bag</w:t>
       </w:r>
     </w:p>
     <w:p>
@@ -3780,14 +4226,1049 @@
         <w:rPr>
           <w:rFonts w:ascii="Consolas" w:eastAsiaTheme="minorEastAsia" w:hAnsi="Consolas" w:cs="Consolas"/>
         </w:rPr>
+        <w:t xml:space="preserve">  </w:t>
+      </w:r>
+      <w:r>
+        <w:rPr>
+          <w:rFonts w:ascii="Consolas" w:eastAsiaTheme="minorEastAsia" w:hAnsi="Consolas" w:cs="Consolas"/>
+        </w:rPr>
+        <w:t>Update best global position</w:t>
+      </w:r>
+    </w:p>
+    <w:p>
+      <w:pPr>
+        <w:spacing w:after="0"/>
+        <w:rPr>
+          <w:rFonts w:ascii="Consolas" w:eastAsiaTheme="minorEastAsia" w:hAnsi="Consolas" w:cs="Consolas"/>
+        </w:rPr>
+      </w:pPr>
+      <w:r>
+        <w:rPr>
+          <w:rFonts w:ascii="Consolas" w:eastAsiaTheme="minorEastAsia" w:hAnsi="Consolas" w:cs="Consolas"/>
+        </w:rPr>
+        <w:t xml:space="preserve">  Draw particles current positions</w:t>
+      </w:r>
+    </w:p>
+    <w:p>
+      <w:pPr>
+        <w:spacing w:after="0"/>
+        <w:rPr>
+          <w:rFonts w:ascii="Consolas" w:eastAsiaTheme="minorEastAsia" w:hAnsi="Consolas" w:cs="Consolas"/>
+        </w:rPr>
+      </w:pPr>
+      <w:r>
+        <w:rPr>
+          <w:rFonts w:ascii="Consolas" w:eastAsiaTheme="minorEastAsia" w:hAnsi="Consolas" w:cs="Consolas"/>
+        </w:rPr>
+        <w:t xml:space="preserve">  Move particles</w:t>
+      </w:r>
+      <w:r>
+        <w:rPr>
+          <w:rFonts w:ascii="Consolas" w:eastAsiaTheme="minorEastAsia" w:hAnsi="Consolas" w:cs="Consolas"/>
+        </w:rPr>
+        <w:t xml:space="preserve"> – updating each particle’s current best position</w:t>
+      </w:r>
+    </w:p>
+    <w:p>
+      <w:pPr>
+        <w:spacing w:after="0"/>
+        <w:rPr>
+          <w:rFonts w:ascii="Consolas" w:eastAsiaTheme="minorEastAsia" w:hAnsi="Consolas" w:cs="Consolas"/>
+        </w:rPr>
+      </w:pPr>
+    </w:p>
+    <w:p>
+      <w:pPr>
+        <w:rPr>
+          <w:rFonts w:eastAsiaTheme="minorEastAsia"/>
+        </w:rPr>
+      </w:pPr>
+      <w:r>
+        <w:rPr>
+          <w:rFonts w:eastAsiaTheme="minorEastAsia"/>
+        </w:rPr>
+        <w:t>In order to move the particles, e</w:t>
+      </w:r>
+      <w:r>
+        <w:rPr>
+          <w:rFonts w:eastAsiaTheme="minorEastAsia"/>
+        </w:rPr>
+        <w:t>ach has a position and "velocity"</w:t>
+      </w:r>
+      <w:r>
+        <w:rPr>
+          <w:rFonts w:eastAsiaTheme="minorEastAsia"/>
+        </w:rPr>
+        <w:t xml:space="preserve">. In the </w:t>
+      </w:r>
+      <w:r>
+        <w:rPr>
+          <w:rFonts w:ascii="Consolas" w:eastAsiaTheme="minorEastAsia" w:hAnsi="Consolas" w:cs="Consolas"/>
+        </w:rPr>
+        <w:t>move</w:t>
+      </w:r>
+      <w:r>
+        <w:rPr>
+          <w:rFonts w:eastAsiaTheme="minorEastAsia"/>
+        </w:rPr>
+        <w:t xml:space="preserve"> function</w:t>
+      </w:r>
+      <w:r>
+        <w:rPr>
+          <w:rFonts w:eastAsiaTheme="minorEastAsia"/>
+        </w:rPr>
+        <w:t xml:space="preserve">, each particle’s current velocity is first updated based on </w:t>
+      </w:r>
+      <w:r>
+        <w:rPr>
+          <w:rFonts w:eastAsiaTheme="minorEastAsia"/>
+        </w:rPr>
+        <w:t>it</w:t>
+      </w:r>
+      <w:r>
+        <w:rPr>
+          <w:rFonts w:eastAsiaTheme="minorEastAsia"/>
+        </w:rPr>
+        <w:t>s current velocity, the particle’s local information and global swarm information. Then, each particle’s position is updated using the particle’s new velocity. In math</w:t>
+      </w:r>
+      <w:r>
+        <w:rPr>
+          <w:rFonts w:eastAsiaTheme="minorEastAsia"/>
+        </w:rPr>
+        <w:t>ematical</w:t>
+      </w:r>
+      <w:r>
+        <w:rPr>
+          <w:rFonts w:eastAsiaTheme="minorEastAsia"/>
+        </w:rPr>
+        <w:t xml:space="preserve"> terms the two update equations are:</w:t>
+      </w:r>
+    </w:p>
+    <w:p>
+      <w:pPr>
+        <w:rPr>
+          <w:rFonts w:eastAsiaTheme="minorEastAsia"/>
+        </w:rPr>
+      </w:pPr>
+      <m:oMathPara>
+        <m:oMath>
+          <m:sSub>
+            <m:sSubPr>
+              <m:ctrlPr>
+                <w:rPr>
+                  <w:rFonts w:ascii="Cambria Math" w:eastAsiaTheme="minorEastAsia" w:hAnsi="Cambria Math"/>
+                  <w:i/>
+                </w:rPr>
+              </m:ctrlPr>
+            </m:sSubPr>
+            <m:e>
+              <m:r>
+                <w:rPr>
+                  <w:rFonts w:ascii="Cambria Math" w:eastAsiaTheme="minorEastAsia" w:hAnsi="Cambria Math"/>
+                </w:rPr>
+                <m:t>v</m:t>
+              </m:r>
+            </m:e>
+            <m:sub>
+              <m:r>
+                <w:rPr>
+                  <w:rFonts w:ascii="Cambria Math" w:eastAsiaTheme="minorEastAsia" w:hAnsi="Cambria Math"/>
+                </w:rPr>
+                <m:t>t+1</m:t>
+              </m:r>
+            </m:sub>
+          </m:sSub>
+          <m:r>
+            <w:rPr>
+              <w:rFonts w:ascii="Cambria Math" w:eastAsiaTheme="minorEastAsia" w:hAnsi="Cambria Math"/>
+            </w:rPr>
+            <m:t>=</m:t>
+          </m:r>
+          <m:r>
+            <m:rPr>
+              <m:sty m:val="p"/>
+            </m:rPr>
+            <w:rPr>
+              <w:rFonts w:ascii="Cambria Math" w:eastAsiaTheme="minorEastAsia" w:hAnsi="Cambria Math"/>
+            </w:rPr>
+            <m:t>w</m:t>
+          </m:r>
+          <m:r>
+            <m:rPr>
+              <m:sty m:val="p"/>
+            </m:rPr>
+            <w:rPr>
+              <w:rFonts w:ascii="Cambria Math" w:eastAsiaTheme="minorEastAsia" w:hAnsi="Cambria Math"/>
+            </w:rPr>
+            <m:t>×</m:t>
+          </m:r>
+          <m:sSub>
+            <m:sSubPr>
+              <m:ctrlPr>
+                <w:rPr>
+                  <w:rFonts w:ascii="Cambria Math" w:eastAsiaTheme="minorEastAsia" w:hAnsi="Cambria Math"/>
+                </w:rPr>
+              </m:ctrlPr>
+            </m:sSubPr>
+            <m:e>
+              <m:r>
+                <w:rPr>
+                  <w:rFonts w:ascii="Cambria Math" w:eastAsiaTheme="minorEastAsia" w:hAnsi="Cambria Math"/>
+                </w:rPr>
+                <m:t>v</m:t>
+              </m:r>
+            </m:e>
+            <m:sub>
+              <m:r>
+                <w:rPr>
+                  <w:rFonts w:ascii="Cambria Math" w:eastAsiaTheme="minorEastAsia" w:hAnsi="Cambria Math"/>
+                </w:rPr>
+                <m:t>t</m:t>
+              </m:r>
+            </m:sub>
+          </m:sSub>
+          <m:r>
+            <m:rPr>
+              <m:sty m:val="p"/>
+            </m:rPr>
+            <w:rPr>
+              <w:rFonts w:ascii="Cambria Math" w:eastAsiaTheme="minorEastAsia" w:hAnsi="Cambria Math"/>
+            </w:rPr>
+            <m:t xml:space="preserve"> + </m:t>
+          </m:r>
+          <m:sSub>
+            <m:sSubPr>
+              <m:ctrlPr>
+                <w:rPr>
+                  <w:rFonts w:ascii="Cambria Math" w:eastAsiaTheme="minorEastAsia" w:hAnsi="Cambria Math"/>
+                </w:rPr>
+              </m:ctrlPr>
+            </m:sSubPr>
+            <m:e>
+              <m:r>
+                <w:rPr>
+                  <w:rFonts w:ascii="Cambria Math" w:eastAsiaTheme="minorEastAsia" w:hAnsi="Cambria Math"/>
+                </w:rPr>
+                <m:t>c</m:t>
+              </m:r>
+            </m:e>
+            <m:sub>
+              <m:r>
+                <w:rPr>
+                  <w:rFonts w:ascii="Cambria Math" w:eastAsiaTheme="minorEastAsia" w:hAnsi="Cambria Math"/>
+                </w:rPr>
+                <m:t>1</m:t>
+              </m:r>
+            </m:sub>
+          </m:sSub>
+          <m:r>
+            <m:rPr>
+              <m:sty m:val="p"/>
+            </m:rPr>
+            <w:rPr>
+              <w:rFonts w:ascii="Cambria Math" w:eastAsiaTheme="minorEastAsia" w:hAnsi="Cambria Math"/>
+            </w:rPr>
+            <m:t xml:space="preserve"> </m:t>
+          </m:r>
+          <m:r>
+            <m:rPr>
+              <m:sty m:val="p"/>
+            </m:rPr>
+            <w:rPr>
+              <w:rFonts w:ascii="Cambria Math" w:eastAsiaTheme="minorEastAsia" w:hAnsi="Cambria Math"/>
+            </w:rPr>
+            <m:t>×</m:t>
+          </m:r>
+          <m:sSub>
+            <m:sSubPr>
+              <m:ctrlPr>
+                <w:rPr>
+                  <w:rFonts w:ascii="Cambria Math" w:eastAsiaTheme="minorEastAsia" w:hAnsi="Cambria Math"/>
+                </w:rPr>
+              </m:ctrlPr>
+            </m:sSubPr>
+            <m:e>
+              <m:r>
+                <w:rPr>
+                  <w:rFonts w:ascii="Cambria Math" w:eastAsiaTheme="minorEastAsia" w:hAnsi="Cambria Math"/>
+                </w:rPr>
+                <m:t>r</m:t>
+              </m:r>
+            </m:e>
+            <m:sub>
+              <m:r>
+                <w:rPr>
+                  <w:rFonts w:ascii="Cambria Math" w:eastAsiaTheme="minorEastAsia" w:hAnsi="Cambria Math"/>
+                </w:rPr>
+                <m:t>1</m:t>
+              </m:r>
+            </m:sub>
+          </m:sSub>
+          <m:r>
+            <m:rPr>
+              <m:sty m:val="p"/>
+            </m:rPr>
+            <w:rPr>
+              <w:rFonts w:ascii="Cambria Math" w:eastAsiaTheme="minorEastAsia" w:hAnsi="Cambria Math"/>
+            </w:rPr>
+            <m:t>×</m:t>
+          </m:r>
+          <m:r>
+            <m:rPr>
+              <m:sty m:val="p"/>
+            </m:rPr>
+            <w:rPr>
+              <w:rFonts w:ascii="Cambria Math" w:eastAsiaTheme="minorEastAsia" w:hAnsi="Cambria Math"/>
+            </w:rPr>
+            <m:t>(</m:t>
+          </m:r>
+          <m:sSub>
+            <m:sSubPr>
+              <m:ctrlPr>
+                <w:rPr>
+                  <w:rFonts w:ascii="Cambria Math" w:eastAsiaTheme="minorEastAsia" w:hAnsi="Cambria Math"/>
+                </w:rPr>
+              </m:ctrlPr>
+            </m:sSubPr>
+            <m:e>
+              <m:r>
+                <w:rPr>
+                  <w:rFonts w:ascii="Cambria Math" w:eastAsiaTheme="minorEastAsia" w:hAnsi="Cambria Math"/>
+                </w:rPr>
+                <m:t>p</m:t>
+              </m:r>
+            </m:e>
+            <m:sub>
+              <m:r>
+                <w:rPr>
+                  <w:rFonts w:ascii="Cambria Math" w:eastAsiaTheme="minorEastAsia" w:hAnsi="Cambria Math"/>
+                </w:rPr>
+                <m:t>t</m:t>
+              </m:r>
+            </m:sub>
+          </m:sSub>
+          <m:r>
+            <m:rPr>
+              <m:sty m:val="p"/>
+            </m:rPr>
+            <w:rPr>
+              <w:rFonts w:ascii="Cambria Math" w:eastAsiaTheme="minorEastAsia" w:hAnsi="Cambria Math"/>
+            </w:rPr>
+            <m:t xml:space="preserve"> –</m:t>
+          </m:r>
+          <m:sSub>
+            <m:sSubPr>
+              <m:ctrlPr>
+                <w:rPr>
+                  <w:rFonts w:ascii="Cambria Math" w:eastAsiaTheme="minorEastAsia" w:hAnsi="Cambria Math"/>
+                </w:rPr>
+              </m:ctrlPr>
+            </m:sSubPr>
+            <m:e>
+              <m:r>
+                <w:rPr>
+                  <w:rFonts w:ascii="Cambria Math" w:eastAsiaTheme="minorEastAsia" w:hAnsi="Cambria Math"/>
+                </w:rPr>
+                <m:t>x</m:t>
+              </m:r>
+            </m:e>
+            <m:sub>
+              <m:r>
+                <w:rPr>
+                  <w:rFonts w:ascii="Cambria Math" w:eastAsiaTheme="minorEastAsia" w:hAnsi="Cambria Math"/>
+                </w:rPr>
+                <m:t>t</m:t>
+              </m:r>
+            </m:sub>
+          </m:sSub>
+          <m:r>
+            <m:rPr>
+              <m:sty m:val="p"/>
+            </m:rPr>
+            <w:rPr>
+              <w:rFonts w:ascii="Cambria Math" w:eastAsiaTheme="minorEastAsia" w:hAnsi="Cambria Math"/>
+            </w:rPr>
+            <m:t>)+</m:t>
+          </m:r>
+          <m:sSub>
+            <m:sSubPr>
+              <m:ctrlPr>
+                <w:rPr>
+                  <w:rFonts w:ascii="Cambria Math" w:eastAsiaTheme="minorEastAsia" w:hAnsi="Cambria Math"/>
+                </w:rPr>
+              </m:ctrlPr>
+            </m:sSubPr>
+            <m:e>
+              <m:r>
+                <w:rPr>
+                  <w:rFonts w:ascii="Cambria Math" w:eastAsiaTheme="minorEastAsia" w:hAnsi="Cambria Math"/>
+                </w:rPr>
+                <m:t>c</m:t>
+              </m:r>
+            </m:e>
+            <m:sub>
+              <m:r>
+                <w:rPr>
+                  <w:rFonts w:ascii="Cambria Math" w:eastAsiaTheme="minorEastAsia" w:hAnsi="Cambria Math"/>
+                </w:rPr>
+                <m:t>2</m:t>
+              </m:r>
+            </m:sub>
+          </m:sSub>
+          <m:r>
+            <m:rPr>
+              <m:sty m:val="p"/>
+            </m:rPr>
+            <w:rPr>
+              <w:rFonts w:ascii="Cambria Math" w:eastAsiaTheme="minorEastAsia" w:hAnsi="Cambria Math"/>
+            </w:rPr>
+            <m:t>×</m:t>
+          </m:r>
+          <m:r>
+            <m:rPr>
+              <m:sty m:val="p"/>
+            </m:rPr>
+            <w:rPr>
+              <w:rFonts w:ascii="Cambria Math" w:eastAsiaTheme="minorEastAsia" w:hAnsi="Cambria Math"/>
+            </w:rPr>
+            <m:t xml:space="preserve"> </m:t>
+          </m:r>
+          <m:sSub>
+            <m:sSubPr>
+              <m:ctrlPr>
+                <w:rPr>
+                  <w:rFonts w:ascii="Cambria Math" w:eastAsiaTheme="minorEastAsia" w:hAnsi="Cambria Math"/>
+                </w:rPr>
+              </m:ctrlPr>
+            </m:sSubPr>
+            <m:e>
+              <m:r>
+                <w:rPr>
+                  <w:rFonts w:ascii="Cambria Math" w:eastAsiaTheme="minorEastAsia" w:hAnsi="Cambria Math"/>
+                </w:rPr>
+                <m:t>r</m:t>
+              </m:r>
+            </m:e>
+            <m:sub>
+              <m:r>
+                <w:rPr>
+                  <w:rFonts w:ascii="Cambria Math" w:eastAsiaTheme="minorEastAsia" w:hAnsi="Cambria Math"/>
+                </w:rPr>
+                <m:t>2</m:t>
+              </m:r>
+            </m:sub>
+          </m:sSub>
+          <m:r>
+            <m:rPr>
+              <m:sty m:val="p"/>
+            </m:rPr>
+            <w:rPr>
+              <w:rFonts w:ascii="Cambria Math" w:eastAsiaTheme="minorEastAsia" w:hAnsi="Cambria Math"/>
+            </w:rPr>
+            <m:t>×</m:t>
+          </m:r>
+          <m:r>
+            <m:rPr>
+              <m:sty m:val="p"/>
+            </m:rPr>
+            <w:rPr>
+              <w:rFonts w:ascii="Cambria Math" w:eastAsiaTheme="minorEastAsia" w:hAnsi="Cambria Math"/>
+            </w:rPr>
+            <m:t>(</m:t>
+          </m:r>
+          <m:sSub>
+            <m:sSubPr>
+              <m:ctrlPr>
+                <w:rPr>
+                  <w:rFonts w:ascii="Cambria Math" w:eastAsiaTheme="minorEastAsia" w:hAnsi="Cambria Math"/>
+                </w:rPr>
+              </m:ctrlPr>
+            </m:sSubPr>
+            <m:e>
+              <m:r>
+                <w:rPr>
+                  <w:rFonts w:ascii="Cambria Math" w:eastAsiaTheme="minorEastAsia" w:hAnsi="Cambria Math"/>
+                </w:rPr>
+                <m:t>g</m:t>
+              </m:r>
+            </m:e>
+            <m:sub>
+              <m:r>
+                <w:rPr>
+                  <w:rFonts w:ascii="Cambria Math" w:eastAsiaTheme="minorEastAsia" w:hAnsi="Cambria Math"/>
+                </w:rPr>
+                <m:t>t</m:t>
+              </m:r>
+            </m:sub>
+          </m:sSub>
+          <m:r>
+            <m:rPr>
+              <m:sty m:val="p"/>
+            </m:rPr>
+            <w:rPr>
+              <w:rFonts w:ascii="Cambria Math" w:eastAsiaTheme="minorEastAsia" w:hAnsi="Cambria Math"/>
+            </w:rPr>
+            <m:t xml:space="preserve">– </m:t>
+          </m:r>
+          <m:sSub>
+            <m:sSubPr>
+              <m:ctrlPr>
+                <w:rPr>
+                  <w:rFonts w:ascii="Cambria Math" w:eastAsiaTheme="minorEastAsia" w:hAnsi="Cambria Math"/>
+                </w:rPr>
+              </m:ctrlPr>
+            </m:sSubPr>
+            <m:e>
+              <m:r>
+                <w:rPr>
+                  <w:rFonts w:ascii="Cambria Math" w:eastAsiaTheme="minorEastAsia" w:hAnsi="Cambria Math"/>
+                </w:rPr>
+                <m:t>x</m:t>
+              </m:r>
+            </m:e>
+            <m:sub>
+              <m:r>
+                <w:rPr>
+                  <w:rFonts w:ascii="Cambria Math" w:eastAsiaTheme="minorEastAsia" w:hAnsi="Cambria Math"/>
+                </w:rPr>
+                <m:t>t</m:t>
+              </m:r>
+            </m:sub>
+          </m:sSub>
+          <m:r>
+            <w:rPr>
+              <w:rFonts w:ascii="Cambria Math" w:eastAsiaTheme="minorEastAsia" w:hAnsi="Cambria Math"/>
+            </w:rPr>
+            <m:t>)</m:t>
+          </m:r>
+        </m:oMath>
+      </m:oMathPara>
+    </w:p>
+    <w:p>
+      <w:pPr>
+        <w:rPr>
+          <w:rFonts w:eastAsiaTheme="minorEastAsia"/>
+        </w:rPr>
+      </w:pPr>
+      <m:oMathPara>
+        <m:oMath>
+          <m:sSub>
+            <m:sSubPr>
+              <m:ctrlPr>
+                <w:rPr>
+                  <w:rFonts w:ascii="Cambria Math" w:eastAsiaTheme="minorEastAsia" w:hAnsi="Cambria Math"/>
+                  <w:i/>
+                </w:rPr>
+              </m:ctrlPr>
+            </m:sSubPr>
+            <m:e>
+              <m:r>
+                <w:rPr>
+                  <w:rFonts w:ascii="Cambria Math" w:eastAsiaTheme="minorEastAsia" w:hAnsi="Cambria Math"/>
+                </w:rPr>
+                <m:t>x</m:t>
+              </m:r>
+            </m:e>
+            <m:sub>
+              <m:r>
+                <w:rPr>
+                  <w:rFonts w:ascii="Cambria Math" w:eastAsiaTheme="minorEastAsia" w:hAnsi="Cambria Math"/>
+                </w:rPr>
+                <m:t>t+1</m:t>
+              </m:r>
+            </m:sub>
+          </m:sSub>
+          <m:r>
+            <w:rPr>
+              <w:rFonts w:ascii="Cambria Math" w:eastAsiaTheme="minorEastAsia" w:hAnsi="Cambria Math"/>
+            </w:rPr>
+            <m:t>=</m:t>
+          </m:r>
+          <m:sSub>
+            <m:sSubPr>
+              <m:ctrlPr>
+                <w:rPr>
+                  <w:rFonts w:ascii="Cambria Math" w:eastAsiaTheme="minorEastAsia" w:hAnsi="Cambria Math"/>
+                  <w:i/>
+                </w:rPr>
+              </m:ctrlPr>
+            </m:sSubPr>
+            <m:e>
+              <m:r>
+                <w:rPr>
+                  <w:rFonts w:ascii="Cambria Math" w:eastAsiaTheme="minorEastAsia" w:hAnsi="Cambria Math"/>
+                </w:rPr>
+                <m:t>x</m:t>
+              </m:r>
+            </m:e>
+            <m:sub>
+              <m:r>
+                <w:rPr>
+                  <w:rFonts w:ascii="Cambria Math" w:eastAsiaTheme="minorEastAsia" w:hAnsi="Cambria Math"/>
+                </w:rPr>
+                <m:t>t</m:t>
+              </m:r>
+            </m:sub>
+          </m:sSub>
+          <m:r>
+            <w:rPr>
+              <w:rFonts w:ascii="Cambria Math" w:eastAsiaTheme="minorEastAsia" w:hAnsi="Cambria Math"/>
+            </w:rPr>
+            <m:t>+</m:t>
+          </m:r>
+          <m:sSub>
+            <m:sSubPr>
+              <m:ctrlPr>
+                <w:rPr>
+                  <w:rFonts w:ascii="Cambria Math" w:eastAsiaTheme="minorEastAsia" w:hAnsi="Cambria Math"/>
+                  <w:i/>
+                </w:rPr>
+              </m:ctrlPr>
+            </m:sSubPr>
+            <m:e>
+              <m:r>
+                <w:rPr>
+                  <w:rFonts w:ascii="Cambria Math" w:eastAsiaTheme="minorEastAsia" w:hAnsi="Cambria Math"/>
+                </w:rPr>
+                <m:t>v</m:t>
+              </m:r>
+            </m:e>
+            <m:sub>
+              <m:r>
+                <w:rPr>
+                  <w:rFonts w:ascii="Cambria Math" w:eastAsiaTheme="minorEastAsia" w:hAnsi="Cambria Math"/>
+                </w:rPr>
+                <m:t>t+1</m:t>
+              </m:r>
+            </m:sub>
+          </m:sSub>
+        </m:oMath>
+      </m:oMathPara>
+    </w:p>
+    <w:p>
+      <w:pPr>
+        <w:rPr>
+          <w:rFonts w:eastAsiaTheme="minorEastAsia"/>
+        </w:rPr>
+      </w:pPr>
+      <w:r>
+        <w:rPr>
+          <w:rFonts w:eastAsiaTheme="minorEastAsia"/>
+        </w:rPr>
+        <w:t>Here w, c</w:t>
+      </w:r>
+      <w:r>
+        <w:rPr>
+          <w:rFonts w:eastAsiaTheme="minorEastAsia"/>
+          <w:vertAlign w:val="subscript"/>
+        </w:rPr>
+        <w:t>1</w:t>
+      </w:r>
+      <w:r>
+        <w:rPr>
+          <w:rFonts w:eastAsiaTheme="minorEastAsia"/>
+        </w:rPr>
+        <w:t xml:space="preserve"> and c</w:t>
+      </w:r>
+      <w:r>
+        <w:rPr>
+          <w:rFonts w:eastAsiaTheme="minorEastAsia"/>
+          <w:vertAlign w:val="subscript"/>
+        </w:rPr>
+        <w:t xml:space="preserve">2 </w:t>
+      </w:r>
+      <w:r>
+        <w:rPr>
+          <w:rFonts w:eastAsiaTheme="minorEastAsia"/>
+        </w:rPr>
+        <w:t xml:space="preserve">are </w:t>
+      </w:r>
+      <w:r>
+        <w:rPr>
+          <w:rFonts w:eastAsiaTheme="minorEastAsia"/>
+        </w:rPr>
+        <w:t xml:space="preserve">weighting </w:t>
+      </w:r>
+      <w:r>
+        <w:rPr>
+          <w:rFonts w:eastAsiaTheme="minorEastAsia"/>
+        </w:rPr>
+        <w:t>constants though variants of the algorithm allow them to change over time.</w:t>
+      </w:r>
+      <w:r>
+        <w:rPr>
+          <w:rFonts w:eastAsiaTheme="minorEastAsia"/>
+        </w:rPr>
+        <w:t xml:space="preserve"> </w:t>
+      </w:r>
+      <w:proofErr w:type="gramStart"/>
+      <w:r>
+        <w:rPr>
+          <w:rFonts w:eastAsiaTheme="minorEastAsia"/>
+        </w:rPr>
+        <w:t>r</w:t>
+      </w:r>
+      <w:r>
+        <w:rPr>
+          <w:rFonts w:eastAsiaTheme="minorEastAsia"/>
+          <w:vertAlign w:val="subscript"/>
+        </w:rPr>
+        <w:t>1</w:t>
+      </w:r>
+      <w:proofErr w:type="gramEnd"/>
+      <w:r>
+        <w:rPr>
+          <w:rFonts w:eastAsiaTheme="minorEastAsia"/>
+        </w:rPr>
+        <w:t xml:space="preserve"> and</w:t>
+      </w:r>
+      <w:r>
+        <w:rPr>
+          <w:rFonts w:eastAsiaTheme="minorEastAsia"/>
+        </w:rPr>
+        <w:t xml:space="preserve"> </w:t>
+      </w:r>
+      <w:r>
+        <w:rPr>
+          <w:rFonts w:eastAsiaTheme="minorEastAsia"/>
+        </w:rPr>
+        <w:t>r</w:t>
+      </w:r>
+      <w:r>
+        <w:rPr>
+          <w:rFonts w:eastAsiaTheme="minorEastAsia"/>
+          <w:vertAlign w:val="subscript"/>
+        </w:rPr>
+        <w:t>2</w:t>
+      </w:r>
+      <w:r>
+        <w:rPr>
+          <w:rFonts w:eastAsiaTheme="minorEastAsia"/>
+        </w:rPr>
+        <w:t xml:space="preserve">are random variables. </w:t>
+      </w:r>
+      <w:proofErr w:type="gramStart"/>
+      <w:r>
+        <w:rPr>
+          <w:rFonts w:eastAsiaTheme="minorEastAsia"/>
+        </w:rPr>
+        <w:t>p</w:t>
+      </w:r>
+      <w:proofErr w:type="gramEnd"/>
+      <w:r>
+        <w:rPr>
+          <w:rFonts w:eastAsiaTheme="minorEastAsia"/>
+        </w:rPr>
+        <w:t xml:space="preserve"> is personal best, and g is the global best. So, this combines the current velocity, </w:t>
+      </w:r>
+      <w:r>
+        <w:rPr>
+          <w:rFonts w:eastAsiaTheme="minorEastAsia"/>
+        </w:rPr>
+        <w:t>a step in the direction or the personal best for each particle and a step towards the current global or swarm best.</w:t>
+      </w:r>
+      <w:r>
+        <w:rPr>
+          <w:rFonts w:eastAsiaTheme="minorEastAsia"/>
+        </w:rPr>
+        <w:t xml:space="preserve"> Choosing the weightings takes care.</w:t>
+      </w:r>
+    </w:p>
+    <w:p>
+      <w:pPr>
+        <w:rPr>
+          <w:rFonts w:eastAsiaTheme="minorEastAsia"/>
+          <w:i/>
+        </w:rPr>
+      </w:pPr>
+      <w:r>
+        <w:rPr>
+          <w:rFonts w:eastAsiaTheme="minorEastAsia"/>
+        </w:rPr>
         <w:lastRenderedPageBreak/>
+        <w:t>The best p</w:t>
+      </w:r>
+      <w:bookmarkStart w:id="0" w:name="_GoBack"/>
+      <w:bookmarkEnd w:id="0"/>
+      <w:r>
+        <w:rPr>
+          <w:rFonts w:eastAsiaTheme="minorEastAsia"/>
+        </w:rPr>
+        <w:t>ositions can either be found synchronously or asynchronously</w:t>
+      </w:r>
+      <w:r>
+        <w:rPr>
+          <w:rFonts w:eastAsiaTheme="minorEastAsia"/>
+        </w:rPr>
+        <w:t>, where best will be defined shortly.</w:t>
+      </w:r>
+      <w:r>
+        <w:rPr>
+          <w:rFonts w:eastAsiaTheme="minorEastAsia"/>
+        </w:rPr>
+        <w:t xml:space="preserve"> This paper presents results for synchronous updates</w:t>
+      </w:r>
+      <w:r>
+        <w:rPr>
+          <w:rFonts w:eastAsiaTheme="minorEastAsia"/>
+        </w:rPr>
+        <w:t>, upda</w:t>
+      </w:r>
+      <w:r>
+        <w:rPr>
+          <w:rFonts w:eastAsiaTheme="minorEastAsia"/>
+        </w:rPr>
+        <w:t>t</w:t>
+      </w:r>
+      <w:r>
+        <w:rPr>
+          <w:rFonts w:eastAsiaTheme="minorEastAsia"/>
+        </w:rPr>
+        <w:t>ing the globa</w:t>
+      </w:r>
+      <w:r>
+        <w:rPr>
+          <w:rFonts w:eastAsiaTheme="minorEastAsia"/>
+        </w:rPr>
+        <w:t>l</w:t>
+      </w:r>
+      <w:r>
+        <w:rPr>
+          <w:rFonts w:eastAsiaTheme="minorEastAsia"/>
+        </w:rPr>
+        <w:t xml:space="preserve"> best after everything has moved.</w:t>
+      </w:r>
+    </w:p>
+    <w:p>
+      <w:pPr>
+        <w:ind w:left="720"/>
+        <w:rPr>
+          <w:rFonts w:eastAsiaTheme="minorEastAsia"/>
+        </w:rPr>
+      </w:pPr>
+      <w:r>
+        <w:rPr>
+          <w:rFonts w:eastAsiaTheme="minorEastAsia"/>
+        </w:rPr>
+        <w:t>"The algorithm above implements synchronous updates of particle positions and best positions, where the best position found is updated only after all particle positions and personal best positions have been updated. In asynchronous update mode, the best position found is updated immediately after each particle's position update. Asynchronous updates lead to a faster propagation of the best solutions through the swarm."</w:t>
+      </w:r>
+      <w:r>
+        <w:rPr>
+          <w:rFonts w:eastAsiaTheme="minorEastAsia"/>
+        </w:rPr>
+        <w:t xml:space="preserve"> [</w:t>
+      </w:r>
+      <w:proofErr w:type="spellStart"/>
+      <w:proofErr w:type="gramStart"/>
+      <w:r>
+        <w:rPr>
+          <w:rFonts w:eastAsiaTheme="minorEastAsia"/>
+        </w:rPr>
+        <w:t>scholarpedia</w:t>
+      </w:r>
+      <w:proofErr w:type="spellEnd"/>
+      <w:proofErr w:type="gramEnd"/>
+      <w:r>
+        <w:rPr>
+          <w:rFonts w:eastAsiaTheme="minorEastAsia"/>
+        </w:rPr>
+        <w:t>]</w:t>
+      </w:r>
+    </w:p>
+    <w:p>
+      <w:pPr>
+        <w:rPr>
+          <w:rFonts w:eastAsiaTheme="minorEastAsia"/>
+        </w:rPr>
+      </w:pPr>
+      <w:r>
+        <w:rPr>
+          <w:rFonts w:eastAsiaTheme="minorEastAsia"/>
+        </w:rPr>
+        <w:t>Unlike several other optimisation methods, this is “</w:t>
+      </w:r>
+      <w:proofErr w:type="spellStart"/>
+      <w:r>
+        <w:rPr>
+          <w:rFonts w:eastAsiaTheme="minorEastAsia"/>
+        </w:rPr>
+        <w:t>gradientless</w:t>
+      </w:r>
+      <w:proofErr w:type="spellEnd"/>
+      <w:r>
+        <w:rPr>
+          <w:rFonts w:eastAsiaTheme="minorEastAsia"/>
+        </w:rPr>
+        <w:t xml:space="preserve">”. </w:t>
+      </w:r>
+      <w:r>
+        <w:rPr>
+          <w:rFonts w:eastAsiaTheme="minorEastAsia"/>
+        </w:rPr>
+        <w:t>For example, neural networks traditionally find their weights</w:t>
+      </w:r>
+      <w:r>
+        <w:rPr>
+          <w:rFonts w:eastAsiaTheme="minorEastAsia"/>
+        </w:rPr>
+        <w:t xml:space="preserve"> by using the differences between error functions for a change in their value and stepping the weights in the direction of the best value. The steps are always based on the gradient (difference per step size) [Wolfram].In contrast, PSO does not require any calculus to find gradients and use them to infer a step size and direction.</w:t>
+      </w:r>
+      <w:r>
+        <w:rPr>
+          <w:rFonts w:eastAsiaTheme="minorEastAsia"/>
+        </w:rPr>
+        <w:t xml:space="preserve"> </w:t>
+      </w:r>
+      <w:r>
+        <w:rPr>
+          <w:rFonts w:eastAsiaTheme="minorEastAsia"/>
+        </w:rPr>
+        <w:t>In other words, no difficult maths is required to work out optimal ways to find the minimum or maximum of some function</w:t>
+      </w:r>
+      <w:r>
+        <w:rPr>
+          <w:rFonts w:eastAsiaTheme="minorEastAsia"/>
+        </w:rPr>
+        <w:t xml:space="preserve"> or best solution to a problem</w:t>
+      </w:r>
+      <w:r>
+        <w:rPr>
+          <w:rFonts w:eastAsiaTheme="minorEastAsia"/>
+        </w:rPr>
+        <w:t>.</w:t>
+      </w:r>
+      <w:r>
+        <w:rPr>
+          <w:rFonts w:eastAsiaTheme="minorEastAsia"/>
+        </w:rPr>
+        <w:t xml:space="preserve"> </w:t>
+      </w:r>
+      <w:r>
+        <w:rPr>
+          <w:rFonts w:eastAsiaTheme="minorEastAsia"/>
+        </w:rPr>
+        <w:t>We simply try a few things and remember the best so far.</w:t>
+      </w:r>
+      <w:r>
+        <w:rPr>
+          <w:rFonts w:eastAsiaTheme="minorEastAsia"/>
+        </w:rPr>
+        <w:t xml:space="preserve"> </w:t>
+      </w:r>
+    </w:p>
+    <w:p>
+      <w:pPr>
+        <w:rPr>
+          <w:rFonts w:eastAsiaTheme="minorEastAsia"/>
+        </w:rPr>
+      </w:pPr>
+      <w:r>
+        <w:rPr>
+          <w:rFonts w:eastAsiaTheme="minorEastAsia"/>
+        </w:rPr>
+        <w:t>Finally, we need a definition of “best”.</w:t>
+      </w:r>
+      <w:r>
+        <w:rPr>
+          <w:rFonts w:eastAsiaTheme="minorEastAsia"/>
+        </w:rPr>
+        <w:t xml:space="preserve"> </w:t>
+      </w:r>
+      <w:r>
+        <w:rPr>
+          <w:rFonts w:eastAsiaTheme="minorEastAsia"/>
+        </w:rPr>
+        <w:t>In our initial attempts, the particles were allowed to burst through the sides of the bag. In the case of PSO if we simply find the distance to the edge of the bag it is possible to have two equidistant particles with the current particle to be updated exactly in between them. In this case, it will not move towards either of them if both are allowed to exert influence.</w:t>
+      </w:r>
+      <w:r>
+        <w:rPr>
+          <w:rFonts w:eastAsiaTheme="minorEastAsia"/>
+        </w:rPr>
+        <w:t xml:space="preserve"> There are various ways to tackle this problem. I have decided to concentrate on the definition of “best”, providing a fitness function which, along with the approach taken in my genetic algorithm escapology, simply measures the distance to the top of the bag. This way all the particles will be given an imperative to move up.</w:t>
+      </w:r>
+      <w:r>
+        <w:rPr>
+          <w:rFonts w:eastAsiaTheme="minorEastAsia"/>
+        </w:rPr>
+        <w:t xml:space="preserve"> </w:t>
+      </w:r>
+    </w:p>
+    <w:p>
+      <w:pPr>
+        <w:spacing w:after="0"/>
+        <w:rPr>
+          <w:rFonts w:ascii="Consolas" w:eastAsiaTheme="minorEastAsia" w:hAnsi="Consolas" w:cs="Consolas"/>
+        </w:rPr>
+      </w:pPr>
+      <w:proofErr w:type="gramStart"/>
+      <w:r>
+        <w:rPr>
+          <w:rFonts w:ascii="Consolas" w:eastAsiaTheme="minorEastAsia" w:hAnsi="Consolas" w:cs="Consolas"/>
+        </w:rPr>
+        <w:t>function</w:t>
+      </w:r>
+      <w:proofErr w:type="gramEnd"/>
+      <w:r>
+        <w:rPr>
+          <w:rFonts w:ascii="Consolas" w:eastAsiaTheme="minorEastAsia" w:hAnsi="Consolas" w:cs="Consolas"/>
+        </w:rPr>
+        <w:t xml:space="preserve"> best(first, second) {</w:t>
+      </w:r>
+    </w:p>
+    <w:p>
+      <w:pPr>
+        <w:spacing w:after="0"/>
+        <w:rPr>
+          <w:rFonts w:ascii="Consolas" w:eastAsiaTheme="minorEastAsia" w:hAnsi="Consolas" w:cs="Consolas"/>
+        </w:rPr>
+      </w:pPr>
+      <w:r>
+        <w:rPr>
+          <w:rFonts w:ascii="Consolas" w:eastAsiaTheme="minorEastAsia" w:hAnsi="Consolas" w:cs="Consolas"/>
+        </w:rPr>
         <w:t xml:space="preserve">  </w:t>
       </w:r>
-      <w:r>
-        <w:rPr>
-          <w:rFonts w:ascii="Consolas" w:eastAsiaTheme="minorEastAsia" w:hAnsi="Consolas" w:cs="Consolas"/>
-        </w:rPr>
-        <w:t>Update best global position</w:t>
+      <w:proofErr w:type="gramStart"/>
+      <w:r>
+        <w:rPr>
+          <w:rFonts w:ascii="Consolas" w:eastAsiaTheme="minorEastAsia" w:hAnsi="Consolas" w:cs="Consolas"/>
+        </w:rPr>
+        <w:t>if</w:t>
+      </w:r>
+      <w:proofErr w:type="gramEnd"/>
+      <w:r>
+        <w:rPr>
+          <w:rFonts w:ascii="Consolas" w:eastAsiaTheme="minorEastAsia" w:hAnsi="Consolas" w:cs="Consolas"/>
+        </w:rPr>
+        <w:t xml:space="preserve"> (</w:t>
+      </w:r>
+      <w:proofErr w:type="spellStart"/>
+      <w:r>
+        <w:rPr>
+          <w:rFonts w:ascii="Consolas" w:eastAsiaTheme="minorEastAsia" w:hAnsi="Consolas" w:cs="Consolas"/>
+        </w:rPr>
+        <w:t>first.y</w:t>
+      </w:r>
+      <w:proofErr w:type="spellEnd"/>
+      <w:r>
+        <w:rPr>
+          <w:rFonts w:ascii="Consolas" w:eastAsiaTheme="minorEastAsia" w:hAnsi="Consolas" w:cs="Consolas"/>
+        </w:rPr>
+        <w:t xml:space="preserve"> &gt; </w:t>
+      </w:r>
+      <w:proofErr w:type="spellStart"/>
+      <w:r>
+        <w:rPr>
+          <w:rFonts w:ascii="Consolas" w:eastAsiaTheme="minorEastAsia" w:hAnsi="Consolas" w:cs="Consolas"/>
+        </w:rPr>
+        <w:t>second.y</w:t>
+      </w:r>
+      <w:proofErr w:type="spellEnd"/>
+      <w:r>
+        <w:rPr>
+          <w:rFonts w:ascii="Consolas" w:eastAsiaTheme="minorEastAsia" w:hAnsi="Consolas" w:cs="Consolas"/>
+        </w:rPr>
+        <w:t>) {</w:t>
       </w:r>
     </w:p>
     <w:p>
@@ -3801,7 +5282,21 @@
         <w:rPr>
           <w:rFonts w:ascii="Consolas" w:eastAsiaTheme="minorEastAsia" w:hAnsi="Consolas" w:cs="Consolas"/>
         </w:rPr>
-        <w:t xml:space="preserve">  Draw particles current positions</w:t>
+        <w:t xml:space="preserve">    </w:t>
+      </w:r>
+      <w:proofErr w:type="gramStart"/>
+      <w:r>
+        <w:rPr>
+          <w:rFonts w:ascii="Consolas" w:eastAsiaTheme="minorEastAsia" w:hAnsi="Consolas" w:cs="Consolas"/>
+        </w:rPr>
+        <w:t>return</w:t>
+      </w:r>
+      <w:proofErr w:type="gramEnd"/>
+      <w:r>
+        <w:rPr>
+          <w:rFonts w:ascii="Consolas" w:eastAsiaTheme="minorEastAsia" w:hAnsi="Consolas" w:cs="Consolas"/>
+        </w:rPr>
+        <w:t xml:space="preserve"> first;</w:t>
       </w:r>
     </w:p>
     <w:p>
@@ -3815,513 +5310,6 @@
         <w:rPr>
           <w:rFonts w:ascii="Consolas" w:eastAsiaTheme="minorEastAsia" w:hAnsi="Consolas" w:cs="Consolas"/>
         </w:rPr>
-        <w:t xml:space="preserve">  Move particles</w:t>
-      </w:r>
-      <w:r>
-        <w:rPr>
-          <w:rFonts w:ascii="Consolas" w:eastAsiaTheme="minorEastAsia" w:hAnsi="Consolas" w:cs="Consolas"/>
-        </w:rPr>
-        <w:t xml:space="preserve"> – updating each particle’s current best position</w:t>
-      </w:r>
-    </w:p>
-    <w:p>
-      <w:pPr>
-        <w:spacing w:after="0"/>
-        <w:rPr>
-          <w:rFonts w:ascii="Consolas" w:eastAsiaTheme="minorEastAsia" w:hAnsi="Consolas" w:cs="Consolas"/>
-        </w:rPr>
-      </w:pPr>
-    </w:p>
-    <w:p>
-      <w:pPr>
-        <w:rPr>
-          <w:rFonts w:eastAsiaTheme="minorEastAsia"/>
-        </w:rPr>
-      </w:pPr>
-      <w:r>
-        <w:rPr>
-          <w:rFonts w:eastAsiaTheme="minorEastAsia"/>
-        </w:rPr>
-        <w:t>In order to move the particles, e</w:t>
-      </w:r>
-      <w:r>
-        <w:rPr>
-          <w:rFonts w:eastAsiaTheme="minorEastAsia"/>
-        </w:rPr>
-        <w:t>ach has a position and "velocity"</w:t>
-      </w:r>
-      <w:r>
-        <w:rPr>
-          <w:rFonts w:eastAsiaTheme="minorEastAsia"/>
-        </w:rPr>
-        <w:t xml:space="preserve">. In the </w:t>
-      </w:r>
-      <w:r>
-        <w:rPr>
-          <w:rFonts w:ascii="Consolas" w:eastAsiaTheme="minorEastAsia" w:hAnsi="Consolas" w:cs="Consolas"/>
-        </w:rPr>
-        <w:t>move</w:t>
-      </w:r>
-      <w:r>
-        <w:rPr>
-          <w:rFonts w:eastAsiaTheme="minorEastAsia"/>
-        </w:rPr>
-        <w:t xml:space="preserve"> function</w:t>
-      </w:r>
-      <w:r>
-        <w:rPr>
-          <w:rFonts w:eastAsiaTheme="minorEastAsia"/>
-        </w:rPr>
-        <w:t xml:space="preserve">, each particle’s current velocity is first updated based on </w:t>
-      </w:r>
-      <w:r>
-        <w:rPr>
-          <w:rFonts w:eastAsiaTheme="minorEastAsia"/>
-        </w:rPr>
-        <w:t>it</w:t>
-      </w:r>
-      <w:r>
-        <w:rPr>
-          <w:rFonts w:eastAsiaTheme="minorEastAsia"/>
-        </w:rPr>
-        <w:t>s current velocity, the particle’s local information and global swarm information. Then, each particle’s position is updated using the particle’s new velocity. In math terms the two update equations are:</w:t>
-      </w:r>
-    </w:p>
-    <w:p>
-      <w:pPr>
-        <w:rPr>
-          <w:rFonts w:eastAsiaTheme="minorEastAsia"/>
-        </w:rPr>
-      </w:pPr>
-      <w:proofErr w:type="gramStart"/>
-      <w:r>
-        <w:rPr>
-          <w:rFonts w:eastAsiaTheme="minorEastAsia"/>
-        </w:rPr>
-        <w:t>v(</w:t>
-      </w:r>
-      <w:proofErr w:type="gramEnd"/>
-      <w:r>
-        <w:rPr>
-          <w:rFonts w:eastAsiaTheme="minorEastAsia"/>
-        </w:rPr>
-        <w:t>t+1) = (w * v(t)) + (c1 * r1 * (p(t) – x(t)) + (c2 * r2 * (g(t) – x(t))</w:t>
-      </w:r>
-    </w:p>
-    <w:p>
-      <w:pPr>
-        <w:rPr>
-          <w:rFonts w:eastAsiaTheme="minorEastAsia"/>
-        </w:rPr>
-      </w:pPr>
-      <w:proofErr w:type="gramStart"/>
-      <w:r>
-        <w:rPr>
-          <w:rFonts w:eastAsiaTheme="minorEastAsia"/>
-        </w:rPr>
-        <w:t>x(</w:t>
-      </w:r>
-      <w:proofErr w:type="gramEnd"/>
-      <w:r>
-        <w:rPr>
-          <w:rFonts w:eastAsiaTheme="minorEastAsia"/>
-        </w:rPr>
-        <w:t>t+1) = x(t) + v(t+1)</w:t>
-      </w:r>
-    </w:p>
-    <w:p>
-      <w:pPr>
-        <w:rPr>
-          <w:rFonts w:eastAsiaTheme="minorEastAsia"/>
-        </w:rPr>
-      </w:pPr>
-      <w:r>
-        <w:rPr>
-          <w:rFonts w:eastAsiaTheme="minorEastAsia"/>
-        </w:rPr>
-        <w:t xml:space="preserve">Here w, c1 and c2 are </w:t>
-      </w:r>
-      <w:r>
-        <w:rPr>
-          <w:rFonts w:eastAsiaTheme="minorEastAsia"/>
-        </w:rPr>
-        <w:t xml:space="preserve">weighting </w:t>
-      </w:r>
-      <w:r>
-        <w:rPr>
-          <w:rFonts w:eastAsiaTheme="minorEastAsia"/>
-        </w:rPr>
-        <w:t xml:space="preserve">constants though variants of the algorithm allow them to change over time. </w:t>
-      </w:r>
-      <w:proofErr w:type="gramStart"/>
-      <w:r>
-        <w:rPr>
-          <w:rFonts w:eastAsiaTheme="minorEastAsia"/>
-        </w:rPr>
-        <w:t>r1</w:t>
-      </w:r>
-      <w:proofErr w:type="gramEnd"/>
-      <w:r>
-        <w:rPr>
-          <w:rFonts w:eastAsiaTheme="minorEastAsia"/>
-        </w:rPr>
-        <w:t xml:space="preserve"> and r2 are random variables. </w:t>
-      </w:r>
-      <w:proofErr w:type="gramStart"/>
-      <w:r>
-        <w:rPr>
-          <w:rFonts w:eastAsiaTheme="minorEastAsia"/>
-        </w:rPr>
-        <w:t>p</w:t>
-      </w:r>
-      <w:proofErr w:type="gramEnd"/>
-      <w:r>
-        <w:rPr>
-          <w:rFonts w:eastAsiaTheme="minorEastAsia"/>
-        </w:rPr>
-        <w:t xml:space="preserve"> is personal best, and g is the global best. So, this combines the current velocity, </w:t>
-      </w:r>
-      <w:r>
-        <w:rPr>
-          <w:rFonts w:eastAsiaTheme="minorEastAsia"/>
-        </w:rPr>
-        <w:t>a step in the direction or the personal best for each particle and a step towards the current global or swarm best.</w:t>
-      </w:r>
-      <w:r>
-        <w:rPr>
-          <w:rFonts w:eastAsiaTheme="minorEastAsia"/>
-        </w:rPr>
-        <w:t xml:space="preserve"> Choosing the weightings takes care.</w:t>
-      </w:r>
-    </w:p>
-    <w:p>
-      <w:pPr>
-        <w:rPr>
-          <w:rFonts w:eastAsiaTheme="minorEastAsia"/>
-          <w:i/>
-        </w:rPr>
-      </w:pPr>
-      <w:r>
-        <w:rPr>
-          <w:rFonts w:eastAsiaTheme="minorEastAsia"/>
-        </w:rPr>
-        <w:t>The best positions can either be found synchronously or asynchronously</w:t>
-      </w:r>
-      <w:r>
-        <w:rPr>
-          <w:rFonts w:eastAsiaTheme="minorEastAsia"/>
-        </w:rPr>
-        <w:t>, where best will be defined shortly.</w:t>
-      </w:r>
-      <w:r>
-        <w:rPr>
-          <w:rFonts w:eastAsiaTheme="minorEastAsia"/>
-        </w:rPr>
-        <w:t xml:space="preserve"> This paper presents results for synchronous updates</w:t>
-      </w:r>
-      <w:r>
-        <w:rPr>
-          <w:rFonts w:eastAsiaTheme="minorEastAsia"/>
-        </w:rPr>
-        <w:t>, upda</w:t>
-      </w:r>
-      <w:r>
-        <w:rPr>
-          <w:rFonts w:eastAsiaTheme="minorEastAsia"/>
-        </w:rPr>
-        <w:t>t</w:t>
-      </w:r>
-      <w:r>
-        <w:rPr>
-          <w:rFonts w:eastAsiaTheme="minorEastAsia"/>
-        </w:rPr>
-        <w:t>ing the globa</w:t>
-      </w:r>
-      <w:r>
-        <w:rPr>
-          <w:rFonts w:eastAsiaTheme="minorEastAsia"/>
-        </w:rPr>
-        <w:t>l</w:t>
-      </w:r>
-      <w:r>
-        <w:rPr>
-          <w:rFonts w:eastAsiaTheme="minorEastAsia"/>
-        </w:rPr>
-        <w:t xml:space="preserve"> best after everything has moved.</w:t>
-      </w:r>
-    </w:p>
-    <w:p>
-      <w:pPr>
-        <w:ind w:left="720"/>
-        <w:rPr>
-          <w:rFonts w:eastAsiaTheme="minorEastAsia"/>
-        </w:rPr>
-      </w:pPr>
-      <w:r>
-        <w:rPr>
-          <w:rFonts w:eastAsiaTheme="minorEastAsia"/>
-        </w:rPr>
-        <w:t>"The algorithm above implements synchronous updates of particle positions and best positions, where the best position found is updated only after all particle positions and personal best positions have been updated. In asynchronous update mode, the best position found is updated immediately after each particle's position update. Asynchronous updates lead to a faster propagation of the best solutions through the swarm."</w:t>
-      </w:r>
-      <w:r>
-        <w:rPr>
-          <w:rFonts w:eastAsiaTheme="minorEastAsia"/>
-        </w:rPr>
-        <w:t xml:space="preserve"> [</w:t>
-      </w:r>
-      <w:proofErr w:type="spellStart"/>
-      <w:proofErr w:type="gramStart"/>
-      <w:r>
-        <w:rPr>
-          <w:rFonts w:eastAsiaTheme="minorEastAsia"/>
-        </w:rPr>
-        <w:t>scholarpedia</w:t>
-      </w:r>
-      <w:proofErr w:type="spellEnd"/>
-      <w:proofErr w:type="gramEnd"/>
-      <w:r>
-        <w:rPr>
-          <w:rFonts w:eastAsiaTheme="minorEastAsia"/>
-        </w:rPr>
-        <w:t>]</w:t>
-      </w:r>
-    </w:p>
-    <w:p>
-      <w:pPr>
-        <w:rPr>
-          <w:rFonts w:eastAsiaTheme="minorEastAsia"/>
-        </w:rPr>
-      </w:pPr>
-      <w:r>
-        <w:rPr>
-          <w:rFonts w:eastAsiaTheme="minorEastAsia"/>
-        </w:rPr>
-        <w:t>Unlike several other optimisation methods, this is “</w:t>
-      </w:r>
-      <w:proofErr w:type="spellStart"/>
-      <w:r>
-        <w:rPr>
-          <w:rFonts w:eastAsiaTheme="minorEastAsia"/>
-        </w:rPr>
-        <w:t>gradientless</w:t>
-      </w:r>
-      <w:proofErr w:type="spellEnd"/>
-      <w:r>
-        <w:rPr>
-          <w:rFonts w:eastAsiaTheme="minorEastAsia"/>
-        </w:rPr>
-        <w:t xml:space="preserve">”. </w:t>
-      </w:r>
-      <w:r>
-        <w:rPr>
-          <w:rFonts w:eastAsiaTheme="minorEastAsia"/>
-        </w:rPr>
-        <w:t>For example, neural networks traditionally find their weights</w:t>
-      </w:r>
-      <w:r>
-        <w:rPr>
-          <w:rFonts w:eastAsiaTheme="minorEastAsia"/>
-        </w:rPr>
-        <w:t xml:space="preserve"> by using the differences between error functions for a change in their value and stepping the weights in the direction of the best value. The steps are always based on the gradient (difference per step size) [Wolfram].In contrast, PSO does not require any calculus to find gradients and use them to infer a step size and direction.</w:t>
-      </w:r>
-      <w:r>
-        <w:rPr>
-          <w:rFonts w:eastAsiaTheme="minorEastAsia"/>
-        </w:rPr>
-        <w:t xml:space="preserve"> </w:t>
-      </w:r>
-      <w:r>
-        <w:rPr>
-          <w:rFonts w:eastAsiaTheme="minorEastAsia"/>
-        </w:rPr>
-        <w:t>In other words, no difficult maths is required to work out optimal ways to find the minimum or maximum of some function</w:t>
-      </w:r>
-      <w:r>
-        <w:rPr>
-          <w:rFonts w:eastAsiaTheme="minorEastAsia"/>
-        </w:rPr>
-        <w:t xml:space="preserve"> or best solution to a problem</w:t>
-      </w:r>
-      <w:r>
-        <w:rPr>
-          <w:rFonts w:eastAsiaTheme="minorEastAsia"/>
-        </w:rPr>
-        <w:t>.</w:t>
-      </w:r>
-      <w:r>
-        <w:rPr>
-          <w:rFonts w:eastAsiaTheme="minorEastAsia"/>
-        </w:rPr>
-        <w:t xml:space="preserve"> </w:t>
-      </w:r>
-      <w:r>
-        <w:rPr>
-          <w:rFonts w:eastAsiaTheme="minorEastAsia"/>
-        </w:rPr>
-        <w:t>We simply try a few things and remember the best so far.</w:t>
-      </w:r>
-      <w:r>
-        <w:rPr>
-          <w:rFonts w:eastAsiaTheme="minorEastAsia"/>
-        </w:rPr>
-        <w:t xml:space="preserve"> </w:t>
-      </w:r>
-    </w:p>
-    <w:p>
-      <w:pPr>
-        <w:rPr>
-          <w:rFonts w:eastAsiaTheme="minorEastAsia"/>
-        </w:rPr>
-      </w:pPr>
-      <w:r>
-        <w:rPr>
-          <w:rFonts w:eastAsiaTheme="minorEastAsia"/>
-        </w:rPr>
-        <w:t>Finally, we need a definition of “best”.</w:t>
-      </w:r>
-      <w:r>
-        <w:rPr>
-          <w:rFonts w:eastAsiaTheme="minorEastAsia"/>
-        </w:rPr>
-        <w:t xml:space="preserve"> </w:t>
-      </w:r>
-      <w:r>
-        <w:rPr>
-          <w:rFonts w:eastAsiaTheme="minorEastAsia"/>
-        </w:rPr>
-        <w:t>In our initial attempts, the particles were allowed to burst through the sides of the bag. In the case of PSO if we simply find the distance to the edge of the bag it is possible to have two equidistant particles with the current particle to be updated exactly in between them. In this case, it will not move towards either of them if both are allowed to exert influence.</w:t>
-      </w:r>
-      <w:r>
-        <w:rPr>
-          <w:rFonts w:eastAsiaTheme="minorEastAsia"/>
-        </w:rPr>
-        <w:t xml:space="preserve"> There are various ways to tackle this problem. I have decided to concentrate on the definition of “best”, providing a fitness function which, along with the approach taken in my genetic algorithm escapology, simply measures the distance to the top of the bag. This way all the particles will be given an imperative to move up.</w:t>
-      </w:r>
-      <w:r>
-        <w:rPr>
-          <w:rFonts w:eastAsiaTheme="minorEastAsia"/>
-        </w:rPr>
-        <w:t xml:space="preserve"> </w:t>
-      </w:r>
-    </w:p>
-    <w:p>
-      <w:pPr>
-        <w:spacing w:after="0"/>
-        <w:rPr>
-          <w:rFonts w:ascii="Consolas" w:eastAsiaTheme="minorEastAsia" w:hAnsi="Consolas" w:cs="Consolas"/>
-        </w:rPr>
-      </w:pPr>
-      <w:proofErr w:type="gramStart"/>
-      <w:r>
-        <w:rPr>
-          <w:rFonts w:ascii="Consolas" w:eastAsiaTheme="minorEastAsia" w:hAnsi="Consolas" w:cs="Consolas"/>
-        </w:rPr>
-        <w:t>function</w:t>
-      </w:r>
-      <w:proofErr w:type="gramEnd"/>
-      <w:r>
-        <w:rPr>
-          <w:rFonts w:ascii="Consolas" w:eastAsiaTheme="minorEastAsia" w:hAnsi="Consolas" w:cs="Consolas"/>
-        </w:rPr>
-        <w:t xml:space="preserve"> best(first, second) {</w:t>
-      </w:r>
-    </w:p>
-    <w:p>
-      <w:pPr>
-        <w:spacing w:after="0"/>
-        <w:rPr>
-          <w:rFonts w:ascii="Consolas" w:eastAsiaTheme="minorEastAsia" w:hAnsi="Consolas" w:cs="Consolas"/>
-        </w:rPr>
-      </w:pPr>
-      <w:r>
-        <w:rPr>
-          <w:rFonts w:ascii="Consolas" w:eastAsiaTheme="minorEastAsia" w:hAnsi="Consolas" w:cs="Consolas"/>
-        </w:rPr>
-        <w:t xml:space="preserve">  </w:t>
-      </w:r>
-      <w:proofErr w:type="gramStart"/>
-      <w:r>
-        <w:rPr>
-          <w:rFonts w:ascii="Consolas" w:eastAsiaTheme="minorEastAsia" w:hAnsi="Consolas" w:cs="Consolas"/>
-        </w:rPr>
-        <w:t>if</w:t>
-      </w:r>
-      <w:proofErr w:type="gramEnd"/>
-      <w:r>
-        <w:rPr>
-          <w:rFonts w:ascii="Consolas" w:eastAsiaTheme="minorEastAsia" w:hAnsi="Consolas" w:cs="Consolas"/>
-        </w:rPr>
-        <w:t xml:space="preserve"> (</w:t>
-      </w:r>
-      <w:proofErr w:type="spellStart"/>
-      <w:r>
-        <w:rPr>
-          <w:rFonts w:ascii="Consolas" w:eastAsiaTheme="minorEastAsia" w:hAnsi="Consolas" w:cs="Consolas"/>
-        </w:rPr>
-        <w:t>first.y</w:t>
-      </w:r>
-      <w:proofErr w:type="spellEnd"/>
-      <w:r>
-        <w:rPr>
-          <w:rFonts w:ascii="Consolas" w:eastAsiaTheme="minorEastAsia" w:hAnsi="Consolas" w:cs="Consolas"/>
-        </w:rPr>
-        <w:t xml:space="preserve"> &gt; </w:t>
-      </w:r>
-      <w:proofErr w:type="spellStart"/>
-      <w:r>
-        <w:rPr>
-          <w:rFonts w:ascii="Consolas" w:eastAsiaTheme="minorEastAsia" w:hAnsi="Consolas" w:cs="Consolas"/>
-        </w:rPr>
-        <w:t>second.y</w:t>
-      </w:r>
-      <w:proofErr w:type="spellEnd"/>
-      <w:r>
-        <w:rPr>
-          <w:rFonts w:ascii="Consolas" w:eastAsiaTheme="minorEastAsia" w:hAnsi="Consolas" w:cs="Consolas"/>
-        </w:rPr>
-        <w:t>) {</w:t>
-      </w:r>
-    </w:p>
-    <w:p>
-      <w:pPr>
-        <w:spacing w:after="0"/>
-        <w:rPr>
-          <w:rFonts w:ascii="Consolas" w:eastAsiaTheme="minorEastAsia" w:hAnsi="Consolas" w:cs="Consolas"/>
-        </w:rPr>
-      </w:pPr>
-      <w:r>
-        <w:rPr>
-          <w:rFonts w:ascii="Consolas" w:eastAsiaTheme="minorEastAsia" w:hAnsi="Consolas" w:cs="Consolas"/>
-        </w:rPr>
-        <w:t xml:space="preserve">    </w:t>
-      </w:r>
-      <w:proofErr w:type="gramStart"/>
-      <w:r>
-        <w:rPr>
-          <w:rFonts w:ascii="Consolas" w:eastAsiaTheme="minorEastAsia" w:hAnsi="Consolas" w:cs="Consolas"/>
-        </w:rPr>
-        <w:t>return</w:t>
-      </w:r>
-      <w:proofErr w:type="gramEnd"/>
-      <w:r>
-        <w:rPr>
-          <w:rFonts w:ascii="Consolas" w:eastAsiaTheme="minorEastAsia" w:hAnsi="Consolas" w:cs="Consolas"/>
-        </w:rPr>
-        <w:t xml:space="preserve"> first;</w:t>
-      </w:r>
-    </w:p>
-    <w:p>
-      <w:pPr>
-        <w:spacing w:after="0"/>
-        <w:rPr>
-          <w:rFonts w:ascii="Consolas" w:eastAsiaTheme="minorEastAsia" w:hAnsi="Consolas" w:cs="Consolas"/>
-        </w:rPr>
-      </w:pPr>
-      <w:r>
-        <w:rPr>
-          <w:rFonts w:ascii="Consolas" w:eastAsiaTheme="minorEastAsia" w:hAnsi="Consolas" w:cs="Consolas"/>
-        </w:rPr>
-        <w:lastRenderedPageBreak/>
         <w:t xml:space="preserve">  }</w:t>
       </w:r>
     </w:p>
@@ -5792,14 +6780,7 @@
         <w:rPr>
           <w:rFonts w:eastAsiaTheme="minorEastAsia"/>
         </w:rPr>
-        <w:t xml:space="preserve"> We could adapt the algorithm and allow it just to consider the best of its nearest neighbours rather than the global best, which could give us more of a flock than a swarm. </w:t>
-      </w:r>
-      <w:r>
-        <w:rPr>
-          <w:rFonts w:eastAsiaTheme="minorEastAsia"/>
-        </w:rPr>
-        <w:lastRenderedPageBreak/>
-        <w:t>We could also allow the particles to escape from the sides of the bag. There are several variants, but we shall just report the one approach outlined so far.</w:t>
+        <w:t xml:space="preserve"> We could adapt the algorithm and allow it just to consider the best of its nearest neighbours rather than the global best, which could give us more of a flock than a swarm. We could also allow the particles to escape from the sides of the bag. There are several variants, but we shall just report the one approach outlined so far.</w:t>
       </w:r>
     </w:p>
     <w:p>
@@ -5833,6 +6814,7 @@
           <w:noProof/>
           <w:lang w:eastAsia="en-GB"/>
         </w:rPr>
+        <w:lastRenderedPageBreak/>
         <w:drawing>
           <wp:inline distT="0" distB="0" distL="0" distR="0">
             <wp:extent cx="2619375" cy="2562225"/>
@@ -6249,14 +7231,7 @@
         <w:rPr>
           <w:rFonts w:eastAsiaTheme="minorEastAsia"/>
         </w:rPr>
-        <w:t xml:space="preserve">Volume 23, Issue 6, </w:t>
-      </w:r>
-      <w:r>
-        <w:rPr>
-          <w:rFonts w:eastAsiaTheme="minorEastAsia"/>
-        </w:rPr>
-        <w:lastRenderedPageBreak/>
-        <w:t xml:space="preserve">September 2010, Pages 845–861 </w:t>
+        <w:t xml:space="preserve">Volume 23, Issue 6, September 2010, Pages 845–861 </w:t>
       </w:r>
       <w:r>
         <w:rPr>
@@ -6318,6 +7293,7 @@
         <w:rPr>
           <w:rFonts w:eastAsiaTheme="minorEastAsia"/>
         </w:rPr>
+        <w:lastRenderedPageBreak/>
         <w:t>Overload 118 – “</w:t>
       </w:r>
       <w:r>
@@ -6521,207 +7497,6 @@
           <w:rFonts w:eastAsiaTheme="minorEastAsia"/>
         </w:rPr>
         <w:t>Wolfram - http://mathworld.wolfram.com/MethodofSteepestDescent.html</w:t>
-      </w:r>
-      <w:bookmarkStart w:id="0" w:name="_GoBack"/>
-      <w:bookmarkEnd w:id="0"/>
-    </w:p>
-    <w:p>
-      <w:r>
-        <w:t>/////////////notes to self//////</w:t>
-      </w:r>
-    </w:p>
-    <w:p>
-      <w:hyperlink r:id="rId21" w:history="1">
-        <w:r>
-          <w:rPr>
-            <w:rStyle w:val="Hyperlink"/>
-          </w:rPr>
-          <w:t>http://chern.ie.nthu.edu.tw/gen/9.pdf</w:t>
-        </w:r>
-      </w:hyperlink>
-    </w:p>
-    <w:p>
-      <w:hyperlink r:id="rId22" w:history="1">
-        <w:r>
-          <w:rPr>
-            <w:rStyle w:val="Hyperlink"/>
-          </w:rPr>
-          <w:t>http://www.tech.plym.ac.uk/spmc/links/pso/pso_papers.html</w:t>
-        </w:r>
-      </w:hyperlink>
-    </w:p>
-    <w:p>
-      <w:hyperlink r:id="rId23" w:history="1">
-        <w:r>
-          <w:rPr>
-            <w:rStyle w:val="Hyperlink"/>
-          </w:rPr>
-          <w:t>http://www.mii.lt/antanas/uploads/Heuristic%20Algorithms/Lectures/Lect4/PSO2.pdf</w:t>
-        </w:r>
-      </w:hyperlink>
-    </w:p>
-    <w:p>
-      <w:proofErr w:type="gramStart"/>
-      <w:r>
-        <w:t>chrome</w:t>
-      </w:r>
-      <w:proofErr w:type="gramEnd"/>
-      <w:r>
-        <w:t xml:space="preserve"> </w:t>
-      </w:r>
-      <w:proofErr w:type="spellStart"/>
-      <w:r>
-        <w:t>console.timestamp</w:t>
-      </w:r>
-      <w:proofErr w:type="spellEnd"/>
-    </w:p>
-    <w:p>
-      <w:hyperlink r:id="rId24" w:anchor="consoletimestamplabel" w:history="1">
-        <w:r>
-          <w:rPr>
-            <w:rStyle w:val="Hyperlink"/>
-          </w:rPr>
-          <w:t>https://developer.chrome.com/devtools/docs/console-api#consoletimestamplabel</w:t>
-        </w:r>
-      </w:hyperlink>
-    </w:p>
-    <w:p>
-      <w:pPr>
-        <w:shd w:val="clear" w:color="auto" w:fill="EEEEEE"/>
-        <w:tabs>
-          <w:tab w:val="left" w:pos="916"/>
-          <w:tab w:val="left" w:pos="1832"/>
-          <w:tab w:val="left" w:pos="2748"/>
-          <w:tab w:val="left" w:pos="3664"/>
-          <w:tab w:val="left" w:pos="4580"/>
-          <w:tab w:val="left" w:pos="5496"/>
-          <w:tab w:val="left" w:pos="6412"/>
-          <w:tab w:val="left" w:pos="7328"/>
-          <w:tab w:val="left" w:pos="8244"/>
-          <w:tab w:val="left" w:pos="9160"/>
-          <w:tab w:val="left" w:pos="10076"/>
-          <w:tab w:val="left" w:pos="10992"/>
-          <w:tab w:val="left" w:pos="11908"/>
-          <w:tab w:val="left" w:pos="12824"/>
-          <w:tab w:val="left" w:pos="13740"/>
-          <w:tab w:val="left" w:pos="14656"/>
-        </w:tabs>
-        <w:spacing w:after="0" w:line="267" w:lineRule="atLeast"/>
-        <w:textAlignment w:val="baseline"/>
-        <w:rPr>
-          <w:rFonts w:ascii="Consolas" w:eastAsia="Times New Roman" w:hAnsi="Consolas" w:cs="Consolas"/>
-          <w:color w:val="000000"/>
-          <w:sz w:val="21"/>
-          <w:szCs w:val="21"/>
-          <w:lang w:eastAsia="en-GB"/>
-        </w:rPr>
-      </w:pPr>
-      <w:proofErr w:type="spellStart"/>
-      <w:proofErr w:type="gramStart"/>
-      <w:r>
-        <w:rPr>
-          <w:rFonts w:ascii="Consolas" w:eastAsia="Times New Roman" w:hAnsi="Consolas" w:cs="Consolas"/>
-          <w:color w:val="00008B"/>
-          <w:sz w:val="21"/>
-          <w:szCs w:val="21"/>
-          <w:bdr w:val="none" w:sz="0" w:space="0" w:color="auto" w:frame="1"/>
-          <w:lang w:eastAsia="en-GB"/>
-        </w:rPr>
-        <w:t>var</w:t>
-      </w:r>
-      <w:proofErr w:type="spellEnd"/>
-      <w:proofErr w:type="gramEnd"/>
-      <w:r>
-        <w:rPr>
-          <w:rFonts w:ascii="Consolas" w:eastAsia="Times New Roman" w:hAnsi="Consolas" w:cs="Consolas"/>
-          <w:color w:val="000000"/>
-          <w:sz w:val="21"/>
-          <w:szCs w:val="21"/>
-          <w:bdr w:val="none" w:sz="0" w:space="0" w:color="auto" w:frame="1"/>
-          <w:lang w:eastAsia="en-GB"/>
-        </w:rPr>
-        <w:t xml:space="preserve"> milliseconds = </w:t>
-      </w:r>
-      <w:r>
-        <w:rPr>
-          <w:rFonts w:ascii="Consolas" w:eastAsia="Times New Roman" w:hAnsi="Consolas" w:cs="Consolas"/>
-          <w:color w:val="00008B"/>
-          <w:sz w:val="21"/>
-          <w:szCs w:val="21"/>
-          <w:bdr w:val="none" w:sz="0" w:space="0" w:color="auto" w:frame="1"/>
-          <w:lang w:eastAsia="en-GB"/>
-        </w:rPr>
-        <w:t>new</w:t>
-      </w:r>
-      <w:r>
-        <w:rPr>
-          <w:rFonts w:ascii="Consolas" w:eastAsia="Times New Roman" w:hAnsi="Consolas" w:cs="Consolas"/>
-          <w:color w:val="000000"/>
-          <w:sz w:val="21"/>
-          <w:szCs w:val="21"/>
-          <w:bdr w:val="none" w:sz="0" w:space="0" w:color="auto" w:frame="1"/>
-          <w:lang w:eastAsia="en-GB"/>
-        </w:rPr>
-        <w:t xml:space="preserve"> </w:t>
-      </w:r>
-      <w:r>
-        <w:rPr>
-          <w:rFonts w:ascii="Consolas" w:eastAsia="Times New Roman" w:hAnsi="Consolas" w:cs="Consolas"/>
-          <w:color w:val="2B91AF"/>
-          <w:sz w:val="21"/>
-          <w:szCs w:val="21"/>
-          <w:bdr w:val="none" w:sz="0" w:space="0" w:color="auto" w:frame="1"/>
-          <w:lang w:eastAsia="en-GB"/>
-        </w:rPr>
-        <w:t>Date</w:t>
-      </w:r>
-      <w:r>
-        <w:rPr>
-          <w:rFonts w:ascii="Consolas" w:eastAsia="Times New Roman" w:hAnsi="Consolas" w:cs="Consolas"/>
-          <w:color w:val="000000"/>
-          <w:sz w:val="21"/>
-          <w:szCs w:val="21"/>
-          <w:bdr w:val="none" w:sz="0" w:space="0" w:color="auto" w:frame="1"/>
-          <w:lang w:eastAsia="en-GB"/>
-        </w:rPr>
-        <w:t>().</w:t>
-      </w:r>
-      <w:proofErr w:type="spellStart"/>
-      <w:r>
-        <w:rPr>
-          <w:rFonts w:ascii="Consolas" w:eastAsia="Times New Roman" w:hAnsi="Consolas" w:cs="Consolas"/>
-          <w:color w:val="000000"/>
-          <w:sz w:val="21"/>
-          <w:szCs w:val="21"/>
-          <w:bdr w:val="none" w:sz="0" w:space="0" w:color="auto" w:frame="1"/>
-          <w:lang w:eastAsia="en-GB"/>
-        </w:rPr>
-        <w:t>getTime</w:t>
-      </w:r>
-      <w:proofErr w:type="spellEnd"/>
-      <w:r>
-        <w:rPr>
-          <w:rFonts w:ascii="Consolas" w:eastAsia="Times New Roman" w:hAnsi="Consolas" w:cs="Consolas"/>
-          <w:color w:val="000000"/>
-          <w:sz w:val="21"/>
-          <w:szCs w:val="21"/>
-          <w:bdr w:val="none" w:sz="0" w:space="0" w:color="auto" w:frame="1"/>
-          <w:lang w:eastAsia="en-GB"/>
-        </w:rPr>
-        <w:t>();</w:t>
-      </w:r>
-    </w:p>
-    <w:p>
-      <w:r>
-        <w:t xml:space="preserve"> //</w:t>
-      </w:r>
-      <w:proofErr w:type="spellStart"/>
-      <w:r>
-        <w:t>nb</w:t>
-      </w:r>
-      <w:proofErr w:type="spellEnd"/>
-      <w:r>
-        <w:t xml:space="preserve"> milliseconds since epoch</w:t>
       </w:r>
     </w:p>
     <w:p/>

</xml_diff>

<commit_message>
Draft of doc ready to send
</commit_message>
<xml_diff>
--- a/pso/pso.docx
+++ b/pso/pso.docx
@@ -230,7 +230,7 @@
         <w:rPr>
           <w:rFonts w:eastAsiaTheme="minorEastAsia"/>
         </w:rPr>
-        <w:t xml:space="preserve">This is one of a vast class of optimisation techniques which seems to be wells </w:t>
+        <w:t xml:space="preserve">This is one of a vast class of optimisation techniques which seems to be well </w:t>
       </w:r>
       <w:r>
         <w:rPr>
@@ -312,14 +312,12 @@
         </w:rPr>
         <w:t>. In the general case more “constants” may need finding, and frequently models need to be recalibrated since the constants they use are in fact not constant [</w:t>
       </w:r>
-      <w:proofErr w:type="spellStart"/>
       <w:r>
         <w:rPr>
           <w:rFonts w:eastAsiaTheme="minorEastAsia"/>
         </w:rPr>
         <w:t>AccuLondon</w:t>
       </w:r>
-      <w:proofErr w:type="spellEnd"/>
       <w:r>
         <w:rPr>
           <w:rFonts w:eastAsiaTheme="minorEastAsia"/>
@@ -356,21 +354,12 @@
         </w:rPr>
         <w:t xml:space="preserve">Paul </w:t>
       </w:r>
-      <w:proofErr w:type="spellStart"/>
-      <w:r>
-        <w:rPr>
-          <w:rFonts w:eastAsiaTheme="minorEastAsia"/>
-        </w:rPr>
-        <w:t>Wilmott</w:t>
-      </w:r>
-      <w:proofErr w:type="spellEnd"/>
-      <w:r>
-        <w:rPr>
-          <w:rFonts w:eastAsiaTheme="minorEastAsia"/>
-        </w:rPr>
-        <w:t xml:space="preserve"> [e.g. </w:t>
-      </w:r>
-      <w:proofErr w:type="spellStart"/>
+      <w:r>
+        <w:rPr>
+          <w:rFonts w:eastAsiaTheme="minorEastAsia"/>
+        </w:rPr>
+        <w:t xml:space="preserve">Wilmott [e.g. </w:t>
+      </w:r>
       <w:r>
         <w:rPr>
           <w:rFonts w:eastAsiaTheme="minorEastAsia"/>
@@ -395,7 +384,6 @@
         </w:rPr>
         <w:t>merican</w:t>
       </w:r>
-      <w:proofErr w:type="spellEnd"/>
       <w:r>
         <w:rPr>
           <w:rFonts w:eastAsiaTheme="minorEastAsia"/>
@@ -541,21 +529,7 @@
           <w:rFonts w:eastAsiaTheme="minorEastAsia"/>
         </w:rPr>
         <w:tab/>
-        <w:t>&lt;canvas id="</w:t>
-      </w:r>
-      <w:proofErr w:type="spellStart"/>
-      <w:r>
-        <w:rPr>
-          <w:rFonts w:eastAsiaTheme="minorEastAsia"/>
-        </w:rPr>
-        <w:t>myCanvas</w:t>
-      </w:r>
-      <w:proofErr w:type="spellEnd"/>
-      <w:r>
-        <w:rPr>
-          <w:rFonts w:eastAsiaTheme="minorEastAsia"/>
-        </w:rPr>
-        <w:t>" width="800" height="400"&gt;</w:t>
+        <w:t>&lt;canvas id="myCanvas" width="800" height="400"&gt;</w:t>
       </w:r>
     </w:p>
     <w:p>
@@ -639,49 +613,11 @@
         </w:rPr>
         <w:t xml:space="preserve">    </w:t>
       </w:r>
-      <w:proofErr w:type="spellStart"/>
-      <w:proofErr w:type="gramStart"/>
-      <w:r>
-        <w:rPr>
-          <w:rFonts w:ascii="Consolas" w:eastAsiaTheme="minorEastAsia" w:hAnsi="Consolas" w:cs="Consolas"/>
-        </w:rPr>
-        <w:t>var</w:t>
-      </w:r>
-      <w:proofErr w:type="spellEnd"/>
-      <w:proofErr w:type="gramEnd"/>
-      <w:r>
-        <w:rPr>
-          <w:rFonts w:ascii="Consolas" w:eastAsiaTheme="minorEastAsia" w:hAnsi="Consolas" w:cs="Consolas"/>
-        </w:rPr>
-        <w:t xml:space="preserve"> c=</w:t>
-      </w:r>
-      <w:proofErr w:type="spellStart"/>
-      <w:r>
-        <w:rPr>
-          <w:rFonts w:ascii="Consolas" w:eastAsiaTheme="minorEastAsia" w:hAnsi="Consolas" w:cs="Consolas"/>
-        </w:rPr>
-        <w:t>document.getElementById</w:t>
-      </w:r>
-      <w:proofErr w:type="spellEnd"/>
-      <w:r>
-        <w:rPr>
-          <w:rFonts w:ascii="Consolas" w:eastAsiaTheme="minorEastAsia" w:hAnsi="Consolas" w:cs="Consolas"/>
-        </w:rPr>
-        <w:t>("</w:t>
-      </w:r>
-      <w:proofErr w:type="spellStart"/>
-      <w:r>
-        <w:rPr>
-          <w:rFonts w:ascii="Consolas" w:eastAsiaTheme="minorEastAsia" w:hAnsi="Consolas" w:cs="Consolas"/>
-        </w:rPr>
-        <w:t>myCanvas</w:t>
-      </w:r>
-      <w:proofErr w:type="spellEnd"/>
-      <w:r>
-        <w:rPr>
-          <w:rFonts w:ascii="Consolas" w:eastAsiaTheme="minorEastAsia" w:hAnsi="Consolas" w:cs="Consolas"/>
-        </w:rPr>
-        <w:t>");</w:t>
+      <w:r>
+        <w:rPr>
+          <w:rFonts w:ascii="Consolas" w:eastAsiaTheme="minorEastAsia" w:hAnsi="Consolas" w:cs="Consolas"/>
+        </w:rPr>
+        <w:t>var c=document.getElementById("myCanvas");</w:t>
       </w:r>
     </w:p>
     <w:p>
@@ -697,49 +633,227 @@
         </w:rPr>
         <w:t xml:space="preserve">    </w:t>
       </w:r>
-      <w:proofErr w:type="spellStart"/>
-      <w:proofErr w:type="gramStart"/>
-      <w:r>
-        <w:rPr>
-          <w:rFonts w:ascii="Consolas" w:eastAsiaTheme="minorEastAsia" w:hAnsi="Consolas" w:cs="Consolas"/>
-        </w:rPr>
-        <w:t>var</w:t>
-      </w:r>
-      <w:proofErr w:type="spellEnd"/>
-      <w:proofErr w:type="gramEnd"/>
+      <w:r>
+        <w:rPr>
+          <w:rFonts w:ascii="Consolas" w:eastAsiaTheme="minorEastAsia" w:hAnsi="Consolas" w:cs="Consolas"/>
+        </w:rPr>
+        <w:t>var ctx=c.getContext("2d");</w:t>
+      </w:r>
+    </w:p>
+    <w:p>
+      <w:pPr>
+        <w:spacing w:after="0"/>
+        <w:rPr>
+          <w:rFonts w:ascii="Consolas" w:eastAsiaTheme="minorEastAsia" w:hAnsi="Consolas" w:cs="Consolas"/>
+        </w:rPr>
+      </w:pPr>
+      <w:r>
+        <w:rPr>
+          <w:rFonts w:ascii="Consolas" w:eastAsiaTheme="minorEastAsia" w:hAnsi="Consolas" w:cs="Consolas"/>
+        </w:rPr>
+        <w:t xml:space="preserve">    ctx.clearRect(0,0,c.width,c.height); </w:t>
+      </w:r>
+    </w:p>
+    <w:p>
+      <w:pPr>
+        <w:spacing w:after="0"/>
+        <w:rPr>
+          <w:rFonts w:ascii="Consolas" w:eastAsiaTheme="minorEastAsia" w:hAnsi="Consolas" w:cs="Consolas"/>
+        </w:rPr>
+      </w:pPr>
+      <w:r>
+        <w:rPr>
+          <w:rFonts w:ascii="Consolas" w:eastAsiaTheme="minorEastAsia" w:hAnsi="Consolas" w:cs="Consolas"/>
+        </w:rPr>
+        <w:t xml:space="preserve">    ctx.fillStyle="#E0B044";</w:t>
+      </w:r>
+    </w:p>
+    <w:p>
+      <w:pPr>
+        <w:spacing w:after="0"/>
+        <w:rPr>
+          <w:rFonts w:ascii="Consolas" w:eastAsiaTheme="minorEastAsia" w:hAnsi="Consolas" w:cs="Consolas"/>
+        </w:rPr>
+      </w:pPr>
+      <w:r>
+        <w:rPr>
+          <w:rFonts w:ascii="Consolas" w:eastAsiaTheme="minorEastAsia" w:hAnsi="Consolas" w:cs="Consolas"/>
+        </w:rPr>
+        <w:t xml:space="preserve">    var bag_width = 300;</w:t>
+      </w:r>
+    </w:p>
+    <w:p>
+      <w:pPr>
+        <w:spacing w:after="0"/>
+        <w:rPr>
+          <w:rFonts w:ascii="Consolas" w:eastAsiaTheme="minorEastAsia" w:hAnsi="Consolas" w:cs="Consolas"/>
+        </w:rPr>
+      </w:pPr>
+      <w:r>
+        <w:rPr>
+          <w:rFonts w:ascii="Consolas" w:eastAsiaTheme="minorEastAsia" w:hAnsi="Consolas" w:cs="Consolas"/>
+        </w:rPr>
+        <w:t xml:space="preserve">    var left = 75;</w:t>
+      </w:r>
+    </w:p>
+    <w:p>
+      <w:pPr>
+        <w:spacing w:after="0"/>
+        <w:rPr>
+          <w:rFonts w:ascii="Consolas" w:eastAsiaTheme="minorEastAsia" w:hAnsi="Consolas" w:cs="Consolas"/>
+        </w:rPr>
+      </w:pPr>
+      <w:r>
+        <w:rPr>
+          <w:rFonts w:ascii="Consolas" w:eastAsiaTheme="minorEastAsia" w:hAnsi="Consolas" w:cs="Consolas"/>
+        </w:rPr>
+        <w:t xml:space="preserve">    var right = left + bag_width;</w:t>
+      </w:r>
+    </w:p>
+    <w:p>
+      <w:pPr>
+        <w:spacing w:after="0"/>
+        <w:rPr>
+          <w:rFonts w:ascii="Consolas" w:eastAsiaTheme="minorEastAsia" w:hAnsi="Consolas" w:cs="Consolas"/>
+        </w:rPr>
+      </w:pPr>
+      <w:r>
+        <w:rPr>
+          <w:rFonts w:ascii="Consolas" w:eastAsiaTheme="minorEastAsia" w:hAnsi="Consolas" w:cs="Consolas"/>
+        </w:rPr>
+        <w:t xml:space="preserve">    var up = 25;</w:t>
+      </w:r>
+    </w:p>
+    <w:p>
+      <w:pPr>
+        <w:spacing w:after="0"/>
+        <w:rPr>
+          <w:rFonts w:ascii="Consolas" w:eastAsiaTheme="minorEastAsia" w:hAnsi="Consolas" w:cs="Consolas"/>
+        </w:rPr>
+      </w:pPr>
+      <w:r>
+        <w:rPr>
+          <w:rFonts w:ascii="Consolas" w:eastAsiaTheme="minorEastAsia" w:hAnsi="Consolas" w:cs="Consolas"/>
+        </w:rPr>
+        <w:t xml:space="preserve">    var down = up + bag_width;</w:t>
+      </w:r>
+    </w:p>
+    <w:p>
+      <w:pPr>
+        <w:spacing w:after="0"/>
+        <w:rPr>
+          <w:rFonts w:ascii="Consolas" w:eastAsiaTheme="minorEastAsia" w:hAnsi="Consolas" w:cs="Consolas"/>
+        </w:rPr>
+      </w:pPr>
+      <w:r>
+        <w:rPr>
+          <w:rFonts w:ascii="Consolas" w:eastAsiaTheme="minorEastAsia" w:hAnsi="Consolas" w:cs="Consolas"/>
+        </w:rPr>
+        <w:t xml:space="preserve">    ctx.fillRect(left,up,bag_width,bag_width);</w:t>
+      </w:r>
+    </w:p>
+    <w:p>
+      <w:pPr>
+        <w:spacing w:after="0"/>
+        <w:rPr>
+          <w:rFonts w:ascii="Consolas" w:eastAsiaTheme="minorEastAsia" w:hAnsi="Consolas" w:cs="Consolas"/>
+        </w:rPr>
+      </w:pPr>
+      <w:r>
+        <w:rPr>
+          <w:rFonts w:ascii="Consolas" w:eastAsiaTheme="minorEastAsia" w:hAnsi="Consolas" w:cs="Consolas"/>
+        </w:rPr>
+        <w:t xml:space="preserve">    </w:t>
+      </w:r>
+    </w:p>
+    <w:p>
+      <w:pPr>
+        <w:spacing w:after="0"/>
+        <w:rPr>
+          <w:rFonts w:ascii="Consolas" w:eastAsiaTheme="minorEastAsia" w:hAnsi="Consolas" w:cs="Consolas"/>
+        </w:rPr>
+      </w:pPr>
+      <w:r>
+        <w:rPr>
+          <w:rFonts w:ascii="Consolas" w:eastAsiaTheme="minorEastAsia" w:hAnsi="Consolas" w:cs="Consolas"/>
+        </w:rPr>
+        <w:t xml:space="preserve">    //Draw the particle</w:t>
+      </w:r>
+    </w:p>
+    <w:p>
+      <w:pPr>
+        <w:spacing w:after="0"/>
+        <w:rPr>
+          <w:rFonts w:ascii="Consolas" w:eastAsiaTheme="minorEastAsia" w:hAnsi="Consolas" w:cs="Consolas"/>
+        </w:rPr>
+      </w:pPr>
+      <w:r>
+        <w:rPr>
+          <w:rFonts w:ascii="Consolas" w:eastAsiaTheme="minorEastAsia" w:hAnsi="Consolas" w:cs="Consolas"/>
+        </w:rPr>
+        <w:t xml:space="preserve">    </w:t>
+      </w:r>
+      <w:r>
+        <w:rPr>
+          <w:rFonts w:ascii="Consolas" w:eastAsiaTheme="minorEastAsia" w:hAnsi="Consolas" w:cs="Consolas"/>
+        </w:rPr>
+        <w:t>ctx.beginPath();</w:t>
+      </w:r>
+    </w:p>
+    <w:p>
+      <w:pPr>
+        <w:spacing w:after="0"/>
+        <w:rPr>
+          <w:rFonts w:ascii="Consolas" w:eastAsiaTheme="minorEastAsia" w:hAnsi="Consolas" w:cs="Consolas"/>
+        </w:rPr>
+      </w:pPr>
+      <w:r>
+        <w:rPr>
+          <w:rFonts w:ascii="Consolas" w:eastAsiaTheme="minorEastAsia" w:hAnsi="Consolas" w:cs="Consolas"/>
+        </w:rPr>
+        <w:t xml:space="preserve">    </w:t>
+      </w:r>
+      <w:r>
+        <w:rPr>
+          <w:rFonts w:ascii="Consolas" w:eastAsiaTheme="minorEastAsia" w:hAnsi="Consolas" w:cs="Consolas"/>
+        </w:rPr>
+        <w:t>ctx.rect(</w:t>
+      </w:r>
+      <w:r>
+        <w:rPr>
+          <w:rFonts w:ascii="Consolas" w:eastAsiaTheme="minorEastAsia" w:hAnsi="Consolas" w:cs="Consolas"/>
+        </w:rPr>
+        <w:t>150</w:t>
+      </w:r>
+      <w:r>
+        <w:rPr>
+          <w:rFonts w:ascii="Consolas" w:eastAsiaTheme="minorEastAsia" w:hAnsi="Consolas" w:cs="Consolas"/>
+        </w:rPr>
+        <w:t>,</w:t>
+      </w:r>
+      <w:r>
+        <w:rPr>
+          <w:rFonts w:ascii="Consolas" w:eastAsiaTheme="minorEastAsia" w:hAnsi="Consolas" w:cs="Consolas"/>
+        </w:rPr>
+        <w:t xml:space="preserve"> 150</w:t>
+      </w:r>
+      <w:r>
+        <w:rPr>
+          <w:rFonts w:ascii="Consolas" w:eastAsiaTheme="minorEastAsia" w:hAnsi="Consolas" w:cs="Consolas"/>
+        </w:rPr>
+        <w:t>,</w:t>
+      </w:r>
       <w:r>
         <w:rPr>
           <w:rFonts w:ascii="Consolas" w:eastAsiaTheme="minorEastAsia" w:hAnsi="Consolas" w:cs="Consolas"/>
         </w:rPr>
         <w:t xml:space="preserve"> </w:t>
       </w:r>
-      <w:proofErr w:type="spellStart"/>
-      <w:r>
-        <w:rPr>
-          <w:rFonts w:ascii="Consolas" w:eastAsiaTheme="minorEastAsia" w:hAnsi="Consolas" w:cs="Consolas"/>
-        </w:rPr>
-        <w:t>ctx</w:t>
-      </w:r>
-      <w:proofErr w:type="spellEnd"/>
-      <w:r>
-        <w:rPr>
-          <w:rFonts w:ascii="Consolas" w:eastAsiaTheme="minorEastAsia" w:hAnsi="Consolas" w:cs="Consolas"/>
-        </w:rPr>
-        <w:t>=</w:t>
-      </w:r>
-      <w:proofErr w:type="spellStart"/>
-      <w:r>
-        <w:rPr>
-          <w:rFonts w:ascii="Consolas" w:eastAsiaTheme="minorEastAsia" w:hAnsi="Consolas" w:cs="Consolas"/>
-        </w:rPr>
-        <w:t>c.getContext</w:t>
-      </w:r>
-      <w:proofErr w:type="spellEnd"/>
-      <w:r>
-        <w:rPr>
-          <w:rFonts w:ascii="Consolas" w:eastAsiaTheme="minorEastAsia" w:hAnsi="Consolas" w:cs="Consolas"/>
-        </w:rPr>
-        <w:t>("2d");</w:t>
+      <w:r>
+        <w:rPr>
+          <w:rFonts w:ascii="Consolas" w:eastAsiaTheme="minorEastAsia" w:hAnsi="Consolas" w:cs="Consolas"/>
+        </w:rPr>
+        <w:t>width,width);</w:t>
       </w:r>
     </w:p>
     <w:p>
@@ -755,34 +869,18 @@
         </w:rPr>
         <w:t xml:space="preserve">    </w:t>
       </w:r>
-      <w:proofErr w:type="spellStart"/>
-      <w:proofErr w:type="gramStart"/>
-      <w:r>
-        <w:rPr>
-          <w:rFonts w:ascii="Consolas" w:eastAsiaTheme="minorEastAsia" w:hAnsi="Consolas" w:cs="Consolas"/>
-        </w:rPr>
-        <w:t>ctx.clearRect</w:t>
-      </w:r>
-      <w:proofErr w:type="spellEnd"/>
-      <w:r>
-        <w:rPr>
-          <w:rFonts w:ascii="Consolas" w:eastAsiaTheme="minorEastAsia" w:hAnsi="Consolas" w:cs="Consolas"/>
-        </w:rPr>
-        <w:t>(</w:t>
-      </w:r>
-      <w:proofErr w:type="gramEnd"/>
-      <w:r>
-        <w:rPr>
-          <w:rFonts w:ascii="Consolas" w:eastAsiaTheme="minorEastAsia" w:hAnsi="Consolas" w:cs="Consolas"/>
-        </w:rPr>
-        <w:t xml:space="preserve">0,0,c.width,c.height); </w:t>
-      </w:r>
-    </w:p>
-    <w:p>
-      <w:pPr>
-        <w:spacing w:after="0"/>
-        <w:rPr>
-          <w:rFonts w:ascii="Consolas" w:eastAsiaTheme="minorEastAsia" w:hAnsi="Consolas" w:cs="Consolas"/>
+      <w:r>
+        <w:rPr>
+          <w:rFonts w:ascii="Consolas" w:eastAsiaTheme="minorEastAsia" w:hAnsi="Consolas" w:cs="Consolas"/>
+        </w:rPr>
+        <w:t>ctx.strokeStyle="black";</w:t>
+      </w:r>
+    </w:p>
+    <w:p>
+      <w:pPr>
+        <w:spacing w:after="0"/>
+        <w:rPr>
+          <w:rFonts w:eastAsiaTheme="minorEastAsia"/>
         </w:rPr>
       </w:pPr>
       <w:r>
@@ -791,132 +889,111 @@
         </w:rPr>
         <w:t xml:space="preserve">    </w:t>
       </w:r>
-      <w:proofErr w:type="spellStart"/>
-      <w:r>
-        <w:rPr>
-          <w:rFonts w:ascii="Consolas" w:eastAsiaTheme="minorEastAsia" w:hAnsi="Consolas" w:cs="Consolas"/>
-        </w:rPr>
-        <w:t>ctx.fillStyle</w:t>
-      </w:r>
-      <w:proofErr w:type="spellEnd"/>
-      <w:r>
-        <w:rPr>
-          <w:rFonts w:ascii="Consolas" w:eastAsiaTheme="minorEastAsia" w:hAnsi="Consolas" w:cs="Consolas"/>
-        </w:rPr>
-        <w:t>="#E0B044";</w:t>
-      </w:r>
-    </w:p>
-    <w:p>
-      <w:pPr>
-        <w:spacing w:after="0"/>
-        <w:rPr>
-          <w:rFonts w:ascii="Consolas" w:eastAsiaTheme="minorEastAsia" w:hAnsi="Consolas" w:cs="Consolas"/>
-        </w:rPr>
-      </w:pPr>
-      <w:r>
-        <w:rPr>
-          <w:rFonts w:ascii="Consolas" w:eastAsiaTheme="minorEastAsia" w:hAnsi="Consolas" w:cs="Consolas"/>
+      <w:r>
+        <w:rPr>
+          <w:rFonts w:ascii="Consolas" w:eastAsiaTheme="minorEastAsia" w:hAnsi="Consolas" w:cs="Consolas"/>
+        </w:rPr>
+        <w:t>ctx.stroke();</w:t>
+      </w:r>
+      <w:r>
+        <w:rPr>
+          <w:rFonts w:eastAsiaTheme="minorEastAsia"/>
         </w:rPr>
         <w:t xml:space="preserve">    </w:t>
       </w:r>
-      <w:proofErr w:type="spellStart"/>
-      <w:proofErr w:type="gramStart"/>
-      <w:r>
-        <w:rPr>
-          <w:rFonts w:ascii="Consolas" w:eastAsiaTheme="minorEastAsia" w:hAnsi="Consolas" w:cs="Consolas"/>
-        </w:rPr>
-        <w:t>var</w:t>
-      </w:r>
-      <w:proofErr w:type="spellEnd"/>
-      <w:proofErr w:type="gramEnd"/>
-      <w:r>
-        <w:rPr>
-          <w:rFonts w:ascii="Consolas" w:eastAsiaTheme="minorEastAsia" w:hAnsi="Consolas" w:cs="Consolas"/>
-        </w:rPr>
-        <w:t xml:space="preserve"> </w:t>
-      </w:r>
-      <w:proofErr w:type="spellStart"/>
-      <w:r>
-        <w:rPr>
-          <w:rFonts w:ascii="Consolas" w:eastAsiaTheme="minorEastAsia" w:hAnsi="Consolas" w:cs="Consolas"/>
-        </w:rPr>
-        <w:t>bag_width</w:t>
-      </w:r>
-      <w:proofErr w:type="spellEnd"/>
-      <w:r>
-        <w:rPr>
-          <w:rFonts w:ascii="Consolas" w:eastAsiaTheme="minorEastAsia" w:hAnsi="Consolas" w:cs="Consolas"/>
-        </w:rPr>
-        <w:t xml:space="preserve"> = 300;</w:t>
-      </w:r>
-    </w:p>
-    <w:p>
-      <w:pPr>
-        <w:spacing w:after="0"/>
-        <w:rPr>
-          <w:rFonts w:ascii="Consolas" w:eastAsiaTheme="minorEastAsia" w:hAnsi="Consolas" w:cs="Consolas"/>
-        </w:rPr>
-      </w:pPr>
-      <w:r>
-        <w:rPr>
-          <w:rFonts w:ascii="Consolas" w:eastAsiaTheme="minorEastAsia" w:hAnsi="Consolas" w:cs="Consolas"/>
-        </w:rPr>
-        <w:t xml:space="preserve">    </w:t>
-      </w:r>
-      <w:proofErr w:type="spellStart"/>
-      <w:proofErr w:type="gramStart"/>
-      <w:r>
-        <w:rPr>
-          <w:rFonts w:ascii="Consolas" w:eastAsiaTheme="minorEastAsia" w:hAnsi="Consolas" w:cs="Consolas"/>
-        </w:rPr>
-        <w:t>var</w:t>
-      </w:r>
-      <w:proofErr w:type="spellEnd"/>
-      <w:proofErr w:type="gramEnd"/>
-      <w:r>
-        <w:rPr>
-          <w:rFonts w:ascii="Consolas" w:eastAsiaTheme="minorEastAsia" w:hAnsi="Consolas" w:cs="Consolas"/>
-        </w:rPr>
-        <w:t xml:space="preserve"> left = 75;</w:t>
-      </w:r>
-    </w:p>
-    <w:p>
-      <w:pPr>
-        <w:spacing w:after="0"/>
-        <w:rPr>
-          <w:rFonts w:ascii="Consolas" w:eastAsiaTheme="minorEastAsia" w:hAnsi="Consolas" w:cs="Consolas"/>
-        </w:rPr>
-      </w:pPr>
-      <w:r>
-        <w:rPr>
-          <w:rFonts w:ascii="Consolas" w:eastAsiaTheme="minorEastAsia" w:hAnsi="Consolas" w:cs="Consolas"/>
-        </w:rPr>
-        <w:t xml:space="preserve">    </w:t>
-      </w:r>
-      <w:proofErr w:type="spellStart"/>
-      <w:proofErr w:type="gramStart"/>
-      <w:r>
-        <w:rPr>
-          <w:rFonts w:ascii="Consolas" w:eastAsiaTheme="minorEastAsia" w:hAnsi="Consolas" w:cs="Consolas"/>
-        </w:rPr>
-        <w:t>var</w:t>
-      </w:r>
-      <w:proofErr w:type="spellEnd"/>
-      <w:proofErr w:type="gramEnd"/>
-      <w:r>
-        <w:rPr>
-          <w:rFonts w:ascii="Consolas" w:eastAsiaTheme="minorEastAsia" w:hAnsi="Consolas" w:cs="Consolas"/>
-        </w:rPr>
-        <w:t xml:space="preserve"> right = left + </w:t>
-      </w:r>
-      <w:proofErr w:type="spellStart"/>
-      <w:r>
-        <w:rPr>
-          <w:rFonts w:ascii="Consolas" w:eastAsiaTheme="minorEastAsia" w:hAnsi="Consolas" w:cs="Consolas"/>
-        </w:rPr>
-        <w:t>bag_width</w:t>
-      </w:r>
-      <w:proofErr w:type="spellEnd"/>
+    </w:p>
+    <w:p>
+      <w:pPr>
+        <w:rPr>
+          <w:rFonts w:eastAsiaTheme="minorEastAsia"/>
+        </w:rPr>
+      </w:pPr>
+      <w:r>
+        <w:rPr>
+          <w:rFonts w:eastAsiaTheme="minorEastAsia"/>
+        </w:rPr>
+        <w:t>Then, we set up a callback function, allowing the gap between invocations to redraw the canvas, which draws the present position and then moves the particle. If it escapes the bag we stop, otherwise we re-call the callback. Without loss of generality, assuming a square paper ba</w:t>
+      </w:r>
+      <w:r>
+        <w:rPr>
+          <w:rFonts w:eastAsiaTheme="minorEastAsia"/>
+        </w:rPr>
+        <w:t>g</w:t>
+      </w:r>
+      <w:r>
+        <w:rPr>
+          <w:rFonts w:eastAsiaTheme="minorEastAsia"/>
+        </w:rPr>
+        <w:t>, we can move as follows</w:t>
+      </w:r>
+      <w:r>
+        <w:rPr>
+          <w:rFonts w:eastAsiaTheme="minorEastAsia"/>
+        </w:rPr>
+        <w:t>:</w:t>
+      </w:r>
+      <w:r>
+        <w:rPr>
+          <w:rFonts w:eastAsiaTheme="minorEastAsia"/>
+        </w:rPr>
+        <w:t xml:space="preserve"> Starting with the particle</w:t>
+      </w:r>
+      <w:r>
+        <w:rPr>
+          <w:rFonts w:eastAsiaTheme="minorEastAsia"/>
+        </w:rPr>
+        <w:t xml:space="preserve"> at position (x, y)</w:t>
+      </w:r>
+      <w:r>
+        <w:rPr>
+          <w:rFonts w:eastAsiaTheme="minorEastAsia"/>
+        </w:rPr>
+        <w:t xml:space="preserve">, indicated by the small black rectangle at some point, say in the middle of the bag, it is allowed to move a little in either direction – </w:t>
+      </w:r>
+      <w:r>
+        <w:rPr>
+          <w:rFonts w:eastAsiaTheme="minorEastAsia"/>
+        </w:rPr>
+        <w:t xml:space="preserve">vertically, </w:t>
+      </w:r>
+      <w:r>
+        <w:rPr>
+          <w:rFonts w:eastAsiaTheme="minorEastAsia"/>
+        </w:rPr>
+        <w:t xml:space="preserve">up or down and </w:t>
+      </w:r>
+      <w:r>
+        <w:rPr>
+          <w:rFonts w:eastAsiaTheme="minorEastAsia"/>
+        </w:rPr>
+        <w:t xml:space="preserve">horizontally, either </w:t>
+      </w:r>
+      <w:r>
+        <w:rPr>
+          <w:rFonts w:eastAsiaTheme="minorEastAsia"/>
+        </w:rPr>
+        <w:t>left or right. The random movements are allowed to continue until the particle finally escapes the paper bag.</w:t>
+      </w:r>
+    </w:p>
+    <w:p>
+      <w:pPr>
+        <w:spacing w:after="0"/>
+        <w:rPr>
+          <w:rFonts w:ascii="Consolas" w:eastAsiaTheme="minorEastAsia" w:hAnsi="Consolas" w:cs="Consolas"/>
+        </w:rPr>
+      </w:pPr>
+      <w:r>
+        <w:rPr>
+          <w:rFonts w:ascii="Consolas" w:eastAsiaTheme="minorEastAsia" w:hAnsi="Consolas" w:cs="Consolas"/>
+        </w:rPr>
+        <w:t xml:space="preserve">    x += </w:t>
+      </w:r>
+      <w:r>
+        <w:rPr>
+          <w:rFonts w:ascii="Consolas" w:eastAsiaTheme="minorEastAsia" w:hAnsi="Consolas" w:cs="Consolas"/>
+        </w:rPr>
+        <w:t>bag_width * 0.2 * (-0.5 + Math.random())</w:t>
+      </w:r>
       <w:r>
         <w:rPr>
           <w:rFonts w:ascii="Consolas" w:eastAsiaTheme="minorEastAsia" w:hAnsi="Consolas" w:cs="Consolas"/>
@@ -935,468 +1012,13 @@
         <w:rPr>
           <w:rFonts w:ascii="Consolas" w:eastAsiaTheme="minorEastAsia" w:hAnsi="Consolas" w:cs="Consolas"/>
         </w:rPr>
-        <w:t xml:space="preserve">    </w:t>
-      </w:r>
-      <w:proofErr w:type="spellStart"/>
-      <w:proofErr w:type="gramStart"/>
-      <w:r>
-        <w:rPr>
-          <w:rFonts w:ascii="Consolas" w:eastAsiaTheme="minorEastAsia" w:hAnsi="Consolas" w:cs="Consolas"/>
-        </w:rPr>
-        <w:t>var</w:t>
-      </w:r>
-      <w:proofErr w:type="spellEnd"/>
-      <w:proofErr w:type="gramEnd"/>
-      <w:r>
-        <w:rPr>
-          <w:rFonts w:ascii="Consolas" w:eastAsiaTheme="minorEastAsia" w:hAnsi="Consolas" w:cs="Consolas"/>
-        </w:rPr>
-        <w:t xml:space="preserve"> up = 25;</w:t>
-      </w:r>
-    </w:p>
-    <w:p>
-      <w:pPr>
-        <w:spacing w:after="0"/>
-        <w:rPr>
-          <w:rFonts w:ascii="Consolas" w:eastAsiaTheme="minorEastAsia" w:hAnsi="Consolas" w:cs="Consolas"/>
-        </w:rPr>
-      </w:pPr>
-      <w:r>
-        <w:rPr>
-          <w:rFonts w:ascii="Consolas" w:eastAsiaTheme="minorEastAsia" w:hAnsi="Consolas" w:cs="Consolas"/>
-        </w:rPr>
-        <w:t xml:space="preserve">    </w:t>
-      </w:r>
-      <w:proofErr w:type="spellStart"/>
-      <w:proofErr w:type="gramStart"/>
-      <w:r>
-        <w:rPr>
-          <w:rFonts w:ascii="Consolas" w:eastAsiaTheme="minorEastAsia" w:hAnsi="Consolas" w:cs="Consolas"/>
-        </w:rPr>
-        <w:t>var</w:t>
-      </w:r>
-      <w:proofErr w:type="spellEnd"/>
-      <w:proofErr w:type="gramEnd"/>
-      <w:r>
-        <w:rPr>
-          <w:rFonts w:ascii="Consolas" w:eastAsiaTheme="minorEastAsia" w:hAnsi="Consolas" w:cs="Consolas"/>
-        </w:rPr>
-        <w:t xml:space="preserve"> down = up + </w:t>
-      </w:r>
-      <w:proofErr w:type="spellStart"/>
-      <w:r>
-        <w:rPr>
-          <w:rFonts w:ascii="Consolas" w:eastAsiaTheme="minorEastAsia" w:hAnsi="Consolas" w:cs="Consolas"/>
-        </w:rPr>
-        <w:t>bag_width</w:t>
-      </w:r>
-      <w:proofErr w:type="spellEnd"/>
-      <w:r>
-        <w:rPr>
-          <w:rFonts w:ascii="Consolas" w:eastAsiaTheme="minorEastAsia" w:hAnsi="Consolas" w:cs="Consolas"/>
-        </w:rPr>
-        <w:t>;</w:t>
-      </w:r>
-    </w:p>
-    <w:p>
-      <w:pPr>
-        <w:spacing w:after="0"/>
-        <w:rPr>
-          <w:rFonts w:ascii="Consolas" w:eastAsiaTheme="minorEastAsia" w:hAnsi="Consolas" w:cs="Consolas"/>
-        </w:rPr>
-      </w:pPr>
-      <w:r>
-        <w:rPr>
-          <w:rFonts w:ascii="Consolas" w:eastAsiaTheme="minorEastAsia" w:hAnsi="Consolas" w:cs="Consolas"/>
-        </w:rPr>
-        <w:t xml:space="preserve">    </w:t>
-      </w:r>
-      <w:proofErr w:type="spellStart"/>
-      <w:proofErr w:type="gramStart"/>
-      <w:r>
-        <w:rPr>
-          <w:rFonts w:ascii="Consolas" w:eastAsiaTheme="minorEastAsia" w:hAnsi="Consolas" w:cs="Consolas"/>
-        </w:rPr>
-        <w:t>ctx.fillRect</w:t>
-      </w:r>
-      <w:proofErr w:type="spellEnd"/>
-      <w:r>
-        <w:rPr>
-          <w:rFonts w:ascii="Consolas" w:eastAsiaTheme="minorEastAsia" w:hAnsi="Consolas" w:cs="Consolas"/>
-        </w:rPr>
-        <w:t>(</w:t>
-      </w:r>
-      <w:proofErr w:type="spellStart"/>
-      <w:proofErr w:type="gramEnd"/>
-      <w:r>
-        <w:rPr>
-          <w:rFonts w:ascii="Consolas" w:eastAsiaTheme="minorEastAsia" w:hAnsi="Consolas" w:cs="Consolas"/>
-        </w:rPr>
-        <w:t>left,up,bag_width,bag_width</w:t>
-      </w:r>
-      <w:proofErr w:type="spellEnd"/>
-      <w:r>
-        <w:rPr>
-          <w:rFonts w:ascii="Consolas" w:eastAsiaTheme="minorEastAsia" w:hAnsi="Consolas" w:cs="Consolas"/>
-        </w:rPr>
-        <w:t>);</w:t>
-      </w:r>
-    </w:p>
-    <w:p>
-      <w:pPr>
-        <w:spacing w:after="0"/>
-        <w:rPr>
-          <w:rFonts w:ascii="Consolas" w:eastAsiaTheme="minorEastAsia" w:hAnsi="Consolas" w:cs="Consolas"/>
-        </w:rPr>
-      </w:pPr>
-      <w:r>
-        <w:rPr>
-          <w:rFonts w:ascii="Consolas" w:eastAsiaTheme="minorEastAsia" w:hAnsi="Consolas" w:cs="Consolas"/>
-        </w:rPr>
-        <w:t xml:space="preserve">    </w:t>
-      </w:r>
-    </w:p>
-    <w:p>
-      <w:pPr>
-        <w:spacing w:after="0"/>
-        <w:rPr>
-          <w:rFonts w:ascii="Consolas" w:eastAsiaTheme="minorEastAsia" w:hAnsi="Consolas" w:cs="Consolas"/>
-        </w:rPr>
-      </w:pPr>
-      <w:r>
-        <w:rPr>
-          <w:rFonts w:ascii="Consolas" w:eastAsiaTheme="minorEastAsia" w:hAnsi="Consolas" w:cs="Consolas"/>
-        </w:rPr>
-        <w:t xml:space="preserve">    //Draw the particle</w:t>
-      </w:r>
-    </w:p>
-    <w:p>
-      <w:pPr>
-        <w:spacing w:after="0"/>
-        <w:rPr>
-          <w:rFonts w:ascii="Consolas" w:eastAsiaTheme="minorEastAsia" w:hAnsi="Consolas" w:cs="Consolas"/>
-        </w:rPr>
-      </w:pPr>
-      <w:r>
-        <w:rPr>
-          <w:rFonts w:ascii="Consolas" w:eastAsiaTheme="minorEastAsia" w:hAnsi="Consolas" w:cs="Consolas"/>
-        </w:rPr>
-        <w:t xml:space="preserve">    </w:t>
-      </w:r>
-      <w:proofErr w:type="spellStart"/>
-      <w:proofErr w:type="gramStart"/>
-      <w:r>
-        <w:rPr>
-          <w:rFonts w:ascii="Consolas" w:eastAsiaTheme="minorEastAsia" w:hAnsi="Consolas" w:cs="Consolas"/>
-        </w:rPr>
-        <w:t>ctx.beginPath</w:t>
-      </w:r>
-      <w:proofErr w:type="spellEnd"/>
-      <w:r>
-        <w:rPr>
-          <w:rFonts w:ascii="Consolas" w:eastAsiaTheme="minorEastAsia" w:hAnsi="Consolas" w:cs="Consolas"/>
-        </w:rPr>
-        <w:t>(</w:t>
-      </w:r>
-      <w:proofErr w:type="gramEnd"/>
-      <w:r>
-        <w:rPr>
-          <w:rFonts w:ascii="Consolas" w:eastAsiaTheme="minorEastAsia" w:hAnsi="Consolas" w:cs="Consolas"/>
-        </w:rPr>
-        <w:t>);</w:t>
-      </w:r>
-    </w:p>
-    <w:p>
-      <w:pPr>
-        <w:spacing w:after="0"/>
-        <w:rPr>
-          <w:rFonts w:ascii="Consolas" w:eastAsiaTheme="minorEastAsia" w:hAnsi="Consolas" w:cs="Consolas"/>
-        </w:rPr>
-      </w:pPr>
-      <w:r>
-        <w:rPr>
-          <w:rFonts w:ascii="Consolas" w:eastAsiaTheme="minorEastAsia" w:hAnsi="Consolas" w:cs="Consolas"/>
-        </w:rPr>
-        <w:t xml:space="preserve">    </w:t>
-      </w:r>
-      <w:proofErr w:type="spellStart"/>
-      <w:proofErr w:type="gramStart"/>
-      <w:r>
-        <w:rPr>
-          <w:rFonts w:ascii="Consolas" w:eastAsiaTheme="minorEastAsia" w:hAnsi="Consolas" w:cs="Consolas"/>
-        </w:rPr>
-        <w:t>ctx.rect</w:t>
-      </w:r>
-      <w:proofErr w:type="spellEnd"/>
-      <w:r>
-        <w:rPr>
-          <w:rFonts w:ascii="Consolas" w:eastAsiaTheme="minorEastAsia" w:hAnsi="Consolas" w:cs="Consolas"/>
-        </w:rPr>
-        <w:t>(</w:t>
-      </w:r>
-      <w:proofErr w:type="gramEnd"/>
-      <w:r>
-        <w:rPr>
-          <w:rFonts w:ascii="Consolas" w:eastAsiaTheme="minorEastAsia" w:hAnsi="Consolas" w:cs="Consolas"/>
-        </w:rPr>
-        <w:t>150</w:t>
-      </w:r>
-      <w:r>
-        <w:rPr>
-          <w:rFonts w:ascii="Consolas" w:eastAsiaTheme="minorEastAsia" w:hAnsi="Consolas" w:cs="Consolas"/>
-        </w:rPr>
-        <w:t>,</w:t>
-      </w:r>
-      <w:r>
-        <w:rPr>
-          <w:rFonts w:ascii="Consolas" w:eastAsiaTheme="minorEastAsia" w:hAnsi="Consolas" w:cs="Consolas"/>
-        </w:rPr>
-        <w:t xml:space="preserve"> 150</w:t>
-      </w:r>
-      <w:r>
-        <w:rPr>
-          <w:rFonts w:ascii="Consolas" w:eastAsiaTheme="minorEastAsia" w:hAnsi="Consolas" w:cs="Consolas"/>
-        </w:rPr>
-        <w:t>,</w:t>
-      </w:r>
-      <w:r>
-        <w:rPr>
-          <w:rFonts w:ascii="Consolas" w:eastAsiaTheme="minorEastAsia" w:hAnsi="Consolas" w:cs="Consolas"/>
-        </w:rPr>
-        <w:t xml:space="preserve"> </w:t>
-      </w:r>
-      <w:proofErr w:type="spellStart"/>
-      <w:r>
-        <w:rPr>
-          <w:rFonts w:ascii="Consolas" w:eastAsiaTheme="minorEastAsia" w:hAnsi="Consolas" w:cs="Consolas"/>
-        </w:rPr>
-        <w:t>width,width</w:t>
-      </w:r>
-      <w:proofErr w:type="spellEnd"/>
-      <w:r>
-        <w:rPr>
-          <w:rFonts w:ascii="Consolas" w:eastAsiaTheme="minorEastAsia" w:hAnsi="Consolas" w:cs="Consolas"/>
-        </w:rPr>
-        <w:t>);</w:t>
-      </w:r>
-    </w:p>
-    <w:p>
-      <w:pPr>
-        <w:spacing w:after="0"/>
-        <w:rPr>
-          <w:rFonts w:ascii="Consolas" w:eastAsiaTheme="minorEastAsia" w:hAnsi="Consolas" w:cs="Consolas"/>
-        </w:rPr>
-      </w:pPr>
-      <w:r>
-        <w:rPr>
-          <w:rFonts w:ascii="Consolas" w:eastAsiaTheme="minorEastAsia" w:hAnsi="Consolas" w:cs="Consolas"/>
-        </w:rPr>
-        <w:t xml:space="preserve">    </w:t>
-      </w:r>
-      <w:proofErr w:type="spellStart"/>
-      <w:r>
-        <w:rPr>
-          <w:rFonts w:ascii="Consolas" w:eastAsiaTheme="minorEastAsia" w:hAnsi="Consolas" w:cs="Consolas"/>
-        </w:rPr>
-        <w:t>ctx.strokeStyle</w:t>
-      </w:r>
-      <w:proofErr w:type="spellEnd"/>
-      <w:r>
-        <w:rPr>
-          <w:rFonts w:ascii="Consolas" w:eastAsiaTheme="minorEastAsia" w:hAnsi="Consolas" w:cs="Consolas"/>
-        </w:rPr>
-        <w:t>="black";</w:t>
-      </w:r>
-    </w:p>
-    <w:p>
-      <w:pPr>
-        <w:spacing w:after="0"/>
-        <w:rPr>
-          <w:rFonts w:eastAsiaTheme="minorEastAsia"/>
-        </w:rPr>
-      </w:pPr>
-      <w:r>
-        <w:rPr>
-          <w:rFonts w:ascii="Consolas" w:eastAsiaTheme="minorEastAsia" w:hAnsi="Consolas" w:cs="Consolas"/>
-        </w:rPr>
-        <w:t xml:space="preserve">    </w:t>
-      </w:r>
-      <w:proofErr w:type="spellStart"/>
-      <w:proofErr w:type="gramStart"/>
-      <w:r>
-        <w:rPr>
-          <w:rFonts w:ascii="Consolas" w:eastAsiaTheme="minorEastAsia" w:hAnsi="Consolas" w:cs="Consolas"/>
-        </w:rPr>
-        <w:t>ctx.stroke</w:t>
-      </w:r>
-      <w:proofErr w:type="spellEnd"/>
-      <w:r>
-        <w:rPr>
-          <w:rFonts w:ascii="Consolas" w:eastAsiaTheme="minorEastAsia" w:hAnsi="Consolas" w:cs="Consolas"/>
-        </w:rPr>
-        <w:t>(</w:t>
-      </w:r>
-      <w:proofErr w:type="gramEnd"/>
-      <w:r>
-        <w:rPr>
-          <w:rFonts w:ascii="Consolas" w:eastAsiaTheme="minorEastAsia" w:hAnsi="Consolas" w:cs="Consolas"/>
-        </w:rPr>
-        <w:t>);</w:t>
-      </w:r>
-      <w:r>
-        <w:rPr>
-          <w:rFonts w:eastAsiaTheme="minorEastAsia"/>
-        </w:rPr>
-        <w:t xml:space="preserve">    </w:t>
-      </w:r>
-    </w:p>
-    <w:p>
-      <w:pPr>
-        <w:rPr>
-          <w:rFonts w:eastAsiaTheme="minorEastAsia"/>
-        </w:rPr>
-      </w:pPr>
-      <w:r>
-        <w:rPr>
-          <w:rFonts w:eastAsiaTheme="minorEastAsia"/>
-        </w:rPr>
-        <w:t>Then, we set up a callback function, allowing the gap between invocations to redraw the canvas, which draws the present position and then moves the particle. If it escapes the bag we stop, otherwise we re-call the callback. Without loss of generality, assuming a square paper ba</w:t>
-      </w:r>
-      <w:r>
-        <w:rPr>
-          <w:rFonts w:eastAsiaTheme="minorEastAsia"/>
-        </w:rPr>
-        <w:t>g</w:t>
-      </w:r>
-      <w:r>
-        <w:rPr>
-          <w:rFonts w:eastAsiaTheme="minorEastAsia"/>
-        </w:rPr>
-        <w:t>, we can move as follows.</w:t>
-      </w:r>
-      <w:r>
-        <w:rPr>
-          <w:rFonts w:eastAsiaTheme="minorEastAsia"/>
-        </w:rPr>
-        <w:t xml:space="preserve"> Starting with the particle</w:t>
-      </w:r>
-      <w:r>
-        <w:rPr>
-          <w:rFonts w:eastAsiaTheme="minorEastAsia"/>
-        </w:rPr>
-        <w:t xml:space="preserve"> at position (x, y)</w:t>
-      </w:r>
-      <w:r>
-        <w:rPr>
-          <w:rFonts w:eastAsiaTheme="minorEastAsia"/>
-        </w:rPr>
-        <w:t>, indicated by the small black rectangle at some point, say in the middle of the bag, it is allowed to move a little in either direction – up or down and left or right. The random movements are allowed to continue until the particle finally escapes the paper bag.</w:t>
-      </w:r>
-    </w:p>
-    <w:p>
-      <w:pPr>
-        <w:spacing w:after="0"/>
-        <w:rPr>
-          <w:rFonts w:ascii="Consolas" w:eastAsiaTheme="minorEastAsia" w:hAnsi="Consolas" w:cs="Consolas"/>
-        </w:rPr>
-      </w:pPr>
-      <w:r>
-        <w:rPr>
-          <w:rFonts w:ascii="Consolas" w:eastAsiaTheme="minorEastAsia" w:hAnsi="Consolas" w:cs="Consolas"/>
-        </w:rPr>
-        <w:t xml:space="preserve">    x += </w:t>
-      </w:r>
-      <w:proofErr w:type="spellStart"/>
-      <w:r>
-        <w:rPr>
-          <w:rFonts w:ascii="Consolas" w:eastAsiaTheme="minorEastAsia" w:hAnsi="Consolas" w:cs="Consolas"/>
-        </w:rPr>
-        <w:t>bag_width</w:t>
-      </w:r>
-      <w:proofErr w:type="spellEnd"/>
-      <w:r>
-        <w:rPr>
-          <w:rFonts w:ascii="Consolas" w:eastAsiaTheme="minorEastAsia" w:hAnsi="Consolas" w:cs="Consolas"/>
-        </w:rPr>
-        <w:t xml:space="preserve"> * 0.2 * (-0.5 + </w:t>
-      </w:r>
-      <w:proofErr w:type="spellStart"/>
-      <w:proofErr w:type="gramStart"/>
-      <w:r>
-        <w:rPr>
-          <w:rFonts w:ascii="Consolas" w:eastAsiaTheme="minorEastAsia" w:hAnsi="Consolas" w:cs="Consolas"/>
-        </w:rPr>
-        <w:t>Math.random</w:t>
-      </w:r>
-      <w:proofErr w:type="spellEnd"/>
-      <w:r>
-        <w:rPr>
-          <w:rFonts w:ascii="Consolas" w:eastAsiaTheme="minorEastAsia" w:hAnsi="Consolas" w:cs="Consolas"/>
-        </w:rPr>
-        <w:t>(</w:t>
-      </w:r>
-      <w:proofErr w:type="gramEnd"/>
-      <w:r>
-        <w:rPr>
-          <w:rFonts w:ascii="Consolas" w:eastAsiaTheme="minorEastAsia" w:hAnsi="Consolas" w:cs="Consolas"/>
-        </w:rPr>
-        <w:t>))</w:t>
-      </w:r>
-      <w:r>
-        <w:rPr>
-          <w:rFonts w:ascii="Consolas" w:eastAsiaTheme="minorEastAsia" w:hAnsi="Consolas" w:cs="Consolas"/>
-        </w:rPr>
-        <w:t>;</w:t>
-      </w:r>
-    </w:p>
-    <w:p>
-      <w:pPr>
-        <w:spacing w:after="0"/>
-        <w:rPr>
-          <w:rFonts w:ascii="Consolas" w:eastAsiaTheme="minorEastAsia" w:hAnsi="Consolas" w:cs="Consolas"/>
-        </w:rPr>
-      </w:pPr>
-      <w:r>
-        <w:rPr>
-          <w:rFonts w:ascii="Consolas" w:eastAsiaTheme="minorEastAsia" w:hAnsi="Consolas" w:cs="Consolas"/>
-        </w:rPr>
         <w:t xml:space="preserve">    y += </w:t>
       </w:r>
-      <w:proofErr w:type="spellStart"/>
-      <w:r>
-        <w:rPr>
-          <w:rFonts w:ascii="Consolas" w:eastAsiaTheme="minorEastAsia" w:hAnsi="Consolas" w:cs="Consolas"/>
-        </w:rPr>
-        <w:t>bag_width</w:t>
-      </w:r>
-      <w:proofErr w:type="spellEnd"/>
-      <w:r>
-        <w:rPr>
-          <w:rFonts w:ascii="Consolas" w:eastAsiaTheme="minorEastAsia" w:hAnsi="Consolas" w:cs="Consolas"/>
-        </w:rPr>
-        <w:t xml:space="preserve"> * 0.2 * (-0.5 + </w:t>
-      </w:r>
-      <w:proofErr w:type="spellStart"/>
-      <w:proofErr w:type="gramStart"/>
-      <w:r>
-        <w:rPr>
-          <w:rFonts w:ascii="Consolas" w:eastAsiaTheme="minorEastAsia" w:hAnsi="Consolas" w:cs="Consolas"/>
-        </w:rPr>
-        <w:t>Math.random</w:t>
-      </w:r>
-      <w:proofErr w:type="spellEnd"/>
-      <w:r>
-        <w:rPr>
-          <w:rFonts w:ascii="Consolas" w:eastAsiaTheme="minorEastAsia" w:hAnsi="Consolas" w:cs="Consolas"/>
-        </w:rPr>
-        <w:t>(</w:t>
-      </w:r>
-      <w:proofErr w:type="gramEnd"/>
-      <w:r>
-        <w:rPr>
-          <w:rFonts w:ascii="Consolas" w:eastAsiaTheme="minorEastAsia" w:hAnsi="Consolas" w:cs="Consolas"/>
-        </w:rPr>
-        <w:t>))</w:t>
+      <w:r>
+        <w:rPr>
+          <w:rFonts w:ascii="Consolas" w:eastAsiaTheme="minorEastAsia" w:hAnsi="Consolas" w:cs="Consolas"/>
+        </w:rPr>
+        <w:t>bag_width * 0.2 * (-0.5 + Math.random())</w:t>
       </w:r>
       <w:r>
         <w:rPr>
@@ -1545,56 +1167,20 @@
         <w:rPr>
           <w:rFonts w:eastAsiaTheme="minorEastAsia"/>
         </w:rPr>
-        <w:t xml:space="preserve">When it escapes we cancel the </w:t>
-      </w:r>
-      <w:proofErr w:type="spellStart"/>
-      <w:r>
-        <w:rPr>
-          <w:rFonts w:eastAsiaTheme="minorEastAsia"/>
-        </w:rPr>
-        <w:t>callback</w:t>
-      </w:r>
-      <w:proofErr w:type="spellEnd"/>
-      <w:r>
-        <w:rPr>
-          <w:rFonts w:eastAsiaTheme="minorEastAsia"/>
-        </w:rPr>
-        <w:t xml:space="preserve"> using the id we remembered:</w:t>
-      </w:r>
-    </w:p>
-    <w:p>
-      <w:pPr>
-        <w:rPr>
-          <w:rFonts w:ascii="Consolas" w:eastAsiaTheme="minorEastAsia" w:hAnsi="Consolas" w:cs="Consolas"/>
-        </w:rPr>
-      </w:pPr>
-      <w:r>
-        <w:rPr>
-          <w:rFonts w:ascii="Consolas" w:eastAsiaTheme="minorEastAsia" w:hAnsi="Consolas" w:cs="Consolas"/>
-        </w:rPr>
-        <w:t xml:space="preserve">    </w:t>
-      </w:r>
-      <w:proofErr w:type="spellStart"/>
-      <w:proofErr w:type="gramStart"/>
-      <w:r>
-        <w:rPr>
-          <w:rFonts w:ascii="Consolas" w:eastAsiaTheme="minorEastAsia" w:hAnsi="Consolas" w:cs="Consolas"/>
-        </w:rPr>
-        <w:t>clearInterval</w:t>
-      </w:r>
-      <w:proofErr w:type="spellEnd"/>
-      <w:r>
-        <w:rPr>
-          <w:rFonts w:ascii="Consolas" w:eastAsiaTheme="minorEastAsia" w:hAnsi="Consolas" w:cs="Consolas"/>
-        </w:rPr>
-        <w:t>(</w:t>
-      </w:r>
-      <w:proofErr w:type="gramEnd"/>
-      <w:r>
-        <w:rPr>
-          <w:rFonts w:ascii="Consolas" w:eastAsiaTheme="minorEastAsia" w:hAnsi="Consolas" w:cs="Consolas"/>
-        </w:rPr>
-        <w:t>id);</w:t>
+        <w:t>When it escapes we cancel the callback using the id we remembered:</w:t>
+      </w:r>
+    </w:p>
+    <w:p>
+      <w:pPr>
+        <w:rPr>
+          <w:rFonts w:ascii="Consolas" w:eastAsiaTheme="minorEastAsia" w:hAnsi="Consolas" w:cs="Consolas"/>
+        </w:rPr>
+      </w:pPr>
+      <w:r>
+        <w:rPr>
+          <w:rFonts w:ascii="Consolas" w:eastAsiaTheme="minorEastAsia" w:hAnsi="Consolas" w:cs="Consolas"/>
+        </w:rPr>
+        <w:t xml:space="preserve">    clearInterval(id);</w:t>
       </w:r>
     </w:p>
     <w:p>
@@ -1627,6 +1213,14 @@
         <w:rPr>
           <w:rFonts w:eastAsiaTheme="minorEastAsia"/>
         </w:rPr>
+        <w:t xml:space="preserve">how </w:t>
+      </w:r>
+      <w:bookmarkStart w:id="0" w:name="_GoBack"/>
+      <w:bookmarkEnd w:id="0"/>
+      <w:r>
+        <w:rPr>
+          <w:rFonts w:eastAsiaTheme="minorEastAsia"/>
+        </w:rPr>
         <w:t>simply</w:t>
       </w:r>
       <w:r>
@@ -1713,19 +1307,11 @@
           <w:rFonts w:ascii="Consolas" w:eastAsiaTheme="minorEastAsia" w:hAnsi="Consolas" w:cs="Consolas"/>
         </w:rPr>
       </w:pPr>
-      <w:proofErr w:type="gramStart"/>
-      <w:r>
-        <w:rPr>
-          <w:rFonts w:ascii="Consolas" w:eastAsiaTheme="minorEastAsia" w:hAnsi="Consolas" w:cs="Consolas"/>
-        </w:rPr>
-        <w:t>function</w:t>
-      </w:r>
-      <w:proofErr w:type="gramEnd"/>
-      <w:r>
-        <w:rPr>
-          <w:rFonts w:ascii="Consolas" w:eastAsiaTheme="minorEastAsia" w:hAnsi="Consolas" w:cs="Consolas"/>
-        </w:rPr>
-        <w:t xml:space="preserve"> Beasty(x, y, id, index)</w:t>
+      <w:r>
+        <w:rPr>
+          <w:rFonts w:ascii="Consolas" w:eastAsiaTheme="minorEastAsia" w:hAnsi="Consolas" w:cs="Consolas"/>
+        </w:rPr>
+        <w:t>function Beasty(x, y, id, index)</w:t>
       </w:r>
     </w:p>
     <w:p>
@@ -1756,20 +1342,7 @@
           <w:rFonts w:ascii="Consolas" w:eastAsiaTheme="minorEastAsia" w:hAnsi="Consolas" w:cs="Consolas"/>
         </w:rPr>
         <w:tab/>
-      </w:r>
-      <w:proofErr w:type="spellStart"/>
-      <w:r>
-        <w:rPr>
-          <w:rFonts w:ascii="Consolas" w:eastAsiaTheme="minorEastAsia" w:hAnsi="Consolas" w:cs="Consolas"/>
-        </w:rPr>
-        <w:t>this.x</w:t>
-      </w:r>
-      <w:proofErr w:type="spellEnd"/>
-      <w:r>
-        <w:rPr>
-          <w:rFonts w:ascii="Consolas" w:eastAsiaTheme="minorEastAsia" w:hAnsi="Consolas" w:cs="Consolas"/>
-        </w:rPr>
-        <w:t xml:space="preserve"> = x;</w:t>
+        <w:t>this.x = x;</w:t>
       </w:r>
     </w:p>
     <w:p>
@@ -1785,20 +1358,7 @@
           <w:rFonts w:ascii="Consolas" w:eastAsiaTheme="minorEastAsia" w:hAnsi="Consolas" w:cs="Consolas"/>
         </w:rPr>
         <w:tab/>
-      </w:r>
-      <w:proofErr w:type="spellStart"/>
-      <w:r>
-        <w:rPr>
-          <w:rFonts w:ascii="Consolas" w:eastAsiaTheme="minorEastAsia" w:hAnsi="Consolas" w:cs="Consolas"/>
-        </w:rPr>
-        <w:t>this.y</w:t>
-      </w:r>
-      <w:proofErr w:type="spellEnd"/>
-      <w:r>
-        <w:rPr>
-          <w:rFonts w:ascii="Consolas" w:eastAsiaTheme="minorEastAsia" w:hAnsi="Consolas" w:cs="Consolas"/>
-        </w:rPr>
-        <w:t xml:space="preserve"> = y;</w:t>
+        <w:t>this.y = y;</w:t>
       </w:r>
     </w:p>
     <w:p>
@@ -1830,20 +1390,7 @@
           <w:rFonts w:ascii="Consolas" w:eastAsiaTheme="minorEastAsia" w:hAnsi="Consolas" w:cs="Consolas"/>
         </w:rPr>
         <w:tab/>
-      </w:r>
-      <w:proofErr w:type="spellStart"/>
-      <w:r>
-        <w:rPr>
-          <w:rFonts w:ascii="Consolas" w:eastAsiaTheme="minorEastAsia" w:hAnsi="Consolas" w:cs="Consolas"/>
-        </w:rPr>
-        <w:t>this.index</w:t>
-      </w:r>
-      <w:proofErr w:type="spellEnd"/>
-      <w:r>
-        <w:rPr>
-          <w:rFonts w:ascii="Consolas" w:eastAsiaTheme="minorEastAsia" w:hAnsi="Consolas" w:cs="Consolas"/>
-        </w:rPr>
-        <w:t xml:space="preserve"> = index;</w:t>
+        <w:t>this.index = index;</w:t>
       </w:r>
     </w:p>
     <w:p>
@@ -1906,33 +1453,11 @@
           <w:rFonts w:ascii="Consolas" w:eastAsiaTheme="minorEastAsia" w:hAnsi="Consolas" w:cs="Consolas"/>
         </w:rPr>
       </w:pPr>
-      <w:proofErr w:type="gramStart"/>
-      <w:r>
-        <w:rPr>
-          <w:rFonts w:ascii="Consolas" w:eastAsiaTheme="minorEastAsia" w:hAnsi="Consolas" w:cs="Consolas"/>
-        </w:rPr>
-        <w:t>id</w:t>
-      </w:r>
-      <w:proofErr w:type="gramEnd"/>
-      <w:r>
-        <w:rPr>
-          <w:rFonts w:ascii="Consolas" w:eastAsiaTheme="minorEastAsia" w:hAnsi="Consolas" w:cs="Consolas"/>
-        </w:rPr>
-        <w:t xml:space="preserve"> = </w:t>
-      </w:r>
-      <w:proofErr w:type="spellStart"/>
-      <w:r>
-        <w:rPr>
-          <w:rFonts w:ascii="Consolas" w:eastAsiaTheme="minorEastAsia" w:hAnsi="Consolas" w:cs="Consolas"/>
-        </w:rPr>
-        <w:t>setInterval</w:t>
-      </w:r>
-      <w:proofErr w:type="spellEnd"/>
-      <w:r>
-        <w:rPr>
-          <w:rFonts w:ascii="Consolas" w:eastAsiaTheme="minorEastAsia" w:hAnsi="Consolas" w:cs="Consolas"/>
-        </w:rPr>
-        <w:t>(function() { move(index); }, 100);</w:t>
+      <w:r>
+        <w:rPr>
+          <w:rFonts w:ascii="Consolas" w:eastAsiaTheme="minorEastAsia" w:hAnsi="Consolas" w:cs="Consolas"/>
+        </w:rPr>
+        <w:t>id = setInterval(function() { move(index); }, 100);</w:t>
       </w:r>
     </w:p>
     <w:p>
@@ -1943,21 +1468,11 @@
           <w:rFonts w:ascii="Consolas" w:eastAsiaTheme="minorEastAsia" w:hAnsi="Consolas" w:cs="Consolas"/>
         </w:rPr>
       </w:pPr>
-      <w:proofErr w:type="spellStart"/>
-      <w:proofErr w:type="gramStart"/>
-      <w:r>
-        <w:rPr>
-          <w:rFonts w:ascii="Consolas" w:eastAsiaTheme="minorEastAsia" w:hAnsi="Consolas" w:cs="Consolas"/>
-        </w:rPr>
-        <w:t>var</w:t>
-      </w:r>
-      <w:proofErr w:type="spellEnd"/>
-      <w:proofErr w:type="gramEnd"/>
-      <w:r>
-        <w:rPr>
-          <w:rFonts w:ascii="Consolas" w:eastAsiaTheme="minorEastAsia" w:hAnsi="Consolas" w:cs="Consolas"/>
-        </w:rPr>
-        <w:t xml:space="preserve"> beast = new Beasty(x, y, id, index);</w:t>
+      <w:r>
+        <w:rPr>
+          <w:rFonts w:ascii="Consolas" w:eastAsiaTheme="minorEastAsia" w:hAnsi="Consolas" w:cs="Consolas"/>
+        </w:rPr>
+        <w:t>var beast = new Beasty(x, y, id, index);</w:t>
       </w:r>
     </w:p>
     <w:p>
@@ -1968,27 +1483,11 @@
           <w:rFonts w:ascii="Consolas" w:eastAsiaTheme="minorEastAsia" w:hAnsi="Consolas" w:cs="Consolas"/>
         </w:rPr>
       </w:pPr>
-      <w:proofErr w:type="spellStart"/>
-      <w:proofErr w:type="gramStart"/>
-      <w:r>
-        <w:rPr>
-          <w:rFonts w:ascii="Consolas" w:eastAsiaTheme="minorEastAsia" w:hAnsi="Consolas" w:cs="Consolas"/>
-        </w:rPr>
-        <w:t>ids.push</w:t>
-      </w:r>
-      <w:proofErr w:type="spellEnd"/>
-      <w:r>
-        <w:rPr>
-          <w:rFonts w:ascii="Consolas" w:eastAsiaTheme="minorEastAsia" w:hAnsi="Consolas" w:cs="Consolas"/>
-        </w:rPr>
-        <w:t>(</w:t>
-      </w:r>
-      <w:proofErr w:type="gramEnd"/>
-      <w:r>
-        <w:rPr>
-          <w:rFonts w:ascii="Consolas" w:eastAsiaTheme="minorEastAsia" w:hAnsi="Consolas" w:cs="Consolas"/>
-        </w:rPr>
-        <w:t>beast);</w:t>
+      <w:r>
+        <w:rPr>
+          <w:rFonts w:ascii="Consolas" w:eastAsiaTheme="minorEastAsia" w:hAnsi="Consolas" w:cs="Consolas"/>
+        </w:rPr>
+        <w:t>ids.push(beast);</w:t>
       </w:r>
     </w:p>
     <w:p>
@@ -2421,7 +1920,6 @@
         </w:rPr>
         <w:t xml:space="preserve">To find the nearest neighbours of a given particle in our array of particles with index </w:t>
       </w:r>
-      <w:proofErr w:type="spellStart"/>
       <w:r>
         <w:rPr>
           <w:rFonts w:eastAsiaTheme="minorEastAsia"/>
@@ -2429,7 +1927,6 @@
         </w:rPr>
         <w:t>index</w:t>
       </w:r>
-      <w:proofErr w:type="spellEnd"/>
       <w:r>
         <w:rPr>
           <w:rFonts w:eastAsiaTheme="minorEastAsia"/>
@@ -2494,33 +1991,11 @@
           <w:rFonts w:ascii="Consolas" w:eastAsiaTheme="minorEastAsia" w:hAnsi="Consolas" w:cs="Consolas"/>
         </w:rPr>
       </w:pPr>
-      <w:proofErr w:type="gramStart"/>
-      <w:r>
-        <w:rPr>
-          <w:rFonts w:ascii="Consolas" w:eastAsiaTheme="minorEastAsia" w:hAnsi="Consolas" w:cs="Consolas"/>
-        </w:rPr>
-        <w:t>function</w:t>
-      </w:r>
-      <w:proofErr w:type="gramEnd"/>
-      <w:r>
-        <w:rPr>
-          <w:rFonts w:ascii="Consolas" w:eastAsiaTheme="minorEastAsia" w:hAnsi="Consolas" w:cs="Consolas"/>
-        </w:rPr>
-        <w:t xml:space="preserve"> </w:t>
-      </w:r>
-      <w:proofErr w:type="spellStart"/>
-      <w:r>
-        <w:rPr>
-          <w:rFonts w:ascii="Consolas" w:eastAsiaTheme="minorEastAsia" w:hAnsi="Consolas" w:cs="Consolas"/>
-        </w:rPr>
-        <w:t>knn</w:t>
-      </w:r>
-      <w:proofErr w:type="spellEnd"/>
-      <w:r>
-        <w:rPr>
-          <w:rFonts w:ascii="Consolas" w:eastAsiaTheme="minorEastAsia" w:hAnsi="Consolas" w:cs="Consolas"/>
-        </w:rPr>
-        <w:t>(items, index, n) {</w:t>
+      <w:r>
+        <w:rPr>
+          <w:rFonts w:ascii="Consolas" w:eastAsiaTheme="minorEastAsia" w:hAnsi="Consolas" w:cs="Consolas"/>
+        </w:rPr>
+        <w:t>function knn(items, index, n) {</w:t>
       </w:r>
     </w:p>
     <w:p>
@@ -2536,22 +2011,7 @@
           <w:rFonts w:ascii="Consolas" w:eastAsiaTheme="minorEastAsia" w:hAnsi="Consolas" w:cs="Consolas"/>
         </w:rPr>
         <w:tab/>
-      </w:r>
-      <w:proofErr w:type="spellStart"/>
-      <w:proofErr w:type="gramStart"/>
-      <w:r>
-        <w:rPr>
-          <w:rFonts w:ascii="Consolas" w:eastAsiaTheme="minorEastAsia" w:hAnsi="Consolas" w:cs="Consolas"/>
-        </w:rPr>
-        <w:t>var</w:t>
-      </w:r>
-      <w:proofErr w:type="spellEnd"/>
-      <w:proofErr w:type="gramEnd"/>
-      <w:r>
-        <w:rPr>
-          <w:rFonts w:ascii="Consolas" w:eastAsiaTheme="minorEastAsia" w:hAnsi="Consolas" w:cs="Consolas"/>
-        </w:rPr>
-        <w:t xml:space="preserve"> results =[]; </w:t>
+        <w:t xml:space="preserve">var results =[]; </w:t>
       </w:r>
     </w:p>
     <w:p>
@@ -2567,22 +2027,7 @@
           <w:rFonts w:ascii="Consolas" w:eastAsiaTheme="minorEastAsia" w:hAnsi="Consolas" w:cs="Consolas"/>
         </w:rPr>
         <w:tab/>
-      </w:r>
-      <w:proofErr w:type="spellStart"/>
-      <w:proofErr w:type="gramStart"/>
-      <w:r>
-        <w:rPr>
-          <w:rFonts w:ascii="Consolas" w:eastAsiaTheme="minorEastAsia" w:hAnsi="Consolas" w:cs="Consolas"/>
-        </w:rPr>
-        <w:t>var</w:t>
-      </w:r>
-      <w:proofErr w:type="spellEnd"/>
-      <w:proofErr w:type="gramEnd"/>
-      <w:r>
-        <w:rPr>
-          <w:rFonts w:ascii="Consolas" w:eastAsiaTheme="minorEastAsia" w:hAnsi="Consolas" w:cs="Consolas"/>
-        </w:rPr>
-        <w:t xml:space="preserve"> item = items[index];</w:t>
+        <w:t>var item = items[index];</w:t>
       </w:r>
     </w:p>
     <w:p>
@@ -2598,90 +2043,7 @@
           <w:rFonts w:ascii="Consolas" w:eastAsiaTheme="minorEastAsia" w:hAnsi="Consolas" w:cs="Consolas"/>
         </w:rPr>
         <w:tab/>
-      </w:r>
-      <w:proofErr w:type="gramStart"/>
-      <w:r>
-        <w:rPr>
-          <w:rFonts w:ascii="Consolas" w:eastAsiaTheme="minorEastAsia" w:hAnsi="Consolas" w:cs="Consolas"/>
-        </w:rPr>
-        <w:t>for</w:t>
-      </w:r>
-      <w:proofErr w:type="gramEnd"/>
-      <w:r>
-        <w:rPr>
-          <w:rFonts w:ascii="Consolas" w:eastAsiaTheme="minorEastAsia" w:hAnsi="Consolas" w:cs="Consolas"/>
-        </w:rPr>
-        <w:t xml:space="preserve"> (</w:t>
-      </w:r>
-      <w:proofErr w:type="spellStart"/>
-      <w:r>
-        <w:rPr>
-          <w:rFonts w:ascii="Consolas" w:eastAsiaTheme="minorEastAsia" w:hAnsi="Consolas" w:cs="Consolas"/>
-        </w:rPr>
-        <w:t>var</w:t>
-      </w:r>
-      <w:proofErr w:type="spellEnd"/>
-      <w:r>
-        <w:rPr>
-          <w:rFonts w:ascii="Consolas" w:eastAsiaTheme="minorEastAsia" w:hAnsi="Consolas" w:cs="Consolas"/>
-        </w:rPr>
-        <w:t xml:space="preserve"> </w:t>
-      </w:r>
-      <w:proofErr w:type="spellStart"/>
-      <w:r>
-        <w:rPr>
-          <w:rFonts w:ascii="Consolas" w:eastAsiaTheme="minorEastAsia" w:hAnsi="Consolas" w:cs="Consolas"/>
-        </w:rPr>
-        <w:t>i</w:t>
-      </w:r>
-      <w:proofErr w:type="spellEnd"/>
-      <w:r>
-        <w:rPr>
-          <w:rFonts w:ascii="Consolas" w:eastAsiaTheme="minorEastAsia" w:hAnsi="Consolas" w:cs="Consolas"/>
-        </w:rPr>
-        <w:t xml:space="preserve">=0; </w:t>
-      </w:r>
-      <w:proofErr w:type="spellStart"/>
-      <w:r>
-        <w:rPr>
-          <w:rFonts w:ascii="Consolas" w:eastAsiaTheme="minorEastAsia" w:hAnsi="Consolas" w:cs="Consolas"/>
-        </w:rPr>
-        <w:t>i</w:t>
-      </w:r>
-      <w:proofErr w:type="spellEnd"/>
-      <w:r>
-        <w:rPr>
-          <w:rFonts w:ascii="Consolas" w:eastAsiaTheme="minorEastAsia" w:hAnsi="Consolas" w:cs="Consolas"/>
-        </w:rPr>
-        <w:t>&lt;</w:t>
-      </w:r>
-      <w:proofErr w:type="spellStart"/>
-      <w:r>
-        <w:rPr>
-          <w:rFonts w:ascii="Consolas" w:eastAsiaTheme="minorEastAsia" w:hAnsi="Consolas" w:cs="Consolas"/>
-        </w:rPr>
-        <w:t>items.length</w:t>
-      </w:r>
-      <w:proofErr w:type="spellEnd"/>
-      <w:r>
-        <w:rPr>
-          <w:rFonts w:ascii="Consolas" w:eastAsiaTheme="minorEastAsia" w:hAnsi="Consolas" w:cs="Consolas"/>
-        </w:rPr>
-        <w:t xml:space="preserve">; </w:t>
-      </w:r>
-      <w:proofErr w:type="spellStart"/>
-      <w:r>
-        <w:rPr>
-          <w:rFonts w:ascii="Consolas" w:eastAsiaTheme="minorEastAsia" w:hAnsi="Consolas" w:cs="Consolas"/>
-        </w:rPr>
-        <w:t>i</w:t>
-      </w:r>
-      <w:proofErr w:type="spellEnd"/>
-      <w:r>
-        <w:rPr>
-          <w:rFonts w:ascii="Consolas" w:eastAsiaTheme="minorEastAsia" w:hAnsi="Consolas" w:cs="Consolas"/>
-        </w:rPr>
-        <w:t>++) {</w:t>
+        <w:t>for (var i=0; i&lt;items.length; i++) {</w:t>
       </w:r>
     </w:p>
     <w:p>
@@ -2703,34 +2065,7 @@
           <w:rFonts w:ascii="Consolas" w:eastAsiaTheme="minorEastAsia" w:hAnsi="Consolas" w:cs="Consolas"/>
         </w:rPr>
         <w:tab/>
-      </w:r>
-      <w:proofErr w:type="gramStart"/>
-      <w:r>
-        <w:rPr>
-          <w:rFonts w:ascii="Consolas" w:eastAsiaTheme="minorEastAsia" w:hAnsi="Consolas" w:cs="Consolas"/>
-        </w:rPr>
-        <w:t>if</w:t>
-      </w:r>
-      <w:proofErr w:type="gramEnd"/>
-      <w:r>
-        <w:rPr>
-          <w:rFonts w:ascii="Consolas" w:eastAsiaTheme="minorEastAsia" w:hAnsi="Consolas" w:cs="Consolas"/>
-        </w:rPr>
-        <w:t xml:space="preserve"> (</w:t>
-      </w:r>
-      <w:proofErr w:type="spellStart"/>
-      <w:r>
-        <w:rPr>
-          <w:rFonts w:ascii="Consolas" w:eastAsiaTheme="minorEastAsia" w:hAnsi="Consolas" w:cs="Consolas"/>
-        </w:rPr>
-        <w:t>i</w:t>
-      </w:r>
-      <w:proofErr w:type="spellEnd"/>
-      <w:r>
-        <w:rPr>
-          <w:rFonts w:ascii="Consolas" w:eastAsiaTheme="minorEastAsia" w:hAnsi="Consolas" w:cs="Consolas"/>
-        </w:rPr>
-        <w:t xml:space="preserve"> !==index) {</w:t>
+        <w:t>if (i !==index) {</w:t>
       </w:r>
     </w:p>
     <w:p>
@@ -2758,36 +2093,7 @@
           <w:rFonts w:ascii="Consolas" w:eastAsiaTheme="minorEastAsia" w:hAnsi="Consolas" w:cs="Consolas"/>
         </w:rPr>
         <w:tab/>
-      </w:r>
-      <w:proofErr w:type="spellStart"/>
-      <w:proofErr w:type="gramStart"/>
-      <w:r>
-        <w:rPr>
-          <w:rFonts w:ascii="Consolas" w:eastAsiaTheme="minorEastAsia" w:hAnsi="Consolas" w:cs="Consolas"/>
-        </w:rPr>
-        <w:t>var</w:t>
-      </w:r>
-      <w:proofErr w:type="spellEnd"/>
-      <w:proofErr w:type="gramEnd"/>
-      <w:r>
-        <w:rPr>
-          <w:rFonts w:ascii="Consolas" w:eastAsiaTheme="minorEastAsia" w:hAnsi="Consolas" w:cs="Consolas"/>
-        </w:rPr>
-        <w:t xml:space="preserve"> neighbour = items[</w:t>
-      </w:r>
-      <w:proofErr w:type="spellStart"/>
-      <w:r>
-        <w:rPr>
-          <w:rFonts w:ascii="Consolas" w:eastAsiaTheme="minorEastAsia" w:hAnsi="Consolas" w:cs="Consolas"/>
-        </w:rPr>
-        <w:t>i</w:t>
-      </w:r>
-      <w:proofErr w:type="spellEnd"/>
-      <w:r>
-        <w:rPr>
-          <w:rFonts w:ascii="Consolas" w:eastAsiaTheme="minorEastAsia" w:hAnsi="Consolas" w:cs="Consolas"/>
-        </w:rPr>
-        <w:t>];</w:t>
+        <w:t>var neighbour = items[i];</w:t>
       </w:r>
     </w:p>
     <w:p>
@@ -2815,64 +2121,7 @@
           <w:rFonts w:ascii="Consolas" w:eastAsiaTheme="minorEastAsia" w:hAnsi="Consolas" w:cs="Consolas"/>
         </w:rPr>
         <w:tab/>
-      </w:r>
-      <w:proofErr w:type="spellStart"/>
-      <w:proofErr w:type="gramStart"/>
-      <w:r>
-        <w:rPr>
-          <w:rFonts w:ascii="Consolas" w:eastAsiaTheme="minorEastAsia" w:hAnsi="Consolas" w:cs="Consolas"/>
-        </w:rPr>
-        <w:t>var</w:t>
-      </w:r>
-      <w:proofErr w:type="spellEnd"/>
-      <w:proofErr w:type="gramEnd"/>
-      <w:r>
-        <w:rPr>
-          <w:rFonts w:ascii="Consolas" w:eastAsiaTheme="minorEastAsia" w:hAnsi="Consolas" w:cs="Consolas"/>
-        </w:rPr>
-        <w:t xml:space="preserve"> distance = </w:t>
-      </w:r>
-      <w:proofErr w:type="spellStart"/>
-      <w:r>
-        <w:rPr>
-          <w:rFonts w:ascii="Consolas" w:eastAsiaTheme="minorEastAsia" w:hAnsi="Consolas" w:cs="Consolas"/>
-        </w:rPr>
-        <w:t>Math.sqrt</w:t>
-      </w:r>
-      <w:proofErr w:type="spellEnd"/>
-      <w:r>
-        <w:rPr>
-          <w:rFonts w:ascii="Consolas" w:eastAsiaTheme="minorEastAsia" w:hAnsi="Consolas" w:cs="Consolas"/>
-        </w:rPr>
-        <w:t>(</w:t>
-      </w:r>
-      <w:proofErr w:type="spellStart"/>
-      <w:r>
-        <w:rPr>
-          <w:rFonts w:ascii="Consolas" w:eastAsiaTheme="minorEastAsia" w:hAnsi="Consolas" w:cs="Consolas"/>
-        </w:rPr>
-        <w:t>item.x</w:t>
-      </w:r>
-      <w:proofErr w:type="spellEnd"/>
-      <w:r>
-        <w:rPr>
-          <w:rFonts w:ascii="Consolas" w:eastAsiaTheme="minorEastAsia" w:hAnsi="Consolas" w:cs="Consolas"/>
-        </w:rPr>
-        <w:t>*</w:t>
-      </w:r>
-      <w:proofErr w:type="spellStart"/>
-      <w:r>
-        <w:rPr>
-          <w:rFonts w:ascii="Consolas" w:eastAsiaTheme="minorEastAsia" w:hAnsi="Consolas" w:cs="Consolas"/>
-        </w:rPr>
-        <w:t>neighbour.x</w:t>
-      </w:r>
-      <w:proofErr w:type="spellEnd"/>
-      <w:r>
-        <w:rPr>
-          <w:rFonts w:ascii="Consolas" w:eastAsiaTheme="minorEastAsia" w:hAnsi="Consolas" w:cs="Consolas"/>
-        </w:rPr>
-        <w:t xml:space="preserve"> + </w:t>
+        <w:t xml:space="preserve">var distance = Math.sqrt(item.x*neighbour.x + </w:t>
       </w:r>
     </w:p>
     <w:p>
@@ -2883,33 +2132,11 @@
           <w:rFonts w:ascii="Consolas" w:eastAsiaTheme="minorEastAsia" w:hAnsi="Consolas" w:cs="Consolas"/>
         </w:rPr>
       </w:pPr>
-      <w:proofErr w:type="spellStart"/>
-      <w:r>
-        <w:rPr>
-          <w:rFonts w:ascii="Consolas" w:eastAsiaTheme="minorEastAsia" w:hAnsi="Consolas" w:cs="Consolas"/>
-        </w:rPr>
-        <w:t>item.y</w:t>
-      </w:r>
-      <w:proofErr w:type="spellEnd"/>
-      <w:r>
-        <w:rPr>
-          <w:rFonts w:ascii="Consolas" w:eastAsiaTheme="minorEastAsia" w:hAnsi="Consolas" w:cs="Consolas"/>
-        </w:rPr>
-        <w:t>*</w:t>
-      </w:r>
-      <w:proofErr w:type="spellStart"/>
-      <w:r>
-        <w:rPr>
-          <w:rFonts w:ascii="Consolas" w:eastAsiaTheme="minorEastAsia" w:hAnsi="Consolas" w:cs="Consolas"/>
-        </w:rPr>
-        <w:t>neighbour.y</w:t>
-      </w:r>
-      <w:proofErr w:type="spellEnd"/>
-      <w:r>
-        <w:rPr>
-          <w:rFonts w:ascii="Consolas" w:eastAsiaTheme="minorEastAsia" w:hAnsi="Consolas" w:cs="Consolas"/>
-        </w:rPr>
-        <w:t>);</w:t>
+      <w:r>
+        <w:rPr>
+          <w:rFonts w:ascii="Consolas" w:eastAsiaTheme="minorEastAsia" w:hAnsi="Consolas" w:cs="Consolas"/>
+        </w:rPr>
+        <w:t>item.y*neighbour.y);</w:t>
       </w:r>
     </w:p>
     <w:p>
@@ -2937,56 +2164,7 @@
           <w:rFonts w:ascii="Consolas" w:eastAsiaTheme="minorEastAsia" w:hAnsi="Consolas" w:cs="Consolas"/>
         </w:rPr>
         <w:tab/>
-      </w:r>
-      <w:proofErr w:type="spellStart"/>
-      <w:proofErr w:type="gramStart"/>
-      <w:r>
-        <w:rPr>
-          <w:rFonts w:ascii="Consolas" w:eastAsiaTheme="minorEastAsia" w:hAnsi="Consolas" w:cs="Consolas"/>
-        </w:rPr>
-        <w:t>results.push</w:t>
-      </w:r>
-      <w:proofErr w:type="spellEnd"/>
-      <w:r>
-        <w:rPr>
-          <w:rFonts w:ascii="Consolas" w:eastAsiaTheme="minorEastAsia" w:hAnsi="Consolas" w:cs="Consolas"/>
-        </w:rPr>
-        <w:t>(</w:t>
-      </w:r>
-      <w:proofErr w:type="gramEnd"/>
-      <w:r>
-        <w:rPr>
-          <w:rFonts w:ascii="Consolas" w:eastAsiaTheme="minorEastAsia" w:hAnsi="Consolas" w:cs="Consolas"/>
-        </w:rPr>
-        <w:t xml:space="preserve"> new </w:t>
-      </w:r>
-      <w:proofErr w:type="spellStart"/>
-      <w:r>
-        <w:rPr>
-          <w:rFonts w:ascii="Consolas" w:eastAsiaTheme="minorEastAsia" w:hAnsi="Consolas" w:cs="Consolas"/>
-        </w:rPr>
-        <w:t>distance_index</w:t>
-      </w:r>
-      <w:proofErr w:type="spellEnd"/>
-      <w:r>
-        <w:rPr>
-          <w:rFonts w:ascii="Consolas" w:eastAsiaTheme="minorEastAsia" w:hAnsi="Consolas" w:cs="Consolas"/>
-        </w:rPr>
-        <w:t xml:space="preserve">(distance, </w:t>
-      </w:r>
-      <w:proofErr w:type="spellStart"/>
-      <w:r>
-        <w:rPr>
-          <w:rFonts w:ascii="Consolas" w:eastAsiaTheme="minorEastAsia" w:hAnsi="Consolas" w:cs="Consolas"/>
-        </w:rPr>
-        <w:t>i</w:t>
-      </w:r>
-      <w:proofErr w:type="spellEnd"/>
-      <w:r>
-        <w:rPr>
-          <w:rFonts w:ascii="Consolas" w:eastAsiaTheme="minorEastAsia" w:hAnsi="Consolas" w:cs="Consolas"/>
-        </w:rPr>
-        <w:t>) );</w:t>
+        <w:t>results.push( new distance_index(distance, i) );</w:t>
       </w:r>
     </w:p>
     <w:p>
@@ -3040,42 +2218,7 @@
           <w:rFonts w:ascii="Consolas" w:eastAsiaTheme="minorEastAsia" w:hAnsi="Consolas" w:cs="Consolas"/>
         </w:rPr>
         <w:tab/>
-      </w:r>
-      <w:proofErr w:type="spellStart"/>
-      <w:proofErr w:type="gramStart"/>
-      <w:r>
-        <w:rPr>
-          <w:rFonts w:ascii="Consolas" w:eastAsiaTheme="minorEastAsia" w:hAnsi="Consolas" w:cs="Consolas"/>
-        </w:rPr>
-        <w:t>results.sort</w:t>
-      </w:r>
-      <w:proofErr w:type="spellEnd"/>
-      <w:r>
-        <w:rPr>
-          <w:rFonts w:ascii="Consolas" w:eastAsiaTheme="minorEastAsia" w:hAnsi="Consolas" w:cs="Consolas"/>
-        </w:rPr>
-        <w:t>(</w:t>
-      </w:r>
-      <w:proofErr w:type="gramEnd"/>
-      <w:r>
-        <w:rPr>
-          <w:rFonts w:ascii="Consolas" w:eastAsiaTheme="minorEastAsia" w:hAnsi="Consolas" w:cs="Consolas"/>
-        </w:rPr>
-        <w:t xml:space="preserve"> function(</w:t>
-      </w:r>
-      <w:proofErr w:type="spellStart"/>
-      <w:r>
-        <w:rPr>
-          <w:rFonts w:ascii="Consolas" w:eastAsiaTheme="minorEastAsia" w:hAnsi="Consolas" w:cs="Consolas"/>
-        </w:rPr>
-        <w:t>a,b</w:t>
-      </w:r>
-      <w:proofErr w:type="spellEnd"/>
-      <w:r>
-        <w:rPr>
-          <w:rFonts w:ascii="Consolas" w:eastAsiaTheme="minorEastAsia" w:hAnsi="Consolas" w:cs="Consolas"/>
-        </w:rPr>
-        <w:t>) {</w:t>
+        <w:t>results.sort( function(a,b) {</w:t>
       </w:r>
     </w:p>
     <w:p>
@@ -3086,47 +2229,11 @@
           <w:rFonts w:ascii="Consolas" w:eastAsiaTheme="minorEastAsia" w:hAnsi="Consolas" w:cs="Consolas"/>
         </w:rPr>
       </w:pPr>
-      <w:proofErr w:type="gramStart"/>
-      <w:r>
-        <w:rPr>
-          <w:rFonts w:ascii="Consolas" w:eastAsiaTheme="minorEastAsia" w:hAnsi="Consolas" w:cs="Consolas"/>
-        </w:rPr>
-        <w:t>return</w:t>
-      </w:r>
-      <w:proofErr w:type="gramEnd"/>
-      <w:r>
-        <w:rPr>
-          <w:rFonts w:ascii="Consolas" w:eastAsiaTheme="minorEastAsia" w:hAnsi="Consolas" w:cs="Consolas"/>
-        </w:rPr>
-        <w:t xml:space="preserve"> </w:t>
-      </w:r>
-      <w:proofErr w:type="spellStart"/>
-      <w:r>
-        <w:rPr>
-          <w:rFonts w:ascii="Consolas" w:eastAsiaTheme="minorEastAsia" w:hAnsi="Consolas" w:cs="Consolas"/>
-        </w:rPr>
-        <w:t>a.distance</w:t>
-      </w:r>
-      <w:proofErr w:type="spellEnd"/>
-      <w:r>
-        <w:rPr>
-          <w:rFonts w:ascii="Consolas" w:eastAsiaTheme="minorEastAsia" w:hAnsi="Consolas" w:cs="Consolas"/>
-        </w:rPr>
-        <w:t xml:space="preserve"> - </w:t>
-      </w:r>
-      <w:proofErr w:type="spellStart"/>
-      <w:r>
-        <w:rPr>
-          <w:rFonts w:ascii="Consolas" w:eastAsiaTheme="minorEastAsia" w:hAnsi="Consolas" w:cs="Consolas"/>
-        </w:rPr>
-        <w:t>b.distance</w:t>
-      </w:r>
-      <w:proofErr w:type="spellEnd"/>
-      <w:r>
-        <w:rPr>
-          <w:rFonts w:ascii="Consolas" w:eastAsiaTheme="minorEastAsia" w:hAnsi="Consolas" w:cs="Consolas"/>
-        </w:rPr>
-        <w:t>;</w:t>
+      <w:r>
+        <w:rPr>
+          <w:rFonts w:ascii="Consolas" w:eastAsiaTheme="minorEastAsia" w:hAnsi="Consolas" w:cs="Consolas"/>
+        </w:rPr>
+        <w:t>return a.distance - b.distance;</w:t>
       </w:r>
     </w:p>
     <w:p>
@@ -3157,64 +2264,7 @@
           <w:rFonts w:ascii="Consolas" w:eastAsiaTheme="minorEastAsia" w:hAnsi="Consolas" w:cs="Consolas"/>
         </w:rPr>
         <w:tab/>
-      </w:r>
-      <w:proofErr w:type="spellStart"/>
-      <w:proofErr w:type="gramStart"/>
-      <w:r>
-        <w:rPr>
-          <w:rFonts w:ascii="Consolas" w:eastAsiaTheme="minorEastAsia" w:hAnsi="Consolas" w:cs="Consolas"/>
-        </w:rPr>
-        <w:t>var</w:t>
-      </w:r>
-      <w:proofErr w:type="spellEnd"/>
-      <w:proofErr w:type="gramEnd"/>
-      <w:r>
-        <w:rPr>
-          <w:rFonts w:ascii="Consolas" w:eastAsiaTheme="minorEastAsia" w:hAnsi="Consolas" w:cs="Consolas"/>
-        </w:rPr>
-        <w:t xml:space="preserve"> </w:t>
-      </w:r>
-      <w:proofErr w:type="spellStart"/>
-      <w:r>
-        <w:rPr>
-          <w:rFonts w:ascii="Consolas" w:eastAsiaTheme="minorEastAsia" w:hAnsi="Consolas" w:cs="Consolas"/>
-        </w:rPr>
-        <w:t>top_n</w:t>
-      </w:r>
-      <w:proofErr w:type="spellEnd"/>
-      <w:r>
-        <w:rPr>
-          <w:rFonts w:ascii="Consolas" w:eastAsiaTheme="minorEastAsia" w:hAnsi="Consolas" w:cs="Consolas"/>
-        </w:rPr>
-        <w:t xml:space="preserve"> = </w:t>
-      </w:r>
-      <w:proofErr w:type="spellStart"/>
-      <w:r>
-        <w:rPr>
-          <w:rFonts w:ascii="Consolas" w:eastAsiaTheme="minorEastAsia" w:hAnsi="Consolas" w:cs="Consolas"/>
-        </w:rPr>
-        <w:t>Math.min</w:t>
-      </w:r>
-      <w:proofErr w:type="spellEnd"/>
-      <w:r>
-        <w:rPr>
-          <w:rFonts w:ascii="Consolas" w:eastAsiaTheme="minorEastAsia" w:hAnsi="Consolas" w:cs="Consolas"/>
-        </w:rPr>
-        <w:t xml:space="preserve">(n, </w:t>
-      </w:r>
-      <w:proofErr w:type="spellStart"/>
-      <w:r>
-        <w:rPr>
-          <w:rFonts w:ascii="Consolas" w:eastAsiaTheme="minorEastAsia" w:hAnsi="Consolas" w:cs="Consolas"/>
-        </w:rPr>
-        <w:t>results.length</w:t>
-      </w:r>
-      <w:proofErr w:type="spellEnd"/>
-      <w:r>
-        <w:rPr>
-          <w:rFonts w:ascii="Consolas" w:eastAsiaTheme="minorEastAsia" w:hAnsi="Consolas" w:cs="Consolas"/>
-        </w:rPr>
-        <w:t>);</w:t>
+        <w:t>var top_n = Math.min(n, results.length);</w:t>
       </w:r>
     </w:p>
     <w:p>
@@ -3230,34 +2280,7 @@
           <w:rFonts w:ascii="Consolas" w:eastAsiaTheme="minorEastAsia" w:hAnsi="Consolas" w:cs="Consolas"/>
         </w:rPr>
         <w:tab/>
-      </w:r>
-      <w:proofErr w:type="gramStart"/>
-      <w:r>
-        <w:rPr>
-          <w:rFonts w:ascii="Consolas" w:eastAsiaTheme="minorEastAsia" w:hAnsi="Consolas" w:cs="Consolas"/>
-        </w:rPr>
-        <w:t>return</w:t>
-      </w:r>
-      <w:proofErr w:type="gramEnd"/>
-      <w:r>
-        <w:rPr>
-          <w:rFonts w:ascii="Consolas" w:eastAsiaTheme="minorEastAsia" w:hAnsi="Consolas" w:cs="Consolas"/>
-        </w:rPr>
-        <w:t xml:space="preserve"> </w:t>
-      </w:r>
-      <w:proofErr w:type="spellStart"/>
-      <w:r>
-        <w:rPr>
-          <w:rFonts w:ascii="Consolas" w:eastAsiaTheme="minorEastAsia" w:hAnsi="Consolas" w:cs="Consolas"/>
-        </w:rPr>
-        <w:t>results.slice</w:t>
-      </w:r>
-      <w:proofErr w:type="spellEnd"/>
-      <w:r>
-        <w:rPr>
-          <w:rFonts w:ascii="Consolas" w:eastAsiaTheme="minorEastAsia" w:hAnsi="Consolas" w:cs="Consolas"/>
-        </w:rPr>
-        <w:t>(0,top_n);</w:t>
+        <w:t>return results.slice(0,top_n);</w:t>
       </w:r>
     </w:p>
     <w:p>
@@ -3587,84 +2610,7 @@
           <w:rFonts w:ascii="Consolas" w:eastAsiaTheme="minorEastAsia" w:hAnsi="Consolas" w:cs="Consolas"/>
         </w:rPr>
         <w:tab/>
-      </w:r>
-      <w:proofErr w:type="spellStart"/>
-      <w:r>
-        <w:rPr>
-          <w:rFonts w:ascii="Consolas" w:eastAsiaTheme="minorEastAsia" w:hAnsi="Consolas" w:cs="Consolas"/>
-        </w:rPr>
-        <w:t>x_move</w:t>
-      </w:r>
-      <w:proofErr w:type="spellEnd"/>
-      <w:r>
-        <w:rPr>
-          <w:rFonts w:ascii="Consolas" w:eastAsiaTheme="minorEastAsia" w:hAnsi="Consolas" w:cs="Consolas"/>
-        </w:rPr>
-        <w:t xml:space="preserve"> += (</w:t>
-      </w:r>
-      <w:proofErr w:type="spellStart"/>
-      <w:r>
-        <w:rPr>
-          <w:rFonts w:ascii="Consolas" w:eastAsiaTheme="minorEastAsia" w:hAnsi="Consolas" w:cs="Consolas"/>
-        </w:rPr>
-        <w:t>x_nudge</w:t>
-      </w:r>
-      <w:proofErr w:type="spellEnd"/>
-      <w:r>
-        <w:rPr>
-          <w:rFonts w:ascii="Consolas" w:eastAsiaTheme="minorEastAsia" w:hAnsi="Consolas" w:cs="Consolas"/>
-        </w:rPr>
-        <w:t xml:space="preserve"> - </w:t>
-      </w:r>
-      <w:proofErr w:type="spellStart"/>
-      <w:r>
-        <w:rPr>
-          <w:rFonts w:ascii="Consolas" w:eastAsiaTheme="minorEastAsia" w:hAnsi="Consolas" w:cs="Consolas"/>
-        </w:rPr>
-        <w:t>beast.x</w:t>
-      </w:r>
-      <w:proofErr w:type="spellEnd"/>
-      <w:r>
-        <w:rPr>
-          <w:rFonts w:ascii="Consolas" w:eastAsiaTheme="minorEastAsia" w:hAnsi="Consolas" w:cs="Consolas"/>
-        </w:rPr>
-        <w:t xml:space="preserve">) * </w:t>
-      </w:r>
-      <w:proofErr w:type="spellStart"/>
-      <w:r>
-        <w:rPr>
-          <w:rFonts w:ascii="Consolas" w:eastAsiaTheme="minorEastAsia" w:hAnsi="Consolas" w:cs="Consolas"/>
-        </w:rPr>
-        <w:t>neighbour_weight</w:t>
-      </w:r>
-      <w:proofErr w:type="spellEnd"/>
-      <w:r>
-        <w:rPr>
-          <w:rFonts w:ascii="Consolas" w:eastAsiaTheme="minorEastAsia" w:hAnsi="Consolas" w:cs="Consolas"/>
-        </w:rPr>
-        <w:t xml:space="preserve"> * (-0.5 + </w:t>
-      </w:r>
-      <w:proofErr w:type="spellStart"/>
-      <w:proofErr w:type="gramStart"/>
-      <w:r>
-        <w:rPr>
-          <w:rFonts w:ascii="Consolas" w:eastAsiaTheme="minorEastAsia" w:hAnsi="Consolas" w:cs="Consolas"/>
-        </w:rPr>
-        <w:t>Math.random</w:t>
-      </w:r>
-      <w:proofErr w:type="spellEnd"/>
-      <w:r>
-        <w:rPr>
-          <w:rFonts w:ascii="Consolas" w:eastAsiaTheme="minorEastAsia" w:hAnsi="Consolas" w:cs="Consolas"/>
-        </w:rPr>
-        <w:t>(</w:t>
-      </w:r>
-      <w:proofErr w:type="gramEnd"/>
-      <w:r>
-        <w:rPr>
-          <w:rFonts w:ascii="Consolas" w:eastAsiaTheme="minorEastAsia" w:hAnsi="Consolas" w:cs="Consolas"/>
-        </w:rPr>
-        <w:t>));</w:t>
+        <w:t>x_move += (x_nudge - beast.x) * neighbour_weight * (-0.5 + Math.random());</w:t>
       </w:r>
     </w:p>
     <w:p>
@@ -3679,84 +2625,7 @@
           <w:rFonts w:ascii="Consolas" w:eastAsiaTheme="minorEastAsia" w:hAnsi="Consolas" w:cs="Consolas"/>
         </w:rPr>
         <w:tab/>
-      </w:r>
-      <w:proofErr w:type="spellStart"/>
-      <w:r>
-        <w:rPr>
-          <w:rFonts w:ascii="Consolas" w:eastAsiaTheme="minorEastAsia" w:hAnsi="Consolas" w:cs="Consolas"/>
-        </w:rPr>
-        <w:t>y_move</w:t>
-      </w:r>
-      <w:proofErr w:type="spellEnd"/>
-      <w:r>
-        <w:rPr>
-          <w:rFonts w:ascii="Consolas" w:eastAsiaTheme="minorEastAsia" w:hAnsi="Consolas" w:cs="Consolas"/>
-        </w:rPr>
-        <w:t xml:space="preserve"> += (</w:t>
-      </w:r>
-      <w:proofErr w:type="spellStart"/>
-      <w:r>
-        <w:rPr>
-          <w:rFonts w:ascii="Consolas" w:eastAsiaTheme="minorEastAsia" w:hAnsi="Consolas" w:cs="Consolas"/>
-        </w:rPr>
-        <w:t>y_nudge</w:t>
-      </w:r>
-      <w:proofErr w:type="spellEnd"/>
-      <w:r>
-        <w:rPr>
-          <w:rFonts w:ascii="Consolas" w:eastAsiaTheme="minorEastAsia" w:hAnsi="Consolas" w:cs="Consolas"/>
-        </w:rPr>
-        <w:t xml:space="preserve"> - </w:t>
-      </w:r>
-      <w:proofErr w:type="spellStart"/>
-      <w:r>
-        <w:rPr>
-          <w:rFonts w:ascii="Consolas" w:eastAsiaTheme="minorEastAsia" w:hAnsi="Consolas" w:cs="Consolas"/>
-        </w:rPr>
-        <w:t>beast.y</w:t>
-      </w:r>
-      <w:proofErr w:type="spellEnd"/>
-      <w:r>
-        <w:rPr>
-          <w:rFonts w:ascii="Consolas" w:eastAsiaTheme="minorEastAsia" w:hAnsi="Consolas" w:cs="Consolas"/>
-        </w:rPr>
-        <w:t xml:space="preserve">) * </w:t>
-      </w:r>
-      <w:proofErr w:type="spellStart"/>
-      <w:r>
-        <w:rPr>
-          <w:rFonts w:ascii="Consolas" w:eastAsiaTheme="minorEastAsia" w:hAnsi="Consolas" w:cs="Consolas"/>
-        </w:rPr>
-        <w:t>neighbour_weight</w:t>
-      </w:r>
-      <w:proofErr w:type="spellEnd"/>
-      <w:r>
-        <w:rPr>
-          <w:rFonts w:ascii="Consolas" w:eastAsiaTheme="minorEastAsia" w:hAnsi="Consolas" w:cs="Consolas"/>
-        </w:rPr>
-        <w:t xml:space="preserve"> * (-0.5 + </w:t>
-      </w:r>
-      <w:proofErr w:type="spellStart"/>
-      <w:proofErr w:type="gramStart"/>
-      <w:r>
-        <w:rPr>
-          <w:rFonts w:ascii="Consolas" w:eastAsiaTheme="minorEastAsia" w:hAnsi="Consolas" w:cs="Consolas"/>
-        </w:rPr>
-        <w:t>Math.random</w:t>
-      </w:r>
-      <w:proofErr w:type="spellEnd"/>
-      <w:r>
-        <w:rPr>
-          <w:rFonts w:ascii="Consolas" w:eastAsiaTheme="minorEastAsia" w:hAnsi="Consolas" w:cs="Consolas"/>
-        </w:rPr>
-        <w:t>(</w:t>
-      </w:r>
-      <w:proofErr w:type="gramEnd"/>
-      <w:r>
-        <w:rPr>
-          <w:rFonts w:ascii="Consolas" w:eastAsiaTheme="minorEastAsia" w:hAnsi="Consolas" w:cs="Consolas"/>
-        </w:rPr>
-        <w:t>));</w:t>
+        <w:t>y_move += (y_nudge - beast.y) * neighbour_weight * (-0.5 + Math.random());</w:t>
       </w:r>
     </w:p>
     <w:p>
@@ -4901,7 +3770,6 @@
         </w:rPr>
         <w:t xml:space="preserve"> </w:t>
       </w:r>
-      <w:proofErr w:type="gramStart"/>
       <w:r>
         <w:rPr>
           <w:rFonts w:eastAsiaTheme="minorEastAsia"/>
@@ -4915,7 +3783,6 @@
         </w:rPr>
         <w:t>1</w:t>
       </w:r>
-      <w:proofErr w:type="gramEnd"/>
       <w:r>
         <w:rPr>
           <w:rFonts w:eastAsiaTheme="minorEastAsia"/>
@@ -4945,33 +3812,55 @@
         <w:rPr>
           <w:rFonts w:eastAsiaTheme="minorEastAsia"/>
         </w:rPr>
-        <w:t xml:space="preserve">are random variables. </w:t>
-      </w:r>
-      <w:proofErr w:type="gramStart"/>
-      <w:r>
-        <w:rPr>
-          <w:rFonts w:eastAsiaTheme="minorEastAsia"/>
-        </w:rPr>
-        <w:t>p</w:t>
-      </w:r>
-      <w:proofErr w:type="gramEnd"/>
-      <w:r>
-        <w:rPr>
-          <w:rFonts w:eastAsiaTheme="minorEastAsia"/>
-        </w:rPr>
-        <w:t xml:space="preserve"> is personal best, and g is the global best. So, this combines the current velocity, </w:t>
-      </w:r>
-      <w:r>
-        <w:rPr>
-          <w:rFonts w:eastAsiaTheme="minorEastAsia"/>
-        </w:rPr>
-        <w:t>a step in the direction or the personal best for each particle and a step towards the current global or swarm best.</w:t>
-      </w:r>
-      <w:r>
-        <w:rPr>
-          <w:rFonts w:eastAsiaTheme="minorEastAsia"/>
-        </w:rPr>
-        <w:t xml:space="preserve"> Choosing the weightings takes care.</w:t>
+        <w:t xml:space="preserve">are random variables. p is personal best, and g is the global best. So, this combines the current velocity, </w:t>
+      </w:r>
+      <w:r>
+        <w:rPr>
+          <w:rFonts w:eastAsiaTheme="minorEastAsia"/>
+        </w:rPr>
+        <w:t>a step in the direction o</w:t>
+      </w:r>
+      <w:r>
+        <w:rPr>
+          <w:rFonts w:eastAsiaTheme="minorEastAsia"/>
+        </w:rPr>
+        <w:t>f</w:t>
+      </w:r>
+      <w:r>
+        <w:rPr>
+          <w:rFonts w:eastAsiaTheme="minorEastAsia"/>
+        </w:rPr>
+        <w:t xml:space="preserve"> the personal best for each particle and a step towards the current global or swarm best.</w:t>
+      </w:r>
+      <w:r>
+        <w:rPr>
+          <w:rFonts w:eastAsiaTheme="minorEastAsia"/>
+        </w:rPr>
+        <w:t xml:space="preserve"> Choosing the weightings </w:t>
+      </w:r>
+      <w:r>
+        <w:rPr>
+          <w:rFonts w:eastAsiaTheme="minorEastAsia"/>
+        </w:rPr>
+        <w:t>requires</w:t>
+      </w:r>
+      <w:r>
+        <w:rPr>
+          <w:rFonts w:eastAsiaTheme="minorEastAsia"/>
+        </w:rPr>
+        <w:t xml:space="preserve"> care</w:t>
+      </w:r>
+      <w:r>
+        <w:rPr>
+          <w:rFonts w:eastAsiaTheme="minorEastAsia"/>
+        </w:rPr>
+        <w:t>, as we shall see</w:t>
+      </w:r>
+      <w:r>
+        <w:rPr>
+          <w:rFonts w:eastAsiaTheme="minorEastAsia"/>
+        </w:rPr>
+        <w:t>.</w:t>
       </w:r>
     </w:p>
     <w:p>
@@ -4986,15 +3875,7 @@
           <w:rFonts w:eastAsiaTheme="minorEastAsia"/>
         </w:rPr>
         <w:lastRenderedPageBreak/>
-        <w:t>The best p</w:t>
-      </w:r>
-      <w:bookmarkStart w:id="0" w:name="_GoBack"/>
-      <w:bookmarkEnd w:id="0"/>
-      <w:r>
-        <w:rPr>
-          <w:rFonts w:eastAsiaTheme="minorEastAsia"/>
-        </w:rPr>
-        <w:t>ositions can either be found synchronously or asynchronously</w:t>
+        <w:t>The best positions can either be found synchronously or asynchronously</w:t>
       </w:r>
       <w:r>
         <w:rPr>
@@ -5058,16 +3939,12 @@
         </w:rPr>
         <w:t xml:space="preserve"> [</w:t>
       </w:r>
-      <w:proofErr w:type="spellStart"/>
-      <w:proofErr w:type="gramStart"/>
       <w:r>
         <w:rPr>
           <w:rFonts w:eastAsiaTheme="minorEastAsia"/>
         </w:rPr>
         <w:t>scholarpedia</w:t>
       </w:r>
-      <w:proofErr w:type="spellEnd"/>
-      <w:proofErr w:type="gramEnd"/>
       <w:r>
         <w:rPr>
           <w:rFonts w:eastAsiaTheme="minorEastAsia"/>
@@ -5085,21 +3962,7 @@
         <w:rPr>
           <w:rFonts w:eastAsiaTheme="minorEastAsia"/>
         </w:rPr>
-        <w:t>Unlike several other optimisation methods, this is “</w:t>
-      </w:r>
-      <w:proofErr w:type="spellStart"/>
-      <w:r>
-        <w:rPr>
-          <w:rFonts w:eastAsiaTheme="minorEastAsia"/>
-        </w:rPr>
-        <w:t>gradientless</w:t>
-      </w:r>
-      <w:proofErr w:type="spellEnd"/>
-      <w:r>
-        <w:rPr>
-          <w:rFonts w:eastAsiaTheme="minorEastAsia"/>
-        </w:rPr>
-        <w:t xml:space="preserve">”. </w:t>
+        <w:t xml:space="preserve">Unlike several other optimisation methods, this is “gradientless”. </w:t>
       </w:r>
       <w:r>
         <w:rPr>
@@ -5200,75 +4063,570 @@
           <w:rFonts w:ascii="Consolas" w:eastAsiaTheme="minorEastAsia" w:hAnsi="Consolas" w:cs="Consolas"/>
         </w:rPr>
       </w:pPr>
-      <w:proofErr w:type="gramStart"/>
-      <w:r>
-        <w:rPr>
-          <w:rFonts w:ascii="Consolas" w:eastAsiaTheme="minorEastAsia" w:hAnsi="Consolas" w:cs="Consolas"/>
-        </w:rPr>
-        <w:t>function</w:t>
-      </w:r>
-      <w:proofErr w:type="gramEnd"/>
-      <w:r>
-        <w:rPr>
-          <w:rFonts w:ascii="Consolas" w:eastAsiaTheme="minorEastAsia" w:hAnsi="Consolas" w:cs="Consolas"/>
-        </w:rPr>
-        <w:t xml:space="preserve"> best(first, second) {</w:t>
-      </w:r>
-    </w:p>
-    <w:p>
-      <w:pPr>
-        <w:spacing w:after="0"/>
-        <w:rPr>
-          <w:rFonts w:ascii="Consolas" w:eastAsiaTheme="minorEastAsia" w:hAnsi="Consolas" w:cs="Consolas"/>
-        </w:rPr>
-      </w:pPr>
+      <w:r>
+        <w:rPr>
+          <w:rFonts w:ascii="Consolas" w:eastAsiaTheme="minorEastAsia" w:hAnsi="Consolas" w:cs="Consolas"/>
+        </w:rPr>
+        <w:t>function best(first, second) {</w:t>
+      </w:r>
+    </w:p>
+    <w:p>
+      <w:pPr>
+        <w:spacing w:after="0"/>
+        <w:rPr>
+          <w:rFonts w:ascii="Consolas" w:eastAsiaTheme="minorEastAsia" w:hAnsi="Consolas" w:cs="Consolas"/>
+        </w:rPr>
+      </w:pPr>
+      <w:r>
+        <w:rPr>
+          <w:rFonts w:ascii="Consolas" w:eastAsiaTheme="minorEastAsia" w:hAnsi="Consolas" w:cs="Consolas"/>
+        </w:rPr>
+        <w:t xml:space="preserve">  if (first.y &gt; second.y) {</w:t>
+      </w:r>
+    </w:p>
+    <w:p>
+      <w:pPr>
+        <w:spacing w:after="0"/>
+        <w:rPr>
+          <w:rFonts w:ascii="Consolas" w:eastAsiaTheme="minorEastAsia" w:hAnsi="Consolas" w:cs="Consolas"/>
+        </w:rPr>
+      </w:pPr>
+      <w:r>
+        <w:rPr>
+          <w:rFonts w:ascii="Consolas" w:eastAsiaTheme="minorEastAsia" w:hAnsi="Consolas" w:cs="Consolas"/>
+        </w:rPr>
+        <w:t xml:space="preserve">    return first;</w:t>
+      </w:r>
+    </w:p>
+    <w:p>
+      <w:pPr>
+        <w:spacing w:after="0"/>
+        <w:rPr>
+          <w:rFonts w:ascii="Consolas" w:eastAsiaTheme="minorEastAsia" w:hAnsi="Consolas" w:cs="Consolas"/>
+        </w:rPr>
+      </w:pPr>
+      <w:r>
+        <w:rPr>
+          <w:rFonts w:ascii="Consolas" w:eastAsiaTheme="minorEastAsia" w:hAnsi="Consolas" w:cs="Consolas"/>
+        </w:rPr>
+        <w:t xml:space="preserve">  }</w:t>
+      </w:r>
+    </w:p>
+    <w:p>
+      <w:pPr>
+        <w:spacing w:after="0"/>
+        <w:rPr>
+          <w:rFonts w:ascii="Consolas" w:eastAsiaTheme="minorEastAsia" w:hAnsi="Consolas" w:cs="Consolas"/>
+        </w:rPr>
+      </w:pPr>
+      <w:r>
+        <w:rPr>
+          <w:rFonts w:ascii="Consolas" w:eastAsiaTheme="minorEastAsia" w:hAnsi="Consolas" w:cs="Consolas"/>
+        </w:rPr>
+        <w:t xml:space="preserve">  return second;</w:t>
+      </w:r>
+    </w:p>
+    <w:p>
+      <w:pPr>
+        <w:spacing w:after="0"/>
+        <w:rPr>
+          <w:rFonts w:ascii="Consolas" w:eastAsiaTheme="minorEastAsia" w:hAnsi="Consolas" w:cs="Consolas"/>
+        </w:rPr>
+      </w:pPr>
+      <w:r>
+        <w:rPr>
+          <w:rFonts w:ascii="Consolas" w:eastAsiaTheme="minorEastAsia" w:hAnsi="Consolas" w:cs="Consolas"/>
+        </w:rPr>
+        <w:t>}</w:t>
+      </w:r>
+    </w:p>
+    <w:p>
+      <w:pPr>
+        <w:spacing w:after="0"/>
+        <w:rPr>
+          <w:rFonts w:ascii="Consolas" w:eastAsiaTheme="minorEastAsia" w:hAnsi="Consolas" w:cs="Consolas"/>
+        </w:rPr>
+      </w:pPr>
+      <w:r>
+        <w:rPr>
+          <w:rFonts w:ascii="Consolas" w:eastAsiaTheme="minorEastAsia" w:hAnsi="Consolas" w:cs="Consolas"/>
+        </w:rPr>
+        <w:t>function updateBest(item, bestGlobal) {</w:t>
+      </w:r>
+    </w:p>
+    <w:p>
+      <w:pPr>
+        <w:spacing w:after="0"/>
+        <w:rPr>
+          <w:rFonts w:ascii="Consolas" w:eastAsiaTheme="minorEastAsia" w:hAnsi="Consolas" w:cs="Consolas"/>
+        </w:rPr>
+      </w:pPr>
+      <w:r>
+        <w:rPr>
+          <w:rFonts w:ascii="Consolas" w:eastAsiaTheme="minorEastAsia" w:hAnsi="Consolas" w:cs="Consolas"/>
+        </w:rPr>
+        <w:t xml:space="preserve">  var i;</w:t>
+      </w:r>
+    </w:p>
+    <w:p>
+      <w:pPr>
+        <w:spacing w:after="0"/>
+        <w:rPr>
+          <w:rFonts w:ascii="Consolas" w:eastAsiaTheme="minorEastAsia" w:hAnsi="Consolas" w:cs="Consolas"/>
+        </w:rPr>
+      </w:pPr>
+      <w:r>
+        <w:rPr>
+          <w:rFonts w:ascii="Consolas" w:eastAsiaTheme="minorEastAsia" w:hAnsi="Consolas" w:cs="Consolas"/>
+        </w:rPr>
+        <w:t xml:space="preserve">  for (i = 0; i &lt; item.length; ++i) {</w:t>
+      </w:r>
+    </w:p>
+    <w:p>
+      <w:pPr>
+        <w:spacing w:after="0"/>
+        <w:rPr>
+          <w:rFonts w:ascii="Consolas" w:eastAsiaTheme="minorEastAsia" w:hAnsi="Consolas" w:cs="Consolas"/>
+        </w:rPr>
+      </w:pPr>
+      <w:r>
+        <w:rPr>
+          <w:rFonts w:ascii="Consolas" w:eastAsiaTheme="minorEastAsia" w:hAnsi="Consolas" w:cs="Consolas"/>
+        </w:rPr>
+        <w:t xml:space="preserve">    bestGlobal = best(item[i], bestGlobal);</w:t>
+      </w:r>
+    </w:p>
+    <w:p>
+      <w:pPr>
+        <w:spacing w:after="0"/>
+        <w:rPr>
+          <w:rFonts w:ascii="Consolas" w:eastAsiaTheme="minorEastAsia" w:hAnsi="Consolas" w:cs="Consolas"/>
+        </w:rPr>
+      </w:pPr>
+      <w:r>
+        <w:rPr>
+          <w:rFonts w:ascii="Consolas" w:eastAsiaTheme="minorEastAsia" w:hAnsi="Consolas" w:cs="Consolas"/>
+        </w:rPr>
+        <w:t xml:space="preserve">    item[i].best = best(item[i].best, item[i]);</w:t>
+      </w:r>
+    </w:p>
+    <w:p>
+      <w:pPr>
+        <w:spacing w:after="0"/>
+        <w:rPr>
+          <w:rFonts w:ascii="Consolas" w:eastAsiaTheme="minorEastAsia" w:hAnsi="Consolas" w:cs="Consolas"/>
+        </w:rPr>
+      </w:pPr>
+      <w:r>
+        <w:rPr>
+          <w:rFonts w:ascii="Consolas" w:eastAsiaTheme="minorEastAsia" w:hAnsi="Consolas" w:cs="Consolas"/>
+        </w:rPr>
+        <w:t xml:space="preserve">  }</w:t>
+      </w:r>
+    </w:p>
+    <w:p>
+      <w:pPr>
+        <w:spacing w:after="0"/>
+        <w:rPr>
+          <w:rFonts w:ascii="Consolas" w:eastAsiaTheme="minorEastAsia" w:hAnsi="Consolas" w:cs="Consolas"/>
+        </w:rPr>
+      </w:pPr>
+      <w:r>
+        <w:rPr>
+          <w:rFonts w:ascii="Consolas" w:eastAsiaTheme="minorEastAsia" w:hAnsi="Consolas" w:cs="Consolas"/>
+        </w:rPr>
+        <w:t xml:space="preserve">  return bestGlobal;</w:t>
+      </w:r>
+    </w:p>
+    <w:p>
+      <w:pPr>
+        <w:spacing w:after="0"/>
+        <w:rPr>
+          <w:rFonts w:ascii="Consolas" w:eastAsiaTheme="minorEastAsia" w:hAnsi="Consolas" w:cs="Consolas"/>
+        </w:rPr>
+      </w:pPr>
+      <w:r>
+        <w:rPr>
+          <w:rFonts w:ascii="Consolas" w:eastAsiaTheme="minorEastAsia" w:hAnsi="Consolas" w:cs="Consolas"/>
+        </w:rPr>
+        <w:t>}</w:t>
+      </w:r>
+    </w:p>
+    <w:p>
+      <w:pPr>
+        <w:rPr>
+          <w:rFonts w:eastAsiaTheme="minorEastAsia"/>
+        </w:rPr>
+      </w:pPr>
+      <w:r>
+        <w:rPr>
+          <w:rFonts w:eastAsiaTheme="minorEastAsia"/>
+        </w:rPr>
+        <w:t xml:space="preserve">Note that the canvas has 0 at the top, but I have flipped things to have 0 at the bottom to </w:t>
+      </w:r>
+      <w:r>
+        <w:rPr>
+          <w:rFonts w:eastAsiaTheme="minorEastAsia"/>
+        </w:rPr>
+        <w:t>f</w:t>
+      </w:r>
+      <w:r>
+        <w:rPr>
+          <w:rFonts w:eastAsiaTheme="minorEastAsia"/>
+        </w:rPr>
+        <w:t>it with my mathematical bent. Bigger y coordinates are better, though the drawing code in the case m</w:t>
+      </w:r>
+      <w:r>
+        <w:rPr>
+          <w:rFonts w:eastAsiaTheme="minorEastAsia"/>
+        </w:rPr>
+        <w:t>u</w:t>
+      </w:r>
+      <w:r>
+        <w:rPr>
+          <w:rFonts w:eastAsiaTheme="minorEastAsia"/>
+        </w:rPr>
+        <w:t>st remember to flip the u coordinate back again:</w:t>
+      </w:r>
+    </w:p>
+    <w:p>
+      <w:pPr>
+        <w:spacing w:after="0"/>
+        <w:rPr>
+          <w:rFonts w:ascii="Consolas" w:eastAsiaTheme="minorEastAsia" w:hAnsi="Consolas" w:cs="Consolas"/>
+        </w:rPr>
+      </w:pPr>
+      <w:r>
+        <w:rPr>
+          <w:rFonts w:ascii="Consolas" w:eastAsiaTheme="minorEastAsia" w:hAnsi="Consolas" w:cs="Consolas"/>
+        </w:rPr>
+        <w:t xml:space="preserve">      var particle = item[i];</w:t>
+      </w:r>
+    </w:p>
+    <w:p>
+      <w:pPr>
+        <w:spacing w:after="0"/>
+        <w:rPr>
+          <w:rFonts w:ascii="Consolas" w:eastAsiaTheme="minorEastAsia" w:hAnsi="Consolas" w:cs="Consolas"/>
+        </w:rPr>
+      </w:pPr>
+      <w:r>
+        <w:rPr>
+          <w:rFonts w:ascii="Consolas" w:eastAsiaTheme="minorEastAsia" w:hAnsi="Consolas" w:cs="Consolas"/>
+        </w:rPr>
+        <w:t xml:space="preserve">      ctx.fillRect (particle.x, canvas.height - particle.y</w:t>
+      </w:r>
+      <w:r>
+        <w:rPr>
+          <w:rFonts w:ascii="Consolas" w:eastAsiaTheme="minorEastAsia" w:hAnsi="Consolas" w:cs="Consolas"/>
+        </w:rPr>
+        <w:t xml:space="preserve"> - 2</w:t>
+      </w:r>
+      <w:r>
+        <w:rPr>
+          <w:rFonts w:ascii="Consolas" w:eastAsiaTheme="minorEastAsia" w:hAnsi="Consolas" w:cs="Consolas"/>
+        </w:rPr>
+        <w:t xml:space="preserve">, </w:t>
+      </w:r>
+    </w:p>
+    <w:p>
+      <w:pPr>
+        <w:spacing w:after="0"/>
+        <w:ind w:left="720" w:firstLine="720"/>
+        <w:rPr>
+          <w:rFonts w:ascii="Consolas" w:eastAsiaTheme="minorEastAsia" w:hAnsi="Consolas" w:cs="Consolas"/>
+        </w:rPr>
+      </w:pPr>
+      <w:r>
+        <w:rPr>
+          <w:rFonts w:ascii="Consolas" w:eastAsiaTheme="minorEastAsia" w:hAnsi="Consolas" w:cs="Consolas"/>
+        </w:rPr>
+        <w:lastRenderedPageBreak/>
+        <w:t>particle_size</w:t>
+      </w:r>
+      <w:r>
+        <w:rPr>
+          <w:rFonts w:ascii="Consolas" w:eastAsiaTheme="minorEastAsia" w:hAnsi="Consolas" w:cs="Consolas"/>
+        </w:rPr>
+        <w:t xml:space="preserve">, </w:t>
+      </w:r>
+      <w:r>
+        <w:rPr>
+          <w:rFonts w:ascii="Consolas" w:eastAsiaTheme="minorEastAsia" w:hAnsi="Consolas" w:cs="Consolas"/>
+        </w:rPr>
+        <w:t>particle_size</w:t>
+      </w:r>
+      <w:r>
+        <w:rPr>
+          <w:rFonts w:ascii="Consolas" w:eastAsiaTheme="minorEastAsia" w:hAnsi="Consolas" w:cs="Consolas"/>
+        </w:rPr>
+        <w:t>);</w:t>
+      </w:r>
+    </w:p>
+    <w:p>
+      <w:pPr>
+        <w:rPr>
+          <w:rFonts w:eastAsiaTheme="minorEastAsia"/>
+        </w:rPr>
+      </w:pPr>
+    </w:p>
+    <w:p>
+      <w:pPr>
+        <w:rPr>
+          <w:rFonts w:eastAsiaTheme="minorEastAsia"/>
+        </w:rPr>
+      </w:pPr>
+      <w:r>
+        <w:rPr>
+          <w:rFonts w:eastAsiaTheme="minorEastAsia"/>
+        </w:rPr>
+        <w:t xml:space="preserve">We leave a small gap, </w:t>
+      </w:r>
+      <w:r>
+        <w:rPr>
+          <w:rFonts w:eastAsiaTheme="minorEastAsia"/>
+        </w:rPr>
+        <w:t>h</w:t>
+      </w:r>
+      <w:r>
+        <w:rPr>
+          <w:rFonts w:eastAsiaTheme="minorEastAsia"/>
+        </w:rPr>
+        <w:t xml:space="preserve">ere 2, to give the particles space to actually come out of the bag. </w:t>
+      </w:r>
+      <w:r>
+        <w:rPr>
+          <w:rFonts w:eastAsiaTheme="minorEastAsia"/>
+        </w:rPr>
+        <w:t>Care must be taken with the weights, otherwise positions can zoom off</w:t>
+      </w:r>
+      <w:r>
+        <w:rPr>
+          <w:rFonts w:eastAsiaTheme="minorEastAsia"/>
+        </w:rPr>
+        <w:t xml:space="preserve"> to infinity </w:t>
+      </w:r>
+      <w:r>
+        <w:rPr>
+          <w:rFonts w:eastAsiaTheme="minorEastAsia"/>
+        </w:rPr>
+        <w:t xml:space="preserve">very easily </w:t>
+      </w:r>
+      <w:r>
+        <w:rPr>
+          <w:rFonts w:eastAsiaTheme="minorEastAsia"/>
+        </w:rPr>
+        <w:t>–</w:t>
+      </w:r>
+      <w:r>
+        <w:rPr>
+          <w:rFonts w:eastAsiaTheme="minorEastAsia"/>
+        </w:rPr>
+        <w:t xml:space="preserve"> </w:t>
+      </w:r>
+      <w:r>
+        <w:rPr>
+          <w:rFonts w:eastAsiaTheme="minorEastAsia"/>
+        </w:rPr>
+        <w:t xml:space="preserve">we </w:t>
+      </w:r>
+      <w:r>
+        <w:rPr>
+          <w:rFonts w:eastAsiaTheme="minorEastAsia"/>
+        </w:rPr>
+        <w:t>need "sensible" weights.</w:t>
+      </w:r>
+      <w:r>
+        <w:rPr>
+          <w:rFonts w:eastAsiaTheme="minorEastAsia"/>
+        </w:rPr>
+        <w:t xml:space="preserve"> </w:t>
+      </w:r>
+      <w:r>
+        <w:rPr>
+          <w:rFonts w:eastAsiaTheme="minorEastAsia"/>
+        </w:rPr>
+        <w:t>Specifically, since the velocity will tend to make the particles move up due to the chosen fitness function, we can end up with exponential upwards motion.</w:t>
+      </w:r>
+    </w:p>
+    <w:p>
+      <w:pPr>
+        <w:spacing w:after="0"/>
+        <w:rPr>
+          <w:rFonts w:ascii="Consolas" w:eastAsiaTheme="minorEastAsia" w:hAnsi="Consolas" w:cs="Consolas"/>
+        </w:rPr>
+      </w:pPr>
+      <w:r>
+        <w:rPr>
+          <w:rFonts w:ascii="Consolas" w:eastAsiaTheme="minorEastAsia" w:hAnsi="Consolas" w:cs="Consolas"/>
+        </w:rPr>
+        <w:t>function move(item, w, c1, c2, height, width, bestGlobal) {</w:t>
+      </w:r>
+    </w:p>
+    <w:p>
+      <w:pPr>
+        <w:spacing w:after="0"/>
+        <w:rPr>
+          <w:rFonts w:ascii="Consolas" w:eastAsiaTheme="minorEastAsia" w:hAnsi="Consolas" w:cs="Consolas"/>
+        </w:rPr>
+      </w:pPr>
+      <w:r>
+        <w:rPr>
+          <w:rFonts w:ascii="Consolas" w:eastAsiaTheme="minorEastAsia" w:hAnsi="Consolas" w:cs="Consolas"/>
+        </w:rPr>
+        <w:t xml:space="preserve">  var i;</w:t>
+      </w:r>
+    </w:p>
+    <w:p>
+      <w:pPr>
+        <w:spacing w:after="0"/>
+        <w:rPr>
+          <w:rFonts w:ascii="Consolas" w:eastAsiaTheme="minorEastAsia" w:hAnsi="Consolas" w:cs="Consolas"/>
+        </w:rPr>
+      </w:pPr>
+      <w:r>
+        <w:rPr>
+          <w:rFonts w:ascii="Consolas" w:eastAsiaTheme="minorEastAsia" w:hAnsi="Consolas" w:cs="Consolas"/>
+        </w:rPr>
+        <w:t xml:space="preserve">  for (i = 0; i &lt; item.length; ++i) {</w:t>
+      </w:r>
+    </w:p>
+    <w:p>
+      <w:pPr>
+        <w:spacing w:after="0"/>
+        <w:rPr>
+          <w:rFonts w:ascii="Consolas" w:eastAsiaTheme="minorEastAsia" w:hAnsi="Consolas" w:cs="Consolas"/>
+        </w:rPr>
+      </w:pPr>
+      <w:r>
+        <w:rPr>
+          <w:rFonts w:ascii="Consolas" w:eastAsiaTheme="minorEastAsia" w:hAnsi="Consolas" w:cs="Consolas"/>
+        </w:rPr>
+        <w:t xml:space="preserve">    var current = item[i];</w:t>
+      </w:r>
+    </w:p>
+    <w:p>
+      <w:pPr>
+        <w:spacing w:after="0"/>
+        <w:rPr>
+          <w:rFonts w:ascii="Consolas" w:eastAsiaTheme="minorEastAsia" w:hAnsi="Consolas" w:cs="Consolas"/>
+        </w:rPr>
+      </w:pPr>
+      <w:r>
+        <w:rPr>
+          <w:rFonts w:ascii="Consolas" w:eastAsiaTheme="minorEastAsia" w:hAnsi="Consolas" w:cs="Consolas"/>
+        </w:rPr>
+        <w:t xml:space="preserve">    </w:t>
+      </w:r>
+      <w:r>
+        <w:rPr>
+          <w:rFonts w:ascii="Consolas" w:eastAsiaTheme="minorEastAsia" w:hAnsi="Consolas" w:cs="Consolas"/>
+        </w:rPr>
+        <w:t>var r1 = getRandomInt(0, 5);</w:t>
+      </w:r>
+    </w:p>
+    <w:p>
+      <w:pPr>
+        <w:spacing w:after="0"/>
+        <w:rPr>
+          <w:rFonts w:ascii="Consolas" w:eastAsiaTheme="minorEastAsia" w:hAnsi="Consolas" w:cs="Consolas"/>
+        </w:rPr>
+      </w:pPr>
+      <w:r>
+        <w:rPr>
+          <w:rFonts w:ascii="Consolas" w:eastAsiaTheme="minorEastAsia" w:hAnsi="Consolas" w:cs="Consolas"/>
+        </w:rPr>
+        <w:t xml:space="preserve">    </w:t>
+      </w:r>
+      <w:r>
+        <w:rPr>
+          <w:rFonts w:ascii="Consolas" w:eastAsiaTheme="minorEastAsia" w:hAnsi="Consolas" w:cs="Consolas"/>
+        </w:rPr>
+        <w:t>var r2 = getRandomInt(0, 5);</w:t>
+      </w:r>
+    </w:p>
+    <w:p>
+      <w:pPr>
+        <w:spacing w:after="0"/>
+        <w:rPr>
+          <w:rFonts w:ascii="Consolas" w:eastAsiaTheme="minorEastAsia" w:hAnsi="Consolas" w:cs="Consolas"/>
+        </w:rPr>
+      </w:pPr>
+      <w:r>
+        <w:rPr>
+          <w:rFonts w:ascii="Consolas" w:eastAsiaTheme="minorEastAsia" w:hAnsi="Consolas" w:cs="Consolas"/>
+        </w:rPr>
+        <w:t xml:space="preserve">    </w:t>
+      </w:r>
+      <w:r>
+        <w:rPr>
+          <w:rFonts w:ascii="Consolas" w:eastAsiaTheme="minorEastAsia" w:hAnsi="Consolas" w:cs="Consolas"/>
+        </w:rPr>
+        <w:t>var vy = (w * current.v.y) +</w:t>
+      </w:r>
+    </w:p>
+    <w:p>
+      <w:pPr>
+        <w:spacing w:after="0"/>
+        <w:rPr>
+          <w:rFonts w:ascii="Consolas" w:eastAsiaTheme="minorEastAsia" w:hAnsi="Consolas" w:cs="Consolas"/>
+        </w:rPr>
+      </w:pPr>
+      <w:r>
+        <w:rPr>
+          <w:rFonts w:ascii="Consolas" w:eastAsiaTheme="minorEastAsia" w:hAnsi="Consolas" w:cs="Consolas"/>
+        </w:rPr>
+        <w:t xml:space="preserve">         </w:t>
+      </w:r>
+      <w:r>
+        <w:rPr>
+          <w:rFonts w:ascii="Consolas" w:eastAsiaTheme="minorEastAsia" w:hAnsi="Consolas" w:cs="Consolas"/>
+        </w:rPr>
+        <w:t xml:space="preserve"> </w:t>
+      </w:r>
+      <w:r>
+        <w:rPr>
+          <w:rFonts w:ascii="Consolas" w:eastAsiaTheme="minorEastAsia" w:hAnsi="Consolas" w:cs="Consolas"/>
+        </w:rPr>
+        <w:t xml:space="preserve">   </w:t>
+      </w:r>
+      <w:r>
+        <w:rPr>
+          <w:rFonts w:ascii="Consolas" w:eastAsiaTheme="minorEastAsia" w:hAnsi="Consolas" w:cs="Consolas"/>
+        </w:rPr>
+        <w:t>(c1 * r1 * (current.best.y - current.y)) +</w:t>
+      </w:r>
+    </w:p>
+    <w:p>
+      <w:pPr>
+        <w:spacing w:after="0"/>
+        <w:rPr>
+          <w:rFonts w:ascii="Consolas" w:eastAsiaTheme="minorEastAsia" w:hAnsi="Consolas" w:cs="Consolas"/>
+        </w:rPr>
+      </w:pPr>
+      <w:r>
+        <w:rPr>
+          <w:rFonts w:ascii="Consolas" w:eastAsiaTheme="minorEastAsia" w:hAnsi="Consolas" w:cs="Consolas"/>
+        </w:rPr>
+        <w:t xml:space="preserve">          </w:t>
+      </w:r>
+      <w:r>
+        <w:rPr>
+          <w:rFonts w:ascii="Consolas" w:eastAsiaTheme="minorEastAsia" w:hAnsi="Consolas" w:cs="Consolas"/>
+        </w:rPr>
+        <w:t xml:space="preserve"> </w:t>
+      </w:r>
       <w:r>
         <w:rPr>
           <w:rFonts w:ascii="Consolas" w:eastAsiaTheme="minorEastAsia" w:hAnsi="Consolas" w:cs="Consolas"/>
         </w:rPr>
         <w:t xml:space="preserve">  </w:t>
       </w:r>
-      <w:proofErr w:type="gramStart"/>
-      <w:r>
-        <w:rPr>
-          <w:rFonts w:ascii="Consolas" w:eastAsiaTheme="minorEastAsia" w:hAnsi="Consolas" w:cs="Consolas"/>
-        </w:rPr>
-        <w:t>if</w:t>
-      </w:r>
-      <w:proofErr w:type="gramEnd"/>
-      <w:r>
-        <w:rPr>
-          <w:rFonts w:ascii="Consolas" w:eastAsiaTheme="minorEastAsia" w:hAnsi="Consolas" w:cs="Consolas"/>
-        </w:rPr>
-        <w:t xml:space="preserve"> (</w:t>
-      </w:r>
-      <w:proofErr w:type="spellStart"/>
-      <w:r>
-        <w:rPr>
-          <w:rFonts w:ascii="Consolas" w:eastAsiaTheme="minorEastAsia" w:hAnsi="Consolas" w:cs="Consolas"/>
-        </w:rPr>
-        <w:t>first.y</w:t>
-      </w:r>
-      <w:proofErr w:type="spellEnd"/>
-      <w:r>
-        <w:rPr>
-          <w:rFonts w:ascii="Consolas" w:eastAsiaTheme="minorEastAsia" w:hAnsi="Consolas" w:cs="Consolas"/>
-        </w:rPr>
-        <w:t xml:space="preserve"> &gt; </w:t>
-      </w:r>
-      <w:proofErr w:type="spellStart"/>
-      <w:r>
-        <w:rPr>
-          <w:rFonts w:ascii="Consolas" w:eastAsiaTheme="minorEastAsia" w:hAnsi="Consolas" w:cs="Consolas"/>
-        </w:rPr>
-        <w:t>second.y</w:t>
-      </w:r>
-      <w:proofErr w:type="spellEnd"/>
-      <w:r>
-        <w:rPr>
-          <w:rFonts w:ascii="Consolas" w:eastAsiaTheme="minorEastAsia" w:hAnsi="Consolas" w:cs="Consolas"/>
-        </w:rPr>
-        <w:t>) {</w:t>
+      <w:r>
+        <w:rPr>
+          <w:rFonts w:ascii="Consolas" w:eastAsiaTheme="minorEastAsia" w:hAnsi="Consolas" w:cs="Consolas"/>
+        </w:rPr>
+        <w:t>(c2 * r2 * (bestGlobal.y - current.y));</w:t>
       </w:r>
     </w:p>
     <w:p>
@@ -5284,61 +4642,75 @@
         </w:rPr>
         <w:t xml:space="preserve">    </w:t>
       </w:r>
-      <w:proofErr w:type="gramStart"/>
-      <w:r>
-        <w:rPr>
-          <w:rFonts w:ascii="Consolas" w:eastAsiaTheme="minorEastAsia" w:hAnsi="Consolas" w:cs="Consolas"/>
-        </w:rPr>
-        <w:t>return</w:t>
-      </w:r>
-      <w:proofErr w:type="gramEnd"/>
-      <w:r>
-        <w:rPr>
-          <w:rFonts w:ascii="Consolas" w:eastAsiaTheme="minorEastAsia" w:hAnsi="Consolas" w:cs="Consolas"/>
-        </w:rPr>
-        <w:t xml:space="preserve"> first;</w:t>
-      </w:r>
-    </w:p>
-    <w:p>
-      <w:pPr>
-        <w:spacing w:after="0"/>
-        <w:rPr>
-          <w:rFonts w:ascii="Consolas" w:eastAsiaTheme="minorEastAsia" w:hAnsi="Consolas" w:cs="Consolas"/>
-        </w:rPr>
-      </w:pPr>
-      <w:r>
-        <w:rPr>
-          <w:rFonts w:ascii="Consolas" w:eastAsiaTheme="minorEastAsia" w:hAnsi="Consolas" w:cs="Consolas"/>
-        </w:rPr>
-        <w:t xml:space="preserve">  }</w:t>
-      </w:r>
-    </w:p>
-    <w:p>
-      <w:pPr>
-        <w:spacing w:after="0"/>
-        <w:rPr>
-          <w:rFonts w:ascii="Consolas" w:eastAsiaTheme="minorEastAsia" w:hAnsi="Consolas" w:cs="Consolas"/>
-        </w:rPr>
-      </w:pPr>
-      <w:r>
-        <w:rPr>
-          <w:rFonts w:ascii="Consolas" w:eastAsiaTheme="minorEastAsia" w:hAnsi="Consolas" w:cs="Consolas"/>
-        </w:rPr>
-        <w:t xml:space="preserve">  </w:t>
-      </w:r>
-      <w:proofErr w:type="gramStart"/>
-      <w:r>
-        <w:rPr>
-          <w:rFonts w:ascii="Consolas" w:eastAsiaTheme="minorEastAsia" w:hAnsi="Consolas" w:cs="Consolas"/>
-        </w:rPr>
-        <w:t>return</w:t>
-      </w:r>
-      <w:proofErr w:type="gramEnd"/>
-      <w:r>
-        <w:rPr>
-          <w:rFonts w:ascii="Consolas" w:eastAsiaTheme="minorEastAsia" w:hAnsi="Consolas" w:cs="Consolas"/>
-        </w:rPr>
-        <w:t xml:space="preserve"> second;</w:t>
+      <w:r>
+        <w:rPr>
+          <w:rFonts w:ascii="Consolas" w:eastAsiaTheme="minorEastAsia" w:hAnsi="Consolas" w:cs="Consolas"/>
+        </w:rPr>
+        <w:t xml:space="preserve">var vx = (w * current.v.x) + </w:t>
+      </w:r>
+    </w:p>
+    <w:p>
+      <w:pPr>
+        <w:spacing w:after="0"/>
+        <w:ind w:left="720" w:firstLine="720"/>
+        <w:rPr>
+          <w:rFonts w:ascii="Consolas" w:eastAsiaTheme="minorEastAsia" w:hAnsi="Consolas" w:cs="Consolas"/>
+        </w:rPr>
+      </w:pPr>
+      <w:r>
+        <w:rPr>
+          <w:rFonts w:ascii="Consolas" w:eastAsiaTheme="minorEastAsia" w:hAnsi="Consolas" w:cs="Consolas"/>
+        </w:rPr>
+        <w:t xml:space="preserve"> </w:t>
+      </w:r>
+      <w:r>
+        <w:rPr>
+          <w:rFonts w:ascii="Consolas" w:eastAsiaTheme="minorEastAsia" w:hAnsi="Consolas" w:cs="Consolas"/>
+        </w:rPr>
+        <w:t>(c1 * r1 * (current.best.x - current.x)) +</w:t>
+      </w:r>
+    </w:p>
+    <w:p>
+      <w:pPr>
+        <w:spacing w:after="0"/>
+        <w:ind w:left="720" w:firstLine="720"/>
+        <w:rPr>
+          <w:rFonts w:ascii="Consolas" w:eastAsiaTheme="minorEastAsia" w:hAnsi="Consolas" w:cs="Consolas"/>
+        </w:rPr>
+      </w:pPr>
+      <w:r>
+        <w:rPr>
+          <w:rFonts w:ascii="Consolas" w:eastAsiaTheme="minorEastAsia" w:hAnsi="Consolas" w:cs="Consolas"/>
+        </w:rPr>
+        <w:t xml:space="preserve"> (c2 * r2 * (bestGlobal.x - current.x));</w:t>
+      </w:r>
+    </w:p>
+    <w:p>
+      <w:pPr>
+        <w:spacing w:after="0"/>
+        <w:rPr>
+          <w:rFonts w:ascii="Consolas" w:eastAsiaTheme="minorEastAsia" w:hAnsi="Consolas" w:cs="Consolas"/>
+        </w:rPr>
+      </w:pPr>
+      <w:r>
+        <w:rPr>
+          <w:rFonts w:ascii="Consolas" w:eastAsiaTheme="minorEastAsia" w:hAnsi="Consolas" w:cs="Consolas"/>
+        </w:rPr>
+        <w:t xml:space="preserve">    move_in_range(vy, height, item[i], "y");</w:t>
+      </w:r>
+    </w:p>
+    <w:p>
+      <w:pPr>
+        <w:spacing w:after="0"/>
+        <w:rPr>
+          <w:rFonts w:ascii="Consolas" w:eastAsiaTheme="minorEastAsia" w:hAnsi="Consolas" w:cs="Consolas"/>
+        </w:rPr>
+      </w:pPr>
+      <w:r>
+        <w:rPr>
+          <w:rFonts w:ascii="Consolas" w:eastAsiaTheme="minorEastAsia" w:hAnsi="Consolas" w:cs="Consolas"/>
+        </w:rPr>
+        <w:t xml:space="preserve">    move_in_range(vx, width, item[i], "x");</w:t>
       </w:r>
     </w:p>
     <w:p>
@@ -5357,1395 +4729,6 @@
     </w:p>
     <w:p>
       <w:pPr>
-        <w:spacing w:after="0"/>
-        <w:rPr>
-          <w:rFonts w:ascii="Consolas" w:eastAsiaTheme="minorEastAsia" w:hAnsi="Consolas" w:cs="Consolas"/>
-        </w:rPr>
-      </w:pPr>
-      <w:proofErr w:type="gramStart"/>
-      <w:r>
-        <w:rPr>
-          <w:rFonts w:ascii="Consolas" w:eastAsiaTheme="minorEastAsia" w:hAnsi="Consolas" w:cs="Consolas"/>
-        </w:rPr>
-        <w:t>function</w:t>
-      </w:r>
-      <w:proofErr w:type="gramEnd"/>
-      <w:r>
-        <w:rPr>
-          <w:rFonts w:ascii="Consolas" w:eastAsiaTheme="minorEastAsia" w:hAnsi="Consolas" w:cs="Consolas"/>
-        </w:rPr>
-        <w:t xml:space="preserve"> </w:t>
-      </w:r>
-      <w:proofErr w:type="spellStart"/>
-      <w:r>
-        <w:rPr>
-          <w:rFonts w:ascii="Consolas" w:eastAsiaTheme="minorEastAsia" w:hAnsi="Consolas" w:cs="Consolas"/>
-        </w:rPr>
-        <w:t>updateBest</w:t>
-      </w:r>
-      <w:proofErr w:type="spellEnd"/>
-      <w:r>
-        <w:rPr>
-          <w:rFonts w:ascii="Consolas" w:eastAsiaTheme="minorEastAsia" w:hAnsi="Consolas" w:cs="Consolas"/>
-        </w:rPr>
-        <w:t xml:space="preserve">(item, </w:t>
-      </w:r>
-      <w:proofErr w:type="spellStart"/>
-      <w:r>
-        <w:rPr>
-          <w:rFonts w:ascii="Consolas" w:eastAsiaTheme="minorEastAsia" w:hAnsi="Consolas" w:cs="Consolas"/>
-        </w:rPr>
-        <w:t>bestGlobal</w:t>
-      </w:r>
-      <w:proofErr w:type="spellEnd"/>
-      <w:r>
-        <w:rPr>
-          <w:rFonts w:ascii="Consolas" w:eastAsiaTheme="minorEastAsia" w:hAnsi="Consolas" w:cs="Consolas"/>
-        </w:rPr>
-        <w:t>) {</w:t>
-      </w:r>
-    </w:p>
-    <w:p>
-      <w:pPr>
-        <w:spacing w:after="0"/>
-        <w:rPr>
-          <w:rFonts w:ascii="Consolas" w:eastAsiaTheme="minorEastAsia" w:hAnsi="Consolas" w:cs="Consolas"/>
-        </w:rPr>
-      </w:pPr>
-      <w:r>
-        <w:rPr>
-          <w:rFonts w:ascii="Consolas" w:eastAsiaTheme="minorEastAsia" w:hAnsi="Consolas" w:cs="Consolas"/>
-        </w:rPr>
-        <w:t xml:space="preserve">  </w:t>
-      </w:r>
-      <w:proofErr w:type="spellStart"/>
-      <w:proofErr w:type="gramStart"/>
-      <w:r>
-        <w:rPr>
-          <w:rFonts w:ascii="Consolas" w:eastAsiaTheme="minorEastAsia" w:hAnsi="Consolas" w:cs="Consolas"/>
-        </w:rPr>
-        <w:t>var</w:t>
-      </w:r>
-      <w:proofErr w:type="spellEnd"/>
-      <w:proofErr w:type="gramEnd"/>
-      <w:r>
-        <w:rPr>
-          <w:rFonts w:ascii="Consolas" w:eastAsiaTheme="minorEastAsia" w:hAnsi="Consolas" w:cs="Consolas"/>
-        </w:rPr>
-        <w:t xml:space="preserve"> </w:t>
-      </w:r>
-      <w:proofErr w:type="spellStart"/>
-      <w:r>
-        <w:rPr>
-          <w:rFonts w:ascii="Consolas" w:eastAsiaTheme="minorEastAsia" w:hAnsi="Consolas" w:cs="Consolas"/>
-        </w:rPr>
-        <w:t>i</w:t>
-      </w:r>
-      <w:proofErr w:type="spellEnd"/>
-      <w:r>
-        <w:rPr>
-          <w:rFonts w:ascii="Consolas" w:eastAsiaTheme="minorEastAsia" w:hAnsi="Consolas" w:cs="Consolas"/>
-        </w:rPr>
-        <w:t>;</w:t>
-      </w:r>
-    </w:p>
-    <w:p>
-      <w:pPr>
-        <w:spacing w:after="0"/>
-        <w:rPr>
-          <w:rFonts w:ascii="Consolas" w:eastAsiaTheme="minorEastAsia" w:hAnsi="Consolas" w:cs="Consolas"/>
-        </w:rPr>
-      </w:pPr>
-      <w:r>
-        <w:rPr>
-          <w:rFonts w:ascii="Consolas" w:eastAsiaTheme="minorEastAsia" w:hAnsi="Consolas" w:cs="Consolas"/>
-        </w:rPr>
-        <w:t xml:space="preserve">  </w:t>
-      </w:r>
-      <w:proofErr w:type="gramStart"/>
-      <w:r>
-        <w:rPr>
-          <w:rFonts w:ascii="Consolas" w:eastAsiaTheme="minorEastAsia" w:hAnsi="Consolas" w:cs="Consolas"/>
-        </w:rPr>
-        <w:t>for</w:t>
-      </w:r>
-      <w:proofErr w:type="gramEnd"/>
-      <w:r>
-        <w:rPr>
-          <w:rFonts w:ascii="Consolas" w:eastAsiaTheme="minorEastAsia" w:hAnsi="Consolas" w:cs="Consolas"/>
-        </w:rPr>
-        <w:t xml:space="preserve"> (</w:t>
-      </w:r>
-      <w:proofErr w:type="spellStart"/>
-      <w:r>
-        <w:rPr>
-          <w:rFonts w:ascii="Consolas" w:eastAsiaTheme="minorEastAsia" w:hAnsi="Consolas" w:cs="Consolas"/>
-        </w:rPr>
-        <w:t>i</w:t>
-      </w:r>
-      <w:proofErr w:type="spellEnd"/>
-      <w:r>
-        <w:rPr>
-          <w:rFonts w:ascii="Consolas" w:eastAsiaTheme="minorEastAsia" w:hAnsi="Consolas" w:cs="Consolas"/>
-        </w:rPr>
-        <w:t xml:space="preserve"> = 0; </w:t>
-      </w:r>
-      <w:proofErr w:type="spellStart"/>
-      <w:r>
-        <w:rPr>
-          <w:rFonts w:ascii="Consolas" w:eastAsiaTheme="minorEastAsia" w:hAnsi="Consolas" w:cs="Consolas"/>
-        </w:rPr>
-        <w:t>i</w:t>
-      </w:r>
-      <w:proofErr w:type="spellEnd"/>
-      <w:r>
-        <w:rPr>
-          <w:rFonts w:ascii="Consolas" w:eastAsiaTheme="minorEastAsia" w:hAnsi="Consolas" w:cs="Consolas"/>
-        </w:rPr>
-        <w:t xml:space="preserve"> &lt; </w:t>
-      </w:r>
-      <w:proofErr w:type="spellStart"/>
-      <w:r>
-        <w:rPr>
-          <w:rFonts w:ascii="Consolas" w:eastAsiaTheme="minorEastAsia" w:hAnsi="Consolas" w:cs="Consolas"/>
-        </w:rPr>
-        <w:t>item.length</w:t>
-      </w:r>
-      <w:proofErr w:type="spellEnd"/>
-      <w:r>
-        <w:rPr>
-          <w:rFonts w:ascii="Consolas" w:eastAsiaTheme="minorEastAsia" w:hAnsi="Consolas" w:cs="Consolas"/>
-        </w:rPr>
-        <w:t>; ++</w:t>
-      </w:r>
-      <w:proofErr w:type="spellStart"/>
-      <w:r>
-        <w:rPr>
-          <w:rFonts w:ascii="Consolas" w:eastAsiaTheme="minorEastAsia" w:hAnsi="Consolas" w:cs="Consolas"/>
-        </w:rPr>
-        <w:t>i</w:t>
-      </w:r>
-      <w:proofErr w:type="spellEnd"/>
-      <w:r>
-        <w:rPr>
-          <w:rFonts w:ascii="Consolas" w:eastAsiaTheme="minorEastAsia" w:hAnsi="Consolas" w:cs="Consolas"/>
-        </w:rPr>
-        <w:t>) {</w:t>
-      </w:r>
-    </w:p>
-    <w:p>
-      <w:pPr>
-        <w:spacing w:after="0"/>
-        <w:rPr>
-          <w:rFonts w:ascii="Consolas" w:eastAsiaTheme="minorEastAsia" w:hAnsi="Consolas" w:cs="Consolas"/>
-        </w:rPr>
-      </w:pPr>
-      <w:r>
-        <w:rPr>
-          <w:rFonts w:ascii="Consolas" w:eastAsiaTheme="minorEastAsia" w:hAnsi="Consolas" w:cs="Consolas"/>
-        </w:rPr>
-        <w:t xml:space="preserve">    </w:t>
-      </w:r>
-      <w:proofErr w:type="spellStart"/>
-      <w:proofErr w:type="gramStart"/>
-      <w:r>
-        <w:rPr>
-          <w:rFonts w:ascii="Consolas" w:eastAsiaTheme="minorEastAsia" w:hAnsi="Consolas" w:cs="Consolas"/>
-        </w:rPr>
-        <w:t>bestGlobal</w:t>
-      </w:r>
-      <w:proofErr w:type="spellEnd"/>
-      <w:proofErr w:type="gramEnd"/>
-      <w:r>
-        <w:rPr>
-          <w:rFonts w:ascii="Consolas" w:eastAsiaTheme="minorEastAsia" w:hAnsi="Consolas" w:cs="Consolas"/>
-        </w:rPr>
-        <w:t xml:space="preserve"> = best(item[</w:t>
-      </w:r>
-      <w:proofErr w:type="spellStart"/>
-      <w:r>
-        <w:rPr>
-          <w:rFonts w:ascii="Consolas" w:eastAsiaTheme="minorEastAsia" w:hAnsi="Consolas" w:cs="Consolas"/>
-        </w:rPr>
-        <w:t>i</w:t>
-      </w:r>
-      <w:proofErr w:type="spellEnd"/>
-      <w:r>
-        <w:rPr>
-          <w:rFonts w:ascii="Consolas" w:eastAsiaTheme="minorEastAsia" w:hAnsi="Consolas" w:cs="Consolas"/>
-        </w:rPr>
-        <w:t xml:space="preserve">], </w:t>
-      </w:r>
-      <w:proofErr w:type="spellStart"/>
-      <w:r>
-        <w:rPr>
-          <w:rFonts w:ascii="Consolas" w:eastAsiaTheme="minorEastAsia" w:hAnsi="Consolas" w:cs="Consolas"/>
-        </w:rPr>
-        <w:t>bestGlobal</w:t>
-      </w:r>
-      <w:proofErr w:type="spellEnd"/>
-      <w:r>
-        <w:rPr>
-          <w:rFonts w:ascii="Consolas" w:eastAsiaTheme="minorEastAsia" w:hAnsi="Consolas" w:cs="Consolas"/>
-        </w:rPr>
-        <w:t>);</w:t>
-      </w:r>
-    </w:p>
-    <w:p>
-      <w:pPr>
-        <w:spacing w:after="0"/>
-        <w:rPr>
-          <w:rFonts w:ascii="Consolas" w:eastAsiaTheme="minorEastAsia" w:hAnsi="Consolas" w:cs="Consolas"/>
-        </w:rPr>
-      </w:pPr>
-      <w:r>
-        <w:rPr>
-          <w:rFonts w:ascii="Consolas" w:eastAsiaTheme="minorEastAsia" w:hAnsi="Consolas" w:cs="Consolas"/>
-        </w:rPr>
-        <w:t xml:space="preserve">    </w:t>
-      </w:r>
-      <w:proofErr w:type="gramStart"/>
-      <w:r>
-        <w:rPr>
-          <w:rFonts w:ascii="Consolas" w:eastAsiaTheme="minorEastAsia" w:hAnsi="Consolas" w:cs="Consolas"/>
-        </w:rPr>
-        <w:t>item[</w:t>
-      </w:r>
-      <w:proofErr w:type="spellStart"/>
-      <w:proofErr w:type="gramEnd"/>
-      <w:r>
-        <w:rPr>
-          <w:rFonts w:ascii="Consolas" w:eastAsiaTheme="minorEastAsia" w:hAnsi="Consolas" w:cs="Consolas"/>
-        </w:rPr>
-        <w:t>i</w:t>
-      </w:r>
-      <w:proofErr w:type="spellEnd"/>
-      <w:r>
-        <w:rPr>
-          <w:rFonts w:ascii="Consolas" w:eastAsiaTheme="minorEastAsia" w:hAnsi="Consolas" w:cs="Consolas"/>
-        </w:rPr>
-        <w:t>].best = best(item[</w:t>
-      </w:r>
-      <w:proofErr w:type="spellStart"/>
-      <w:r>
-        <w:rPr>
-          <w:rFonts w:ascii="Consolas" w:eastAsiaTheme="minorEastAsia" w:hAnsi="Consolas" w:cs="Consolas"/>
-        </w:rPr>
-        <w:t>i</w:t>
-      </w:r>
-      <w:proofErr w:type="spellEnd"/>
-      <w:r>
-        <w:rPr>
-          <w:rFonts w:ascii="Consolas" w:eastAsiaTheme="minorEastAsia" w:hAnsi="Consolas" w:cs="Consolas"/>
-        </w:rPr>
-        <w:t>].best, item[</w:t>
-      </w:r>
-      <w:proofErr w:type="spellStart"/>
-      <w:r>
-        <w:rPr>
-          <w:rFonts w:ascii="Consolas" w:eastAsiaTheme="minorEastAsia" w:hAnsi="Consolas" w:cs="Consolas"/>
-        </w:rPr>
-        <w:t>i</w:t>
-      </w:r>
-      <w:proofErr w:type="spellEnd"/>
-      <w:r>
-        <w:rPr>
-          <w:rFonts w:ascii="Consolas" w:eastAsiaTheme="minorEastAsia" w:hAnsi="Consolas" w:cs="Consolas"/>
-        </w:rPr>
-        <w:t>]);</w:t>
-      </w:r>
-    </w:p>
-    <w:p>
-      <w:pPr>
-        <w:spacing w:after="0"/>
-        <w:rPr>
-          <w:rFonts w:ascii="Consolas" w:eastAsiaTheme="minorEastAsia" w:hAnsi="Consolas" w:cs="Consolas"/>
-        </w:rPr>
-      </w:pPr>
-      <w:r>
-        <w:rPr>
-          <w:rFonts w:ascii="Consolas" w:eastAsiaTheme="minorEastAsia" w:hAnsi="Consolas" w:cs="Consolas"/>
-        </w:rPr>
-        <w:t xml:space="preserve">  }</w:t>
-      </w:r>
-    </w:p>
-    <w:p>
-      <w:pPr>
-        <w:spacing w:after="0"/>
-        <w:rPr>
-          <w:rFonts w:ascii="Consolas" w:eastAsiaTheme="minorEastAsia" w:hAnsi="Consolas" w:cs="Consolas"/>
-        </w:rPr>
-      </w:pPr>
-      <w:r>
-        <w:rPr>
-          <w:rFonts w:ascii="Consolas" w:eastAsiaTheme="minorEastAsia" w:hAnsi="Consolas" w:cs="Consolas"/>
-        </w:rPr>
-        <w:t xml:space="preserve">  </w:t>
-      </w:r>
-      <w:proofErr w:type="gramStart"/>
-      <w:r>
-        <w:rPr>
-          <w:rFonts w:ascii="Consolas" w:eastAsiaTheme="minorEastAsia" w:hAnsi="Consolas" w:cs="Consolas"/>
-        </w:rPr>
-        <w:t>return</w:t>
-      </w:r>
-      <w:proofErr w:type="gramEnd"/>
-      <w:r>
-        <w:rPr>
-          <w:rFonts w:ascii="Consolas" w:eastAsiaTheme="minorEastAsia" w:hAnsi="Consolas" w:cs="Consolas"/>
-        </w:rPr>
-        <w:t xml:space="preserve"> </w:t>
-      </w:r>
-      <w:proofErr w:type="spellStart"/>
-      <w:r>
-        <w:rPr>
-          <w:rFonts w:ascii="Consolas" w:eastAsiaTheme="minorEastAsia" w:hAnsi="Consolas" w:cs="Consolas"/>
-        </w:rPr>
-        <w:t>bestGlobal</w:t>
-      </w:r>
-      <w:proofErr w:type="spellEnd"/>
-      <w:r>
-        <w:rPr>
-          <w:rFonts w:ascii="Consolas" w:eastAsiaTheme="minorEastAsia" w:hAnsi="Consolas" w:cs="Consolas"/>
-        </w:rPr>
-        <w:t>;</w:t>
-      </w:r>
-    </w:p>
-    <w:p>
-      <w:pPr>
-        <w:spacing w:after="0"/>
-        <w:rPr>
-          <w:rFonts w:ascii="Consolas" w:eastAsiaTheme="minorEastAsia" w:hAnsi="Consolas" w:cs="Consolas"/>
-        </w:rPr>
-      </w:pPr>
-      <w:r>
-        <w:rPr>
-          <w:rFonts w:ascii="Consolas" w:eastAsiaTheme="minorEastAsia" w:hAnsi="Consolas" w:cs="Consolas"/>
-        </w:rPr>
-        <w:t>}</w:t>
-      </w:r>
-    </w:p>
-    <w:p>
-      <w:pPr>
-        <w:rPr>
-          <w:rFonts w:eastAsiaTheme="minorEastAsia"/>
-        </w:rPr>
-      </w:pPr>
-      <w:r>
-        <w:rPr>
-          <w:rFonts w:eastAsiaTheme="minorEastAsia"/>
-        </w:rPr>
-        <w:t>Note that the canvas has 0 at the top, but I have flipped things to have 0 at the bottom to git with my mathematical bent. Bigger y coordinates are better, though the drawing code in the case mist remember to flip the u coordinate back again:</w:t>
-      </w:r>
-    </w:p>
-    <w:p>
-      <w:pPr>
-        <w:spacing w:after="0"/>
-        <w:rPr>
-          <w:rFonts w:ascii="Consolas" w:eastAsiaTheme="minorEastAsia" w:hAnsi="Consolas" w:cs="Consolas"/>
-        </w:rPr>
-      </w:pPr>
-      <w:r>
-        <w:rPr>
-          <w:rFonts w:ascii="Consolas" w:eastAsiaTheme="minorEastAsia" w:hAnsi="Consolas" w:cs="Consolas"/>
-        </w:rPr>
-        <w:t xml:space="preserve">      </w:t>
-      </w:r>
-      <w:proofErr w:type="spellStart"/>
-      <w:proofErr w:type="gramStart"/>
-      <w:r>
-        <w:rPr>
-          <w:rFonts w:ascii="Consolas" w:eastAsiaTheme="minorEastAsia" w:hAnsi="Consolas" w:cs="Consolas"/>
-        </w:rPr>
-        <w:t>var</w:t>
-      </w:r>
-      <w:proofErr w:type="spellEnd"/>
-      <w:proofErr w:type="gramEnd"/>
-      <w:r>
-        <w:rPr>
-          <w:rFonts w:ascii="Consolas" w:eastAsiaTheme="minorEastAsia" w:hAnsi="Consolas" w:cs="Consolas"/>
-        </w:rPr>
-        <w:t xml:space="preserve"> particle = item[</w:t>
-      </w:r>
-      <w:proofErr w:type="spellStart"/>
-      <w:r>
-        <w:rPr>
-          <w:rFonts w:ascii="Consolas" w:eastAsiaTheme="minorEastAsia" w:hAnsi="Consolas" w:cs="Consolas"/>
-        </w:rPr>
-        <w:t>i</w:t>
-      </w:r>
-      <w:proofErr w:type="spellEnd"/>
-      <w:r>
-        <w:rPr>
-          <w:rFonts w:ascii="Consolas" w:eastAsiaTheme="minorEastAsia" w:hAnsi="Consolas" w:cs="Consolas"/>
-        </w:rPr>
-        <w:t>];</w:t>
-      </w:r>
-    </w:p>
-    <w:p>
-      <w:pPr>
-        <w:spacing w:after="0"/>
-        <w:rPr>
-          <w:rFonts w:ascii="Consolas" w:eastAsiaTheme="minorEastAsia" w:hAnsi="Consolas" w:cs="Consolas"/>
-        </w:rPr>
-      </w:pPr>
-      <w:r>
-        <w:rPr>
-          <w:rFonts w:ascii="Consolas" w:eastAsiaTheme="minorEastAsia" w:hAnsi="Consolas" w:cs="Consolas"/>
-        </w:rPr>
-        <w:t xml:space="preserve">      </w:t>
-      </w:r>
-      <w:proofErr w:type="spellStart"/>
-      <w:r>
-        <w:rPr>
-          <w:rFonts w:ascii="Consolas" w:eastAsiaTheme="minorEastAsia" w:hAnsi="Consolas" w:cs="Consolas"/>
-        </w:rPr>
-        <w:t>ctx.fillRect</w:t>
-      </w:r>
-      <w:proofErr w:type="spellEnd"/>
-      <w:r>
-        <w:rPr>
-          <w:rFonts w:ascii="Consolas" w:eastAsiaTheme="minorEastAsia" w:hAnsi="Consolas" w:cs="Consolas"/>
-        </w:rPr>
-        <w:t xml:space="preserve"> (</w:t>
-      </w:r>
-      <w:proofErr w:type="spellStart"/>
-      <w:r>
-        <w:rPr>
-          <w:rFonts w:ascii="Consolas" w:eastAsiaTheme="minorEastAsia" w:hAnsi="Consolas" w:cs="Consolas"/>
-        </w:rPr>
-        <w:t>particle.x</w:t>
-      </w:r>
-      <w:proofErr w:type="spellEnd"/>
-      <w:r>
-        <w:rPr>
-          <w:rFonts w:ascii="Consolas" w:eastAsiaTheme="minorEastAsia" w:hAnsi="Consolas" w:cs="Consolas"/>
-        </w:rPr>
-        <w:t xml:space="preserve">, </w:t>
-      </w:r>
-      <w:proofErr w:type="spellStart"/>
-      <w:r>
-        <w:rPr>
-          <w:rFonts w:ascii="Consolas" w:eastAsiaTheme="minorEastAsia" w:hAnsi="Consolas" w:cs="Consolas"/>
-        </w:rPr>
-        <w:t>canvas.height</w:t>
-      </w:r>
-      <w:proofErr w:type="spellEnd"/>
-      <w:r>
-        <w:rPr>
-          <w:rFonts w:ascii="Consolas" w:eastAsiaTheme="minorEastAsia" w:hAnsi="Consolas" w:cs="Consolas"/>
-        </w:rPr>
-        <w:t xml:space="preserve"> - </w:t>
-      </w:r>
-      <w:proofErr w:type="spellStart"/>
-      <w:r>
-        <w:rPr>
-          <w:rFonts w:ascii="Consolas" w:eastAsiaTheme="minorEastAsia" w:hAnsi="Consolas" w:cs="Consolas"/>
-        </w:rPr>
-        <w:t>particle.y</w:t>
-      </w:r>
-      <w:proofErr w:type="spellEnd"/>
-      <w:r>
-        <w:rPr>
-          <w:rFonts w:ascii="Consolas" w:eastAsiaTheme="minorEastAsia" w:hAnsi="Consolas" w:cs="Consolas"/>
-        </w:rPr>
-        <w:t xml:space="preserve"> - 2, 4, 4);</w:t>
-      </w:r>
-    </w:p>
-    <w:p>
-      <w:pPr>
-        <w:rPr>
-          <w:rFonts w:eastAsiaTheme="minorEastAsia"/>
-        </w:rPr>
-      </w:pPr>
-    </w:p>
-    <w:p>
-      <w:pPr>
-        <w:rPr>
-          <w:rFonts w:eastAsiaTheme="minorEastAsia"/>
-        </w:rPr>
-      </w:pPr>
-      <w:r>
-        <w:rPr>
-          <w:rFonts w:eastAsiaTheme="minorEastAsia"/>
-        </w:rPr>
-        <w:t>Care must be taken with the weights, otherwise positions can zoom off</w:t>
-      </w:r>
-      <w:r>
-        <w:rPr>
-          <w:rFonts w:eastAsiaTheme="minorEastAsia"/>
-        </w:rPr>
-        <w:t xml:space="preserve"> to infinity </w:t>
-      </w:r>
-      <w:r>
-        <w:rPr>
-          <w:rFonts w:eastAsiaTheme="minorEastAsia"/>
-        </w:rPr>
-        <w:t xml:space="preserve">very easily </w:t>
-      </w:r>
-      <w:r>
-        <w:rPr>
-          <w:rFonts w:eastAsiaTheme="minorEastAsia"/>
-        </w:rPr>
-        <w:t>- need "sensible" weights.</w:t>
-      </w:r>
-      <w:r>
-        <w:rPr>
-          <w:rFonts w:eastAsiaTheme="minorEastAsia"/>
-        </w:rPr>
-        <w:t xml:space="preserve"> </w:t>
-      </w:r>
-      <w:r>
-        <w:rPr>
-          <w:rFonts w:eastAsiaTheme="minorEastAsia"/>
-        </w:rPr>
-        <w:t>Specifically, since the velocity will tend to make the particles move up due to the chosen fitness function, we can end up with exponential upwards motion.</w:t>
-      </w:r>
-    </w:p>
-    <w:p>
-      <w:pPr>
-        <w:ind w:firstLine="720"/>
-        <w:rPr>
-          <w:rFonts w:eastAsiaTheme="minorEastAsia"/>
-          <w:i/>
-        </w:rPr>
-      </w:pPr>
-      <w:r>
-        <w:rPr>
-          <w:rFonts w:eastAsiaTheme="minorEastAsia"/>
-          <w:i/>
-        </w:rPr>
-        <w:t>//</w:t>
-      </w:r>
-      <w:r>
-        <w:rPr>
-          <w:rFonts w:eastAsiaTheme="minorEastAsia"/>
-          <w:i/>
-        </w:rPr>
-        <w:t xml:space="preserve">TODO </w:t>
-      </w:r>
-      <w:r>
-        <w:rPr>
-          <w:rFonts w:eastAsiaTheme="minorEastAsia"/>
-          <w:i/>
-        </w:rPr>
-        <w:t>Do some maths on this? Or explain what happen to me the first time</w:t>
-      </w:r>
-    </w:p>
-    <w:p>
-      <w:pPr>
-        <w:ind w:firstLine="720"/>
-        <w:rPr>
-          <w:rFonts w:eastAsiaTheme="minorEastAsia"/>
-          <w:i/>
-        </w:rPr>
-      </w:pPr>
-      <w:r>
-        <w:rPr>
-          <w:rFonts w:eastAsiaTheme="minorEastAsia"/>
-          <w:i/>
-        </w:rPr>
-        <w:t>//</w:t>
-      </w:r>
-      <w:r>
-        <w:rPr>
-          <w:rFonts w:eastAsiaTheme="minorEastAsia"/>
-          <w:i/>
-        </w:rPr>
-        <w:t>TODO</w:t>
-      </w:r>
-      <w:r>
-        <w:rPr>
-          <w:rFonts w:eastAsiaTheme="minorEastAsia"/>
-          <w:i/>
-        </w:rPr>
-        <w:t xml:space="preserve"> </w:t>
-      </w:r>
-      <w:r>
-        <w:rPr>
-          <w:rFonts w:eastAsiaTheme="minorEastAsia"/>
-          <w:i/>
-        </w:rPr>
-        <w:t>Do they all move to the far left or far right… do some maths</w:t>
-      </w:r>
-    </w:p>
-    <w:p>
-      <w:pPr>
-        <w:ind w:firstLine="720"/>
-        <w:rPr>
-          <w:rFonts w:eastAsiaTheme="minorEastAsia"/>
-          <w:i/>
-        </w:rPr>
-      </w:pPr>
-    </w:p>
-    <w:p>
-      <w:pPr>
-        <w:spacing w:after="0"/>
-        <w:rPr>
-          <w:rFonts w:ascii="Consolas" w:eastAsiaTheme="minorEastAsia" w:hAnsi="Consolas" w:cs="Consolas"/>
-        </w:rPr>
-      </w:pPr>
-      <w:proofErr w:type="gramStart"/>
-      <w:r>
-        <w:rPr>
-          <w:rFonts w:ascii="Consolas" w:eastAsiaTheme="minorEastAsia" w:hAnsi="Consolas" w:cs="Consolas"/>
-        </w:rPr>
-        <w:t>function</w:t>
-      </w:r>
-      <w:proofErr w:type="gramEnd"/>
-      <w:r>
-        <w:rPr>
-          <w:rFonts w:ascii="Consolas" w:eastAsiaTheme="minorEastAsia" w:hAnsi="Consolas" w:cs="Consolas"/>
-        </w:rPr>
-        <w:t xml:space="preserve"> move(item, w, c1, c2, height, width, </w:t>
-      </w:r>
-      <w:proofErr w:type="spellStart"/>
-      <w:r>
-        <w:rPr>
-          <w:rFonts w:ascii="Consolas" w:eastAsiaTheme="minorEastAsia" w:hAnsi="Consolas" w:cs="Consolas"/>
-        </w:rPr>
-        <w:t>bestGlobal</w:t>
-      </w:r>
-      <w:proofErr w:type="spellEnd"/>
-      <w:r>
-        <w:rPr>
-          <w:rFonts w:ascii="Consolas" w:eastAsiaTheme="minorEastAsia" w:hAnsi="Consolas" w:cs="Consolas"/>
-        </w:rPr>
-        <w:t>) {</w:t>
-      </w:r>
-    </w:p>
-    <w:p>
-      <w:pPr>
-        <w:spacing w:after="0"/>
-        <w:rPr>
-          <w:rFonts w:ascii="Consolas" w:eastAsiaTheme="minorEastAsia" w:hAnsi="Consolas" w:cs="Consolas"/>
-        </w:rPr>
-      </w:pPr>
-      <w:r>
-        <w:rPr>
-          <w:rFonts w:ascii="Consolas" w:eastAsiaTheme="minorEastAsia" w:hAnsi="Consolas" w:cs="Consolas"/>
-        </w:rPr>
-        <w:t xml:space="preserve">  </w:t>
-      </w:r>
-      <w:proofErr w:type="spellStart"/>
-      <w:proofErr w:type="gramStart"/>
-      <w:r>
-        <w:rPr>
-          <w:rFonts w:ascii="Consolas" w:eastAsiaTheme="minorEastAsia" w:hAnsi="Consolas" w:cs="Consolas"/>
-        </w:rPr>
-        <w:t>var</w:t>
-      </w:r>
-      <w:proofErr w:type="spellEnd"/>
-      <w:proofErr w:type="gramEnd"/>
-      <w:r>
-        <w:rPr>
-          <w:rFonts w:ascii="Consolas" w:eastAsiaTheme="minorEastAsia" w:hAnsi="Consolas" w:cs="Consolas"/>
-        </w:rPr>
-        <w:t xml:space="preserve"> </w:t>
-      </w:r>
-      <w:proofErr w:type="spellStart"/>
-      <w:r>
-        <w:rPr>
-          <w:rFonts w:ascii="Consolas" w:eastAsiaTheme="minorEastAsia" w:hAnsi="Consolas" w:cs="Consolas"/>
-        </w:rPr>
-        <w:t>i</w:t>
-      </w:r>
-      <w:proofErr w:type="spellEnd"/>
-      <w:r>
-        <w:rPr>
-          <w:rFonts w:ascii="Consolas" w:eastAsiaTheme="minorEastAsia" w:hAnsi="Consolas" w:cs="Consolas"/>
-        </w:rPr>
-        <w:t>;</w:t>
-      </w:r>
-    </w:p>
-    <w:p>
-      <w:pPr>
-        <w:spacing w:after="0"/>
-        <w:rPr>
-          <w:rFonts w:ascii="Consolas" w:eastAsiaTheme="minorEastAsia" w:hAnsi="Consolas" w:cs="Consolas"/>
-        </w:rPr>
-      </w:pPr>
-      <w:r>
-        <w:rPr>
-          <w:rFonts w:ascii="Consolas" w:eastAsiaTheme="minorEastAsia" w:hAnsi="Consolas" w:cs="Consolas"/>
-        </w:rPr>
-        <w:t xml:space="preserve">  </w:t>
-      </w:r>
-      <w:proofErr w:type="gramStart"/>
-      <w:r>
-        <w:rPr>
-          <w:rFonts w:ascii="Consolas" w:eastAsiaTheme="minorEastAsia" w:hAnsi="Consolas" w:cs="Consolas"/>
-        </w:rPr>
-        <w:t>for</w:t>
-      </w:r>
-      <w:proofErr w:type="gramEnd"/>
-      <w:r>
-        <w:rPr>
-          <w:rFonts w:ascii="Consolas" w:eastAsiaTheme="minorEastAsia" w:hAnsi="Consolas" w:cs="Consolas"/>
-        </w:rPr>
-        <w:t xml:space="preserve"> (</w:t>
-      </w:r>
-      <w:proofErr w:type="spellStart"/>
-      <w:r>
-        <w:rPr>
-          <w:rFonts w:ascii="Consolas" w:eastAsiaTheme="minorEastAsia" w:hAnsi="Consolas" w:cs="Consolas"/>
-        </w:rPr>
-        <w:t>i</w:t>
-      </w:r>
-      <w:proofErr w:type="spellEnd"/>
-      <w:r>
-        <w:rPr>
-          <w:rFonts w:ascii="Consolas" w:eastAsiaTheme="minorEastAsia" w:hAnsi="Consolas" w:cs="Consolas"/>
-        </w:rPr>
-        <w:t xml:space="preserve"> = 0; </w:t>
-      </w:r>
-      <w:proofErr w:type="spellStart"/>
-      <w:r>
-        <w:rPr>
-          <w:rFonts w:ascii="Consolas" w:eastAsiaTheme="minorEastAsia" w:hAnsi="Consolas" w:cs="Consolas"/>
-        </w:rPr>
-        <w:t>i</w:t>
-      </w:r>
-      <w:proofErr w:type="spellEnd"/>
-      <w:r>
-        <w:rPr>
-          <w:rFonts w:ascii="Consolas" w:eastAsiaTheme="minorEastAsia" w:hAnsi="Consolas" w:cs="Consolas"/>
-        </w:rPr>
-        <w:t xml:space="preserve"> &lt; </w:t>
-      </w:r>
-      <w:proofErr w:type="spellStart"/>
-      <w:r>
-        <w:rPr>
-          <w:rFonts w:ascii="Consolas" w:eastAsiaTheme="minorEastAsia" w:hAnsi="Consolas" w:cs="Consolas"/>
-        </w:rPr>
-        <w:t>item.length</w:t>
-      </w:r>
-      <w:proofErr w:type="spellEnd"/>
-      <w:r>
-        <w:rPr>
-          <w:rFonts w:ascii="Consolas" w:eastAsiaTheme="minorEastAsia" w:hAnsi="Consolas" w:cs="Consolas"/>
-        </w:rPr>
-        <w:t>; ++</w:t>
-      </w:r>
-      <w:proofErr w:type="spellStart"/>
-      <w:r>
-        <w:rPr>
-          <w:rFonts w:ascii="Consolas" w:eastAsiaTheme="minorEastAsia" w:hAnsi="Consolas" w:cs="Consolas"/>
-        </w:rPr>
-        <w:t>i</w:t>
-      </w:r>
-      <w:proofErr w:type="spellEnd"/>
-      <w:r>
-        <w:rPr>
-          <w:rFonts w:ascii="Consolas" w:eastAsiaTheme="minorEastAsia" w:hAnsi="Consolas" w:cs="Consolas"/>
-        </w:rPr>
-        <w:t>) {</w:t>
-      </w:r>
-    </w:p>
-    <w:p>
-      <w:pPr>
-        <w:spacing w:after="0"/>
-        <w:rPr>
-          <w:rFonts w:ascii="Consolas" w:eastAsiaTheme="minorEastAsia" w:hAnsi="Consolas" w:cs="Consolas"/>
-        </w:rPr>
-      </w:pPr>
-      <w:r>
-        <w:rPr>
-          <w:rFonts w:ascii="Consolas" w:eastAsiaTheme="minorEastAsia" w:hAnsi="Consolas" w:cs="Consolas"/>
-        </w:rPr>
-        <w:t xml:space="preserve">    </w:t>
-      </w:r>
-      <w:proofErr w:type="spellStart"/>
-      <w:proofErr w:type="gramStart"/>
-      <w:r>
-        <w:rPr>
-          <w:rFonts w:ascii="Consolas" w:eastAsiaTheme="minorEastAsia" w:hAnsi="Consolas" w:cs="Consolas"/>
-        </w:rPr>
-        <w:t>var</w:t>
-      </w:r>
-      <w:proofErr w:type="spellEnd"/>
-      <w:proofErr w:type="gramEnd"/>
-      <w:r>
-        <w:rPr>
-          <w:rFonts w:ascii="Consolas" w:eastAsiaTheme="minorEastAsia" w:hAnsi="Consolas" w:cs="Consolas"/>
-        </w:rPr>
-        <w:t xml:space="preserve"> current = item[</w:t>
-      </w:r>
-      <w:proofErr w:type="spellStart"/>
-      <w:r>
-        <w:rPr>
-          <w:rFonts w:ascii="Consolas" w:eastAsiaTheme="minorEastAsia" w:hAnsi="Consolas" w:cs="Consolas"/>
-        </w:rPr>
-        <w:t>i</w:t>
-      </w:r>
-      <w:proofErr w:type="spellEnd"/>
-      <w:r>
-        <w:rPr>
-          <w:rFonts w:ascii="Consolas" w:eastAsiaTheme="minorEastAsia" w:hAnsi="Consolas" w:cs="Consolas"/>
-        </w:rPr>
-        <w:t>];</w:t>
-      </w:r>
-    </w:p>
-    <w:p>
-      <w:pPr>
-        <w:spacing w:after="0"/>
-        <w:rPr>
-          <w:rFonts w:ascii="Consolas" w:eastAsiaTheme="minorEastAsia" w:hAnsi="Consolas" w:cs="Consolas"/>
-        </w:rPr>
-      </w:pPr>
-      <w:r>
-        <w:rPr>
-          <w:rFonts w:ascii="Consolas" w:eastAsiaTheme="minorEastAsia" w:hAnsi="Consolas" w:cs="Consolas"/>
-        </w:rPr>
-        <w:t xml:space="preserve">    </w:t>
-      </w:r>
-      <w:proofErr w:type="spellStart"/>
-      <w:proofErr w:type="gramStart"/>
-      <w:r>
-        <w:rPr>
-          <w:rFonts w:ascii="Consolas" w:eastAsiaTheme="minorEastAsia" w:hAnsi="Consolas" w:cs="Consolas"/>
-        </w:rPr>
-        <w:t>var</w:t>
-      </w:r>
-      <w:proofErr w:type="spellEnd"/>
-      <w:proofErr w:type="gramEnd"/>
-      <w:r>
-        <w:rPr>
-          <w:rFonts w:ascii="Consolas" w:eastAsiaTheme="minorEastAsia" w:hAnsi="Consolas" w:cs="Consolas"/>
-        </w:rPr>
-        <w:t xml:space="preserve"> r1 = </w:t>
-      </w:r>
-      <w:proofErr w:type="spellStart"/>
-      <w:r>
-        <w:rPr>
-          <w:rFonts w:ascii="Consolas" w:eastAsiaTheme="minorEastAsia" w:hAnsi="Consolas" w:cs="Consolas"/>
-        </w:rPr>
-        <w:t>getRandomInt</w:t>
-      </w:r>
-      <w:proofErr w:type="spellEnd"/>
-      <w:r>
-        <w:rPr>
-          <w:rFonts w:ascii="Consolas" w:eastAsiaTheme="minorEastAsia" w:hAnsi="Consolas" w:cs="Consolas"/>
-        </w:rPr>
-        <w:t>(0, 5);</w:t>
-      </w:r>
-    </w:p>
-    <w:p>
-      <w:pPr>
-        <w:spacing w:after="0"/>
-        <w:rPr>
-          <w:rFonts w:ascii="Consolas" w:eastAsiaTheme="minorEastAsia" w:hAnsi="Consolas" w:cs="Consolas"/>
-        </w:rPr>
-      </w:pPr>
-      <w:r>
-        <w:rPr>
-          <w:rFonts w:ascii="Consolas" w:eastAsiaTheme="minorEastAsia" w:hAnsi="Consolas" w:cs="Consolas"/>
-        </w:rPr>
-        <w:t xml:space="preserve">    </w:t>
-      </w:r>
-      <w:proofErr w:type="spellStart"/>
-      <w:proofErr w:type="gramStart"/>
-      <w:r>
-        <w:rPr>
-          <w:rFonts w:ascii="Consolas" w:eastAsiaTheme="minorEastAsia" w:hAnsi="Consolas" w:cs="Consolas"/>
-        </w:rPr>
-        <w:t>var</w:t>
-      </w:r>
-      <w:proofErr w:type="spellEnd"/>
-      <w:proofErr w:type="gramEnd"/>
-      <w:r>
-        <w:rPr>
-          <w:rFonts w:ascii="Consolas" w:eastAsiaTheme="minorEastAsia" w:hAnsi="Consolas" w:cs="Consolas"/>
-        </w:rPr>
-        <w:t xml:space="preserve"> r2 = </w:t>
-      </w:r>
-      <w:proofErr w:type="spellStart"/>
-      <w:r>
-        <w:rPr>
-          <w:rFonts w:ascii="Consolas" w:eastAsiaTheme="minorEastAsia" w:hAnsi="Consolas" w:cs="Consolas"/>
-        </w:rPr>
-        <w:t>getRandomInt</w:t>
-      </w:r>
-      <w:proofErr w:type="spellEnd"/>
-      <w:r>
-        <w:rPr>
-          <w:rFonts w:ascii="Consolas" w:eastAsiaTheme="minorEastAsia" w:hAnsi="Consolas" w:cs="Consolas"/>
-        </w:rPr>
-        <w:t>(0, 5);</w:t>
-      </w:r>
-    </w:p>
-    <w:p>
-      <w:pPr>
-        <w:spacing w:after="0"/>
-        <w:rPr>
-          <w:rFonts w:ascii="Consolas" w:eastAsiaTheme="minorEastAsia" w:hAnsi="Consolas" w:cs="Consolas"/>
-        </w:rPr>
-      </w:pPr>
-      <w:r>
-        <w:rPr>
-          <w:rFonts w:ascii="Consolas" w:eastAsiaTheme="minorEastAsia" w:hAnsi="Consolas" w:cs="Consolas"/>
-        </w:rPr>
-        <w:t xml:space="preserve">    </w:t>
-      </w:r>
-      <w:proofErr w:type="spellStart"/>
-      <w:proofErr w:type="gramStart"/>
-      <w:r>
-        <w:rPr>
-          <w:rFonts w:ascii="Consolas" w:eastAsiaTheme="minorEastAsia" w:hAnsi="Consolas" w:cs="Consolas"/>
-        </w:rPr>
-        <w:t>var</w:t>
-      </w:r>
-      <w:proofErr w:type="spellEnd"/>
-      <w:proofErr w:type="gramEnd"/>
-      <w:r>
-        <w:rPr>
-          <w:rFonts w:ascii="Consolas" w:eastAsiaTheme="minorEastAsia" w:hAnsi="Consolas" w:cs="Consolas"/>
-        </w:rPr>
-        <w:t xml:space="preserve"> </w:t>
-      </w:r>
-      <w:proofErr w:type="spellStart"/>
-      <w:r>
-        <w:rPr>
-          <w:rFonts w:ascii="Consolas" w:eastAsiaTheme="minorEastAsia" w:hAnsi="Consolas" w:cs="Consolas"/>
-        </w:rPr>
-        <w:t>vy</w:t>
-      </w:r>
-      <w:proofErr w:type="spellEnd"/>
-      <w:r>
-        <w:rPr>
-          <w:rFonts w:ascii="Consolas" w:eastAsiaTheme="minorEastAsia" w:hAnsi="Consolas" w:cs="Consolas"/>
-        </w:rPr>
-        <w:t xml:space="preserve"> = (w * </w:t>
-      </w:r>
-      <w:proofErr w:type="spellStart"/>
-      <w:r>
-        <w:rPr>
-          <w:rFonts w:ascii="Consolas" w:eastAsiaTheme="minorEastAsia" w:hAnsi="Consolas" w:cs="Consolas"/>
-        </w:rPr>
-        <w:t>current.v.y</w:t>
-      </w:r>
-      <w:proofErr w:type="spellEnd"/>
-      <w:r>
-        <w:rPr>
-          <w:rFonts w:ascii="Consolas" w:eastAsiaTheme="minorEastAsia" w:hAnsi="Consolas" w:cs="Consolas"/>
-        </w:rPr>
-        <w:t>) +</w:t>
-      </w:r>
-    </w:p>
-    <w:p>
-      <w:pPr>
-        <w:spacing w:after="0"/>
-        <w:rPr>
-          <w:rFonts w:ascii="Consolas" w:eastAsiaTheme="minorEastAsia" w:hAnsi="Consolas" w:cs="Consolas"/>
-        </w:rPr>
-      </w:pPr>
-      <w:r>
-        <w:rPr>
-          <w:rFonts w:ascii="Consolas" w:eastAsiaTheme="minorEastAsia" w:hAnsi="Consolas" w:cs="Consolas"/>
-        </w:rPr>
-        <w:t xml:space="preserve">         </w:t>
-      </w:r>
-      <w:r>
-        <w:rPr>
-          <w:rFonts w:ascii="Consolas" w:eastAsiaTheme="minorEastAsia" w:hAnsi="Consolas" w:cs="Consolas"/>
-        </w:rPr>
-        <w:t xml:space="preserve"> </w:t>
-      </w:r>
-      <w:r>
-        <w:rPr>
-          <w:rFonts w:ascii="Consolas" w:eastAsiaTheme="minorEastAsia" w:hAnsi="Consolas" w:cs="Consolas"/>
-        </w:rPr>
-        <w:t xml:space="preserve">   </w:t>
-      </w:r>
-      <w:r>
-        <w:rPr>
-          <w:rFonts w:ascii="Consolas" w:eastAsiaTheme="minorEastAsia" w:hAnsi="Consolas" w:cs="Consolas"/>
-        </w:rPr>
-        <w:t>(c1 * r1 * (</w:t>
-      </w:r>
-      <w:proofErr w:type="spellStart"/>
-      <w:r>
-        <w:rPr>
-          <w:rFonts w:ascii="Consolas" w:eastAsiaTheme="minorEastAsia" w:hAnsi="Consolas" w:cs="Consolas"/>
-        </w:rPr>
-        <w:t>current.best.y</w:t>
-      </w:r>
-      <w:proofErr w:type="spellEnd"/>
-      <w:r>
-        <w:rPr>
-          <w:rFonts w:ascii="Consolas" w:eastAsiaTheme="minorEastAsia" w:hAnsi="Consolas" w:cs="Consolas"/>
-        </w:rPr>
-        <w:t xml:space="preserve"> - </w:t>
-      </w:r>
-      <w:proofErr w:type="spellStart"/>
-      <w:r>
-        <w:rPr>
-          <w:rFonts w:ascii="Consolas" w:eastAsiaTheme="minorEastAsia" w:hAnsi="Consolas" w:cs="Consolas"/>
-        </w:rPr>
-        <w:t>current.y</w:t>
-      </w:r>
-      <w:proofErr w:type="spellEnd"/>
-      <w:r>
-        <w:rPr>
-          <w:rFonts w:ascii="Consolas" w:eastAsiaTheme="minorEastAsia" w:hAnsi="Consolas" w:cs="Consolas"/>
-        </w:rPr>
-        <w:t>)) +</w:t>
-      </w:r>
-    </w:p>
-    <w:p>
-      <w:pPr>
-        <w:spacing w:after="0"/>
-        <w:rPr>
-          <w:rFonts w:ascii="Consolas" w:eastAsiaTheme="minorEastAsia" w:hAnsi="Consolas" w:cs="Consolas"/>
-        </w:rPr>
-      </w:pPr>
-      <w:r>
-        <w:rPr>
-          <w:rFonts w:ascii="Consolas" w:eastAsiaTheme="minorEastAsia" w:hAnsi="Consolas" w:cs="Consolas"/>
-        </w:rPr>
-        <w:t xml:space="preserve">          </w:t>
-      </w:r>
-      <w:r>
-        <w:rPr>
-          <w:rFonts w:ascii="Consolas" w:eastAsiaTheme="minorEastAsia" w:hAnsi="Consolas" w:cs="Consolas"/>
-        </w:rPr>
-        <w:t xml:space="preserve"> </w:t>
-      </w:r>
-      <w:r>
-        <w:rPr>
-          <w:rFonts w:ascii="Consolas" w:eastAsiaTheme="minorEastAsia" w:hAnsi="Consolas" w:cs="Consolas"/>
-        </w:rPr>
-        <w:t xml:space="preserve">  </w:t>
-      </w:r>
-      <w:r>
-        <w:rPr>
-          <w:rFonts w:ascii="Consolas" w:eastAsiaTheme="minorEastAsia" w:hAnsi="Consolas" w:cs="Consolas"/>
-        </w:rPr>
-        <w:t>(c2 * r2 * (</w:t>
-      </w:r>
-      <w:proofErr w:type="spellStart"/>
-      <w:r>
-        <w:rPr>
-          <w:rFonts w:ascii="Consolas" w:eastAsiaTheme="minorEastAsia" w:hAnsi="Consolas" w:cs="Consolas"/>
-        </w:rPr>
-        <w:t>bestGlobal.y</w:t>
-      </w:r>
-      <w:proofErr w:type="spellEnd"/>
-      <w:r>
-        <w:rPr>
-          <w:rFonts w:ascii="Consolas" w:eastAsiaTheme="minorEastAsia" w:hAnsi="Consolas" w:cs="Consolas"/>
-        </w:rPr>
-        <w:t xml:space="preserve"> - </w:t>
-      </w:r>
-      <w:proofErr w:type="spellStart"/>
-      <w:r>
-        <w:rPr>
-          <w:rFonts w:ascii="Consolas" w:eastAsiaTheme="minorEastAsia" w:hAnsi="Consolas" w:cs="Consolas"/>
-        </w:rPr>
-        <w:t>current.y</w:t>
-      </w:r>
-      <w:proofErr w:type="spellEnd"/>
-      <w:r>
-        <w:rPr>
-          <w:rFonts w:ascii="Consolas" w:eastAsiaTheme="minorEastAsia" w:hAnsi="Consolas" w:cs="Consolas"/>
-        </w:rPr>
-        <w:t>));</w:t>
-      </w:r>
-    </w:p>
-    <w:p>
-      <w:pPr>
-        <w:spacing w:after="0"/>
-        <w:rPr>
-          <w:rFonts w:ascii="Consolas" w:eastAsiaTheme="minorEastAsia" w:hAnsi="Consolas" w:cs="Consolas"/>
-        </w:rPr>
-      </w:pPr>
-      <w:r>
-        <w:rPr>
-          <w:rFonts w:ascii="Consolas" w:eastAsiaTheme="minorEastAsia" w:hAnsi="Consolas" w:cs="Consolas"/>
-        </w:rPr>
-        <w:t xml:space="preserve">    </w:t>
-      </w:r>
-      <w:proofErr w:type="spellStart"/>
-      <w:proofErr w:type="gramStart"/>
-      <w:r>
-        <w:rPr>
-          <w:rFonts w:ascii="Consolas" w:eastAsiaTheme="minorEastAsia" w:hAnsi="Consolas" w:cs="Consolas"/>
-        </w:rPr>
-        <w:t>var</w:t>
-      </w:r>
-      <w:proofErr w:type="spellEnd"/>
-      <w:proofErr w:type="gramEnd"/>
-      <w:r>
-        <w:rPr>
-          <w:rFonts w:ascii="Consolas" w:eastAsiaTheme="minorEastAsia" w:hAnsi="Consolas" w:cs="Consolas"/>
-        </w:rPr>
-        <w:t xml:space="preserve"> </w:t>
-      </w:r>
-      <w:proofErr w:type="spellStart"/>
-      <w:r>
-        <w:rPr>
-          <w:rFonts w:ascii="Consolas" w:eastAsiaTheme="minorEastAsia" w:hAnsi="Consolas" w:cs="Consolas"/>
-        </w:rPr>
-        <w:t>vx</w:t>
-      </w:r>
-      <w:proofErr w:type="spellEnd"/>
-      <w:r>
-        <w:rPr>
-          <w:rFonts w:ascii="Consolas" w:eastAsiaTheme="minorEastAsia" w:hAnsi="Consolas" w:cs="Consolas"/>
-        </w:rPr>
-        <w:t xml:space="preserve"> = (w * </w:t>
-      </w:r>
-      <w:proofErr w:type="spellStart"/>
-      <w:r>
-        <w:rPr>
-          <w:rFonts w:ascii="Consolas" w:eastAsiaTheme="minorEastAsia" w:hAnsi="Consolas" w:cs="Consolas"/>
-        </w:rPr>
-        <w:t>current.v.x</w:t>
-      </w:r>
-      <w:proofErr w:type="spellEnd"/>
-      <w:r>
-        <w:rPr>
-          <w:rFonts w:ascii="Consolas" w:eastAsiaTheme="minorEastAsia" w:hAnsi="Consolas" w:cs="Consolas"/>
-        </w:rPr>
-        <w:t xml:space="preserve">) + </w:t>
-      </w:r>
-    </w:p>
-    <w:p>
-      <w:pPr>
-        <w:spacing w:after="0"/>
-        <w:ind w:left="720" w:firstLine="720"/>
-        <w:rPr>
-          <w:rFonts w:ascii="Consolas" w:eastAsiaTheme="minorEastAsia" w:hAnsi="Consolas" w:cs="Consolas"/>
-        </w:rPr>
-      </w:pPr>
-      <w:r>
-        <w:rPr>
-          <w:rFonts w:ascii="Consolas" w:eastAsiaTheme="minorEastAsia" w:hAnsi="Consolas" w:cs="Consolas"/>
-        </w:rPr>
-        <w:t xml:space="preserve"> </w:t>
-      </w:r>
-      <w:r>
-        <w:rPr>
-          <w:rFonts w:ascii="Consolas" w:eastAsiaTheme="minorEastAsia" w:hAnsi="Consolas" w:cs="Consolas"/>
-        </w:rPr>
-        <w:t>(c1 * r1 * (</w:t>
-      </w:r>
-      <w:proofErr w:type="spellStart"/>
-      <w:r>
-        <w:rPr>
-          <w:rFonts w:ascii="Consolas" w:eastAsiaTheme="minorEastAsia" w:hAnsi="Consolas" w:cs="Consolas"/>
-        </w:rPr>
-        <w:t>current.best.x</w:t>
-      </w:r>
-      <w:proofErr w:type="spellEnd"/>
-      <w:r>
-        <w:rPr>
-          <w:rFonts w:ascii="Consolas" w:eastAsiaTheme="minorEastAsia" w:hAnsi="Consolas" w:cs="Consolas"/>
-        </w:rPr>
-        <w:t xml:space="preserve"> - </w:t>
-      </w:r>
-      <w:proofErr w:type="spellStart"/>
-      <w:r>
-        <w:rPr>
-          <w:rFonts w:ascii="Consolas" w:eastAsiaTheme="minorEastAsia" w:hAnsi="Consolas" w:cs="Consolas"/>
-        </w:rPr>
-        <w:t>current.x</w:t>
-      </w:r>
-      <w:proofErr w:type="spellEnd"/>
-      <w:r>
-        <w:rPr>
-          <w:rFonts w:ascii="Consolas" w:eastAsiaTheme="minorEastAsia" w:hAnsi="Consolas" w:cs="Consolas"/>
-        </w:rPr>
-        <w:t>)) +</w:t>
-      </w:r>
-    </w:p>
-    <w:p>
-      <w:pPr>
-        <w:spacing w:after="0"/>
-        <w:ind w:left="720" w:firstLine="720"/>
-        <w:rPr>
-          <w:rFonts w:ascii="Consolas" w:eastAsiaTheme="minorEastAsia" w:hAnsi="Consolas" w:cs="Consolas"/>
-        </w:rPr>
-      </w:pPr>
-      <w:r>
-        <w:rPr>
-          <w:rFonts w:ascii="Consolas" w:eastAsiaTheme="minorEastAsia" w:hAnsi="Consolas" w:cs="Consolas"/>
-        </w:rPr>
-        <w:t xml:space="preserve"> (c2 * r2 * (</w:t>
-      </w:r>
-      <w:proofErr w:type="spellStart"/>
-      <w:r>
-        <w:rPr>
-          <w:rFonts w:ascii="Consolas" w:eastAsiaTheme="minorEastAsia" w:hAnsi="Consolas" w:cs="Consolas"/>
-        </w:rPr>
-        <w:t>bestGlobal.x</w:t>
-      </w:r>
-      <w:proofErr w:type="spellEnd"/>
-      <w:r>
-        <w:rPr>
-          <w:rFonts w:ascii="Consolas" w:eastAsiaTheme="minorEastAsia" w:hAnsi="Consolas" w:cs="Consolas"/>
-        </w:rPr>
-        <w:t xml:space="preserve"> - </w:t>
-      </w:r>
-      <w:proofErr w:type="spellStart"/>
-      <w:r>
-        <w:rPr>
-          <w:rFonts w:ascii="Consolas" w:eastAsiaTheme="minorEastAsia" w:hAnsi="Consolas" w:cs="Consolas"/>
-        </w:rPr>
-        <w:t>current.x</w:t>
-      </w:r>
-      <w:proofErr w:type="spellEnd"/>
-      <w:r>
-        <w:rPr>
-          <w:rFonts w:ascii="Consolas" w:eastAsiaTheme="minorEastAsia" w:hAnsi="Consolas" w:cs="Consolas"/>
-        </w:rPr>
-        <w:t>));</w:t>
-      </w:r>
-    </w:p>
-    <w:p>
-      <w:pPr>
-        <w:spacing w:after="0"/>
-        <w:rPr>
-          <w:rFonts w:ascii="Consolas" w:eastAsiaTheme="minorEastAsia" w:hAnsi="Consolas" w:cs="Consolas"/>
-        </w:rPr>
-      </w:pPr>
-      <w:r>
-        <w:rPr>
-          <w:rFonts w:ascii="Consolas" w:eastAsiaTheme="minorEastAsia" w:hAnsi="Consolas" w:cs="Consolas"/>
-        </w:rPr>
-        <w:t xml:space="preserve">    </w:t>
-      </w:r>
-      <w:proofErr w:type="spellStart"/>
-      <w:r>
-        <w:rPr>
-          <w:rFonts w:ascii="Consolas" w:eastAsiaTheme="minorEastAsia" w:hAnsi="Consolas" w:cs="Consolas"/>
-        </w:rPr>
-        <w:t>move_in_</w:t>
-      </w:r>
-      <w:proofErr w:type="gramStart"/>
-      <w:r>
-        <w:rPr>
-          <w:rFonts w:ascii="Consolas" w:eastAsiaTheme="minorEastAsia" w:hAnsi="Consolas" w:cs="Consolas"/>
-        </w:rPr>
-        <w:t>range</w:t>
-      </w:r>
-      <w:proofErr w:type="spellEnd"/>
-      <w:r>
-        <w:rPr>
-          <w:rFonts w:ascii="Consolas" w:eastAsiaTheme="minorEastAsia" w:hAnsi="Consolas" w:cs="Consolas"/>
-        </w:rPr>
-        <w:t>(</w:t>
-      </w:r>
-      <w:proofErr w:type="spellStart"/>
-      <w:proofErr w:type="gramEnd"/>
-      <w:r>
-        <w:rPr>
-          <w:rFonts w:ascii="Consolas" w:eastAsiaTheme="minorEastAsia" w:hAnsi="Consolas" w:cs="Consolas"/>
-        </w:rPr>
-        <w:t>vy</w:t>
-      </w:r>
-      <w:proofErr w:type="spellEnd"/>
-      <w:r>
-        <w:rPr>
-          <w:rFonts w:ascii="Consolas" w:eastAsiaTheme="minorEastAsia" w:hAnsi="Consolas" w:cs="Consolas"/>
-        </w:rPr>
-        <w:t>, height, item[</w:t>
-      </w:r>
-      <w:proofErr w:type="spellStart"/>
-      <w:r>
-        <w:rPr>
-          <w:rFonts w:ascii="Consolas" w:eastAsiaTheme="minorEastAsia" w:hAnsi="Consolas" w:cs="Consolas"/>
-        </w:rPr>
-        <w:t>i</w:t>
-      </w:r>
-      <w:proofErr w:type="spellEnd"/>
-      <w:r>
-        <w:rPr>
-          <w:rFonts w:ascii="Consolas" w:eastAsiaTheme="minorEastAsia" w:hAnsi="Consolas" w:cs="Consolas"/>
-        </w:rPr>
-        <w:t>], "y");</w:t>
-      </w:r>
-    </w:p>
-    <w:p>
-      <w:pPr>
-        <w:spacing w:after="0"/>
-        <w:rPr>
-          <w:rFonts w:ascii="Consolas" w:eastAsiaTheme="minorEastAsia" w:hAnsi="Consolas" w:cs="Consolas"/>
-        </w:rPr>
-      </w:pPr>
-      <w:r>
-        <w:rPr>
-          <w:rFonts w:ascii="Consolas" w:eastAsiaTheme="minorEastAsia" w:hAnsi="Consolas" w:cs="Consolas"/>
-        </w:rPr>
-        <w:t xml:space="preserve">    </w:t>
-      </w:r>
-      <w:proofErr w:type="spellStart"/>
-      <w:r>
-        <w:rPr>
-          <w:rFonts w:ascii="Consolas" w:eastAsiaTheme="minorEastAsia" w:hAnsi="Consolas" w:cs="Consolas"/>
-        </w:rPr>
-        <w:t>move_in_</w:t>
-      </w:r>
-      <w:proofErr w:type="gramStart"/>
-      <w:r>
-        <w:rPr>
-          <w:rFonts w:ascii="Consolas" w:eastAsiaTheme="minorEastAsia" w:hAnsi="Consolas" w:cs="Consolas"/>
-        </w:rPr>
-        <w:t>range</w:t>
-      </w:r>
-      <w:proofErr w:type="spellEnd"/>
-      <w:r>
-        <w:rPr>
-          <w:rFonts w:ascii="Consolas" w:eastAsiaTheme="minorEastAsia" w:hAnsi="Consolas" w:cs="Consolas"/>
-        </w:rPr>
-        <w:t>(</w:t>
-      </w:r>
-      <w:proofErr w:type="spellStart"/>
-      <w:proofErr w:type="gramEnd"/>
-      <w:r>
-        <w:rPr>
-          <w:rFonts w:ascii="Consolas" w:eastAsiaTheme="minorEastAsia" w:hAnsi="Consolas" w:cs="Consolas"/>
-        </w:rPr>
-        <w:t>vx</w:t>
-      </w:r>
-      <w:proofErr w:type="spellEnd"/>
-      <w:r>
-        <w:rPr>
-          <w:rFonts w:ascii="Consolas" w:eastAsiaTheme="minorEastAsia" w:hAnsi="Consolas" w:cs="Consolas"/>
-        </w:rPr>
-        <w:t>, width, item[</w:t>
-      </w:r>
-      <w:proofErr w:type="spellStart"/>
-      <w:r>
-        <w:rPr>
-          <w:rFonts w:ascii="Consolas" w:eastAsiaTheme="minorEastAsia" w:hAnsi="Consolas" w:cs="Consolas"/>
-        </w:rPr>
-        <w:t>i</w:t>
-      </w:r>
-      <w:proofErr w:type="spellEnd"/>
-      <w:r>
-        <w:rPr>
-          <w:rFonts w:ascii="Consolas" w:eastAsiaTheme="minorEastAsia" w:hAnsi="Consolas" w:cs="Consolas"/>
-        </w:rPr>
-        <w:t>], "x");</w:t>
-      </w:r>
-    </w:p>
-    <w:p>
-      <w:pPr>
-        <w:spacing w:after="0"/>
-        <w:rPr>
-          <w:rFonts w:ascii="Consolas" w:eastAsiaTheme="minorEastAsia" w:hAnsi="Consolas" w:cs="Consolas"/>
-        </w:rPr>
-      </w:pPr>
-      <w:r>
-        <w:rPr>
-          <w:rFonts w:ascii="Consolas" w:eastAsiaTheme="minorEastAsia" w:hAnsi="Consolas" w:cs="Consolas"/>
-        </w:rPr>
-        <w:t>}</w:t>
-      </w:r>
-    </w:p>
-    <w:p>
-      <w:pPr>
         <w:rPr>
           <w:rFonts w:eastAsiaTheme="minorEastAsia"/>
         </w:rPr>
@@ -6756,14 +4739,12 @@
         </w:rPr>
         <w:t xml:space="preserve">The </w:t>
       </w:r>
-      <w:proofErr w:type="spellStart"/>
       <w:r>
         <w:rPr>
           <w:rFonts w:ascii="Consolas" w:eastAsiaTheme="minorEastAsia" w:hAnsi="Consolas" w:cs="Consolas"/>
         </w:rPr>
         <w:t>move_in_range</w:t>
       </w:r>
-      <w:proofErr w:type="spellEnd"/>
       <w:r>
         <w:rPr>
           <w:rFonts w:eastAsiaTheme="minorEastAsia"/>
@@ -6780,7 +4761,31 @@
         <w:rPr>
           <w:rFonts w:eastAsiaTheme="minorEastAsia"/>
         </w:rPr>
-        <w:t xml:space="preserve"> We could adapt the algorithm and allow it just to consider the best of its nearest neighbours rather than the global best, which could give us more of a flock than a swarm. We could also allow the particles to escape from the sides of the bag. There are several variants, but we shall just report the one approach outlined so far.</w:t>
+        <w:t xml:space="preserve"> We could adapt the algorithm and allow it just to consider the best of its nearest neighbours rather than the global best, which could give us more of a flock than a swarm. </w:t>
+      </w:r>
+      <w:r>
+        <w:rPr>
+          <w:rFonts w:eastAsiaTheme="minorEastAsia"/>
+        </w:rPr>
+        <w:t>In other words, you will see some overall shape of motion with a flock, rather than a mass of particles moving together</w:t>
+      </w:r>
+      <w:r>
+        <w:rPr>
+          <w:rFonts w:eastAsiaTheme="minorEastAsia"/>
+        </w:rPr>
+        <w:t xml:space="preserve"> in a swarm</w:t>
+      </w:r>
+      <w:r>
+        <w:rPr>
+          <w:rFonts w:eastAsiaTheme="minorEastAsia"/>
+        </w:rPr>
+        <w:t xml:space="preserve">. </w:t>
+      </w:r>
+      <w:r>
+        <w:rPr>
+          <w:rFonts w:eastAsiaTheme="minorEastAsia"/>
+        </w:rPr>
+        <w:t>We could also allow the particles to escape from the sides of the bag. There are several variants, but we shall just report the one approach outlined so far.</w:t>
       </w:r>
     </w:p>
     <w:p>
@@ -6800,6 +4805,12 @@
           <w:rFonts w:eastAsiaTheme="minorEastAsia"/>
         </w:rPr>
         <w:t>nlike our first attempt, we can see all the particles tend to move together and escape in approximately the same place.</w:t>
+      </w:r>
+      <w:r>
+        <w:rPr>
+          <w:rFonts w:eastAsiaTheme="minorEastAsia"/>
+        </w:rPr>
+        <w:t xml:space="preserve"> They do tend to either all move left or all move right, which might indicate inappropriate weightings for the horizontal movement. Further work could be done to investigate the parameter choice.</w:t>
       </w:r>
     </w:p>
     <w:p>
@@ -6875,7 +4886,7 @@
         <w:rPr>
           <w:rFonts w:eastAsiaTheme="minorEastAsia"/>
         </w:rPr>
-        <w:t>//TODO add some timings</w:t>
+        <w:t>They do all consistently escape within a few seconds.</w:t>
       </w:r>
     </w:p>
     <w:p>
@@ -7026,21 +5037,7 @@
         <w:rPr>
           <w:rFonts w:eastAsiaTheme="minorEastAsia"/>
         </w:rPr>
-        <w:t xml:space="preserve">The code is on </w:t>
-      </w:r>
-      <w:proofErr w:type="spellStart"/>
-      <w:r>
-        <w:rPr>
-          <w:rFonts w:eastAsiaTheme="minorEastAsia"/>
-        </w:rPr>
-        <w:t>github</w:t>
-      </w:r>
-      <w:proofErr w:type="spellEnd"/>
-      <w:r>
-        <w:rPr>
-          <w:rFonts w:eastAsiaTheme="minorEastAsia"/>
-        </w:rPr>
-        <w:t xml:space="preserve"> at </w:t>
+        <w:t xml:space="preserve">The code is on github at </w:t>
       </w:r>
       <w:hyperlink r:id="rId14" w:history="1">
         <w:r>
@@ -7068,16 +5065,8 @@
         <w:rPr>
           <w:rFonts w:eastAsiaTheme="minorEastAsia"/>
         </w:rPr>
-        <w:t xml:space="preserve"> </w:t>
-      </w:r>
-      <w:proofErr w:type="gramStart"/>
-      <w:r>
-        <w:rPr>
-          <w:rFonts w:eastAsiaTheme="minorEastAsia"/>
-        </w:rPr>
-        <w:t>Many thanks to my reviewers.</w:t>
-      </w:r>
-      <w:proofErr w:type="gramEnd"/>
+        <w:t xml:space="preserve"> Many thanks to my reviewers.</w:t>
+      </w:r>
     </w:p>
     <w:p>
       <w:pPr>
@@ -7099,19 +5088,11 @@
           <w:rFonts w:eastAsiaTheme="minorEastAsia"/>
         </w:rPr>
       </w:pPr>
-      <w:proofErr w:type="spellStart"/>
-      <w:r>
-        <w:rPr>
-          <w:rFonts w:eastAsiaTheme="minorEastAsia"/>
-        </w:rPr>
-        <w:t>AccuLondon</w:t>
-      </w:r>
-      <w:proofErr w:type="spellEnd"/>
-      <w:r>
-        <w:rPr>
-          <w:rFonts w:eastAsiaTheme="minorEastAsia"/>
-        </w:rPr>
-        <w:t xml:space="preserve"> - </w:t>
+      <w:r>
+        <w:rPr>
+          <w:rFonts w:eastAsiaTheme="minorEastAsia"/>
+        </w:rPr>
+        <w:t xml:space="preserve">AccuLondon - </w:t>
       </w:r>
       <w:hyperlink r:id="rId15" w:history="1">
         <w:r>
@@ -7172,47 +5153,11 @@
         </w:rPr>
         <w:t xml:space="preserve"> </w:t>
       </w:r>
-      <w:proofErr w:type="spellStart"/>
-      <w:r>
-        <w:rPr>
-          <w:rFonts w:eastAsiaTheme="minorEastAsia"/>
-        </w:rPr>
-        <w:t>Nicanor</w:t>
-      </w:r>
-      <w:proofErr w:type="spellEnd"/>
-      <w:r>
-        <w:rPr>
-          <w:rFonts w:eastAsiaTheme="minorEastAsia"/>
-        </w:rPr>
-        <w:t xml:space="preserve"> </w:t>
-      </w:r>
-      <w:proofErr w:type="spellStart"/>
-      <w:r>
-        <w:rPr>
-          <w:rFonts w:eastAsiaTheme="minorEastAsia"/>
-        </w:rPr>
-        <w:t>Quijanoa</w:t>
-      </w:r>
-      <w:proofErr w:type="spellEnd"/>
-      <w:r>
-        <w:rPr>
-          <w:rFonts w:eastAsiaTheme="minorEastAsia"/>
-        </w:rPr>
-        <w:t xml:space="preserve">, , , Kevin M. </w:t>
-      </w:r>
-      <w:proofErr w:type="spellStart"/>
-      <w:r>
-        <w:rPr>
-          <w:rFonts w:eastAsiaTheme="minorEastAsia"/>
-        </w:rPr>
-        <w:t>Passinob</w:t>
-      </w:r>
-      <w:proofErr w:type="spellEnd"/>
-      <w:r>
-        <w:rPr>
-          <w:rFonts w:eastAsiaTheme="minorEastAsia"/>
-        </w:rPr>
-        <w:t xml:space="preserve">, </w:t>
+      <w:r>
+        <w:rPr>
+          <w:rFonts w:eastAsiaTheme="minorEastAsia"/>
+        </w:rPr>
+        <w:t xml:space="preserve">Nicanor Quijanoa, , , Kevin M. Passinob, </w:t>
       </w:r>
       <w:r>
         <w:rPr>
@@ -7315,7 +5260,6 @@
           <w:rFonts w:eastAsiaTheme="minorEastAsia"/>
         </w:rPr>
       </w:pPr>
-      <w:proofErr w:type="gramStart"/>
       <w:r>
         <w:rPr>
           <w:rFonts w:eastAsiaTheme="minorEastAsia"/>
@@ -7338,42 +5282,7 @@
         <w:rPr>
           <w:rFonts w:eastAsiaTheme="minorEastAsia"/>
         </w:rPr>
-        <w:t xml:space="preserve">J. Kennedy and R. </w:t>
-      </w:r>
-      <w:proofErr w:type="spellStart"/>
-      <w:r>
-        <w:rPr>
-          <w:rFonts w:eastAsiaTheme="minorEastAsia"/>
-        </w:rPr>
-        <w:t>Eberhart</w:t>
-      </w:r>
-      <w:proofErr w:type="spellEnd"/>
-      <w:r>
-        <w:rPr>
-          <w:rFonts w:eastAsiaTheme="minorEastAsia"/>
-        </w:rPr>
-        <w:t>.</w:t>
-      </w:r>
-      <w:proofErr w:type="gramEnd"/>
-      <w:r>
-        <w:rPr>
-          <w:rFonts w:eastAsiaTheme="minorEastAsia"/>
-        </w:rPr>
-        <w:t xml:space="preserve"> </w:t>
-      </w:r>
-      <w:proofErr w:type="gramStart"/>
-      <w:r>
-        <w:rPr>
-          <w:rFonts w:eastAsiaTheme="minorEastAsia"/>
-        </w:rPr>
-        <w:t>Particle swarm optimization.</w:t>
-      </w:r>
-      <w:proofErr w:type="gramEnd"/>
-      <w:r>
-        <w:rPr>
-          <w:rFonts w:eastAsiaTheme="minorEastAsia"/>
-        </w:rPr>
-        <w:t xml:space="preserve"> In Proceedings of IEEE International Conference on Neural Networks, pages 1942-1948, IEEE Press, Piscataway, NJ, 1995.</w:t>
+        <w:t>J. Kennedy and R. Eberhart. Particle swarm optimization. In Proceedings of IEEE International Conference on Neural Networks, pages 1942-1948, IEEE Press, Piscataway, NJ, 1995.</w:t>
       </w:r>
       <w:r>
         <w:rPr>
@@ -7400,33 +5309,17 @@
           <w:rFonts w:eastAsiaTheme="minorEastAsia"/>
         </w:rPr>
       </w:pPr>
-      <w:proofErr w:type="spellStart"/>
-      <w:proofErr w:type="gramStart"/>
-      <w:r>
-        <w:rPr>
-          <w:rFonts w:eastAsiaTheme="minorEastAsia"/>
-        </w:rPr>
-        <w:t>scholarpedia</w:t>
-      </w:r>
-      <w:proofErr w:type="spellEnd"/>
-      <w:r>
-        <w:rPr>
-          <w:rFonts w:eastAsiaTheme="minorEastAsia"/>
-        </w:rPr>
-        <w:t xml:space="preserve"> </w:t>
-      </w:r>
-      <w:r>
-        <w:rPr>
-          <w:rFonts w:eastAsiaTheme="minorEastAsia"/>
-        </w:rPr>
-        <w:t xml:space="preserve"> -</w:t>
-      </w:r>
-      <w:proofErr w:type="gramEnd"/>
-      <w:r>
-        <w:rPr>
-          <w:rFonts w:eastAsiaTheme="minorEastAsia"/>
-        </w:rPr>
-        <w:t xml:space="preserve"> </w:t>
+      <w:r>
+        <w:rPr>
+          <w:rFonts w:eastAsiaTheme="minorEastAsia"/>
+        </w:rPr>
+        <w:t xml:space="preserve">scholarpedia </w:t>
+      </w:r>
+      <w:r>
+        <w:rPr>
+          <w:rFonts w:eastAsiaTheme="minorEastAsia"/>
+        </w:rPr>
+        <w:t xml:space="preserve"> - </w:t>
       </w:r>
       <w:hyperlink r:id="rId19" w:history="1">
         <w:r>
@@ -7444,7 +5337,6 @@
           <w:rFonts w:eastAsiaTheme="minorEastAsia"/>
         </w:rPr>
       </w:pPr>
-      <w:proofErr w:type="spellStart"/>
       <w:r>
         <w:rPr>
           <w:rFonts w:eastAsiaTheme="minorEastAsia"/>
@@ -7469,7 +5361,6 @@
         </w:rPr>
         <w:t>merican</w:t>
       </w:r>
-      <w:proofErr w:type="spellEnd"/>
       <w:r>
         <w:rPr>
           <w:rFonts w:eastAsiaTheme="minorEastAsia"/>

</xml_diff>